<commit_message>
report formatting, thats all
</commit_message>
<xml_diff>
--- a/TEAM RELIABLE FINAL REPORT.docx
+++ b/TEAM RELIABLE FINAL REPORT.docx
@@ -1,55 +1,9 @@
 
 <file path=word/document.xml><?xml version="1.0" encoding="utf-8"?>
-<w:document xmlns:wpc="http://schemas.microsoft.com/office/word/2010/wordprocessingCanvas" xmlns:mc="http://schemas.openxmlformats.org/markup-compatibility/2006" xmlns:o="urn:schemas-microsoft-com:office:office" xmlns:r="http://schemas.openxmlformats.org/officeDocument/2006/relationships" xmlns:m="http://schemas.openxmlformats.org/officeDocument/2006/math" xmlns:v="urn:schemas-microsoft-com:vml" xmlns:wp14="http://schemas.microsoft.com/office/word/2010/wordprocessingDrawing" xmlns:wp="http://schemas.openxmlformats.org/drawingml/2006/wordprocessingDrawing" xmlns:w10="urn:schemas-microsoft-com:office:word" xmlns:w="http://schemas.openxmlformats.org/wordprocessingml/2006/main" xmlns:w14="http://schemas.microsoft.com/office/word/2010/wordml" xmlns:w15="http://schemas.microsoft.com/office/word/2012/wordml" xmlns:wpg="http://schemas.microsoft.com/office/word/2010/wordprocessingGroup" xmlns:wpi="http://schemas.microsoft.com/office/word/2010/wordprocessingInk" xmlns:wne="http://schemas.microsoft.com/office/word/2006/wordml" xmlns:wps="http://schemas.microsoft.com/office/word/2010/wordprocessingShape" mc:Ignorable="w14 w15 wp14">
+<w:document xmlns:wpc="http://schemas.microsoft.com/office/word/2010/wordprocessingCanvas" xmlns:mc="http://schemas.openxmlformats.org/markup-compatibility/2006" xmlns:o="urn:schemas-microsoft-com:office:office" xmlns:r="http://schemas.openxmlformats.org/officeDocument/2006/relationships" xmlns:m="http://schemas.openxmlformats.org/officeDocument/2006/math" xmlns:v="urn:schemas-microsoft-com:vml" xmlns:wp14="http://schemas.microsoft.com/office/word/2010/wordprocessingDrawing" xmlns:wp="http://schemas.openxmlformats.org/drawingml/2006/wordprocessingDrawing" xmlns:w10="urn:schemas-microsoft-com:office:word" xmlns:w="http://schemas.openxmlformats.org/wordprocessingml/2006/main" xmlns:w14="http://schemas.microsoft.com/office/word/2010/wordml" xmlns:wpg="http://schemas.microsoft.com/office/word/2010/wordprocessingGroup" xmlns:wpi="http://schemas.microsoft.com/office/word/2010/wordprocessingInk" xmlns:wne="http://schemas.microsoft.com/office/word/2006/wordml" xmlns:wps="http://schemas.microsoft.com/office/word/2010/wordprocessingShape" mc:Ignorable="w14 wp14">
   <w:body>
     <w:p>
       <w:pPr>
-        <w:rPr>
-          <w:lang w:val="en-US"/>
-        </w:rPr>
-      </w:pPr>
-      <w:r>
-        <w:rPr>
-          <w:lang w:val="en-US"/>
-        </w:rPr>
-        <w:t>CSS422 FINAL PROJECT: EASY68K DISASSEMBLER</w:t>
-      </w:r>
-    </w:p>
-    <w:p>
-      <w:pPr>
-        <w:rPr>
-          <w:lang w:val="en-US"/>
-        </w:rPr>
-      </w:pPr>
-      <w:r>
-        <w:rPr>
-          <w:lang w:val="en-US"/>
-        </w:rPr>
-        <w:t>TEAM RELIABLE (JASON FU AND NICHOLAS ABEL)</w:t>
-      </w:r>
-    </w:p>
-    <w:p>
-      <w:pPr>
-        <w:rPr>
-          <w:lang w:val="en-US"/>
-        </w:rPr>
-      </w:pPr>
-      <w:r>
-        <w:rPr>
-          <w:lang w:val="en-US"/>
-        </w:rPr>
-        <w:t>DOCUMENTATION</w:t>
-      </w:r>
-    </w:p>
-    <w:p>
-      <w:pPr>
-        <w:rPr>
-          <w:lang w:val="en-US"/>
-        </w:rPr>
-      </w:pPr>
-    </w:p>
-    <w:p>
-      <w:pPr>
         <w:pStyle w:val="Title"/>
         <w:rPr>
           <w:lang w:val="en-US"/>
@@ -59,21 +13,84 @@
         <w:rPr>
           <w:lang w:val="en-US"/>
         </w:rPr>
+        <w:t>CSS 422 Final Project: 68k Disassembler</w:t>
+      </w:r>
+    </w:p>
+    <w:p>
+      <w:pPr>
+        <w:rPr>
+          <w:rStyle w:val="BookTitle"/>
+        </w:rPr>
+      </w:pPr>
+      <w:r>
+        <w:rPr>
+          <w:rStyle w:val="BookTitle"/>
+        </w:rPr>
+        <w:t>Jason Fu, Nick Abel</w:t>
+      </w:r>
+    </w:p>
+    <w:p>
+      <w:pPr>
+        <w:pStyle w:val="NoSpacing"/>
+        <w:rPr>
+          <w:rFonts w:asciiTheme="majorHAnsi" w:hAnsiTheme="majorHAnsi"/>
+          <w:lang w:val="en-US"/>
+        </w:rPr>
+      </w:pPr>
+    </w:p>
+    <w:p>
+      <w:pPr>
+        <w:pStyle w:val="Title"/>
+        <w:pBdr>
+          <w:bottom w:val="single" w:sz="4" w:space="1" w:color="auto"/>
+        </w:pBdr>
+        <w:rPr>
+          <w:lang w:val="en-US"/>
+        </w:rPr>
+      </w:pPr>
+      <w:r>
+        <w:rPr>
+          <w:lang w:val="en-US"/>
+        </w:rPr>
+        <w:t>Program Documentation</w:t>
+      </w:r>
+    </w:p>
+    <w:p>
+      <w:pPr>
+        <w:pStyle w:val="Heading2"/>
+        <w:numPr>
+          <w:ilvl w:val="0"/>
+          <w:numId w:val="10"/>
+        </w:numPr>
+        <w:rPr>
+          <w:color w:val="auto"/>
+        </w:rPr>
+      </w:pPr>
+      <w:r>
+        <w:rPr>
+          <w:color w:val="auto"/>
+        </w:rPr>
         <w:t>Program Description</w:t>
       </w:r>
     </w:p>
-    <w:p>
-      <w:pPr>
-        <w:rPr>
-          <w:lang w:val="en-US"/>
-        </w:rPr>
-      </w:pPr>
-    </w:p>
-    <w:p>
-      <w:pPr>
-        <w:rPr>
-          <w:sz w:val="24"/>
-          <w:szCs w:val="24"/>
+    <w:p/>
+    <w:p>
+      <w:pPr>
+        <w:ind w:firstLine="360"/>
+        <w:rPr>
+          <w:lang w:val="en-US"/>
+        </w:rPr>
+      </w:pPr>
+      <w:r>
+        <w:rPr>
+          <w:lang w:val="en-US"/>
+        </w:rPr>
+        <w:t xml:space="preserve">A basic description of our program is that it is a disassembler. Essentially, it takes a block of machine-readable code (in hexadecimal) and translates it to a human-readable output, in the same formatting that one would input opcode commands to make the program work. We had to break down the program into several parts to ensure that it could all be covered, the three parts being I/O, Opcode decoding and EA decoding. </w:t>
+      </w:r>
+    </w:p>
+    <w:p>
+      <w:pPr>
+        <w:rPr>
           <w:lang w:val="en-US"/>
         </w:rPr>
       </w:pPr>
@@ -82,37 +99,24 @@
           <w:lang w:val="en-US"/>
         </w:rPr>
         <w:tab/>
-      </w:r>
-      <w:r>
-        <w:rPr>
-          <w:sz w:val="24"/>
-          <w:szCs w:val="24"/>
-          <w:lang w:val="en-US"/>
-        </w:rPr>
-        <w:t xml:space="preserve">A basic description of our program is that it is a disassembler. Essentially, it takes a block of machine-readable code (in hexadecimal) and translates it to a human-readable output, in the same formatting that one would input opcode commands to make the program work. We had to break down the program into several parts to ensure that it could all be covered, the three parts being I/O, Opcode decoding and EA decoding. </w:t>
-      </w:r>
-    </w:p>
-    <w:p>
-      <w:pPr>
-        <w:rPr>
-          <w:sz w:val="24"/>
-          <w:szCs w:val="24"/>
-          <w:lang w:val="en-US"/>
-        </w:rPr>
-      </w:pPr>
-      <w:r>
-        <w:rPr>
-          <w:sz w:val="24"/>
-          <w:szCs w:val="24"/>
-          <w:lang w:val="en-US"/>
-        </w:rPr>
-        <w:tab/>
-        <w:t>We decided to write the test code first. This would help us better understand exactly what was expected of us, and it would be easier to write test code without bias of knowing what isn’t working. This took a little longer than expected, since we underestimated the amount of time it would take to compile all th</w:t>
-      </w:r>
-      <w:r>
-        <w:rPr>
-          <w:sz w:val="24"/>
-          <w:szCs w:val="24"/>
+        <w:t xml:space="preserve">We decided to write the test code first. This would help us better understand exactly what was expected of us, and it would be easier to write test code without bias of knowing what isn’t working. This took a little longer than </w:t>
+      </w:r>
+      <w:proofErr w:type="gramStart"/>
+      <w:r>
+        <w:rPr>
+          <w:lang w:val="en-US"/>
+        </w:rPr>
+        <w:t>expected,</w:t>
+      </w:r>
+      <w:proofErr w:type="gramEnd"/>
+      <w:r>
+        <w:rPr>
+          <w:lang w:val="en-US"/>
+        </w:rPr>
+        <w:t xml:space="preserve"> since we underestimated the amount of time it would take to compile all th</w:t>
+      </w:r>
+      <w:r>
+        <w:rPr>
           <w:lang w:val="en-US"/>
         </w:rPr>
         <w:t xml:space="preserve">e information required to test. </w:t>
@@ -120,33 +124,24 @@
     </w:p>
     <w:p>
       <w:pPr>
-        <w:ind w:firstLine="720"/>
-        <w:rPr>
-          <w:sz w:val="24"/>
-          <w:szCs w:val="24"/>
-          <w:lang w:val="en-US"/>
-        </w:rPr>
-      </w:pPr>
-      <w:r>
-        <w:rPr>
-          <w:sz w:val="24"/>
-          <w:szCs w:val="24"/>
+        <w:rPr>
+          <w:lang w:val="en-US"/>
+        </w:rPr>
+      </w:pPr>
+      <w:r>
+        <w:rPr>
           <w:lang w:val="en-US"/>
         </w:rPr>
         <w:t xml:space="preserve">Next we began to write I/O </w:t>
       </w:r>
       <w:r>
         <w:rPr>
-          <w:sz w:val="24"/>
-          <w:szCs w:val="24"/>
           <w:lang w:val="en-US"/>
         </w:rPr>
         <w:t xml:space="preserve">decoding. We felt that this would be the most important thing to write first, since it is how the user will run the program and it will be very easy to tell when it’s not working correctly. We had a lot of success with this part after writing the subroutines that convert hex to char and char to hex. We also decided that we </w:t>
       </w:r>
       <w:r>
         <w:rPr>
-          <w:sz w:val="24"/>
-          <w:szCs w:val="24"/>
           <w:lang w:val="en-US"/>
         </w:rPr>
         <w:t xml:space="preserve">could push everything to a single buffer line-by-line, rather than printing each part individually. </w:t>
@@ -155,15 +150,11 @@
     <w:p>
       <w:pPr>
         <w:rPr>
-          <w:sz w:val="24"/>
-          <w:szCs w:val="24"/>
-          <w:lang w:val="en-US"/>
-        </w:rPr>
-      </w:pPr>
-      <w:r>
-        <w:rPr>
-          <w:sz w:val="24"/>
-          <w:szCs w:val="24"/>
+          <w:lang w:val="en-US"/>
+        </w:rPr>
+      </w:pPr>
+      <w:r>
+        <w:rPr>
           <w:lang w:val="en-US"/>
         </w:rPr>
         <w:tab/>
@@ -171,8 +162,6 @@
       </w:r>
       <w:r>
         <w:rPr>
-          <w:sz w:val="24"/>
-          <w:szCs w:val="24"/>
           <w:lang w:val="en-US"/>
         </w:rPr>
         <w:t>This was fairly straightforward: we used the opcode’s size to determine what needed to be output to the buffer, making it a little easier to find out the exact output.</w:t>
@@ -181,15 +170,11 @@
     <w:p>
       <w:pPr>
         <w:rPr>
-          <w:sz w:val="24"/>
-          <w:szCs w:val="24"/>
-          <w:lang w:val="en-US"/>
-        </w:rPr>
-      </w:pPr>
-      <w:r>
-        <w:rPr>
-          <w:sz w:val="24"/>
-          <w:szCs w:val="24"/>
+          <w:lang w:val="en-US"/>
+        </w:rPr>
+      </w:pPr>
+      <w:r>
+        <w:rPr>
           <w:lang w:val="en-US"/>
         </w:rPr>
         <w:tab/>
@@ -197,48 +182,36 @@
       </w:r>
       <w:r>
         <w:rPr>
-          <w:sz w:val="24"/>
-          <w:szCs w:val="24"/>
           <w:lang w:val="en-US"/>
         </w:rPr>
         <w:t xml:space="preserve">last </w:t>
       </w:r>
       <w:r>
         <w:rPr>
-          <w:sz w:val="24"/>
-          <w:szCs w:val="24"/>
           <w:lang w:val="en-US"/>
         </w:rPr>
         <w:t>thing we worked on is Opcode decoding.</w:t>
       </w:r>
       <w:r>
         <w:rPr>
-          <w:sz w:val="24"/>
-          <w:szCs w:val="24"/>
           <w:lang w:val="en-US"/>
         </w:rPr>
         <w:t xml:space="preserve"> We decided to do it sequentially (without using subroutines that decode the individual bits) so it would be easy to debug when we ran into errors. This also meant that we couldn’t copy/paste large amounts of code—most of the code was written fresh off the mind.</w:t>
       </w:r>
       <w:r>
         <w:rPr>
-          <w:sz w:val="24"/>
-          <w:szCs w:val="24"/>
           <w:lang w:val="en-US"/>
         </w:rPr>
         <w:t xml:space="preserve"> Because of this,</w:t>
       </w:r>
       <w:r>
         <w:rPr>
-          <w:sz w:val="24"/>
-          <w:szCs w:val="24"/>
           <w:lang w:val="en-US"/>
         </w:rPr>
         <w:t xml:space="preserve"> </w:t>
       </w:r>
       <w:r>
         <w:rPr>
-          <w:sz w:val="24"/>
-          <w:szCs w:val="24"/>
           <w:lang w:val="en-US"/>
         </w:rPr>
         <w:t>opcode took up most of the time. We reused subroutines from EA decoding to use for isolating the size of the opcode.</w:t>
@@ -246,56 +219,19 @@
     </w:p>
     <w:p>
       <w:pPr>
-        <w:pStyle w:val="Title"/>
-        <w:rPr>
-          <w:lang w:val="en-US"/>
-        </w:rPr>
-      </w:pPr>
-    </w:p>
-    <w:p>
-      <w:pPr>
-        <w:pStyle w:val="Title"/>
-        <w:rPr>
-          <w:lang w:val="en-US"/>
-        </w:rPr>
-      </w:pPr>
-    </w:p>
-    <w:p>
-      <w:pPr>
-        <w:pStyle w:val="Title"/>
-        <w:rPr>
-          <w:lang w:val="en-US"/>
-        </w:rPr>
-      </w:pPr>
-    </w:p>
-    <w:p>
-      <w:pPr>
-        <w:rPr>
-          <w:rFonts w:asciiTheme="majorHAnsi" w:eastAsiaTheme="majorEastAsia" w:hAnsiTheme="majorHAnsi" w:cstheme="majorBidi"/>
-          <w:spacing w:val="-10"/>
-          <w:kern w:val="28"/>
-          <w:sz w:val="56"/>
-          <w:szCs w:val="56"/>
-          <w:lang w:val="en-US"/>
-        </w:rPr>
-      </w:pPr>
-    </w:p>
-    <w:p>
-      <w:pPr>
-        <w:rPr>
-          <w:lang w:val="en-US"/>
-        </w:rPr>
-      </w:pPr>
-    </w:p>
-    <w:p>
-      <w:pPr>
-        <w:pStyle w:val="Title"/>
-        <w:rPr>
-          <w:lang w:val="en-US"/>
-        </w:rPr>
-      </w:pPr>
-      <w:r>
-        <w:rPr>
+        <w:pStyle w:val="Heading2"/>
+        <w:numPr>
+          <w:ilvl w:val="0"/>
+          <w:numId w:val="10"/>
+        </w:numPr>
+        <w:rPr>
+          <w:color w:val="auto"/>
+          <w:lang w:val="en-US"/>
+        </w:rPr>
+      </w:pPr>
+      <w:r>
+        <w:rPr>
+          <w:color w:val="auto"/>
           <w:lang w:val="en-US"/>
         </w:rPr>
         <w:t>Specification</w:t>
@@ -304,15 +240,21 @@
     <w:p>
       <w:pPr>
         <w:rPr>
-          <w:sz w:val="24"/>
-          <w:szCs w:val="24"/>
-          <w:lang w:val="en-US"/>
-        </w:rPr>
-      </w:pPr>
-      <w:r>
-        <w:rPr>
-          <w:sz w:val="24"/>
-          <w:szCs w:val="24"/>
+          <w:rFonts w:asciiTheme="majorHAnsi" w:hAnsiTheme="majorHAnsi"/>
+          <w:lang w:val="en-US"/>
+        </w:rPr>
+      </w:pPr>
+    </w:p>
+    <w:p>
+      <w:pPr>
+        <w:rPr>
+          <w:rFonts w:asciiTheme="majorHAnsi" w:hAnsiTheme="majorHAnsi"/>
+          <w:lang w:val="en-US"/>
+        </w:rPr>
+      </w:pPr>
+      <w:r>
+        <w:rPr>
+          <w:rFonts w:asciiTheme="majorHAnsi" w:hAnsiTheme="majorHAnsi"/>
           <w:lang w:val="en-US"/>
         </w:rPr>
         <w:t>Introduction:</w:t>
@@ -326,15 +268,13 @@
           <w:numId w:val="3"/>
         </w:numPr>
         <w:rPr>
-          <w:sz w:val="24"/>
-          <w:szCs w:val="24"/>
-          <w:lang w:val="en-US"/>
-        </w:rPr>
-      </w:pPr>
-      <w:r>
-        <w:rPr>
-          <w:sz w:val="24"/>
-          <w:szCs w:val="24"/>
+          <w:rFonts w:asciiTheme="majorHAnsi" w:hAnsiTheme="majorHAnsi"/>
+          <w:lang w:val="en-US"/>
+        </w:rPr>
+      </w:pPr>
+      <w:r>
+        <w:rPr>
+          <w:rFonts w:asciiTheme="majorHAnsi" w:hAnsiTheme="majorHAnsi"/>
           <w:lang w:val="en-US"/>
         </w:rPr>
         <w:t>Displays welcome message</w:t>
@@ -343,15 +283,13 @@
     <w:p>
       <w:pPr>
         <w:rPr>
-          <w:sz w:val="24"/>
-          <w:szCs w:val="24"/>
-          <w:lang w:val="en-US"/>
-        </w:rPr>
-      </w:pPr>
-      <w:r>
-        <w:rPr>
-          <w:sz w:val="24"/>
-          <w:szCs w:val="24"/>
+          <w:rFonts w:asciiTheme="majorHAnsi" w:hAnsiTheme="majorHAnsi"/>
+          <w:lang w:val="en-US"/>
+        </w:rPr>
+      </w:pPr>
+      <w:r>
+        <w:rPr>
+          <w:rFonts w:asciiTheme="majorHAnsi" w:hAnsiTheme="majorHAnsi"/>
           <w:lang w:val="en-US"/>
         </w:rPr>
         <w:t>Input Handling:</w:t>
@@ -365,23 +303,20 @@
           <w:numId w:val="2"/>
         </w:numPr>
         <w:rPr>
-          <w:sz w:val="24"/>
-          <w:szCs w:val="24"/>
-          <w:lang w:val="en-US"/>
-        </w:rPr>
-      </w:pPr>
-      <w:r>
-        <w:rPr>
-          <w:sz w:val="24"/>
-          <w:szCs w:val="24"/>
+          <w:rFonts w:asciiTheme="majorHAnsi" w:hAnsiTheme="majorHAnsi"/>
+          <w:lang w:val="en-US"/>
+        </w:rPr>
+      </w:pPr>
+      <w:r>
+        <w:rPr>
+          <w:rFonts w:asciiTheme="majorHAnsi" w:hAnsiTheme="majorHAnsi"/>
           <w:lang w:val="en-US"/>
         </w:rPr>
         <w:t>Prompts user to inpu</w:t>
       </w:r>
       <w:r>
         <w:rPr>
-          <w:sz w:val="24"/>
-          <w:szCs w:val="24"/>
+          <w:rFonts w:asciiTheme="majorHAnsi" w:hAnsiTheme="majorHAnsi"/>
           <w:lang w:val="en-US"/>
         </w:rPr>
         <w:t>t starting address</w:t>
@@ -395,15 +330,13 @@
           <w:numId w:val="2"/>
         </w:numPr>
         <w:rPr>
-          <w:sz w:val="24"/>
-          <w:szCs w:val="24"/>
-          <w:lang w:val="en-US"/>
-        </w:rPr>
-      </w:pPr>
-      <w:r>
-        <w:rPr>
-          <w:sz w:val="24"/>
-          <w:szCs w:val="24"/>
+          <w:rFonts w:asciiTheme="majorHAnsi" w:hAnsiTheme="majorHAnsi"/>
+          <w:lang w:val="en-US"/>
+        </w:rPr>
+      </w:pPr>
+      <w:r>
+        <w:rPr>
+          <w:rFonts w:asciiTheme="majorHAnsi" w:hAnsiTheme="majorHAnsi"/>
           <w:lang w:val="en-US"/>
         </w:rPr>
         <w:t xml:space="preserve">Convert ASCII address input to hexadecimal. </w:t>
@@ -417,15 +350,13 @@
           <w:numId w:val="2"/>
         </w:numPr>
         <w:rPr>
-          <w:sz w:val="24"/>
-          <w:szCs w:val="24"/>
-          <w:lang w:val="en-US"/>
-        </w:rPr>
-      </w:pPr>
-      <w:r>
-        <w:rPr>
-          <w:sz w:val="24"/>
-          <w:szCs w:val="24"/>
+          <w:rFonts w:asciiTheme="majorHAnsi" w:hAnsiTheme="majorHAnsi"/>
+          <w:lang w:val="en-US"/>
+        </w:rPr>
+      </w:pPr>
+      <w:r>
+        <w:rPr>
+          <w:rFonts w:asciiTheme="majorHAnsi" w:hAnsiTheme="majorHAnsi"/>
           <w:lang w:val="en-US"/>
         </w:rPr>
         <w:t xml:space="preserve">Convert from opcode hex to ASCII </w:t>
@@ -439,15 +370,13 @@
           <w:numId w:val="2"/>
         </w:numPr>
         <w:rPr>
-          <w:sz w:val="24"/>
-          <w:szCs w:val="24"/>
-          <w:lang w:val="en-US"/>
-        </w:rPr>
-      </w:pPr>
-      <w:r>
-        <w:rPr>
-          <w:sz w:val="24"/>
-          <w:szCs w:val="24"/>
+          <w:rFonts w:asciiTheme="majorHAnsi" w:hAnsiTheme="majorHAnsi"/>
+          <w:lang w:val="en-US"/>
+        </w:rPr>
+      </w:pPr>
+      <w:r>
+        <w:rPr>
+          <w:rFonts w:asciiTheme="majorHAnsi" w:hAnsiTheme="majorHAnsi"/>
           <w:lang w:val="en-US"/>
         </w:rPr>
         <w:t>Print error if starting and ending addresses conflict</w:t>
@@ -456,17 +385,16 @@
     <w:p>
       <w:pPr>
         <w:rPr>
-          <w:sz w:val="24"/>
-          <w:szCs w:val="24"/>
-          <w:lang w:val="en-US"/>
-        </w:rPr>
-      </w:pPr>
-      <w:r>
-        <w:rPr>
-          <w:sz w:val="24"/>
-          <w:szCs w:val="24"/>
-          <w:lang w:val="en-US"/>
-        </w:rPr>
+          <w:rFonts w:asciiTheme="majorHAnsi" w:hAnsiTheme="majorHAnsi"/>
+          <w:lang w:val="en-US"/>
+        </w:rPr>
+      </w:pPr>
+      <w:r>
+        <w:rPr>
+          <w:rFonts w:asciiTheme="majorHAnsi" w:hAnsiTheme="majorHAnsi"/>
+          <w:lang w:val="en-US"/>
+        </w:rPr>
+        <w:lastRenderedPageBreak/>
         <w:t>Output Handling:</w:t>
       </w:r>
     </w:p>
@@ -478,15 +406,13 @@
           <w:numId w:val="4"/>
         </w:numPr>
         <w:rPr>
-          <w:sz w:val="24"/>
-          <w:szCs w:val="24"/>
-          <w:lang w:val="en-US"/>
-        </w:rPr>
-      </w:pPr>
-      <w:r>
-        <w:rPr>
-          <w:sz w:val="24"/>
-          <w:szCs w:val="24"/>
+          <w:rFonts w:asciiTheme="majorHAnsi" w:hAnsiTheme="majorHAnsi"/>
+          <w:lang w:val="en-US"/>
+        </w:rPr>
+      </w:pPr>
+      <w:r>
+        <w:rPr>
+          <w:rFonts w:asciiTheme="majorHAnsi" w:hAnsiTheme="majorHAnsi"/>
           <w:lang w:val="en-US"/>
         </w:rPr>
         <w:t>Pushes decoded address, opcode and EA to buffer in human-readable format</w:t>
@@ -500,15 +426,13 @@
           <w:numId w:val="4"/>
         </w:numPr>
         <w:rPr>
-          <w:sz w:val="24"/>
-          <w:szCs w:val="24"/>
-          <w:lang w:val="en-US"/>
-        </w:rPr>
-      </w:pPr>
-      <w:r>
-        <w:rPr>
-          <w:sz w:val="24"/>
-          <w:szCs w:val="24"/>
+          <w:rFonts w:asciiTheme="majorHAnsi" w:hAnsiTheme="majorHAnsi"/>
+          <w:lang w:val="en-US"/>
+        </w:rPr>
+      </w:pPr>
+      <w:r>
+        <w:rPr>
+          <w:rFonts w:asciiTheme="majorHAnsi" w:hAnsiTheme="majorHAnsi"/>
           <w:lang w:val="en-US"/>
         </w:rPr>
         <w:t>Stops display at 10 lines, prompts for user input to continue</w:t>
@@ -517,15 +441,13 @@
     <w:p>
       <w:pPr>
         <w:rPr>
-          <w:sz w:val="24"/>
-          <w:szCs w:val="24"/>
-          <w:lang w:val="en-US"/>
-        </w:rPr>
-      </w:pPr>
-      <w:r>
-        <w:rPr>
-          <w:sz w:val="24"/>
-          <w:szCs w:val="24"/>
+          <w:rFonts w:asciiTheme="majorHAnsi" w:hAnsiTheme="majorHAnsi"/>
+          <w:lang w:val="en-US"/>
+        </w:rPr>
+      </w:pPr>
+      <w:r>
+        <w:rPr>
+          <w:rFonts w:asciiTheme="majorHAnsi" w:hAnsiTheme="majorHAnsi"/>
           <w:lang w:val="en-US"/>
         </w:rPr>
         <w:t>Opcode Handling:</w:t>
@@ -541,12 +463,12 @@
         <w:ind w:hanging="359"/>
         <w:contextualSpacing/>
         <w:rPr>
-          <w:rFonts w:ascii="Calibri" w:eastAsia="Cambria" w:hAnsi="Calibri" w:cs="Cambria"/>
-        </w:rPr>
-      </w:pPr>
-      <w:r>
-        <w:rPr>
-          <w:rFonts w:ascii="Calibri" w:eastAsia="Cambria" w:hAnsi="Calibri" w:cs="Cambria"/>
+          <w:rFonts w:asciiTheme="majorHAnsi" w:eastAsia="Cambria" w:hAnsiTheme="majorHAnsi" w:cs="Cambria"/>
+        </w:rPr>
+      </w:pPr>
+      <w:r>
+        <w:rPr>
+          <w:rFonts w:asciiTheme="majorHAnsi" w:eastAsia="Cambria" w:hAnsiTheme="majorHAnsi" w:cs="Cambria"/>
         </w:rPr>
         <w:t>Store remaining memory location into stack and pop from the stack to decode opcode in that memory location until reach end of stack</w:t>
       </w:r>
@@ -561,12 +483,12 @@
         <w:ind w:hanging="359"/>
         <w:contextualSpacing/>
         <w:rPr>
-          <w:rFonts w:ascii="Calibri" w:eastAsia="Cambria" w:hAnsi="Calibri" w:cs="Cambria"/>
-        </w:rPr>
-      </w:pPr>
-      <w:r>
-        <w:rPr>
-          <w:rFonts w:ascii="Calibri" w:eastAsia="Cambria" w:hAnsi="Calibri" w:cs="Cambria"/>
+          <w:rFonts w:asciiTheme="majorHAnsi" w:eastAsia="Cambria" w:hAnsiTheme="majorHAnsi" w:cs="Cambria"/>
+        </w:rPr>
+      </w:pPr>
+      <w:r>
+        <w:rPr>
+          <w:rFonts w:asciiTheme="majorHAnsi" w:eastAsia="Cambria" w:hAnsiTheme="majorHAnsi" w:cs="Cambria"/>
         </w:rPr>
         <w:t>Break down opcode by the first four bits to determine which part of the jump table we want to jump to</w:t>
       </w:r>
@@ -581,12 +503,12 @@
         <w:ind w:hanging="359"/>
         <w:contextualSpacing/>
         <w:rPr>
-          <w:rFonts w:ascii="Calibri" w:eastAsia="Cambria" w:hAnsi="Calibri" w:cs="Cambria"/>
-        </w:rPr>
-      </w:pPr>
-      <w:r>
-        <w:rPr>
-          <w:rFonts w:ascii="Calibri" w:eastAsia="Cambria" w:hAnsi="Calibri" w:cs="Cambria"/>
+          <w:rFonts w:asciiTheme="majorHAnsi" w:eastAsia="Cambria" w:hAnsiTheme="majorHAnsi" w:cs="Cambria"/>
+        </w:rPr>
+      </w:pPr>
+      <w:r>
+        <w:rPr>
+          <w:rFonts w:asciiTheme="majorHAnsi" w:eastAsia="Cambria" w:hAnsiTheme="majorHAnsi" w:cs="Cambria"/>
         </w:rPr>
         <w:t>Create a lookup table using index addressing models</w:t>
       </w:r>
@@ -601,12 +523,12 @@
         <w:ind w:hanging="359"/>
         <w:contextualSpacing/>
         <w:rPr>
-          <w:rFonts w:ascii="Calibri" w:eastAsia="Cambria" w:hAnsi="Calibri" w:cs="Cambria"/>
-        </w:rPr>
-      </w:pPr>
-      <w:r>
-        <w:rPr>
-          <w:rFonts w:ascii="Calibri" w:eastAsia="Cambria" w:hAnsi="Calibri" w:cs="Cambria"/>
+          <w:rFonts w:asciiTheme="majorHAnsi" w:eastAsia="Cambria" w:hAnsiTheme="majorHAnsi" w:cs="Cambria"/>
+        </w:rPr>
+      </w:pPr>
+      <w:r>
+        <w:rPr>
+          <w:rFonts w:asciiTheme="majorHAnsi" w:eastAsia="Cambria" w:hAnsiTheme="majorHAnsi" w:cs="Cambria"/>
         </w:rPr>
         <w:t xml:space="preserve">Implemented opcodes belong to each addressing model in the lookup table </w:t>
       </w:r>
@@ -621,12 +543,12 @@
         <w:ind w:hanging="359"/>
         <w:contextualSpacing/>
         <w:rPr>
-          <w:rFonts w:ascii="Calibri" w:eastAsia="Cambria" w:hAnsi="Calibri" w:cs="Cambria"/>
-        </w:rPr>
-      </w:pPr>
-      <w:r>
-        <w:rPr>
-          <w:rFonts w:ascii="Calibri" w:eastAsia="Cambria" w:hAnsi="Calibri" w:cs="Cambria"/>
+          <w:rFonts w:asciiTheme="majorHAnsi" w:eastAsia="Cambria" w:hAnsiTheme="majorHAnsi" w:cs="Cambria"/>
+        </w:rPr>
+      </w:pPr>
+      <w:r>
+        <w:rPr>
+          <w:rFonts w:asciiTheme="majorHAnsi" w:eastAsia="Cambria" w:hAnsiTheme="majorHAnsi" w:cs="Cambria"/>
         </w:rPr>
         <w:t>For each specific addressing models, check for opcodes that aren’t required and print error out to avoid crashing</w:t>
       </w:r>
@@ -641,26 +563,26 @@
         <w:ind w:hanging="359"/>
         <w:contextualSpacing/>
         <w:rPr>
-          <w:rFonts w:ascii="Calibri" w:eastAsia="Cambria" w:hAnsi="Calibri" w:cs="Cambria"/>
-        </w:rPr>
-      </w:pPr>
-      <w:r>
-        <w:rPr>
-          <w:rFonts w:ascii="Calibri" w:eastAsia="Cambria" w:hAnsi="Calibri" w:cs="Cambria"/>
+          <w:rFonts w:asciiTheme="majorHAnsi" w:eastAsia="Cambria" w:hAnsiTheme="majorHAnsi" w:cs="Cambria"/>
+        </w:rPr>
+      </w:pPr>
+      <w:r>
+        <w:rPr>
+          <w:rFonts w:asciiTheme="majorHAnsi" w:eastAsia="Cambria" w:hAnsiTheme="majorHAnsi" w:cs="Cambria"/>
         </w:rPr>
         <w:t>Check the size of an instruction (</w:t>
       </w:r>
       <w:proofErr w:type="spellStart"/>
       <w:r>
         <w:rPr>
-          <w:rFonts w:ascii="Calibri" w:eastAsia="Cambria" w:hAnsi="Calibri" w:cs="Cambria"/>
+          <w:rFonts w:asciiTheme="majorHAnsi" w:eastAsia="Cambria" w:hAnsiTheme="majorHAnsi" w:cs="Cambria"/>
         </w:rPr>
         <w:t>Byte,Word</w:t>
       </w:r>
       <w:proofErr w:type="spellEnd"/>
       <w:r>
         <w:rPr>
-          <w:rFonts w:ascii="Calibri" w:eastAsia="Cambria" w:hAnsi="Calibri" w:cs="Cambria"/>
+          <w:rFonts w:asciiTheme="majorHAnsi" w:eastAsia="Cambria" w:hAnsiTheme="majorHAnsi" w:cs="Cambria"/>
         </w:rPr>
         <w:t>, or Long) if applicable</w:t>
       </w:r>
@@ -675,26 +597,26 @@
         <w:ind w:hanging="359"/>
         <w:contextualSpacing/>
         <w:rPr>
-          <w:rFonts w:ascii="Calibri" w:eastAsia="Cambria" w:hAnsi="Calibri" w:cs="Cambria"/>
-        </w:rPr>
-      </w:pPr>
-      <w:r>
-        <w:rPr>
-          <w:rFonts w:ascii="Calibri" w:eastAsia="Cambria" w:hAnsi="Calibri" w:cs="Cambria"/>
+          <w:rFonts w:asciiTheme="majorHAnsi" w:eastAsia="Cambria" w:hAnsiTheme="majorHAnsi" w:cs="Cambria"/>
+        </w:rPr>
+      </w:pPr>
+      <w:r>
+        <w:rPr>
+          <w:rFonts w:asciiTheme="majorHAnsi" w:eastAsia="Cambria" w:hAnsiTheme="majorHAnsi" w:cs="Cambria"/>
         </w:rPr>
         <w:t>Implemented various display subroutine (</w:t>
       </w:r>
       <w:proofErr w:type="spellStart"/>
       <w:r>
         <w:rPr>
-          <w:rFonts w:ascii="Calibri" w:eastAsia="Cambria" w:hAnsi="Calibri" w:cs="Cambria"/>
+          <w:rFonts w:asciiTheme="majorHAnsi" w:eastAsia="Cambria" w:hAnsiTheme="majorHAnsi" w:cs="Cambria"/>
         </w:rPr>
         <w:t>EA</w:t>
       </w:r>
       <w:proofErr w:type="gramStart"/>
       <w:r>
         <w:rPr>
-          <w:rFonts w:ascii="Calibri" w:eastAsia="Cambria" w:hAnsi="Calibri" w:cs="Cambria"/>
+          <w:rFonts w:asciiTheme="majorHAnsi" w:eastAsia="Cambria" w:hAnsiTheme="majorHAnsi" w:cs="Cambria"/>
         </w:rPr>
         <w:t>,Rn</w:t>
       </w:r>
@@ -702,7 +624,7 @@
       <w:proofErr w:type="gramEnd"/>
       <w:r>
         <w:rPr>
-          <w:rFonts w:ascii="Calibri" w:eastAsia="Cambria" w:hAnsi="Calibri" w:cs="Cambria"/>
+          <w:rFonts w:asciiTheme="majorHAnsi" w:eastAsia="Cambria" w:hAnsiTheme="majorHAnsi" w:cs="Cambria"/>
         </w:rPr>
         <w:t>...etc…) to quickly jump to that subroutine and display opcodes accordingly</w:t>
       </w:r>
@@ -717,12 +639,12 @@
         <w:ind w:hanging="359"/>
         <w:contextualSpacing/>
         <w:rPr>
-          <w:rFonts w:ascii="Calibri" w:eastAsia="Cambria" w:hAnsi="Calibri" w:cs="Cambria"/>
-        </w:rPr>
-      </w:pPr>
-      <w:r>
-        <w:rPr>
-          <w:rFonts w:ascii="Calibri" w:eastAsia="Cambria" w:hAnsi="Calibri" w:cs="Cambria"/>
+          <w:rFonts w:asciiTheme="majorHAnsi" w:eastAsia="Cambria" w:hAnsiTheme="majorHAnsi" w:cs="Cambria"/>
+        </w:rPr>
+      </w:pPr>
+      <w:r>
+        <w:rPr>
+          <w:rFonts w:asciiTheme="majorHAnsi" w:eastAsia="Cambria" w:hAnsiTheme="majorHAnsi" w:cs="Cambria"/>
         </w:rPr>
         <w:t>Decode Effective Address by breaking it down and create a separate subroutine for each type of EA</w:t>
       </w:r>
@@ -737,12 +659,12 @@
         <w:ind w:hanging="359"/>
         <w:contextualSpacing/>
         <w:rPr>
-          <w:rFonts w:ascii="Calibri" w:eastAsia="Cambria" w:hAnsi="Calibri" w:cs="Cambria"/>
-        </w:rPr>
-      </w:pPr>
-      <w:r>
-        <w:rPr>
-          <w:rFonts w:ascii="Calibri" w:eastAsia="Cambria" w:hAnsi="Calibri" w:cs="Cambria"/>
+          <w:rFonts w:asciiTheme="majorHAnsi" w:eastAsia="Cambria" w:hAnsiTheme="majorHAnsi" w:cs="Cambria"/>
+        </w:rPr>
+      </w:pPr>
+      <w:r>
+        <w:rPr>
+          <w:rFonts w:asciiTheme="majorHAnsi" w:eastAsia="Cambria" w:hAnsiTheme="majorHAnsi" w:cs="Cambria"/>
         </w:rPr>
         <w:t>Decode word, long, and as well as immediate data in EA</w:t>
       </w:r>
@@ -757,19 +679,19 @@
         <w:ind w:hanging="359"/>
         <w:contextualSpacing/>
         <w:rPr>
-          <w:rFonts w:ascii="Calibri" w:eastAsia="Cambria" w:hAnsi="Calibri" w:cs="Cambria"/>
-        </w:rPr>
-      </w:pPr>
-      <w:r>
-        <w:rPr>
-          <w:rFonts w:ascii="Calibri" w:eastAsia="Cambria" w:hAnsi="Calibri" w:cs="Cambria"/>
+          <w:rFonts w:asciiTheme="majorHAnsi" w:eastAsia="Cambria" w:hAnsiTheme="majorHAnsi" w:cs="Cambria"/>
+        </w:rPr>
+      </w:pPr>
+      <w:r>
+        <w:rPr>
+          <w:rFonts w:asciiTheme="majorHAnsi" w:eastAsia="Cambria" w:hAnsiTheme="majorHAnsi" w:cs="Cambria"/>
         </w:rPr>
         <w:t xml:space="preserve">Decode Register by checking whether if it is An or </w:t>
       </w:r>
       <w:proofErr w:type="spellStart"/>
       <w:r>
         <w:rPr>
-          <w:rFonts w:ascii="Calibri" w:eastAsia="Cambria" w:hAnsi="Calibri" w:cs="Cambria"/>
+          <w:rFonts w:asciiTheme="majorHAnsi" w:eastAsia="Cambria" w:hAnsiTheme="majorHAnsi" w:cs="Cambria"/>
         </w:rPr>
         <w:t>Dn</w:t>
       </w:r>
@@ -785,12 +707,12 @@
         <w:ind w:hanging="359"/>
         <w:contextualSpacing/>
         <w:rPr>
-          <w:rFonts w:ascii="Calibri" w:eastAsia="Cambria" w:hAnsi="Calibri" w:cs="Cambria"/>
-        </w:rPr>
-      </w:pPr>
-      <w:r>
-        <w:rPr>
-          <w:rFonts w:ascii="Calibri" w:eastAsia="Cambria" w:hAnsi="Calibri" w:cs="Cambria"/>
+          <w:rFonts w:asciiTheme="majorHAnsi" w:eastAsia="Cambria" w:hAnsiTheme="majorHAnsi" w:cs="Cambria"/>
+        </w:rPr>
+      </w:pPr>
+      <w:r>
+        <w:rPr>
+          <w:rFonts w:asciiTheme="majorHAnsi" w:eastAsia="Cambria" w:hAnsiTheme="majorHAnsi" w:cs="Cambria"/>
         </w:rPr>
         <w:t>Display all Data and Address Register correctly</w:t>
       </w:r>
@@ -798,11 +720,13 @@
     <w:p>
       <w:pPr>
         <w:rPr>
-          <w:lang w:val="en-US"/>
-        </w:rPr>
-      </w:pPr>
-      <w:r>
-        <w:rPr>
+          <w:rFonts w:asciiTheme="majorHAnsi" w:hAnsiTheme="majorHAnsi"/>
+          <w:lang w:val="en-US"/>
+        </w:rPr>
+      </w:pPr>
+      <w:r>
+        <w:rPr>
+          <w:rFonts w:asciiTheme="majorHAnsi" w:hAnsiTheme="majorHAnsi"/>
           <w:lang w:val="en-US"/>
         </w:rPr>
         <w:t>Ending:</w:t>
@@ -816,11 +740,13 @@
           <w:numId w:val="5"/>
         </w:numPr>
         <w:rPr>
-          <w:lang w:val="en-US"/>
-        </w:rPr>
-      </w:pPr>
-      <w:r>
-        <w:rPr>
+          <w:rFonts w:asciiTheme="majorHAnsi" w:hAnsiTheme="majorHAnsi"/>
+          <w:lang w:val="en-US"/>
+        </w:rPr>
+      </w:pPr>
+      <w:r>
+        <w:rPr>
+          <w:rFonts w:asciiTheme="majorHAnsi" w:hAnsiTheme="majorHAnsi"/>
           <w:lang w:val="en-US"/>
         </w:rPr>
         <w:t xml:space="preserve">Prompts the user to begin again </w:t>
@@ -834,11 +760,13 @@
           <w:numId w:val="5"/>
         </w:numPr>
         <w:rPr>
-          <w:lang w:val="en-US"/>
-        </w:rPr>
-      </w:pPr>
-      <w:r>
-        <w:rPr>
+          <w:rFonts w:asciiTheme="majorHAnsi" w:hAnsiTheme="majorHAnsi"/>
+          <w:lang w:val="en-US"/>
+        </w:rPr>
+      </w:pPr>
+      <w:r>
+        <w:rPr>
+          <w:rFonts w:asciiTheme="majorHAnsi" w:hAnsiTheme="majorHAnsi"/>
           <w:lang w:val="en-US"/>
         </w:rPr>
         <w:t>If yes, start over from Introduction</w:t>
@@ -852,11 +780,13 @@
           <w:numId w:val="5"/>
         </w:numPr>
         <w:rPr>
-          <w:lang w:val="en-US"/>
-        </w:rPr>
-      </w:pPr>
-      <w:r>
-        <w:rPr>
+          <w:rFonts w:asciiTheme="majorHAnsi" w:hAnsiTheme="majorHAnsi"/>
+          <w:lang w:val="en-US"/>
+        </w:rPr>
+      </w:pPr>
+      <w:r>
+        <w:rPr>
+          <w:rFonts w:asciiTheme="majorHAnsi" w:hAnsiTheme="majorHAnsi"/>
           <w:lang w:val="en-US"/>
         </w:rPr>
         <w:t>If no, print thank you message</w:t>
@@ -864,37 +794,21 @@
     </w:p>
     <w:p>
       <w:pPr>
-        <w:rPr>
-          <w:lang w:val="en-US"/>
-        </w:rPr>
-      </w:pPr>
-    </w:p>
-    <w:p>
-      <w:pPr>
-        <w:rPr>
-          <w:lang w:val="en-US"/>
-        </w:rPr>
-      </w:pPr>
-    </w:p>
-    <w:p>
-      <w:pPr>
-        <w:rPr>
-          <w:lang w:val="en-US"/>
-        </w:rPr>
-      </w:pPr>
-    </w:p>
-    <w:p>
-      <w:pPr>
-        <w:pStyle w:val="Title"/>
-        <w:rPr>
-          <w:lang w:val="en-US"/>
-        </w:rPr>
-      </w:pPr>
-      <w:r>
-        <w:rPr>
-          <w:lang w:val="en-US"/>
-        </w:rPr>
-        <w:lastRenderedPageBreak/>
+        <w:pStyle w:val="Heading2"/>
+        <w:numPr>
+          <w:ilvl w:val="0"/>
+          <w:numId w:val="10"/>
+        </w:numPr>
+        <w:rPr>
+          <w:color w:val="auto"/>
+          <w:lang w:val="en-US"/>
+        </w:rPr>
+      </w:pPr>
+      <w:r>
+        <w:rPr>
+          <w:color w:val="auto"/>
+          <w:lang w:val="en-US"/>
+        </w:rPr>
         <w:t>Test Plan</w:t>
       </w:r>
     </w:p>
@@ -904,15 +818,24 @@
           <w:lang w:val="en-US"/>
         </w:rPr>
       </w:pPr>
-      <w:r>
-        <w:rPr>
-          <w:lang w:val="en-US"/>
-        </w:rPr>
-        <w:tab/>
+    </w:p>
+    <w:p>
+      <w:pPr>
+        <w:rPr>
+          <w:rFonts w:asciiTheme="majorHAnsi" w:hAnsiTheme="majorHAnsi"/>
+          <w:lang w:val="en-US"/>
+        </w:rPr>
+      </w:pPr>
+      <w:r>
+        <w:rPr>
+          <w:rFonts w:asciiTheme="majorHAnsi" w:hAnsiTheme="majorHAnsi"/>
+          <w:lang w:val="en-US"/>
+        </w:rPr>
         <w:t xml:space="preserve">The test file was the first thing that was written—it was essentially a thorough compilation of all possible combinations of opcode and EA. </w:t>
       </w:r>
       <w:r>
         <w:rPr>
+          <w:rFonts w:asciiTheme="majorHAnsi" w:hAnsiTheme="majorHAnsi"/>
           <w:lang w:val="en-US"/>
         </w:rPr>
         <w:t xml:space="preserve">Since it was the first thing that was written, we had no problem making it very thorough. This also caused some problems: we didn’t know exactly which opcodes worked with which sources, destinations, opcodes or effective addresses. Fixing up this test code took a substantial amount of time. We also made sure to test with upper and lowercase hexadecimal numbers. </w:t>
@@ -920,13 +843,15 @@
     </w:p>
     <w:p>
       <w:pPr>
-        <w:pStyle w:val="Title"/>
-        <w:rPr>
-          <w:lang w:val="en-US"/>
-        </w:rPr>
-      </w:pPr>
-      <w:r>
-        <w:rPr>
+        <w:pStyle w:val="Heading3"/>
+        <w:rPr>
+          <w:color w:val="auto"/>
+          <w:lang w:val="en-US"/>
+        </w:rPr>
+      </w:pPr>
+      <w:r>
+        <w:rPr>
+          <w:color w:val="auto"/>
           <w:lang w:val="en-US"/>
         </w:rPr>
         <w:t>Exception Report</w:t>
@@ -934,39 +859,48 @@
     </w:p>
     <w:p>
       <w:pPr>
-        <w:rPr>
-          <w:lang w:val="en-US"/>
-        </w:rPr>
-      </w:pPr>
-      <w:r>
-        <w:rPr>
-          <w:lang w:val="en-US"/>
-        </w:rPr>
-        <w:t xml:space="preserve">Nothing doesn’t work. </w:t>
-      </w:r>
-    </w:p>
-    <w:p>
-      <w:pPr>
-        <w:pStyle w:val="Title"/>
-        <w:rPr>
-          <w:lang w:val="en-US"/>
-        </w:rPr>
-      </w:pPr>
-      <w:r>
-        <w:rPr>
-          <w:lang w:val="en-US"/>
-        </w:rPr>
-        <w:t>Team Assignments and Report</w:t>
-      </w:r>
-    </w:p>
-    <w:p>
-      <w:pPr>
-        <w:rPr>
-          <w:lang w:val="en-US"/>
-        </w:rPr>
-      </w:pPr>
-      <w:r>
-        <w:rPr>
+        <w:pStyle w:val="Heading3"/>
+        <w:rPr>
+          <w:color w:val="auto"/>
+          <w:lang w:val="en-US"/>
+        </w:rPr>
+      </w:pPr>
+    </w:p>
+    <w:p>
+      <w:pPr>
+        <w:pStyle w:val="Heading3"/>
+        <w:rPr>
+          <w:color w:val="auto"/>
+          <w:lang w:val="en-US"/>
+        </w:rPr>
+      </w:pPr>
+      <w:r>
+        <w:rPr>
+          <w:color w:val="auto"/>
+          <w:lang w:val="en-US"/>
+        </w:rPr>
+        <w:t>Te</w:t>
+      </w:r>
+      <w:bookmarkStart w:id="0" w:name="_GoBack"/>
+      <w:bookmarkEnd w:id="0"/>
+      <w:r>
+        <w:rPr>
+          <w:color w:val="auto"/>
+          <w:lang w:val="en-US"/>
+        </w:rPr>
+        <w:t>am Assignments and Report</w:t>
+      </w:r>
+    </w:p>
+    <w:p>
+      <w:pPr>
+        <w:rPr>
+          <w:rFonts w:asciiTheme="majorHAnsi" w:hAnsiTheme="majorHAnsi"/>
+          <w:lang w:val="en-US"/>
+        </w:rPr>
+      </w:pPr>
+      <w:r>
+        <w:rPr>
+          <w:rFonts w:asciiTheme="majorHAnsi" w:hAnsiTheme="majorHAnsi"/>
           <w:lang w:val="en-US"/>
         </w:rPr>
         <w:t>Nick:</w:t>
@@ -980,11 +914,13 @@
           <w:numId w:val="8"/>
         </w:numPr>
         <w:rPr>
-          <w:lang w:val="en-US"/>
-        </w:rPr>
-      </w:pPr>
-      <w:r>
-        <w:rPr>
+          <w:rFonts w:asciiTheme="majorHAnsi" w:hAnsiTheme="majorHAnsi"/>
+          <w:lang w:val="en-US"/>
+        </w:rPr>
+      </w:pPr>
+      <w:r>
+        <w:rPr>
+          <w:rFonts w:asciiTheme="majorHAnsi" w:hAnsiTheme="majorHAnsi"/>
           <w:lang w:val="en-US"/>
         </w:rPr>
         <w:t>Wrote I/O</w:t>
@@ -998,17 +934,20 @@
           <w:numId w:val="8"/>
         </w:numPr>
         <w:rPr>
-          <w:lang w:val="en-US"/>
-        </w:rPr>
-      </w:pPr>
-      <w:r>
-        <w:rPr>
+          <w:rFonts w:asciiTheme="majorHAnsi" w:hAnsiTheme="majorHAnsi"/>
+          <w:lang w:val="en-US"/>
+        </w:rPr>
+      </w:pPr>
+      <w:r>
+        <w:rPr>
+          <w:rFonts w:asciiTheme="majorHAnsi" w:hAnsiTheme="majorHAnsi"/>
           <w:lang w:val="en-US"/>
         </w:rPr>
         <w:t xml:space="preserve">Wrote </w:t>
       </w:r>
       <w:r>
         <w:rPr>
+          <w:rFonts w:asciiTheme="majorHAnsi" w:hAnsiTheme="majorHAnsi"/>
           <w:lang w:val="en-US"/>
         </w:rPr>
         <w:t>EA Decoding</w:t>
@@ -1022,11 +961,13 @@
           <w:numId w:val="8"/>
         </w:numPr>
         <w:rPr>
-          <w:lang w:val="en-US"/>
-        </w:rPr>
-      </w:pPr>
-      <w:r>
-        <w:rPr>
+          <w:rFonts w:asciiTheme="majorHAnsi" w:hAnsiTheme="majorHAnsi"/>
+          <w:lang w:val="en-US"/>
+        </w:rPr>
+      </w:pPr>
+      <w:r>
+        <w:rPr>
+          <w:rFonts w:asciiTheme="majorHAnsi" w:hAnsiTheme="majorHAnsi"/>
           <w:lang w:val="en-US"/>
         </w:rPr>
         <w:t>In opcodes, wrote:</w:t>
@@ -1040,11 +981,13 @@
           <w:numId w:val="8"/>
         </w:numPr>
         <w:rPr>
-          <w:lang w:val="en-US"/>
-        </w:rPr>
-      </w:pPr>
-      <w:r>
-        <w:rPr>
+          <w:rFonts w:asciiTheme="majorHAnsi" w:hAnsiTheme="majorHAnsi"/>
+          <w:lang w:val="en-US"/>
+        </w:rPr>
+      </w:pPr>
+      <w:r>
+        <w:rPr>
+          <w:rFonts w:asciiTheme="majorHAnsi" w:hAnsiTheme="majorHAnsi"/>
           <w:lang w:val="en-US"/>
         </w:rPr>
         <w:t>Group0000</w:t>
@@ -1058,13 +1001,16 @@
           <w:numId w:val="8"/>
         </w:numPr>
         <w:rPr>
-          <w:lang w:val="en-US"/>
-        </w:rPr>
-      </w:pPr>
-      <w:r>
-        <w:rPr>
-          <w:lang w:val="en-US"/>
-        </w:rPr>
+          <w:rFonts w:asciiTheme="majorHAnsi" w:hAnsiTheme="majorHAnsi"/>
+          <w:lang w:val="en-US"/>
+        </w:rPr>
+      </w:pPr>
+      <w:r>
+        <w:rPr>
+          <w:rFonts w:asciiTheme="majorHAnsi" w:hAnsiTheme="majorHAnsi"/>
+          <w:lang w:val="en-US"/>
+        </w:rPr>
+        <w:lastRenderedPageBreak/>
         <w:t>Group0001</w:t>
       </w:r>
     </w:p>
@@ -1076,11 +1022,13 @@
           <w:numId w:val="8"/>
         </w:numPr>
         <w:rPr>
-          <w:lang w:val="en-US"/>
-        </w:rPr>
-      </w:pPr>
-      <w:r>
-        <w:rPr>
+          <w:rFonts w:asciiTheme="majorHAnsi" w:hAnsiTheme="majorHAnsi"/>
+          <w:lang w:val="en-US"/>
+        </w:rPr>
+      </w:pPr>
+      <w:r>
+        <w:rPr>
+          <w:rFonts w:asciiTheme="majorHAnsi" w:hAnsiTheme="majorHAnsi"/>
           <w:lang w:val="en-US"/>
         </w:rPr>
         <w:t>Group0010</w:t>
@@ -1094,11 +1042,13 @@
           <w:numId w:val="8"/>
         </w:numPr>
         <w:rPr>
-          <w:lang w:val="en-US"/>
-        </w:rPr>
-      </w:pPr>
-      <w:r>
-        <w:rPr>
+          <w:rFonts w:asciiTheme="majorHAnsi" w:hAnsiTheme="majorHAnsi"/>
+          <w:lang w:val="en-US"/>
+        </w:rPr>
+      </w:pPr>
+      <w:r>
+        <w:rPr>
+          <w:rFonts w:asciiTheme="majorHAnsi" w:hAnsiTheme="majorHAnsi"/>
           <w:lang w:val="en-US"/>
         </w:rPr>
         <w:t>Group0011</w:t>
@@ -1112,11 +1062,13 @@
           <w:numId w:val="8"/>
         </w:numPr>
         <w:rPr>
-          <w:lang w:val="en-US"/>
-        </w:rPr>
-      </w:pPr>
-      <w:r>
-        <w:rPr>
+          <w:rFonts w:asciiTheme="majorHAnsi" w:hAnsiTheme="majorHAnsi"/>
+          <w:lang w:val="en-US"/>
+        </w:rPr>
+      </w:pPr>
+      <w:r>
+        <w:rPr>
+          <w:rFonts w:asciiTheme="majorHAnsi" w:hAnsiTheme="majorHAnsi"/>
           <w:lang w:val="en-US"/>
         </w:rPr>
         <w:t>Group0100</w:t>
@@ -1130,11 +1082,13 @@
           <w:numId w:val="8"/>
         </w:numPr>
         <w:rPr>
-          <w:lang w:val="en-US"/>
-        </w:rPr>
-      </w:pPr>
-      <w:r>
-        <w:rPr>
+          <w:rFonts w:asciiTheme="majorHAnsi" w:hAnsiTheme="majorHAnsi"/>
+          <w:lang w:val="en-US"/>
+        </w:rPr>
+      </w:pPr>
+      <w:r>
+        <w:rPr>
+          <w:rFonts w:asciiTheme="majorHAnsi" w:hAnsiTheme="majorHAnsi"/>
           <w:lang w:val="en-US"/>
         </w:rPr>
         <w:t>Group1100</w:t>
@@ -1148,11 +1102,13 @@
           <w:numId w:val="8"/>
         </w:numPr>
         <w:rPr>
-          <w:lang w:val="en-US"/>
-        </w:rPr>
-      </w:pPr>
-      <w:r>
-        <w:rPr>
+          <w:rFonts w:asciiTheme="majorHAnsi" w:hAnsiTheme="majorHAnsi"/>
+          <w:lang w:val="en-US"/>
+        </w:rPr>
+      </w:pPr>
+      <w:r>
+        <w:rPr>
+          <w:rFonts w:asciiTheme="majorHAnsi" w:hAnsiTheme="majorHAnsi"/>
           <w:lang w:val="en-US"/>
         </w:rPr>
         <w:t>Group1101</w:t>
@@ -1166,11 +1122,13 @@
           <w:numId w:val="8"/>
         </w:numPr>
         <w:rPr>
-          <w:lang w:val="en-US"/>
-        </w:rPr>
-      </w:pPr>
-      <w:r>
-        <w:rPr>
+          <w:rFonts w:asciiTheme="majorHAnsi" w:hAnsiTheme="majorHAnsi"/>
+          <w:lang w:val="en-US"/>
+        </w:rPr>
+      </w:pPr>
+      <w:r>
+        <w:rPr>
+          <w:rFonts w:asciiTheme="majorHAnsi" w:hAnsiTheme="majorHAnsi"/>
           <w:lang w:val="en-US"/>
         </w:rPr>
         <w:t>Group1111</w:t>
@@ -1179,11 +1137,13 @@
     <w:p>
       <w:pPr>
         <w:rPr>
-          <w:lang w:val="en-US"/>
-        </w:rPr>
-      </w:pPr>
-      <w:r>
-        <w:rPr>
+          <w:rFonts w:asciiTheme="majorHAnsi" w:hAnsiTheme="majorHAnsi"/>
+          <w:lang w:val="en-US"/>
+        </w:rPr>
+      </w:pPr>
+      <w:r>
+        <w:rPr>
+          <w:rFonts w:asciiTheme="majorHAnsi" w:hAnsiTheme="majorHAnsi"/>
           <w:lang w:val="en-US"/>
         </w:rPr>
         <w:t>Jason:</w:t>
@@ -1197,11 +1157,13 @@
           <w:numId w:val="7"/>
         </w:numPr>
         <w:rPr>
-          <w:lang w:val="en-US"/>
-        </w:rPr>
-      </w:pPr>
-      <w:r>
-        <w:rPr>
+          <w:rFonts w:asciiTheme="majorHAnsi" w:hAnsiTheme="majorHAnsi"/>
+          <w:lang w:val="en-US"/>
+        </w:rPr>
+      </w:pPr>
+      <w:r>
+        <w:rPr>
+          <w:rFonts w:asciiTheme="majorHAnsi" w:hAnsiTheme="majorHAnsi"/>
           <w:lang w:val="en-US"/>
         </w:rPr>
         <w:t>Wrote test code</w:t>
@@ -1215,11 +1177,13 @@
           <w:numId w:val="7"/>
         </w:numPr>
         <w:rPr>
-          <w:lang w:val="en-US"/>
-        </w:rPr>
-      </w:pPr>
-      <w:r>
-        <w:rPr>
+          <w:rFonts w:asciiTheme="majorHAnsi" w:hAnsiTheme="majorHAnsi"/>
+          <w:lang w:val="en-US"/>
+        </w:rPr>
+      </w:pPr>
+      <w:r>
+        <w:rPr>
+          <w:rFonts w:asciiTheme="majorHAnsi" w:hAnsiTheme="majorHAnsi"/>
           <w:lang w:val="en-US"/>
         </w:rPr>
         <w:t xml:space="preserve">Added error checking to I/O </w:t>
@@ -1233,11 +1197,13 @@
           <w:numId w:val="7"/>
         </w:numPr>
         <w:rPr>
-          <w:lang w:val="en-US"/>
-        </w:rPr>
-      </w:pPr>
-      <w:r>
-        <w:rPr>
+          <w:rFonts w:asciiTheme="majorHAnsi" w:hAnsiTheme="majorHAnsi"/>
+          <w:lang w:val="en-US"/>
+        </w:rPr>
+      </w:pPr>
+      <w:r>
+        <w:rPr>
+          <w:rFonts w:asciiTheme="majorHAnsi" w:hAnsiTheme="majorHAnsi"/>
           <w:lang w:val="en-US"/>
         </w:rPr>
         <w:t>In opcodes, wrote:</w:t>
@@ -1251,11 +1217,13 @@
           <w:numId w:val="7"/>
         </w:numPr>
         <w:rPr>
-          <w:lang w:val="en-US"/>
-        </w:rPr>
-      </w:pPr>
-      <w:r>
-        <w:rPr>
+          <w:rFonts w:asciiTheme="majorHAnsi" w:hAnsiTheme="majorHAnsi"/>
+          <w:lang w:val="en-US"/>
+        </w:rPr>
+      </w:pPr>
+      <w:r>
+        <w:rPr>
+          <w:rFonts w:asciiTheme="majorHAnsi" w:hAnsiTheme="majorHAnsi"/>
           <w:lang w:val="en-US"/>
         </w:rPr>
         <w:t>Group0101</w:t>
@@ -1269,11 +1237,13 @@
           <w:numId w:val="7"/>
         </w:numPr>
         <w:rPr>
-          <w:lang w:val="en-US"/>
-        </w:rPr>
-      </w:pPr>
-      <w:r>
-        <w:rPr>
+          <w:rFonts w:asciiTheme="majorHAnsi" w:hAnsiTheme="majorHAnsi"/>
+          <w:lang w:val="en-US"/>
+        </w:rPr>
+      </w:pPr>
+      <w:r>
+        <w:rPr>
+          <w:rFonts w:asciiTheme="majorHAnsi" w:hAnsiTheme="majorHAnsi"/>
           <w:lang w:val="en-US"/>
         </w:rPr>
         <w:t>Group0110</w:t>
@@ -1287,11 +1257,13 @@
           <w:numId w:val="7"/>
         </w:numPr>
         <w:rPr>
-          <w:lang w:val="en-US"/>
-        </w:rPr>
-      </w:pPr>
-      <w:r>
-        <w:rPr>
+          <w:rFonts w:asciiTheme="majorHAnsi" w:hAnsiTheme="majorHAnsi"/>
+          <w:lang w:val="en-US"/>
+        </w:rPr>
+      </w:pPr>
+      <w:r>
+        <w:rPr>
+          <w:rFonts w:asciiTheme="majorHAnsi" w:hAnsiTheme="majorHAnsi"/>
           <w:lang w:val="en-US"/>
         </w:rPr>
         <w:t>Group0111</w:t>
@@ -1305,11 +1277,13 @@
           <w:numId w:val="7"/>
         </w:numPr>
         <w:rPr>
-          <w:lang w:val="en-US"/>
-        </w:rPr>
-      </w:pPr>
-      <w:r>
-        <w:rPr>
+          <w:rFonts w:asciiTheme="majorHAnsi" w:hAnsiTheme="majorHAnsi"/>
+          <w:lang w:val="en-US"/>
+        </w:rPr>
+      </w:pPr>
+      <w:r>
+        <w:rPr>
+          <w:rFonts w:asciiTheme="majorHAnsi" w:hAnsiTheme="majorHAnsi"/>
           <w:lang w:val="en-US"/>
         </w:rPr>
         <w:t>Group1000</w:t>
@@ -1323,11 +1297,13 @@
           <w:numId w:val="7"/>
         </w:numPr>
         <w:rPr>
-          <w:lang w:val="en-US"/>
-        </w:rPr>
-      </w:pPr>
-      <w:r>
-        <w:rPr>
+          <w:rFonts w:asciiTheme="majorHAnsi" w:hAnsiTheme="majorHAnsi"/>
+          <w:lang w:val="en-US"/>
+        </w:rPr>
+      </w:pPr>
+      <w:r>
+        <w:rPr>
+          <w:rFonts w:asciiTheme="majorHAnsi" w:hAnsiTheme="majorHAnsi"/>
           <w:lang w:val="en-US"/>
         </w:rPr>
         <w:t>Group1001</w:t>
@@ -1341,11 +1317,13 @@
           <w:numId w:val="7"/>
         </w:numPr>
         <w:rPr>
-          <w:lang w:val="en-US"/>
-        </w:rPr>
-      </w:pPr>
-      <w:r>
-        <w:rPr>
+          <w:rFonts w:asciiTheme="majorHAnsi" w:hAnsiTheme="majorHAnsi"/>
+          <w:lang w:val="en-US"/>
+        </w:rPr>
+      </w:pPr>
+      <w:r>
+        <w:rPr>
+          <w:rFonts w:asciiTheme="majorHAnsi" w:hAnsiTheme="majorHAnsi"/>
           <w:lang w:val="en-US"/>
         </w:rPr>
         <w:t>Group1010</w:t>
@@ -1359,11 +1337,13 @@
           <w:numId w:val="7"/>
         </w:numPr>
         <w:rPr>
-          <w:lang w:val="en-US"/>
-        </w:rPr>
-      </w:pPr>
-      <w:r>
-        <w:rPr>
+          <w:rFonts w:asciiTheme="majorHAnsi" w:hAnsiTheme="majorHAnsi"/>
+          <w:lang w:val="en-US"/>
+        </w:rPr>
+      </w:pPr>
+      <w:r>
+        <w:rPr>
+          <w:rFonts w:asciiTheme="majorHAnsi" w:hAnsiTheme="majorHAnsi"/>
           <w:lang w:val="en-US"/>
         </w:rPr>
         <w:t>Group1011</w:t>
@@ -1377,17 +1357,17 @@
           <w:numId w:val="7"/>
         </w:numPr>
         <w:rPr>
-          <w:lang w:val="en-US"/>
-        </w:rPr>
-      </w:pPr>
-      <w:r>
-        <w:rPr>
+          <w:rFonts w:asciiTheme="majorHAnsi" w:hAnsiTheme="majorHAnsi"/>
+          <w:lang w:val="en-US"/>
+        </w:rPr>
+      </w:pPr>
+      <w:r>
+        <w:rPr>
+          <w:rFonts w:asciiTheme="majorHAnsi" w:hAnsiTheme="majorHAnsi"/>
           <w:lang w:val="en-US"/>
         </w:rPr>
         <w:t>Group1110</w:t>
       </w:r>
-      <w:bookmarkStart w:id="0" w:name="_GoBack"/>
-      <w:bookmarkEnd w:id="0"/>
     </w:p>
     <w:sectPr>
       <w:pgSz w:w="11906" w:h="16838"/>
@@ -1400,8 +1380,97 @@
 </file>
 
 <file path=word/numbering.xml><?xml version="1.0" encoding="utf-8"?>
-<w:numbering xmlns:wpc="http://schemas.microsoft.com/office/word/2010/wordprocessingCanvas" xmlns:mc="http://schemas.openxmlformats.org/markup-compatibility/2006" xmlns:o="urn:schemas-microsoft-com:office:office" xmlns:r="http://schemas.openxmlformats.org/officeDocument/2006/relationships" xmlns:m="http://schemas.openxmlformats.org/officeDocument/2006/math" xmlns:v="urn:schemas-microsoft-com:vml" xmlns:wp14="http://schemas.microsoft.com/office/word/2010/wordprocessingDrawing" xmlns:wp="http://schemas.openxmlformats.org/drawingml/2006/wordprocessingDrawing" xmlns:w10="urn:schemas-microsoft-com:office:word" xmlns:w="http://schemas.openxmlformats.org/wordprocessingml/2006/main" xmlns:w14="http://schemas.microsoft.com/office/word/2010/wordml" xmlns:w15="http://schemas.microsoft.com/office/word/2012/wordml" xmlns:wpg="http://schemas.microsoft.com/office/word/2010/wordprocessingGroup" xmlns:wpi="http://schemas.microsoft.com/office/word/2010/wordprocessingInk" xmlns:wne="http://schemas.microsoft.com/office/word/2006/wordml" xmlns:wps="http://schemas.microsoft.com/office/word/2010/wordprocessingShape" mc:Ignorable="w14 w15 wp14">
+<w:numbering xmlns:wpc="http://schemas.microsoft.com/office/word/2010/wordprocessingCanvas" xmlns:mc="http://schemas.openxmlformats.org/markup-compatibility/2006" xmlns:o="urn:schemas-microsoft-com:office:office" xmlns:r="http://schemas.openxmlformats.org/officeDocument/2006/relationships" xmlns:m="http://schemas.openxmlformats.org/officeDocument/2006/math" xmlns:v="urn:schemas-microsoft-com:vml" xmlns:wp14="http://schemas.microsoft.com/office/word/2010/wordprocessingDrawing" xmlns:wp="http://schemas.openxmlformats.org/drawingml/2006/wordprocessingDrawing" xmlns:w10="urn:schemas-microsoft-com:office:word" xmlns:w="http://schemas.openxmlformats.org/wordprocessingml/2006/main" xmlns:w14="http://schemas.microsoft.com/office/word/2010/wordml" xmlns:wpg="http://schemas.microsoft.com/office/word/2010/wordprocessingGroup" xmlns:wpi="http://schemas.microsoft.com/office/word/2010/wordprocessingInk" xmlns:wne="http://schemas.microsoft.com/office/word/2006/wordml" xmlns:wps="http://schemas.microsoft.com/office/word/2010/wordprocessingShape" mc:Ignorable="w14 wp14">
   <w:abstractNum w:abstractNumId="0">
+    <w:nsid w:val="085F4C0C"/>
+    <w:multiLevelType w:val="hybridMultilevel"/>
+    <w:tmpl w:val="398E5822"/>
+    <w:lvl w:ilvl="0" w:tplc="0409000F">
+      <w:start w:val="1"/>
+      <w:numFmt w:val="decimal"/>
+      <w:lvlText w:val="%1."/>
+      <w:lvlJc w:val="left"/>
+      <w:pPr>
+        <w:ind w:left="720" w:hanging="360"/>
+      </w:pPr>
+      <w:rPr>
+        <w:rFonts w:hint="default"/>
+      </w:rPr>
+    </w:lvl>
+    <w:lvl w:ilvl="1" w:tplc="04090019" w:tentative="1">
+      <w:start w:val="1"/>
+      <w:numFmt w:val="lowerLetter"/>
+      <w:lvlText w:val="%2."/>
+      <w:lvlJc w:val="left"/>
+      <w:pPr>
+        <w:ind w:left="1440" w:hanging="360"/>
+      </w:pPr>
+    </w:lvl>
+    <w:lvl w:ilvl="2" w:tplc="0409001B" w:tentative="1">
+      <w:start w:val="1"/>
+      <w:numFmt w:val="lowerRoman"/>
+      <w:lvlText w:val="%3."/>
+      <w:lvlJc w:val="right"/>
+      <w:pPr>
+        <w:ind w:left="2160" w:hanging="180"/>
+      </w:pPr>
+    </w:lvl>
+    <w:lvl w:ilvl="3" w:tplc="0409000F" w:tentative="1">
+      <w:start w:val="1"/>
+      <w:numFmt w:val="decimal"/>
+      <w:lvlText w:val="%4."/>
+      <w:lvlJc w:val="left"/>
+      <w:pPr>
+        <w:ind w:left="2880" w:hanging="360"/>
+      </w:pPr>
+    </w:lvl>
+    <w:lvl w:ilvl="4" w:tplc="04090019" w:tentative="1">
+      <w:start w:val="1"/>
+      <w:numFmt w:val="lowerLetter"/>
+      <w:lvlText w:val="%5."/>
+      <w:lvlJc w:val="left"/>
+      <w:pPr>
+        <w:ind w:left="3600" w:hanging="360"/>
+      </w:pPr>
+    </w:lvl>
+    <w:lvl w:ilvl="5" w:tplc="0409001B" w:tentative="1">
+      <w:start w:val="1"/>
+      <w:numFmt w:val="lowerRoman"/>
+      <w:lvlText w:val="%6."/>
+      <w:lvlJc w:val="right"/>
+      <w:pPr>
+        <w:ind w:left="4320" w:hanging="180"/>
+      </w:pPr>
+    </w:lvl>
+    <w:lvl w:ilvl="6" w:tplc="0409000F" w:tentative="1">
+      <w:start w:val="1"/>
+      <w:numFmt w:val="decimal"/>
+      <w:lvlText w:val="%7."/>
+      <w:lvlJc w:val="left"/>
+      <w:pPr>
+        <w:ind w:left="5040" w:hanging="360"/>
+      </w:pPr>
+    </w:lvl>
+    <w:lvl w:ilvl="7" w:tplc="04090019" w:tentative="1">
+      <w:start w:val="1"/>
+      <w:numFmt w:val="lowerLetter"/>
+      <w:lvlText w:val="%8."/>
+      <w:lvlJc w:val="left"/>
+      <w:pPr>
+        <w:ind w:left="5760" w:hanging="360"/>
+      </w:pPr>
+    </w:lvl>
+    <w:lvl w:ilvl="8" w:tplc="0409001B" w:tentative="1">
+      <w:start w:val="1"/>
+      <w:numFmt w:val="lowerRoman"/>
+      <w:lvlText w:val="%9."/>
+      <w:lvlJc w:val="right"/>
+      <w:pPr>
+        <w:ind w:left="6480" w:hanging="180"/>
+      </w:pPr>
+    </w:lvl>
+  </w:abstractNum>
+  <w:abstractNum w:abstractNumId="1">
     <w:nsid w:val="14843E1D"/>
     <w:multiLevelType w:val="hybridMultilevel"/>
     <w:tmpl w:val="510E1D0C"/>
@@ -1514,7 +1583,7 @@
       </w:rPr>
     </w:lvl>
   </w:abstractNum>
-  <w:abstractNum w:abstractNumId="1">
+  <w:abstractNum w:abstractNumId="2">
     <w:nsid w:val="27193731"/>
     <w:multiLevelType w:val="hybridMultilevel"/>
     <w:tmpl w:val="FDD2F494"/>
@@ -1627,7 +1696,7 @@
       </w:rPr>
     </w:lvl>
   </w:abstractNum>
-  <w:abstractNum w:abstractNumId="2">
+  <w:abstractNum w:abstractNumId="3">
     <w:nsid w:val="3A0057A2"/>
     <w:multiLevelType w:val="multilevel"/>
     <w:tmpl w:val="7AE06220"/>
@@ -1740,7 +1809,7 @@
       </w:rPr>
     </w:lvl>
   </w:abstractNum>
-  <w:abstractNum w:abstractNumId="3">
+  <w:abstractNum w:abstractNumId="4">
     <w:nsid w:val="444416F5"/>
     <w:multiLevelType w:val="hybridMultilevel"/>
     <w:tmpl w:val="C0E6DDE2"/>
@@ -1853,7 +1922,7 @@
       </w:rPr>
     </w:lvl>
   </w:abstractNum>
-  <w:abstractNum w:abstractNumId="4">
+  <w:abstractNum w:abstractNumId="5">
     <w:nsid w:val="4E013D66"/>
     <w:multiLevelType w:val="hybridMultilevel"/>
     <w:tmpl w:val="491E7ABE"/>
@@ -1942,7 +2011,7 @@
       </w:pPr>
     </w:lvl>
   </w:abstractNum>
-  <w:abstractNum w:abstractNumId="5">
+  <w:abstractNum w:abstractNumId="6">
     <w:nsid w:val="541160BC"/>
     <w:multiLevelType w:val="hybridMultilevel"/>
     <w:tmpl w:val="844A7BD0"/>
@@ -2054,7 +2123,7 @@
       </w:rPr>
     </w:lvl>
   </w:abstractNum>
-  <w:abstractNum w:abstractNumId="6">
+  <w:abstractNum w:abstractNumId="7">
     <w:nsid w:val="5B1F7331"/>
     <w:multiLevelType w:val="hybridMultilevel"/>
     <w:tmpl w:val="C1CAE274"/>
@@ -2167,7 +2236,96 @@
       </w:rPr>
     </w:lvl>
   </w:abstractNum>
-  <w:abstractNum w:abstractNumId="7">
+  <w:abstractNum w:abstractNumId="8">
+    <w:nsid w:val="6B887C16"/>
+    <w:multiLevelType w:val="hybridMultilevel"/>
+    <w:tmpl w:val="37DC6DC6"/>
+    <w:lvl w:ilvl="0" w:tplc="0409000F">
+      <w:start w:val="1"/>
+      <w:numFmt w:val="decimal"/>
+      <w:lvlText w:val="%1."/>
+      <w:lvlJc w:val="left"/>
+      <w:pPr>
+        <w:ind w:left="720" w:hanging="360"/>
+      </w:pPr>
+      <w:rPr>
+        <w:rFonts w:hint="default"/>
+      </w:rPr>
+    </w:lvl>
+    <w:lvl w:ilvl="1" w:tplc="04090019" w:tentative="1">
+      <w:start w:val="1"/>
+      <w:numFmt w:val="lowerLetter"/>
+      <w:lvlText w:val="%2."/>
+      <w:lvlJc w:val="left"/>
+      <w:pPr>
+        <w:ind w:left="1440" w:hanging="360"/>
+      </w:pPr>
+    </w:lvl>
+    <w:lvl w:ilvl="2" w:tplc="0409001B" w:tentative="1">
+      <w:start w:val="1"/>
+      <w:numFmt w:val="lowerRoman"/>
+      <w:lvlText w:val="%3."/>
+      <w:lvlJc w:val="right"/>
+      <w:pPr>
+        <w:ind w:left="2160" w:hanging="180"/>
+      </w:pPr>
+    </w:lvl>
+    <w:lvl w:ilvl="3" w:tplc="0409000F" w:tentative="1">
+      <w:start w:val="1"/>
+      <w:numFmt w:val="decimal"/>
+      <w:lvlText w:val="%4."/>
+      <w:lvlJc w:val="left"/>
+      <w:pPr>
+        <w:ind w:left="2880" w:hanging="360"/>
+      </w:pPr>
+    </w:lvl>
+    <w:lvl w:ilvl="4" w:tplc="04090019" w:tentative="1">
+      <w:start w:val="1"/>
+      <w:numFmt w:val="lowerLetter"/>
+      <w:lvlText w:val="%5."/>
+      <w:lvlJc w:val="left"/>
+      <w:pPr>
+        <w:ind w:left="3600" w:hanging="360"/>
+      </w:pPr>
+    </w:lvl>
+    <w:lvl w:ilvl="5" w:tplc="0409001B" w:tentative="1">
+      <w:start w:val="1"/>
+      <w:numFmt w:val="lowerRoman"/>
+      <w:lvlText w:val="%6."/>
+      <w:lvlJc w:val="right"/>
+      <w:pPr>
+        <w:ind w:left="4320" w:hanging="180"/>
+      </w:pPr>
+    </w:lvl>
+    <w:lvl w:ilvl="6" w:tplc="0409000F" w:tentative="1">
+      <w:start w:val="1"/>
+      <w:numFmt w:val="decimal"/>
+      <w:lvlText w:val="%7."/>
+      <w:lvlJc w:val="left"/>
+      <w:pPr>
+        <w:ind w:left="5040" w:hanging="360"/>
+      </w:pPr>
+    </w:lvl>
+    <w:lvl w:ilvl="7" w:tplc="04090019" w:tentative="1">
+      <w:start w:val="1"/>
+      <w:numFmt w:val="lowerLetter"/>
+      <w:lvlText w:val="%8."/>
+      <w:lvlJc w:val="left"/>
+      <w:pPr>
+        <w:ind w:left="5760" w:hanging="360"/>
+      </w:pPr>
+    </w:lvl>
+    <w:lvl w:ilvl="8" w:tplc="0409001B" w:tentative="1">
+      <w:start w:val="1"/>
+      <w:numFmt w:val="lowerRoman"/>
+      <w:lvlText w:val="%9."/>
+      <w:lvlJc w:val="right"/>
+      <w:pPr>
+        <w:ind w:left="6480" w:hanging="180"/>
+      </w:pPr>
+    </w:lvl>
+  </w:abstractNum>
+  <w:abstractNum w:abstractNumId="9">
     <w:nsid w:val="75E81205"/>
     <w:multiLevelType w:val="hybridMultilevel"/>
     <w:tmpl w:val="1E5CEF62"/>
@@ -2280,34 +2438,40 @@
     </w:lvl>
   </w:abstractNum>
   <w:num w:numId="1">
+    <w:abstractNumId w:val="5"/>
+  </w:num>
+  <w:num w:numId="2">
+    <w:abstractNumId w:val="1"/>
+  </w:num>
+  <w:num w:numId="3">
     <w:abstractNumId w:val="4"/>
   </w:num>
-  <w:num w:numId="2">
-    <w:abstractNumId w:val="0"/>
+  <w:num w:numId="4">
+    <w:abstractNumId w:val="7"/>
   </w:num>
-  <w:num w:numId="3">
+  <w:num w:numId="5">
+    <w:abstractNumId w:val="2"/>
+  </w:num>
+  <w:num w:numId="6">
     <w:abstractNumId w:val="3"/>
   </w:num>
-  <w:num w:numId="4">
+  <w:num w:numId="7">
     <w:abstractNumId w:val="6"/>
   </w:num>
-  <w:num w:numId="5">
-    <w:abstractNumId w:val="1"/>
+  <w:num w:numId="8">
+    <w:abstractNumId w:val="9"/>
   </w:num>
-  <w:num w:numId="6">
-    <w:abstractNumId w:val="2"/>
+  <w:num w:numId="9">
+    <w:abstractNumId w:val="8"/>
   </w:num>
-  <w:num w:numId="7">
-    <w:abstractNumId w:val="5"/>
-  </w:num>
-  <w:num w:numId="8">
-    <w:abstractNumId w:val="7"/>
+  <w:num w:numId="10">
+    <w:abstractNumId w:val="0"/>
   </w:num>
 </w:numbering>
 </file>
 
 <file path=word/styles.xml><?xml version="1.0" encoding="utf-8"?>
-<w:styles xmlns:mc="http://schemas.openxmlformats.org/markup-compatibility/2006" xmlns:r="http://schemas.openxmlformats.org/officeDocument/2006/relationships" xmlns:w="http://schemas.openxmlformats.org/wordprocessingml/2006/main" xmlns:w14="http://schemas.microsoft.com/office/word/2010/wordml" xmlns:w15="http://schemas.microsoft.com/office/word/2012/wordml" mc:Ignorable="w14 w15">
+<w:styles xmlns:mc="http://schemas.openxmlformats.org/markup-compatibility/2006" xmlns:r="http://schemas.openxmlformats.org/officeDocument/2006/relationships" xmlns:w="http://schemas.openxmlformats.org/wordprocessingml/2006/main" xmlns:w14="http://schemas.microsoft.com/office/word/2010/wordml" mc:Ignorable="w14">
   <w:docDefaults>
     <w:rPrDefault>
       <w:rPr>
@@ -2323,382 +2487,217 @@
       </w:pPr>
     </w:pPrDefault>
   </w:docDefaults>
-  <w:latentStyles w:defLockedState="0" w:defUIPriority="99" w:defSemiHidden="0" w:defUnhideWhenUsed="0" w:defQFormat="0" w:count="371">
-    <w:lsdException w:name="Normal" w:uiPriority="0" w:qFormat="1"/>
-    <w:lsdException w:name="heading 1" w:uiPriority="9" w:qFormat="1"/>
-    <w:lsdException w:name="heading 2" w:semiHidden="1" w:uiPriority="9" w:unhideWhenUsed="1" w:qFormat="1"/>
-    <w:lsdException w:name="heading 3" w:semiHidden="1" w:uiPriority="9" w:unhideWhenUsed="1" w:qFormat="1"/>
-    <w:lsdException w:name="heading 4" w:semiHidden="1" w:uiPriority="9" w:unhideWhenUsed="1" w:qFormat="1"/>
-    <w:lsdException w:name="heading 5" w:semiHidden="1" w:uiPriority="9" w:unhideWhenUsed="1" w:qFormat="1"/>
-    <w:lsdException w:name="heading 6" w:semiHidden="1" w:uiPriority="9" w:unhideWhenUsed="1" w:qFormat="1"/>
-    <w:lsdException w:name="heading 7" w:semiHidden="1" w:uiPriority="9" w:unhideWhenUsed="1" w:qFormat="1"/>
-    <w:lsdException w:name="heading 8" w:semiHidden="1" w:uiPriority="9" w:unhideWhenUsed="1" w:qFormat="1"/>
-    <w:lsdException w:name="heading 9" w:semiHidden="1" w:uiPriority="9" w:unhideWhenUsed="1" w:qFormat="1"/>
-    <w:lsdException w:name="index 1" w:semiHidden="1" w:unhideWhenUsed="1"/>
-    <w:lsdException w:name="index 2" w:semiHidden="1" w:unhideWhenUsed="1"/>
-    <w:lsdException w:name="index 3" w:semiHidden="1" w:unhideWhenUsed="1"/>
-    <w:lsdException w:name="index 4" w:semiHidden="1" w:unhideWhenUsed="1"/>
-    <w:lsdException w:name="index 5" w:semiHidden="1" w:unhideWhenUsed="1"/>
-    <w:lsdException w:name="index 6" w:semiHidden="1" w:unhideWhenUsed="1"/>
-    <w:lsdException w:name="index 7" w:semiHidden="1" w:unhideWhenUsed="1"/>
-    <w:lsdException w:name="index 8" w:semiHidden="1" w:unhideWhenUsed="1"/>
-    <w:lsdException w:name="index 9" w:semiHidden="1" w:unhideWhenUsed="1"/>
-    <w:lsdException w:name="toc 1" w:semiHidden="1" w:uiPriority="39" w:unhideWhenUsed="1"/>
-    <w:lsdException w:name="toc 2" w:semiHidden="1" w:uiPriority="39" w:unhideWhenUsed="1"/>
-    <w:lsdException w:name="toc 3" w:semiHidden="1" w:uiPriority="39" w:unhideWhenUsed="1"/>
-    <w:lsdException w:name="toc 4" w:semiHidden="1" w:uiPriority="39" w:unhideWhenUsed="1"/>
-    <w:lsdException w:name="toc 5" w:semiHidden="1" w:uiPriority="39" w:unhideWhenUsed="1"/>
-    <w:lsdException w:name="toc 6" w:semiHidden="1" w:uiPriority="39" w:unhideWhenUsed="1"/>
-    <w:lsdException w:name="toc 7" w:semiHidden="1" w:uiPriority="39" w:unhideWhenUsed="1"/>
-    <w:lsdException w:name="toc 8" w:semiHidden="1" w:uiPriority="39" w:unhideWhenUsed="1"/>
-    <w:lsdException w:name="toc 9" w:semiHidden="1" w:uiPriority="39" w:unhideWhenUsed="1"/>
-    <w:lsdException w:name="Normal Indent" w:semiHidden="1" w:unhideWhenUsed="1"/>
-    <w:lsdException w:name="footnote text" w:semiHidden="1" w:unhideWhenUsed="1"/>
-    <w:lsdException w:name="annotation text" w:semiHidden="1" w:unhideWhenUsed="1"/>
-    <w:lsdException w:name="header" w:semiHidden="1" w:unhideWhenUsed="1"/>
-    <w:lsdException w:name="footer" w:semiHidden="1" w:unhideWhenUsed="1"/>
-    <w:lsdException w:name="index heading" w:semiHidden="1" w:unhideWhenUsed="1"/>
-    <w:lsdException w:name="caption" w:semiHidden="1" w:uiPriority="35" w:unhideWhenUsed="1" w:qFormat="1"/>
-    <w:lsdException w:name="table of figures" w:semiHidden="1" w:unhideWhenUsed="1"/>
-    <w:lsdException w:name="envelope address" w:semiHidden="1" w:unhideWhenUsed="1"/>
-    <w:lsdException w:name="envelope return" w:semiHidden="1" w:unhideWhenUsed="1"/>
-    <w:lsdException w:name="footnote reference" w:semiHidden="1" w:unhideWhenUsed="1"/>
-    <w:lsdException w:name="annotation reference" w:semiHidden="1" w:unhideWhenUsed="1"/>
-    <w:lsdException w:name="line number" w:semiHidden="1" w:unhideWhenUsed="1"/>
-    <w:lsdException w:name="page number" w:semiHidden="1" w:unhideWhenUsed="1"/>
-    <w:lsdException w:name="endnote reference" w:semiHidden="1" w:unhideWhenUsed="1"/>
-    <w:lsdException w:name="endnote text" w:semiHidden="1" w:unhideWhenUsed="1"/>
-    <w:lsdException w:name="table of authorities" w:semiHidden="1" w:unhideWhenUsed="1"/>
-    <w:lsdException w:name="macro" w:semiHidden="1" w:unhideWhenUsed="1"/>
-    <w:lsdException w:name="toa heading" w:semiHidden="1" w:unhideWhenUsed="1"/>
-    <w:lsdException w:name="List" w:semiHidden="1" w:unhideWhenUsed="1"/>
-    <w:lsdException w:name="List Bullet" w:semiHidden="1" w:unhideWhenUsed="1"/>
-    <w:lsdException w:name="List Number" w:semiHidden="1" w:unhideWhenUsed="1"/>
-    <w:lsdException w:name="List 2" w:semiHidden="1" w:unhideWhenUsed="1"/>
-    <w:lsdException w:name="List 3" w:semiHidden="1" w:unhideWhenUsed="1"/>
-    <w:lsdException w:name="List 4" w:semiHidden="1" w:unhideWhenUsed="1"/>
-    <w:lsdException w:name="List 5" w:semiHidden="1" w:unhideWhenUsed="1"/>
-    <w:lsdException w:name="List Bullet 2" w:semiHidden="1" w:unhideWhenUsed="1"/>
-    <w:lsdException w:name="List Bullet 3" w:semiHidden="1" w:unhideWhenUsed="1"/>
-    <w:lsdException w:name="List Bullet 4" w:semiHidden="1" w:unhideWhenUsed="1"/>
-    <w:lsdException w:name="List Bullet 5" w:semiHidden="1" w:unhideWhenUsed="1"/>
-    <w:lsdException w:name="List Number 2" w:semiHidden="1" w:unhideWhenUsed="1"/>
-    <w:lsdException w:name="List Number 3" w:semiHidden="1" w:unhideWhenUsed="1"/>
-    <w:lsdException w:name="List Number 4" w:semiHidden="1" w:unhideWhenUsed="1"/>
-    <w:lsdException w:name="List Number 5" w:semiHidden="1" w:unhideWhenUsed="1"/>
-    <w:lsdException w:name="Title" w:uiPriority="10" w:qFormat="1"/>
-    <w:lsdException w:name="Closing" w:semiHidden="1" w:unhideWhenUsed="1"/>
-    <w:lsdException w:name="Signature" w:semiHidden="1" w:unhideWhenUsed="1"/>
-    <w:lsdException w:name="Default Paragraph Font" w:semiHidden="1" w:uiPriority="1" w:unhideWhenUsed="1"/>
-    <w:lsdException w:name="Body Text" w:semiHidden="1" w:unhideWhenUsed="1"/>
-    <w:lsdException w:name="Body Text Indent" w:semiHidden="1" w:unhideWhenUsed="1"/>
-    <w:lsdException w:name="List Continue" w:semiHidden="1" w:unhideWhenUsed="1"/>
-    <w:lsdException w:name="List Continue 2" w:semiHidden="1" w:unhideWhenUsed="1"/>
-    <w:lsdException w:name="List Continue 3" w:semiHidden="1" w:unhideWhenUsed="1"/>
-    <w:lsdException w:name="List Continue 4" w:semiHidden="1" w:unhideWhenUsed="1"/>
-    <w:lsdException w:name="List Continue 5" w:semiHidden="1" w:unhideWhenUsed="1"/>
-    <w:lsdException w:name="Message Header" w:semiHidden="1" w:unhideWhenUsed="1"/>
-    <w:lsdException w:name="Subtitle" w:uiPriority="11" w:qFormat="1"/>
-    <w:lsdException w:name="Salutation" w:semiHidden="1" w:unhideWhenUsed="1"/>
-    <w:lsdException w:name="Date" w:semiHidden="1" w:unhideWhenUsed="1"/>
-    <w:lsdException w:name="Body Text First Indent" w:semiHidden="1" w:unhideWhenUsed="1"/>
-    <w:lsdException w:name="Body Text First Indent 2" w:semiHidden="1" w:unhideWhenUsed="1"/>
-    <w:lsdException w:name="Note Heading" w:semiHidden="1" w:unhideWhenUsed="1"/>
-    <w:lsdException w:name="Body Text 2" w:semiHidden="1" w:unhideWhenUsed="1"/>
-    <w:lsdException w:name="Body Text 3" w:semiHidden="1" w:unhideWhenUsed="1"/>
-    <w:lsdException w:name="Body Text Indent 2" w:semiHidden="1" w:unhideWhenUsed="1"/>
-    <w:lsdException w:name="Body Text Indent 3" w:semiHidden="1" w:unhideWhenUsed="1"/>
-    <w:lsdException w:name="Block Text" w:semiHidden="1" w:unhideWhenUsed="1"/>
-    <w:lsdException w:name="Hyperlink" w:semiHidden="1" w:unhideWhenUsed="1"/>
-    <w:lsdException w:name="FollowedHyperlink" w:semiHidden="1" w:unhideWhenUsed="1"/>
-    <w:lsdException w:name="Strong" w:uiPriority="22" w:qFormat="1"/>
-    <w:lsdException w:name="Emphasis" w:uiPriority="20" w:qFormat="1"/>
-    <w:lsdException w:name="Document Map" w:semiHidden="1" w:unhideWhenUsed="1"/>
-    <w:lsdException w:name="Plain Text" w:semiHidden="1" w:unhideWhenUsed="1"/>
-    <w:lsdException w:name="E-mail Signature" w:semiHidden="1" w:unhideWhenUsed="1"/>
-    <w:lsdException w:name="HTML Top of Form" w:semiHidden="1" w:unhideWhenUsed="1"/>
-    <w:lsdException w:name="HTML Bottom of Form" w:semiHidden="1" w:unhideWhenUsed="1"/>
-    <w:lsdException w:name="Normal (Web)" w:semiHidden="1" w:unhideWhenUsed="1"/>
-    <w:lsdException w:name="HTML Acronym" w:semiHidden="1" w:unhideWhenUsed="1"/>
-    <w:lsdException w:name="HTML Address" w:semiHidden="1" w:unhideWhenUsed="1"/>
-    <w:lsdException w:name="HTML Cite" w:semiHidden="1" w:unhideWhenUsed="1"/>
-    <w:lsdException w:name="HTML Code" w:semiHidden="1" w:unhideWhenUsed="1"/>
-    <w:lsdException w:name="HTML Definition" w:semiHidden="1" w:unhideWhenUsed="1"/>
-    <w:lsdException w:name="HTML Keyboard" w:semiHidden="1" w:unhideWhenUsed="1"/>
-    <w:lsdException w:name="HTML Preformatted" w:semiHidden="1" w:unhideWhenUsed="1"/>
-    <w:lsdException w:name="HTML Sample" w:semiHidden="1" w:unhideWhenUsed="1"/>
-    <w:lsdException w:name="HTML Typewriter" w:semiHidden="1" w:unhideWhenUsed="1"/>
-    <w:lsdException w:name="HTML Variable" w:semiHidden="1" w:unhideWhenUsed="1"/>
-    <w:lsdException w:name="Normal Table" w:semiHidden="1" w:unhideWhenUsed="1"/>
-    <w:lsdException w:name="annotation subject" w:semiHidden="1" w:unhideWhenUsed="1"/>
-    <w:lsdException w:name="No List" w:semiHidden="1" w:unhideWhenUsed="1"/>
-    <w:lsdException w:name="Outline List 1" w:semiHidden="1" w:unhideWhenUsed="1"/>
-    <w:lsdException w:name="Outline List 2" w:semiHidden="1" w:unhideWhenUsed="1"/>
-    <w:lsdException w:name="Outline List 3" w:semiHidden="1" w:unhideWhenUsed="1"/>
-    <w:lsdException w:name="Table Simple 1" w:semiHidden="1" w:unhideWhenUsed="1"/>
-    <w:lsdException w:name="Table Simple 2" w:semiHidden="1" w:unhideWhenUsed="1"/>
-    <w:lsdException w:name="Table Simple 3" w:semiHidden="1" w:unhideWhenUsed="1"/>
-    <w:lsdException w:name="Table Classic 1" w:semiHidden="1" w:unhideWhenUsed="1"/>
-    <w:lsdException w:name="Table Classic 2" w:semiHidden="1" w:unhideWhenUsed="1"/>
-    <w:lsdException w:name="Table Classic 3" w:semiHidden="1" w:unhideWhenUsed="1"/>
-    <w:lsdException w:name="Table Classic 4" w:semiHidden="1" w:unhideWhenUsed="1"/>
-    <w:lsdException w:name="Table Colorful 1" w:semiHidden="1" w:unhideWhenUsed="1"/>
-    <w:lsdException w:name="Table Colorful 2" w:semiHidden="1" w:unhideWhenUsed="1"/>
-    <w:lsdException w:name="Table Colorful 3" w:semiHidden="1" w:unhideWhenUsed="1"/>
-    <w:lsdException w:name="Table Columns 1" w:semiHidden="1" w:unhideWhenUsed="1"/>
-    <w:lsdException w:name="Table Columns 2" w:semiHidden="1" w:unhideWhenUsed="1"/>
-    <w:lsdException w:name="Table Columns 3" w:semiHidden="1" w:unhideWhenUsed="1"/>
-    <w:lsdException w:name="Table Columns 4" w:semiHidden="1" w:unhideWhenUsed="1"/>
-    <w:lsdException w:name="Table Columns 5" w:semiHidden="1" w:unhideWhenUsed="1"/>
-    <w:lsdException w:name="Table Grid 1" w:semiHidden="1" w:unhideWhenUsed="1"/>
-    <w:lsdException w:name="Table Grid 2" w:semiHidden="1" w:unhideWhenUsed="1"/>
-    <w:lsdException w:name="Table Grid 3" w:semiHidden="1" w:unhideWhenUsed="1"/>
-    <w:lsdException w:name="Table Grid 4" w:semiHidden="1" w:unhideWhenUsed="1"/>
-    <w:lsdException w:name="Table Grid 5" w:semiHidden="1" w:unhideWhenUsed="1"/>
-    <w:lsdException w:name="Table Grid 6" w:semiHidden="1" w:unhideWhenUsed="1"/>
-    <w:lsdException w:name="Table Grid 7" w:semiHidden="1" w:unhideWhenUsed="1"/>
-    <w:lsdException w:name="Table Grid 8" w:semiHidden="1" w:unhideWhenUsed="1"/>
-    <w:lsdException w:name="Table List 1" w:semiHidden="1" w:unhideWhenUsed="1"/>
-    <w:lsdException w:name="Table List 2" w:semiHidden="1" w:unhideWhenUsed="1"/>
-    <w:lsdException w:name="Table List 3" w:semiHidden="1" w:unhideWhenUsed="1"/>
-    <w:lsdException w:name="Table List 4" w:semiHidden="1" w:unhideWhenUsed="1"/>
-    <w:lsdException w:name="Table List 5" w:semiHidden="1" w:unhideWhenUsed="1"/>
-    <w:lsdException w:name="Table List 6" w:semiHidden="1" w:unhideWhenUsed="1"/>
-    <w:lsdException w:name="Table List 7" w:semiHidden="1" w:unhideWhenUsed="1"/>
-    <w:lsdException w:name="Table List 8" w:semiHidden="1" w:unhideWhenUsed="1"/>
-    <w:lsdException w:name="Table 3D effects 1" w:semiHidden="1" w:unhideWhenUsed="1"/>
-    <w:lsdException w:name="Table 3D effects 2" w:semiHidden="1" w:unhideWhenUsed="1"/>
-    <w:lsdException w:name="Table 3D effects 3" w:semiHidden="1" w:unhideWhenUsed="1"/>
-    <w:lsdException w:name="Table Contemporary" w:semiHidden="1" w:unhideWhenUsed="1"/>
-    <w:lsdException w:name="Table Elegant" w:semiHidden="1" w:unhideWhenUsed="1"/>
-    <w:lsdException w:name="Table Professional" w:semiHidden="1" w:unhideWhenUsed="1"/>
-    <w:lsdException w:name="Table Subtle 1" w:semiHidden="1" w:unhideWhenUsed="1"/>
-    <w:lsdException w:name="Table Subtle 2" w:semiHidden="1" w:unhideWhenUsed="1"/>
-    <w:lsdException w:name="Table Web 1" w:semiHidden="1" w:unhideWhenUsed="1"/>
-    <w:lsdException w:name="Table Web 2" w:semiHidden="1" w:unhideWhenUsed="1"/>
-    <w:lsdException w:name="Table Web 3" w:semiHidden="1" w:unhideWhenUsed="1"/>
-    <w:lsdException w:name="Balloon Text" w:semiHidden="1" w:unhideWhenUsed="1"/>
-    <w:lsdException w:name="Table Grid" w:uiPriority="39"/>
-    <w:lsdException w:name="Table Theme" w:semiHidden="1" w:unhideWhenUsed="1"/>
-    <w:lsdException w:name="Placeholder Text" w:semiHidden="1"/>
-    <w:lsdException w:name="No Spacing" w:uiPriority="1" w:qFormat="1"/>
-    <w:lsdException w:name="Light Shading" w:uiPriority="60"/>
-    <w:lsdException w:name="Light List" w:uiPriority="61"/>
-    <w:lsdException w:name="Light Grid" w:uiPriority="62"/>
-    <w:lsdException w:name="Medium Shading 1" w:uiPriority="63"/>
-    <w:lsdException w:name="Medium Shading 2" w:uiPriority="64"/>
-    <w:lsdException w:name="Medium List 1" w:uiPriority="65"/>
-    <w:lsdException w:name="Medium List 2" w:uiPriority="66"/>
-    <w:lsdException w:name="Medium Grid 1" w:uiPriority="67"/>
-    <w:lsdException w:name="Medium Grid 2" w:uiPriority="68"/>
-    <w:lsdException w:name="Medium Grid 3" w:uiPriority="69"/>
-    <w:lsdException w:name="Dark List" w:uiPriority="70"/>
-    <w:lsdException w:name="Colorful Shading" w:uiPriority="71"/>
-    <w:lsdException w:name="Colorful List" w:uiPriority="72"/>
-    <w:lsdException w:name="Colorful Grid" w:uiPriority="73"/>
-    <w:lsdException w:name="Light Shading Accent 1" w:uiPriority="60"/>
-    <w:lsdException w:name="Light List Accent 1" w:uiPriority="61"/>
-    <w:lsdException w:name="Light Grid Accent 1" w:uiPriority="62"/>
-    <w:lsdException w:name="Medium Shading 1 Accent 1" w:uiPriority="63"/>
-    <w:lsdException w:name="Medium Shading 2 Accent 1" w:uiPriority="64"/>
-    <w:lsdException w:name="Medium List 1 Accent 1" w:uiPriority="65"/>
-    <w:lsdException w:name="Revision" w:semiHidden="1"/>
-    <w:lsdException w:name="List Paragraph" w:uiPriority="34" w:qFormat="1"/>
-    <w:lsdException w:name="Quote" w:uiPriority="29" w:qFormat="1"/>
-    <w:lsdException w:name="Intense Quote" w:uiPriority="30" w:qFormat="1"/>
-    <w:lsdException w:name="Medium List 2 Accent 1" w:uiPriority="66"/>
-    <w:lsdException w:name="Medium Grid 1 Accent 1" w:uiPriority="67"/>
-    <w:lsdException w:name="Medium Grid 2 Accent 1" w:uiPriority="68"/>
-    <w:lsdException w:name="Medium Grid 3 Accent 1" w:uiPriority="69"/>
-    <w:lsdException w:name="Dark List Accent 1" w:uiPriority="70"/>
-    <w:lsdException w:name="Colorful Shading Accent 1" w:uiPriority="71"/>
-    <w:lsdException w:name="Colorful List Accent 1" w:uiPriority="72"/>
-    <w:lsdException w:name="Colorful Grid Accent 1" w:uiPriority="73"/>
-    <w:lsdException w:name="Light Shading Accent 2" w:uiPriority="60"/>
-    <w:lsdException w:name="Light List Accent 2" w:uiPriority="61"/>
-    <w:lsdException w:name="Light Grid Accent 2" w:uiPriority="62"/>
-    <w:lsdException w:name="Medium Shading 1 Accent 2" w:uiPriority="63"/>
-    <w:lsdException w:name="Medium Shading 2 Accent 2" w:uiPriority="64"/>
-    <w:lsdException w:name="Medium List 1 Accent 2" w:uiPriority="65"/>
-    <w:lsdException w:name="Medium List 2 Accent 2" w:uiPriority="66"/>
-    <w:lsdException w:name="Medium Grid 1 Accent 2" w:uiPriority="67"/>
-    <w:lsdException w:name="Medium Grid 2 Accent 2" w:uiPriority="68"/>
-    <w:lsdException w:name="Medium Grid 3 Accent 2" w:uiPriority="69"/>
-    <w:lsdException w:name="Dark List Accent 2" w:uiPriority="70"/>
-    <w:lsdException w:name="Colorful Shading Accent 2" w:uiPriority="71"/>
-    <w:lsdException w:name="Colorful List Accent 2" w:uiPriority="72"/>
-    <w:lsdException w:name="Colorful Grid Accent 2" w:uiPriority="73"/>
-    <w:lsdException w:name="Light Shading Accent 3" w:uiPriority="60"/>
-    <w:lsdException w:name="Light List Accent 3" w:uiPriority="61"/>
-    <w:lsdException w:name="Light Grid Accent 3" w:uiPriority="62"/>
-    <w:lsdException w:name="Medium Shading 1 Accent 3" w:uiPriority="63"/>
-    <w:lsdException w:name="Medium Shading 2 Accent 3" w:uiPriority="64"/>
-    <w:lsdException w:name="Medium List 1 Accent 3" w:uiPriority="65"/>
-    <w:lsdException w:name="Medium List 2 Accent 3" w:uiPriority="66"/>
-    <w:lsdException w:name="Medium Grid 1 Accent 3" w:uiPriority="67"/>
-    <w:lsdException w:name="Medium Grid 2 Accent 3" w:uiPriority="68"/>
-    <w:lsdException w:name="Medium Grid 3 Accent 3" w:uiPriority="69"/>
-    <w:lsdException w:name="Dark List Accent 3" w:uiPriority="70"/>
-    <w:lsdException w:name="Colorful Shading Accent 3" w:uiPriority="71"/>
-    <w:lsdException w:name="Colorful List Accent 3" w:uiPriority="72"/>
-    <w:lsdException w:name="Colorful Grid Accent 3" w:uiPriority="73"/>
-    <w:lsdException w:name="Light Shading Accent 4" w:uiPriority="60"/>
-    <w:lsdException w:name="Light List Accent 4" w:uiPriority="61"/>
-    <w:lsdException w:name="Light Grid Accent 4" w:uiPriority="62"/>
-    <w:lsdException w:name="Medium Shading 1 Accent 4" w:uiPriority="63"/>
-    <w:lsdException w:name="Medium Shading 2 Accent 4" w:uiPriority="64"/>
-    <w:lsdException w:name="Medium List 1 Accent 4" w:uiPriority="65"/>
-    <w:lsdException w:name="Medium List 2 Accent 4" w:uiPriority="66"/>
-    <w:lsdException w:name="Medium Grid 1 Accent 4" w:uiPriority="67"/>
-    <w:lsdException w:name="Medium Grid 2 Accent 4" w:uiPriority="68"/>
-    <w:lsdException w:name="Medium Grid 3 Accent 4" w:uiPriority="69"/>
-    <w:lsdException w:name="Dark List Accent 4" w:uiPriority="70"/>
-    <w:lsdException w:name="Colorful Shading Accent 4" w:uiPriority="71"/>
-    <w:lsdException w:name="Colorful List Accent 4" w:uiPriority="72"/>
-    <w:lsdException w:name="Colorful Grid Accent 4" w:uiPriority="73"/>
-    <w:lsdException w:name="Light Shading Accent 5" w:uiPriority="60"/>
-    <w:lsdException w:name="Light List Accent 5" w:uiPriority="61"/>
-    <w:lsdException w:name="Light Grid Accent 5" w:uiPriority="62"/>
-    <w:lsdException w:name="Medium Shading 1 Accent 5" w:uiPriority="63"/>
-    <w:lsdException w:name="Medium Shading 2 Accent 5" w:uiPriority="64"/>
-    <w:lsdException w:name="Medium List 1 Accent 5" w:uiPriority="65"/>
-    <w:lsdException w:name="Medium List 2 Accent 5" w:uiPriority="66"/>
-    <w:lsdException w:name="Medium Grid 1 Accent 5" w:uiPriority="67"/>
-    <w:lsdException w:name="Medium Grid 2 Accent 5" w:uiPriority="68"/>
-    <w:lsdException w:name="Medium Grid 3 Accent 5" w:uiPriority="69"/>
-    <w:lsdException w:name="Dark List Accent 5" w:uiPriority="70"/>
-    <w:lsdException w:name="Colorful Shading Accent 5" w:uiPriority="71"/>
-    <w:lsdException w:name="Colorful List Accent 5" w:uiPriority="72"/>
-    <w:lsdException w:name="Colorful Grid Accent 5" w:uiPriority="73"/>
-    <w:lsdException w:name="Light Shading Accent 6" w:uiPriority="60"/>
-    <w:lsdException w:name="Light List Accent 6" w:uiPriority="61"/>
-    <w:lsdException w:name="Light Grid Accent 6" w:uiPriority="62"/>
-    <w:lsdException w:name="Medium Shading 1 Accent 6" w:uiPriority="63"/>
-    <w:lsdException w:name="Medium Shading 2 Accent 6" w:uiPriority="64"/>
-    <w:lsdException w:name="Medium List 1 Accent 6" w:uiPriority="65"/>
-    <w:lsdException w:name="Medium List 2 Accent 6" w:uiPriority="66"/>
-    <w:lsdException w:name="Medium Grid 1 Accent 6" w:uiPriority="67"/>
-    <w:lsdException w:name="Medium Grid 2 Accent 6" w:uiPriority="68"/>
-    <w:lsdException w:name="Medium Grid 3 Accent 6" w:uiPriority="69"/>
-    <w:lsdException w:name="Dark List Accent 6" w:uiPriority="70"/>
-    <w:lsdException w:name="Colorful Shading Accent 6" w:uiPriority="71"/>
-    <w:lsdException w:name="Colorful List Accent 6" w:uiPriority="72"/>
-    <w:lsdException w:name="Colorful Grid Accent 6" w:uiPriority="73"/>
-    <w:lsdException w:name="Subtle Emphasis" w:uiPriority="19" w:qFormat="1"/>
-    <w:lsdException w:name="Intense Emphasis" w:uiPriority="21" w:qFormat="1"/>
-    <w:lsdException w:name="Subtle Reference" w:uiPriority="31" w:qFormat="1"/>
-    <w:lsdException w:name="Intense Reference" w:uiPriority="32" w:qFormat="1"/>
-    <w:lsdException w:name="Book Title" w:uiPriority="33" w:qFormat="1"/>
-    <w:lsdException w:name="Bibliography" w:semiHidden="1" w:uiPriority="37" w:unhideWhenUsed="1"/>
-    <w:lsdException w:name="TOC Heading" w:semiHidden="1" w:uiPriority="39" w:unhideWhenUsed="1" w:qFormat="1"/>
-    <w:lsdException w:name="Plain Table 1" w:uiPriority="41"/>
-    <w:lsdException w:name="Plain Table 2" w:uiPriority="42"/>
-    <w:lsdException w:name="Plain Table 3" w:uiPriority="43"/>
-    <w:lsdException w:name="Plain Table 4" w:uiPriority="44"/>
-    <w:lsdException w:name="Plain Table 5" w:uiPriority="45"/>
-    <w:lsdException w:name="Grid Table Light" w:uiPriority="40"/>
-    <w:lsdException w:name="Grid Table 1 Light" w:uiPriority="46"/>
-    <w:lsdException w:name="Grid Table 2" w:uiPriority="47"/>
-    <w:lsdException w:name="Grid Table 3" w:uiPriority="48"/>
-    <w:lsdException w:name="Grid Table 4" w:uiPriority="49"/>
-    <w:lsdException w:name="Grid Table 5 Dark" w:uiPriority="50"/>
-    <w:lsdException w:name="Grid Table 6 Colorful" w:uiPriority="51"/>
-    <w:lsdException w:name="Grid Table 7 Colorful" w:uiPriority="52"/>
-    <w:lsdException w:name="Grid Table 1 Light Accent 1" w:uiPriority="46"/>
-    <w:lsdException w:name="Grid Table 2 Accent 1" w:uiPriority="47"/>
-    <w:lsdException w:name="Grid Table 3 Accent 1" w:uiPriority="48"/>
-    <w:lsdException w:name="Grid Table 4 Accent 1" w:uiPriority="49"/>
-    <w:lsdException w:name="Grid Table 5 Dark Accent 1" w:uiPriority="50"/>
-    <w:lsdException w:name="Grid Table 6 Colorful Accent 1" w:uiPriority="51"/>
-    <w:lsdException w:name="Grid Table 7 Colorful Accent 1" w:uiPriority="52"/>
-    <w:lsdException w:name="Grid Table 1 Light Accent 2" w:uiPriority="46"/>
-    <w:lsdException w:name="Grid Table 2 Accent 2" w:uiPriority="47"/>
-    <w:lsdException w:name="Grid Table 3 Accent 2" w:uiPriority="48"/>
-    <w:lsdException w:name="Grid Table 4 Accent 2" w:uiPriority="49"/>
-    <w:lsdException w:name="Grid Table 5 Dark Accent 2" w:uiPriority="50"/>
-    <w:lsdException w:name="Grid Table 6 Colorful Accent 2" w:uiPriority="51"/>
-    <w:lsdException w:name="Grid Table 7 Colorful Accent 2" w:uiPriority="52"/>
-    <w:lsdException w:name="Grid Table 1 Light Accent 3" w:uiPriority="46"/>
-    <w:lsdException w:name="Grid Table 2 Accent 3" w:uiPriority="47"/>
-    <w:lsdException w:name="Grid Table 3 Accent 3" w:uiPriority="48"/>
-    <w:lsdException w:name="Grid Table 4 Accent 3" w:uiPriority="49"/>
-    <w:lsdException w:name="Grid Table 5 Dark Accent 3" w:uiPriority="50"/>
-    <w:lsdException w:name="Grid Table 6 Colorful Accent 3" w:uiPriority="51"/>
-    <w:lsdException w:name="Grid Table 7 Colorful Accent 3" w:uiPriority="52"/>
-    <w:lsdException w:name="Grid Table 1 Light Accent 4" w:uiPriority="46"/>
-    <w:lsdException w:name="Grid Table 2 Accent 4" w:uiPriority="47"/>
-    <w:lsdException w:name="Grid Table 3 Accent 4" w:uiPriority="48"/>
-    <w:lsdException w:name="Grid Table 4 Accent 4" w:uiPriority="49"/>
-    <w:lsdException w:name="Grid Table 5 Dark Accent 4" w:uiPriority="50"/>
-    <w:lsdException w:name="Grid Table 6 Colorful Accent 4" w:uiPriority="51"/>
-    <w:lsdException w:name="Grid Table 7 Colorful Accent 4" w:uiPriority="52"/>
-    <w:lsdException w:name="Grid Table 1 Light Accent 5" w:uiPriority="46"/>
-    <w:lsdException w:name="Grid Table 2 Accent 5" w:uiPriority="47"/>
-    <w:lsdException w:name="Grid Table 3 Accent 5" w:uiPriority="48"/>
-    <w:lsdException w:name="Grid Table 4 Accent 5" w:uiPriority="49"/>
-    <w:lsdException w:name="Grid Table 5 Dark Accent 5" w:uiPriority="50"/>
-    <w:lsdException w:name="Grid Table 6 Colorful Accent 5" w:uiPriority="51"/>
-    <w:lsdException w:name="Grid Table 7 Colorful Accent 5" w:uiPriority="52"/>
-    <w:lsdException w:name="Grid Table 1 Light Accent 6" w:uiPriority="46"/>
-    <w:lsdException w:name="Grid Table 2 Accent 6" w:uiPriority="47"/>
-    <w:lsdException w:name="Grid Table 3 Accent 6" w:uiPriority="48"/>
-    <w:lsdException w:name="Grid Table 4 Accent 6" w:uiPriority="49"/>
-    <w:lsdException w:name="Grid Table 5 Dark Accent 6" w:uiPriority="50"/>
-    <w:lsdException w:name="Grid Table 6 Colorful Accent 6" w:uiPriority="51"/>
-    <w:lsdException w:name="Grid Table 7 Colorful Accent 6" w:uiPriority="52"/>
-    <w:lsdException w:name="List Table 1 Light" w:uiPriority="46"/>
-    <w:lsdException w:name="List Table 2" w:uiPriority="47"/>
-    <w:lsdException w:name="List Table 3" w:uiPriority="48"/>
-    <w:lsdException w:name="List Table 4" w:uiPriority="49"/>
-    <w:lsdException w:name="List Table 5 Dark" w:uiPriority="50"/>
-    <w:lsdException w:name="List Table 6 Colorful" w:uiPriority="51"/>
-    <w:lsdException w:name="List Table 7 Colorful" w:uiPriority="52"/>
-    <w:lsdException w:name="List Table 1 Light Accent 1" w:uiPriority="46"/>
-    <w:lsdException w:name="List Table 2 Accent 1" w:uiPriority="47"/>
-    <w:lsdException w:name="List Table 3 Accent 1" w:uiPriority="48"/>
-    <w:lsdException w:name="List Table 4 Accent 1" w:uiPriority="49"/>
-    <w:lsdException w:name="List Table 5 Dark Accent 1" w:uiPriority="50"/>
-    <w:lsdException w:name="List Table 6 Colorful Accent 1" w:uiPriority="51"/>
-    <w:lsdException w:name="List Table 7 Colorful Accent 1" w:uiPriority="52"/>
-    <w:lsdException w:name="List Table 1 Light Accent 2" w:uiPriority="46"/>
-    <w:lsdException w:name="List Table 2 Accent 2" w:uiPriority="47"/>
-    <w:lsdException w:name="List Table 3 Accent 2" w:uiPriority="48"/>
-    <w:lsdException w:name="List Table 4 Accent 2" w:uiPriority="49"/>
-    <w:lsdException w:name="List Table 5 Dark Accent 2" w:uiPriority="50"/>
-    <w:lsdException w:name="List Table 6 Colorful Accent 2" w:uiPriority="51"/>
-    <w:lsdException w:name="List Table 7 Colorful Accent 2" w:uiPriority="52"/>
-    <w:lsdException w:name="List Table 1 Light Accent 3" w:uiPriority="46"/>
-    <w:lsdException w:name="List Table 2 Accent 3" w:uiPriority="47"/>
-    <w:lsdException w:name="List Table 3 Accent 3" w:uiPriority="48"/>
-    <w:lsdException w:name="List Table 4 Accent 3" w:uiPriority="49"/>
-    <w:lsdException w:name="List Table 5 Dark Accent 3" w:uiPriority="50"/>
-    <w:lsdException w:name="List Table 6 Colorful Accent 3" w:uiPriority="51"/>
-    <w:lsdException w:name="List Table 7 Colorful Accent 3" w:uiPriority="52"/>
-    <w:lsdException w:name="List Table 1 Light Accent 4" w:uiPriority="46"/>
-    <w:lsdException w:name="List Table 2 Accent 4" w:uiPriority="47"/>
-    <w:lsdException w:name="List Table 3 Accent 4" w:uiPriority="48"/>
-    <w:lsdException w:name="List Table 4 Accent 4" w:uiPriority="49"/>
-    <w:lsdException w:name="List Table 5 Dark Accent 4" w:uiPriority="50"/>
-    <w:lsdException w:name="List Table 6 Colorful Accent 4" w:uiPriority="51"/>
-    <w:lsdException w:name="List Table 7 Colorful Accent 4" w:uiPriority="52"/>
-    <w:lsdException w:name="List Table 1 Light Accent 5" w:uiPriority="46"/>
-    <w:lsdException w:name="List Table 2 Accent 5" w:uiPriority="47"/>
-    <w:lsdException w:name="List Table 3 Accent 5" w:uiPriority="48"/>
-    <w:lsdException w:name="List Table 4 Accent 5" w:uiPriority="49"/>
-    <w:lsdException w:name="List Table 5 Dark Accent 5" w:uiPriority="50"/>
-    <w:lsdException w:name="List Table 6 Colorful Accent 5" w:uiPriority="51"/>
-    <w:lsdException w:name="List Table 7 Colorful Accent 5" w:uiPriority="52"/>
-    <w:lsdException w:name="List Table 1 Light Accent 6" w:uiPriority="46"/>
-    <w:lsdException w:name="List Table 2 Accent 6" w:uiPriority="47"/>
-    <w:lsdException w:name="List Table 3 Accent 6" w:uiPriority="48"/>
-    <w:lsdException w:name="List Table 4 Accent 6" w:uiPriority="49"/>
-    <w:lsdException w:name="List Table 5 Dark Accent 6" w:uiPriority="50"/>
-    <w:lsdException w:name="List Table 6 Colorful Accent 6" w:uiPriority="51"/>
-    <w:lsdException w:name="List Table 7 Colorful Accent 6" w:uiPriority="52"/>
+  <w:latentStyles w:defLockedState="0" w:defUIPriority="99" w:defSemiHidden="1" w:defUnhideWhenUsed="1" w:defQFormat="0" w:count="267">
+    <w:lsdException w:name="Normal" w:semiHidden="0" w:uiPriority="0" w:unhideWhenUsed="0" w:qFormat="1"/>
+    <w:lsdException w:name="heading 1" w:semiHidden="0" w:uiPriority="9" w:unhideWhenUsed="0" w:qFormat="1"/>
+    <w:lsdException w:name="heading 2" w:uiPriority="9" w:qFormat="1"/>
+    <w:lsdException w:name="heading 3" w:uiPriority="9" w:qFormat="1"/>
+    <w:lsdException w:name="heading 4" w:uiPriority="9" w:qFormat="1"/>
+    <w:lsdException w:name="heading 5" w:uiPriority="9" w:qFormat="1"/>
+    <w:lsdException w:name="heading 6" w:uiPriority="9" w:qFormat="1"/>
+    <w:lsdException w:name="heading 7" w:uiPriority="9" w:qFormat="1"/>
+    <w:lsdException w:name="heading 8" w:uiPriority="9" w:qFormat="1"/>
+    <w:lsdException w:name="heading 9" w:uiPriority="9" w:qFormat="1"/>
+    <w:lsdException w:name="toc 1" w:uiPriority="39"/>
+    <w:lsdException w:name="toc 2" w:uiPriority="39"/>
+    <w:lsdException w:name="toc 3" w:uiPriority="39"/>
+    <w:lsdException w:name="toc 4" w:uiPriority="39"/>
+    <w:lsdException w:name="toc 5" w:uiPriority="39"/>
+    <w:lsdException w:name="toc 6" w:uiPriority="39"/>
+    <w:lsdException w:name="toc 7" w:uiPriority="39"/>
+    <w:lsdException w:name="toc 8" w:uiPriority="39"/>
+    <w:lsdException w:name="toc 9" w:uiPriority="39"/>
+    <w:lsdException w:name="caption" w:uiPriority="35" w:qFormat="1"/>
+    <w:lsdException w:name="Title" w:semiHidden="0" w:uiPriority="10" w:unhideWhenUsed="0" w:qFormat="1"/>
+    <w:lsdException w:name="Default Paragraph Font" w:uiPriority="1"/>
+    <w:lsdException w:name="Subtitle" w:semiHidden="0" w:uiPriority="11" w:unhideWhenUsed="0" w:qFormat="1"/>
+    <w:lsdException w:name="Strong" w:semiHidden="0" w:uiPriority="22" w:unhideWhenUsed="0" w:qFormat="1"/>
+    <w:lsdException w:name="Emphasis" w:semiHidden="0" w:uiPriority="20" w:unhideWhenUsed="0" w:qFormat="1"/>
+    <w:lsdException w:name="Table Grid" w:semiHidden="0" w:uiPriority="39" w:unhideWhenUsed="0"/>
+    <w:lsdException w:name="Placeholder Text" w:unhideWhenUsed="0"/>
+    <w:lsdException w:name="No Spacing" w:semiHidden="0" w:uiPriority="1" w:unhideWhenUsed="0" w:qFormat="1"/>
+    <w:lsdException w:name="Light Shading" w:semiHidden="0" w:uiPriority="60" w:unhideWhenUsed="0"/>
+    <w:lsdException w:name="Light List" w:semiHidden="0" w:uiPriority="61" w:unhideWhenUsed="0"/>
+    <w:lsdException w:name="Light Grid" w:semiHidden="0" w:uiPriority="62" w:unhideWhenUsed="0"/>
+    <w:lsdException w:name="Medium Shading 1" w:semiHidden="0" w:uiPriority="63" w:unhideWhenUsed="0"/>
+    <w:lsdException w:name="Medium Shading 2" w:semiHidden="0" w:uiPriority="64" w:unhideWhenUsed="0"/>
+    <w:lsdException w:name="Medium List 1" w:semiHidden="0" w:uiPriority="65" w:unhideWhenUsed="0"/>
+    <w:lsdException w:name="Medium List 2" w:semiHidden="0" w:uiPriority="66" w:unhideWhenUsed="0"/>
+    <w:lsdException w:name="Medium Grid 1" w:semiHidden="0" w:uiPriority="67" w:unhideWhenUsed="0"/>
+    <w:lsdException w:name="Medium Grid 2" w:semiHidden="0" w:uiPriority="68" w:unhideWhenUsed="0"/>
+    <w:lsdException w:name="Medium Grid 3" w:semiHidden="0" w:uiPriority="69" w:unhideWhenUsed="0"/>
+    <w:lsdException w:name="Dark List" w:semiHidden="0" w:uiPriority="70" w:unhideWhenUsed="0"/>
+    <w:lsdException w:name="Colorful Shading" w:semiHidden="0" w:uiPriority="71" w:unhideWhenUsed="0"/>
+    <w:lsdException w:name="Colorful List" w:semiHidden="0" w:uiPriority="72" w:unhideWhenUsed="0"/>
+    <w:lsdException w:name="Colorful Grid" w:semiHidden="0" w:uiPriority="73" w:unhideWhenUsed="0"/>
+    <w:lsdException w:name="Light Shading Accent 1" w:semiHidden="0" w:uiPriority="60" w:unhideWhenUsed="0"/>
+    <w:lsdException w:name="Light List Accent 1" w:semiHidden="0" w:uiPriority="61" w:unhideWhenUsed="0"/>
+    <w:lsdException w:name="Light Grid Accent 1" w:semiHidden="0" w:uiPriority="62" w:unhideWhenUsed="0"/>
+    <w:lsdException w:name="Medium Shading 1 Accent 1" w:semiHidden="0" w:uiPriority="63" w:unhideWhenUsed="0"/>
+    <w:lsdException w:name="Medium Shading 2 Accent 1" w:semiHidden="0" w:uiPriority="64" w:unhideWhenUsed="0"/>
+    <w:lsdException w:name="Medium List 1 Accent 1" w:semiHidden="0" w:uiPriority="65" w:unhideWhenUsed="0"/>
+    <w:lsdException w:name="Revision" w:unhideWhenUsed="0"/>
+    <w:lsdException w:name="List Paragraph" w:semiHidden="0" w:uiPriority="34" w:unhideWhenUsed="0" w:qFormat="1"/>
+    <w:lsdException w:name="Quote" w:semiHidden="0" w:uiPriority="29" w:unhideWhenUsed="0" w:qFormat="1"/>
+    <w:lsdException w:name="Intense Quote" w:semiHidden="0" w:uiPriority="30" w:unhideWhenUsed="0" w:qFormat="1"/>
+    <w:lsdException w:name="Medium List 2 Accent 1" w:semiHidden="0" w:uiPriority="66" w:unhideWhenUsed="0"/>
+    <w:lsdException w:name="Medium Grid 1 Accent 1" w:semiHidden="0" w:uiPriority="67" w:unhideWhenUsed="0"/>
+    <w:lsdException w:name="Medium Grid 2 Accent 1" w:semiHidden="0" w:uiPriority="68" w:unhideWhenUsed="0"/>
+    <w:lsdException w:name="Medium Grid 3 Accent 1" w:semiHidden="0" w:uiPriority="69" w:unhideWhenUsed="0"/>
+    <w:lsdException w:name="Dark List Accent 1" w:semiHidden="0" w:uiPriority="70" w:unhideWhenUsed="0"/>
+    <w:lsdException w:name="Colorful Shading Accent 1" w:semiHidden="0" w:uiPriority="71" w:unhideWhenUsed="0"/>
+    <w:lsdException w:name="Colorful List Accent 1" w:semiHidden="0" w:uiPriority="72" w:unhideWhenUsed="0"/>
+    <w:lsdException w:name="Colorful Grid Accent 1" w:semiHidden="0" w:uiPriority="73" w:unhideWhenUsed="0"/>
+    <w:lsdException w:name="Light Shading Accent 2" w:semiHidden="0" w:uiPriority="60" w:unhideWhenUsed="0"/>
+    <w:lsdException w:name="Light List Accent 2" w:semiHidden="0" w:uiPriority="61" w:unhideWhenUsed="0"/>
+    <w:lsdException w:name="Light Grid Accent 2" w:semiHidden="0" w:uiPriority="62" w:unhideWhenUsed="0"/>
+    <w:lsdException w:name="Medium Shading 1 Accent 2" w:semiHidden="0" w:uiPriority="63" w:unhideWhenUsed="0"/>
+    <w:lsdException w:name="Medium Shading 2 Accent 2" w:semiHidden="0" w:uiPriority="64" w:unhideWhenUsed="0"/>
+    <w:lsdException w:name="Medium List 1 Accent 2" w:semiHidden="0" w:uiPriority="65" w:unhideWhenUsed="0"/>
+    <w:lsdException w:name="Medium List 2 Accent 2" w:semiHidden="0" w:uiPriority="66" w:unhideWhenUsed="0"/>
+    <w:lsdException w:name="Medium Grid 1 Accent 2" w:semiHidden="0" w:uiPriority="67" w:unhideWhenUsed="0"/>
+    <w:lsdException w:name="Medium Grid 2 Accent 2" w:semiHidden="0" w:uiPriority="68" w:unhideWhenUsed="0"/>
+    <w:lsdException w:name="Medium Grid 3 Accent 2" w:semiHidden="0" w:uiPriority="69" w:unhideWhenUsed="0"/>
+    <w:lsdException w:name="Dark List Accent 2" w:semiHidden="0" w:uiPriority="70" w:unhideWhenUsed="0"/>
+    <w:lsdException w:name="Colorful Shading Accent 2" w:semiHidden="0" w:uiPriority="71" w:unhideWhenUsed="0"/>
+    <w:lsdException w:name="Colorful List Accent 2" w:semiHidden="0" w:uiPriority="72" w:unhideWhenUsed="0"/>
+    <w:lsdException w:name="Colorful Grid Accent 2" w:semiHidden="0" w:uiPriority="73" w:unhideWhenUsed="0"/>
+    <w:lsdException w:name="Light Shading Accent 3" w:semiHidden="0" w:uiPriority="60" w:unhideWhenUsed="0"/>
+    <w:lsdException w:name="Light List Accent 3" w:semiHidden="0" w:uiPriority="61" w:unhideWhenUsed="0"/>
+    <w:lsdException w:name="Light Grid Accent 3" w:semiHidden="0" w:uiPriority="62" w:unhideWhenUsed="0"/>
+    <w:lsdException w:name="Medium Shading 1 Accent 3" w:semiHidden="0" w:uiPriority="63" w:unhideWhenUsed="0"/>
+    <w:lsdException w:name="Medium Shading 2 Accent 3" w:semiHidden="0" w:uiPriority="64" w:unhideWhenUsed="0"/>
+    <w:lsdException w:name="Medium List 1 Accent 3" w:semiHidden="0" w:uiPriority="65" w:unhideWhenUsed="0"/>
+    <w:lsdException w:name="Medium List 2 Accent 3" w:semiHidden="0" w:uiPriority="66" w:unhideWhenUsed="0"/>
+    <w:lsdException w:name="Medium Grid 1 Accent 3" w:semiHidden="0" w:uiPriority="67" w:unhideWhenUsed="0"/>
+    <w:lsdException w:name="Medium Grid 2 Accent 3" w:semiHidden="0" w:uiPriority="68" w:unhideWhenUsed="0"/>
+    <w:lsdException w:name="Medium Grid 3 Accent 3" w:semiHidden="0" w:uiPriority="69" w:unhideWhenUsed="0"/>
+    <w:lsdException w:name="Dark List Accent 3" w:semiHidden="0" w:uiPriority="70" w:unhideWhenUsed="0"/>
+    <w:lsdException w:name="Colorful Shading Accent 3" w:semiHidden="0" w:uiPriority="71" w:unhideWhenUsed="0"/>
+    <w:lsdException w:name="Colorful List Accent 3" w:semiHidden="0" w:uiPriority="72" w:unhideWhenUsed="0"/>
+    <w:lsdException w:name="Colorful Grid Accent 3" w:semiHidden="0" w:uiPriority="73" w:unhideWhenUsed="0"/>
+    <w:lsdException w:name="Light Shading Accent 4" w:semiHidden="0" w:uiPriority="60" w:unhideWhenUsed="0"/>
+    <w:lsdException w:name="Light List Accent 4" w:semiHidden="0" w:uiPriority="61" w:unhideWhenUsed="0"/>
+    <w:lsdException w:name="Light Grid Accent 4" w:semiHidden="0" w:uiPriority="62" w:unhideWhenUsed="0"/>
+    <w:lsdException w:name="Medium Shading 1 Accent 4" w:semiHidden="0" w:uiPriority="63" w:unhideWhenUsed="0"/>
+    <w:lsdException w:name="Medium Shading 2 Accent 4" w:semiHidden="0" w:uiPriority="64" w:unhideWhenUsed="0"/>
+    <w:lsdException w:name="Medium List 1 Accent 4" w:semiHidden="0" w:uiPriority="65" w:unhideWhenUsed="0"/>
+    <w:lsdException w:name="Medium List 2 Accent 4" w:semiHidden="0" w:uiPriority="66" w:unhideWhenUsed="0"/>
+    <w:lsdException w:name="Medium Grid 1 Accent 4" w:semiHidden="0" w:uiPriority="67" w:unhideWhenUsed="0"/>
+    <w:lsdException w:name="Medium Grid 2 Accent 4" w:semiHidden="0" w:uiPriority="68" w:unhideWhenUsed="0"/>
+    <w:lsdException w:name="Medium Grid 3 Accent 4" w:semiHidden="0" w:uiPriority="69" w:unhideWhenUsed="0"/>
+    <w:lsdException w:name="Dark List Accent 4" w:semiHidden="0" w:uiPriority="70" w:unhideWhenUsed="0"/>
+    <w:lsdException w:name="Colorful Shading Accent 4" w:semiHidden="0" w:uiPriority="71" w:unhideWhenUsed="0"/>
+    <w:lsdException w:name="Colorful List Accent 4" w:semiHidden="0" w:uiPriority="72" w:unhideWhenUsed="0"/>
+    <w:lsdException w:name="Colorful Grid Accent 4" w:semiHidden="0" w:uiPriority="73" w:unhideWhenUsed="0"/>
+    <w:lsdException w:name="Light Shading Accent 5" w:semiHidden="0" w:uiPriority="60" w:unhideWhenUsed="0"/>
+    <w:lsdException w:name="Light List Accent 5" w:semiHidden="0" w:uiPriority="61" w:unhideWhenUsed="0"/>
+    <w:lsdException w:name="Light Grid Accent 5" w:semiHidden="0" w:uiPriority="62" w:unhideWhenUsed="0"/>
+    <w:lsdException w:name="Medium Shading 1 Accent 5" w:semiHidden="0" w:uiPriority="63" w:unhideWhenUsed="0"/>
+    <w:lsdException w:name="Medium Shading 2 Accent 5" w:semiHidden="0" w:uiPriority="64" w:unhideWhenUsed="0"/>
+    <w:lsdException w:name="Medium List 1 Accent 5" w:semiHidden="0" w:uiPriority="65" w:unhideWhenUsed="0"/>
+    <w:lsdException w:name="Medium List 2 Accent 5" w:semiHidden="0" w:uiPriority="66" w:unhideWhenUsed="0"/>
+    <w:lsdException w:name="Medium Grid 1 Accent 5" w:semiHidden="0" w:uiPriority="67" w:unhideWhenUsed="0"/>
+    <w:lsdException w:name="Medium Grid 2 Accent 5" w:semiHidden="0" w:uiPriority="68" w:unhideWhenUsed="0"/>
+    <w:lsdException w:name="Medium Grid 3 Accent 5" w:semiHidden="0" w:uiPriority="69" w:unhideWhenUsed="0"/>
+    <w:lsdException w:name="Dark List Accent 5" w:semiHidden="0" w:uiPriority="70" w:unhideWhenUsed="0"/>
+    <w:lsdException w:name="Colorful Shading Accent 5" w:semiHidden="0" w:uiPriority="71" w:unhideWhenUsed="0"/>
+    <w:lsdException w:name="Colorful List Accent 5" w:semiHidden="0" w:uiPriority="72" w:unhideWhenUsed="0"/>
+    <w:lsdException w:name="Colorful Grid Accent 5" w:semiHidden="0" w:uiPriority="73" w:unhideWhenUsed="0"/>
+    <w:lsdException w:name="Light Shading Accent 6" w:semiHidden="0" w:uiPriority="60" w:unhideWhenUsed="0"/>
+    <w:lsdException w:name="Light List Accent 6" w:semiHidden="0" w:uiPriority="61" w:unhideWhenUsed="0"/>
+    <w:lsdException w:name="Light Grid Accent 6" w:semiHidden="0" w:uiPriority="62" w:unhideWhenUsed="0"/>
+    <w:lsdException w:name="Medium Shading 1 Accent 6" w:semiHidden="0" w:uiPriority="63" w:unhideWhenUsed="0"/>
+    <w:lsdException w:name="Medium Shading 2 Accent 6" w:semiHidden="0" w:uiPriority="64" w:unhideWhenUsed="0"/>
+    <w:lsdException w:name="Medium List 1 Accent 6" w:semiHidden="0" w:uiPriority="65" w:unhideWhenUsed="0"/>
+    <w:lsdException w:name="Medium List 2 Accent 6" w:semiHidden="0" w:uiPriority="66" w:unhideWhenUsed="0"/>
+    <w:lsdException w:name="Medium Grid 1 Accent 6" w:semiHidden="0" w:uiPriority="67" w:unhideWhenUsed="0"/>
+    <w:lsdException w:name="Medium Grid 2 Accent 6" w:semiHidden="0" w:uiPriority="68" w:unhideWhenUsed="0"/>
+    <w:lsdException w:name="Medium Grid 3 Accent 6" w:semiHidden="0" w:uiPriority="69" w:unhideWhenUsed="0"/>
+    <w:lsdException w:name="Dark List Accent 6" w:semiHidden="0" w:uiPriority="70" w:unhideWhenUsed="0"/>
+    <w:lsdException w:name="Colorful Shading Accent 6" w:semiHidden="0" w:uiPriority="71" w:unhideWhenUsed="0"/>
+    <w:lsdException w:name="Colorful List Accent 6" w:semiHidden="0" w:uiPriority="72" w:unhideWhenUsed="0"/>
+    <w:lsdException w:name="Colorful Grid Accent 6" w:semiHidden="0" w:uiPriority="73" w:unhideWhenUsed="0"/>
+    <w:lsdException w:name="Subtle Emphasis" w:semiHidden="0" w:uiPriority="19" w:unhideWhenUsed="0" w:qFormat="1"/>
+    <w:lsdException w:name="Intense Emphasis" w:semiHidden="0" w:uiPriority="21" w:unhideWhenUsed="0" w:qFormat="1"/>
+    <w:lsdException w:name="Subtle Reference" w:semiHidden="0" w:uiPriority="31" w:unhideWhenUsed="0" w:qFormat="1"/>
+    <w:lsdException w:name="Intense Reference" w:semiHidden="0" w:uiPriority="32" w:unhideWhenUsed="0" w:qFormat="1"/>
+    <w:lsdException w:name="Book Title" w:semiHidden="0" w:uiPriority="33" w:unhideWhenUsed="0" w:qFormat="1"/>
+    <w:lsdException w:name="Bibliography" w:uiPriority="37"/>
+    <w:lsdException w:name="TOC Heading" w:uiPriority="39" w:qFormat="1"/>
   </w:latentStyles>
   <w:style w:type="paragraph" w:default="1" w:styleId="Normal">
     <w:name w:val="Normal"/>
     <w:qFormat/>
+  </w:style>
+  <w:style w:type="paragraph" w:styleId="Heading1">
+    <w:name w:val="heading 1"/>
+    <w:basedOn w:val="Normal"/>
+    <w:next w:val="Normal"/>
+    <w:link w:val="Heading1Char"/>
+    <w:uiPriority w:val="9"/>
+    <w:qFormat/>
+    <w:rsid w:val="00ED5329"/>
+    <w:pPr>
+      <w:keepNext/>
+      <w:keepLines/>
+      <w:spacing w:before="480" w:after="0"/>
+      <w:outlineLvl w:val="0"/>
+    </w:pPr>
+    <w:rPr>
+      <w:rFonts w:asciiTheme="majorHAnsi" w:eastAsiaTheme="majorEastAsia" w:hAnsiTheme="majorHAnsi" w:cstheme="majorBidi"/>
+      <w:b/>
+      <w:bCs/>
+      <w:color w:val="2E74B5" w:themeColor="accent1" w:themeShade="BF"/>
+      <w:sz w:val="28"/>
+      <w:szCs w:val="28"/>
+    </w:rPr>
+  </w:style>
+  <w:style w:type="paragraph" w:styleId="Heading2">
+    <w:name w:val="heading 2"/>
+    <w:basedOn w:val="Normal"/>
+    <w:next w:val="Normal"/>
+    <w:link w:val="Heading2Char"/>
+    <w:uiPriority w:val="9"/>
+    <w:unhideWhenUsed/>
+    <w:qFormat/>
+    <w:rsid w:val="00ED5329"/>
+    <w:pPr>
+      <w:keepNext/>
+      <w:keepLines/>
+      <w:spacing w:before="200" w:after="0"/>
+      <w:outlineLvl w:val="1"/>
+    </w:pPr>
+    <w:rPr>
+      <w:rFonts w:asciiTheme="majorHAnsi" w:eastAsiaTheme="majorEastAsia" w:hAnsiTheme="majorHAnsi" w:cstheme="majorBidi"/>
+      <w:b/>
+      <w:bCs/>
+      <w:color w:val="5B9BD5" w:themeColor="accent1"/>
+      <w:sz w:val="26"/>
+      <w:szCs w:val="26"/>
+    </w:rPr>
+  </w:style>
+  <w:style w:type="paragraph" w:styleId="Heading3">
+    <w:name w:val="heading 3"/>
+    <w:basedOn w:val="Normal"/>
+    <w:next w:val="Normal"/>
+    <w:link w:val="Heading3Char"/>
+    <w:uiPriority w:val="9"/>
+    <w:unhideWhenUsed/>
+    <w:qFormat/>
+    <w:rsid w:val="00ED5329"/>
+    <w:pPr>
+      <w:keepNext/>
+      <w:keepLines/>
+      <w:spacing w:before="200" w:after="0"/>
+      <w:outlineLvl w:val="2"/>
+    </w:pPr>
+    <w:rPr>
+      <w:rFonts w:asciiTheme="majorHAnsi" w:eastAsiaTheme="majorEastAsia" w:hAnsiTheme="majorHAnsi" w:cstheme="majorBidi"/>
+      <w:b/>
+      <w:bCs/>
+      <w:color w:val="5B9BD5" w:themeColor="accent1"/>
+    </w:rPr>
   </w:style>
   <w:style w:type="character" w:default="1" w:styleId="DefaultParagraphFont">
     <w:name w:val="Default Paragraph Font"/>
@@ -2770,6 +2769,440 @@
       <w:kern w:val="28"/>
       <w:sz w:val="56"/>
       <w:szCs w:val="56"/>
+    </w:rPr>
+  </w:style>
+  <w:style w:type="paragraph" w:styleId="NoSpacing">
+    <w:name w:val="No Spacing"/>
+    <w:uiPriority w:val="1"/>
+    <w:qFormat/>
+    <w:rsid w:val="00ED5329"/>
+    <w:pPr>
+      <w:spacing w:after="0" w:line="240" w:lineRule="auto"/>
+    </w:pPr>
+  </w:style>
+  <w:style w:type="character" w:customStyle="1" w:styleId="Heading2Char">
+    <w:name w:val="Heading 2 Char"/>
+    <w:basedOn w:val="DefaultParagraphFont"/>
+    <w:link w:val="Heading2"/>
+    <w:uiPriority w:val="9"/>
+    <w:rsid w:val="00ED5329"/>
+    <w:rPr>
+      <w:rFonts w:asciiTheme="majorHAnsi" w:eastAsiaTheme="majorEastAsia" w:hAnsiTheme="majorHAnsi" w:cstheme="majorBidi"/>
+      <w:b/>
+      <w:bCs/>
+      <w:color w:val="5B9BD5" w:themeColor="accent1"/>
+      <w:sz w:val="26"/>
+      <w:szCs w:val="26"/>
+    </w:rPr>
+  </w:style>
+  <w:style w:type="character" w:customStyle="1" w:styleId="Heading1Char">
+    <w:name w:val="Heading 1 Char"/>
+    <w:basedOn w:val="DefaultParagraphFont"/>
+    <w:link w:val="Heading1"/>
+    <w:uiPriority w:val="9"/>
+    <w:rsid w:val="00ED5329"/>
+    <w:rPr>
+      <w:rFonts w:asciiTheme="majorHAnsi" w:eastAsiaTheme="majorEastAsia" w:hAnsiTheme="majorHAnsi" w:cstheme="majorBidi"/>
+      <w:b/>
+      <w:bCs/>
+      <w:color w:val="2E74B5" w:themeColor="accent1" w:themeShade="BF"/>
+      <w:sz w:val="28"/>
+      <w:szCs w:val="28"/>
+    </w:rPr>
+  </w:style>
+  <w:style w:type="character" w:styleId="BookTitle">
+    <w:name w:val="Book Title"/>
+    <w:basedOn w:val="DefaultParagraphFont"/>
+    <w:uiPriority w:val="33"/>
+    <w:qFormat/>
+    <w:rsid w:val="00ED5329"/>
+    <w:rPr>
+      <w:b/>
+      <w:bCs/>
+      <w:smallCaps/>
+      <w:spacing w:val="5"/>
+    </w:rPr>
+  </w:style>
+  <w:style w:type="character" w:customStyle="1" w:styleId="Heading3Char">
+    <w:name w:val="Heading 3 Char"/>
+    <w:basedOn w:val="DefaultParagraphFont"/>
+    <w:link w:val="Heading3"/>
+    <w:uiPriority w:val="9"/>
+    <w:rsid w:val="00ED5329"/>
+    <w:rPr>
+      <w:rFonts w:asciiTheme="majorHAnsi" w:eastAsiaTheme="majorEastAsia" w:hAnsiTheme="majorHAnsi" w:cstheme="majorBidi"/>
+      <w:b/>
+      <w:bCs/>
+      <w:color w:val="5B9BD5" w:themeColor="accent1"/>
+    </w:rPr>
+  </w:style>
+</w:styles>
+</file>
+
+<file path=word/stylesWithEffects.xml><?xml version="1.0" encoding="utf-8"?>
+<w:styles xmlns:wpc="http://schemas.microsoft.com/office/word/2010/wordprocessingCanvas" xmlns:mc="http://schemas.openxmlformats.org/markup-compatibility/2006" xmlns:o="urn:schemas-microsoft-com:office:office" xmlns:r="http://schemas.openxmlformats.org/officeDocument/2006/relationships" xmlns:m="http://schemas.openxmlformats.org/officeDocument/2006/math" xmlns:v="urn:schemas-microsoft-com:vml" xmlns:wp14="http://schemas.microsoft.com/office/word/2010/wordprocessingDrawing" xmlns:wp="http://schemas.openxmlformats.org/drawingml/2006/wordprocessingDrawing" xmlns:w10="urn:schemas-microsoft-com:office:word" xmlns:w="http://schemas.openxmlformats.org/wordprocessingml/2006/main" xmlns:w14="http://schemas.microsoft.com/office/word/2010/wordml" xmlns:wpg="http://schemas.microsoft.com/office/word/2010/wordprocessingGroup" xmlns:wpi="http://schemas.microsoft.com/office/word/2010/wordprocessingInk" xmlns:wne="http://schemas.microsoft.com/office/word/2006/wordml" xmlns:wps="http://schemas.microsoft.com/office/word/2010/wordprocessingShape" mc:Ignorable="w14 wp14">
+  <w:docDefaults>
+    <w:rPrDefault>
+      <w:rPr>
+        <w:rFonts w:asciiTheme="minorHAnsi" w:eastAsiaTheme="minorHAnsi" w:hAnsiTheme="minorHAnsi" w:cstheme="minorBidi"/>
+        <w:sz w:val="22"/>
+        <w:szCs w:val="22"/>
+        <w:lang w:val="en-GB" w:eastAsia="en-US" w:bidi="ar-SA"/>
+      </w:rPr>
+    </w:rPrDefault>
+    <w:pPrDefault>
+      <w:pPr>
+        <w:spacing w:after="160" w:line="259" w:lineRule="auto"/>
+      </w:pPr>
+    </w:pPrDefault>
+  </w:docDefaults>
+  <w:latentStyles w:defLockedState="0" w:defUIPriority="99" w:defSemiHidden="1" w:defUnhideWhenUsed="1" w:defQFormat="0" w:count="267">
+    <w:lsdException w:name="Normal" w:semiHidden="0" w:uiPriority="0" w:unhideWhenUsed="0" w:qFormat="1"/>
+    <w:lsdException w:name="heading 1" w:semiHidden="0" w:uiPriority="9" w:unhideWhenUsed="0" w:qFormat="1"/>
+    <w:lsdException w:name="heading 2" w:uiPriority="9" w:qFormat="1"/>
+    <w:lsdException w:name="heading 3" w:uiPriority="9" w:qFormat="1"/>
+    <w:lsdException w:name="heading 4" w:uiPriority="9" w:qFormat="1"/>
+    <w:lsdException w:name="heading 5" w:uiPriority="9" w:qFormat="1"/>
+    <w:lsdException w:name="heading 6" w:uiPriority="9" w:qFormat="1"/>
+    <w:lsdException w:name="heading 7" w:uiPriority="9" w:qFormat="1"/>
+    <w:lsdException w:name="heading 8" w:uiPriority="9" w:qFormat="1"/>
+    <w:lsdException w:name="heading 9" w:uiPriority="9" w:qFormat="1"/>
+    <w:lsdException w:name="toc 1" w:uiPriority="39"/>
+    <w:lsdException w:name="toc 2" w:uiPriority="39"/>
+    <w:lsdException w:name="toc 3" w:uiPriority="39"/>
+    <w:lsdException w:name="toc 4" w:uiPriority="39"/>
+    <w:lsdException w:name="toc 5" w:uiPriority="39"/>
+    <w:lsdException w:name="toc 6" w:uiPriority="39"/>
+    <w:lsdException w:name="toc 7" w:uiPriority="39"/>
+    <w:lsdException w:name="toc 8" w:uiPriority="39"/>
+    <w:lsdException w:name="toc 9" w:uiPriority="39"/>
+    <w:lsdException w:name="caption" w:uiPriority="35" w:qFormat="1"/>
+    <w:lsdException w:name="Title" w:semiHidden="0" w:uiPriority="10" w:unhideWhenUsed="0" w:qFormat="1"/>
+    <w:lsdException w:name="Default Paragraph Font" w:uiPriority="1"/>
+    <w:lsdException w:name="Subtitle" w:semiHidden="0" w:uiPriority="11" w:unhideWhenUsed="0" w:qFormat="1"/>
+    <w:lsdException w:name="Strong" w:semiHidden="0" w:uiPriority="22" w:unhideWhenUsed="0" w:qFormat="1"/>
+    <w:lsdException w:name="Emphasis" w:semiHidden="0" w:uiPriority="20" w:unhideWhenUsed="0" w:qFormat="1"/>
+    <w:lsdException w:name="Table Grid" w:semiHidden="0" w:uiPriority="39" w:unhideWhenUsed="0"/>
+    <w:lsdException w:name="Placeholder Text" w:unhideWhenUsed="0"/>
+    <w:lsdException w:name="No Spacing" w:semiHidden="0" w:uiPriority="1" w:unhideWhenUsed="0" w:qFormat="1"/>
+    <w:lsdException w:name="Light Shading" w:semiHidden="0" w:uiPriority="60" w:unhideWhenUsed="0"/>
+    <w:lsdException w:name="Light List" w:semiHidden="0" w:uiPriority="61" w:unhideWhenUsed="0"/>
+    <w:lsdException w:name="Light Grid" w:semiHidden="0" w:uiPriority="62" w:unhideWhenUsed="0"/>
+    <w:lsdException w:name="Medium Shading 1" w:semiHidden="0" w:uiPriority="63" w:unhideWhenUsed="0"/>
+    <w:lsdException w:name="Medium Shading 2" w:semiHidden="0" w:uiPriority="64" w:unhideWhenUsed="0"/>
+    <w:lsdException w:name="Medium List 1" w:semiHidden="0" w:uiPriority="65" w:unhideWhenUsed="0"/>
+    <w:lsdException w:name="Medium List 2" w:semiHidden="0" w:uiPriority="66" w:unhideWhenUsed="0"/>
+    <w:lsdException w:name="Medium Grid 1" w:semiHidden="0" w:uiPriority="67" w:unhideWhenUsed="0"/>
+    <w:lsdException w:name="Medium Grid 2" w:semiHidden="0" w:uiPriority="68" w:unhideWhenUsed="0"/>
+    <w:lsdException w:name="Medium Grid 3" w:semiHidden="0" w:uiPriority="69" w:unhideWhenUsed="0"/>
+    <w:lsdException w:name="Dark List" w:semiHidden="0" w:uiPriority="70" w:unhideWhenUsed="0"/>
+    <w:lsdException w:name="Colorful Shading" w:semiHidden="0" w:uiPriority="71" w:unhideWhenUsed="0"/>
+    <w:lsdException w:name="Colorful List" w:semiHidden="0" w:uiPriority="72" w:unhideWhenUsed="0"/>
+    <w:lsdException w:name="Colorful Grid" w:semiHidden="0" w:uiPriority="73" w:unhideWhenUsed="0"/>
+    <w:lsdException w:name="Light Shading Accent 1" w:semiHidden="0" w:uiPriority="60" w:unhideWhenUsed="0"/>
+    <w:lsdException w:name="Light List Accent 1" w:semiHidden="0" w:uiPriority="61" w:unhideWhenUsed="0"/>
+    <w:lsdException w:name="Light Grid Accent 1" w:semiHidden="0" w:uiPriority="62" w:unhideWhenUsed="0"/>
+    <w:lsdException w:name="Medium Shading 1 Accent 1" w:semiHidden="0" w:uiPriority="63" w:unhideWhenUsed="0"/>
+    <w:lsdException w:name="Medium Shading 2 Accent 1" w:semiHidden="0" w:uiPriority="64" w:unhideWhenUsed="0"/>
+    <w:lsdException w:name="Medium List 1 Accent 1" w:semiHidden="0" w:uiPriority="65" w:unhideWhenUsed="0"/>
+    <w:lsdException w:name="Revision" w:unhideWhenUsed="0"/>
+    <w:lsdException w:name="List Paragraph" w:semiHidden="0" w:uiPriority="34" w:unhideWhenUsed="0" w:qFormat="1"/>
+    <w:lsdException w:name="Quote" w:semiHidden="0" w:uiPriority="29" w:unhideWhenUsed="0" w:qFormat="1"/>
+    <w:lsdException w:name="Intense Quote" w:semiHidden="0" w:uiPriority="30" w:unhideWhenUsed="0" w:qFormat="1"/>
+    <w:lsdException w:name="Medium List 2 Accent 1" w:semiHidden="0" w:uiPriority="66" w:unhideWhenUsed="0"/>
+    <w:lsdException w:name="Medium Grid 1 Accent 1" w:semiHidden="0" w:uiPriority="67" w:unhideWhenUsed="0"/>
+    <w:lsdException w:name="Medium Grid 2 Accent 1" w:semiHidden="0" w:uiPriority="68" w:unhideWhenUsed="0"/>
+    <w:lsdException w:name="Medium Grid 3 Accent 1" w:semiHidden="0" w:uiPriority="69" w:unhideWhenUsed="0"/>
+    <w:lsdException w:name="Dark List Accent 1" w:semiHidden="0" w:uiPriority="70" w:unhideWhenUsed="0"/>
+    <w:lsdException w:name="Colorful Shading Accent 1" w:semiHidden="0" w:uiPriority="71" w:unhideWhenUsed="0"/>
+    <w:lsdException w:name="Colorful List Accent 1" w:semiHidden="0" w:uiPriority="72" w:unhideWhenUsed="0"/>
+    <w:lsdException w:name="Colorful Grid Accent 1" w:semiHidden="0" w:uiPriority="73" w:unhideWhenUsed="0"/>
+    <w:lsdException w:name="Light Shading Accent 2" w:semiHidden="0" w:uiPriority="60" w:unhideWhenUsed="0"/>
+    <w:lsdException w:name="Light List Accent 2" w:semiHidden="0" w:uiPriority="61" w:unhideWhenUsed="0"/>
+    <w:lsdException w:name="Light Grid Accent 2" w:semiHidden="0" w:uiPriority="62" w:unhideWhenUsed="0"/>
+    <w:lsdException w:name="Medium Shading 1 Accent 2" w:semiHidden="0" w:uiPriority="63" w:unhideWhenUsed="0"/>
+    <w:lsdException w:name="Medium Shading 2 Accent 2" w:semiHidden="0" w:uiPriority="64" w:unhideWhenUsed="0"/>
+    <w:lsdException w:name="Medium List 1 Accent 2" w:semiHidden="0" w:uiPriority="65" w:unhideWhenUsed="0"/>
+    <w:lsdException w:name="Medium List 2 Accent 2" w:semiHidden="0" w:uiPriority="66" w:unhideWhenUsed="0"/>
+    <w:lsdException w:name="Medium Grid 1 Accent 2" w:semiHidden="0" w:uiPriority="67" w:unhideWhenUsed="0"/>
+    <w:lsdException w:name="Medium Grid 2 Accent 2" w:semiHidden="0" w:uiPriority="68" w:unhideWhenUsed="0"/>
+    <w:lsdException w:name="Medium Grid 3 Accent 2" w:semiHidden="0" w:uiPriority="69" w:unhideWhenUsed="0"/>
+    <w:lsdException w:name="Dark List Accent 2" w:semiHidden="0" w:uiPriority="70" w:unhideWhenUsed="0"/>
+    <w:lsdException w:name="Colorful Shading Accent 2" w:semiHidden="0" w:uiPriority="71" w:unhideWhenUsed="0"/>
+    <w:lsdException w:name="Colorful List Accent 2" w:semiHidden="0" w:uiPriority="72" w:unhideWhenUsed="0"/>
+    <w:lsdException w:name="Colorful Grid Accent 2" w:semiHidden="0" w:uiPriority="73" w:unhideWhenUsed="0"/>
+    <w:lsdException w:name="Light Shading Accent 3" w:semiHidden="0" w:uiPriority="60" w:unhideWhenUsed="0"/>
+    <w:lsdException w:name="Light List Accent 3" w:semiHidden="0" w:uiPriority="61" w:unhideWhenUsed="0"/>
+    <w:lsdException w:name="Light Grid Accent 3" w:semiHidden="0" w:uiPriority="62" w:unhideWhenUsed="0"/>
+    <w:lsdException w:name="Medium Shading 1 Accent 3" w:semiHidden="0" w:uiPriority="63" w:unhideWhenUsed="0"/>
+    <w:lsdException w:name="Medium Shading 2 Accent 3" w:semiHidden="0" w:uiPriority="64" w:unhideWhenUsed="0"/>
+    <w:lsdException w:name="Medium List 1 Accent 3" w:semiHidden="0" w:uiPriority="65" w:unhideWhenUsed="0"/>
+    <w:lsdException w:name="Medium List 2 Accent 3" w:semiHidden="0" w:uiPriority="66" w:unhideWhenUsed="0"/>
+    <w:lsdException w:name="Medium Grid 1 Accent 3" w:semiHidden="0" w:uiPriority="67" w:unhideWhenUsed="0"/>
+    <w:lsdException w:name="Medium Grid 2 Accent 3" w:semiHidden="0" w:uiPriority="68" w:unhideWhenUsed="0"/>
+    <w:lsdException w:name="Medium Grid 3 Accent 3" w:semiHidden="0" w:uiPriority="69" w:unhideWhenUsed="0"/>
+    <w:lsdException w:name="Dark List Accent 3" w:semiHidden="0" w:uiPriority="70" w:unhideWhenUsed="0"/>
+    <w:lsdException w:name="Colorful Shading Accent 3" w:semiHidden="0" w:uiPriority="71" w:unhideWhenUsed="0"/>
+    <w:lsdException w:name="Colorful List Accent 3" w:semiHidden="0" w:uiPriority="72" w:unhideWhenUsed="0"/>
+    <w:lsdException w:name="Colorful Grid Accent 3" w:semiHidden="0" w:uiPriority="73" w:unhideWhenUsed="0"/>
+    <w:lsdException w:name="Light Shading Accent 4" w:semiHidden="0" w:uiPriority="60" w:unhideWhenUsed="0"/>
+    <w:lsdException w:name="Light List Accent 4" w:semiHidden="0" w:uiPriority="61" w:unhideWhenUsed="0"/>
+    <w:lsdException w:name="Light Grid Accent 4" w:semiHidden="0" w:uiPriority="62" w:unhideWhenUsed="0"/>
+    <w:lsdException w:name="Medium Shading 1 Accent 4" w:semiHidden="0" w:uiPriority="63" w:unhideWhenUsed="0"/>
+    <w:lsdException w:name="Medium Shading 2 Accent 4" w:semiHidden="0" w:uiPriority="64" w:unhideWhenUsed="0"/>
+    <w:lsdException w:name="Medium List 1 Accent 4" w:semiHidden="0" w:uiPriority="65" w:unhideWhenUsed="0"/>
+    <w:lsdException w:name="Medium List 2 Accent 4" w:semiHidden="0" w:uiPriority="66" w:unhideWhenUsed="0"/>
+    <w:lsdException w:name="Medium Grid 1 Accent 4" w:semiHidden="0" w:uiPriority="67" w:unhideWhenUsed="0"/>
+    <w:lsdException w:name="Medium Grid 2 Accent 4" w:semiHidden="0" w:uiPriority="68" w:unhideWhenUsed="0"/>
+    <w:lsdException w:name="Medium Grid 3 Accent 4" w:semiHidden="0" w:uiPriority="69" w:unhideWhenUsed="0"/>
+    <w:lsdException w:name="Dark List Accent 4" w:semiHidden="0" w:uiPriority="70" w:unhideWhenUsed="0"/>
+    <w:lsdException w:name="Colorful Shading Accent 4" w:semiHidden="0" w:uiPriority="71" w:unhideWhenUsed="0"/>
+    <w:lsdException w:name="Colorful List Accent 4" w:semiHidden="0" w:uiPriority="72" w:unhideWhenUsed="0"/>
+    <w:lsdException w:name="Colorful Grid Accent 4" w:semiHidden="0" w:uiPriority="73" w:unhideWhenUsed="0"/>
+    <w:lsdException w:name="Light Shading Accent 5" w:semiHidden="0" w:uiPriority="60" w:unhideWhenUsed="0"/>
+    <w:lsdException w:name="Light List Accent 5" w:semiHidden="0" w:uiPriority="61" w:unhideWhenUsed="0"/>
+    <w:lsdException w:name="Light Grid Accent 5" w:semiHidden="0" w:uiPriority="62" w:unhideWhenUsed="0"/>
+    <w:lsdException w:name="Medium Shading 1 Accent 5" w:semiHidden="0" w:uiPriority="63" w:unhideWhenUsed="0"/>
+    <w:lsdException w:name="Medium Shading 2 Accent 5" w:semiHidden="0" w:uiPriority="64" w:unhideWhenUsed="0"/>
+    <w:lsdException w:name="Medium List 1 Accent 5" w:semiHidden="0" w:uiPriority="65" w:unhideWhenUsed="0"/>
+    <w:lsdException w:name="Medium List 2 Accent 5" w:semiHidden="0" w:uiPriority="66" w:unhideWhenUsed="0"/>
+    <w:lsdException w:name="Medium Grid 1 Accent 5" w:semiHidden="0" w:uiPriority="67" w:unhideWhenUsed="0"/>
+    <w:lsdException w:name="Medium Grid 2 Accent 5" w:semiHidden="0" w:uiPriority="68" w:unhideWhenUsed="0"/>
+    <w:lsdException w:name="Medium Grid 3 Accent 5" w:semiHidden="0" w:uiPriority="69" w:unhideWhenUsed="0"/>
+    <w:lsdException w:name="Dark List Accent 5" w:semiHidden="0" w:uiPriority="70" w:unhideWhenUsed="0"/>
+    <w:lsdException w:name="Colorful Shading Accent 5" w:semiHidden="0" w:uiPriority="71" w:unhideWhenUsed="0"/>
+    <w:lsdException w:name="Colorful List Accent 5" w:semiHidden="0" w:uiPriority="72" w:unhideWhenUsed="0"/>
+    <w:lsdException w:name="Colorful Grid Accent 5" w:semiHidden="0" w:uiPriority="73" w:unhideWhenUsed="0"/>
+    <w:lsdException w:name="Light Shading Accent 6" w:semiHidden="0" w:uiPriority="60" w:unhideWhenUsed="0"/>
+    <w:lsdException w:name="Light List Accent 6" w:semiHidden="0" w:uiPriority="61" w:unhideWhenUsed="0"/>
+    <w:lsdException w:name="Light Grid Accent 6" w:semiHidden="0" w:uiPriority="62" w:unhideWhenUsed="0"/>
+    <w:lsdException w:name="Medium Shading 1 Accent 6" w:semiHidden="0" w:uiPriority="63" w:unhideWhenUsed="0"/>
+    <w:lsdException w:name="Medium Shading 2 Accent 6" w:semiHidden="0" w:uiPriority="64" w:unhideWhenUsed="0"/>
+    <w:lsdException w:name="Medium List 1 Accent 6" w:semiHidden="0" w:uiPriority="65" w:unhideWhenUsed="0"/>
+    <w:lsdException w:name="Medium List 2 Accent 6" w:semiHidden="0" w:uiPriority="66" w:unhideWhenUsed="0"/>
+    <w:lsdException w:name="Medium Grid 1 Accent 6" w:semiHidden="0" w:uiPriority="67" w:unhideWhenUsed="0"/>
+    <w:lsdException w:name="Medium Grid 2 Accent 6" w:semiHidden="0" w:uiPriority="68" w:unhideWhenUsed="0"/>
+    <w:lsdException w:name="Medium Grid 3 Accent 6" w:semiHidden="0" w:uiPriority="69" w:unhideWhenUsed="0"/>
+    <w:lsdException w:name="Dark List Accent 6" w:semiHidden="0" w:uiPriority="70" w:unhideWhenUsed="0"/>
+    <w:lsdException w:name="Colorful Shading Accent 6" w:semiHidden="0" w:uiPriority="71" w:unhideWhenUsed="0"/>
+    <w:lsdException w:name="Colorful List Accent 6" w:semiHidden="0" w:uiPriority="72" w:unhideWhenUsed="0"/>
+    <w:lsdException w:name="Colorful Grid Accent 6" w:semiHidden="0" w:uiPriority="73" w:unhideWhenUsed="0"/>
+    <w:lsdException w:name="Subtle Emphasis" w:semiHidden="0" w:uiPriority="19" w:unhideWhenUsed="0" w:qFormat="1"/>
+    <w:lsdException w:name="Intense Emphasis" w:semiHidden="0" w:uiPriority="21" w:unhideWhenUsed="0" w:qFormat="1"/>
+    <w:lsdException w:name="Subtle Reference" w:semiHidden="0" w:uiPriority="31" w:unhideWhenUsed="0" w:qFormat="1"/>
+    <w:lsdException w:name="Intense Reference" w:semiHidden="0" w:uiPriority="32" w:unhideWhenUsed="0" w:qFormat="1"/>
+    <w:lsdException w:name="Book Title" w:semiHidden="0" w:uiPriority="33" w:unhideWhenUsed="0" w:qFormat="1"/>
+    <w:lsdException w:name="Bibliography" w:uiPriority="37"/>
+    <w:lsdException w:name="TOC Heading" w:uiPriority="39" w:qFormat="1"/>
+  </w:latentStyles>
+  <w:style w:type="paragraph" w:default="1" w:styleId="Normal">
+    <w:name w:val="Normal"/>
+    <w:qFormat/>
+  </w:style>
+  <w:style w:type="paragraph" w:styleId="Heading1">
+    <w:name w:val="heading 1"/>
+    <w:basedOn w:val="Normal"/>
+    <w:next w:val="Normal"/>
+    <w:link w:val="Heading1Char"/>
+    <w:uiPriority w:val="9"/>
+    <w:qFormat/>
+    <w:rsid w:val="00ED5329"/>
+    <w:pPr>
+      <w:keepNext/>
+      <w:keepLines/>
+      <w:spacing w:before="480" w:after="0"/>
+      <w:outlineLvl w:val="0"/>
+    </w:pPr>
+    <w:rPr>
+      <w:rFonts w:asciiTheme="majorHAnsi" w:eastAsiaTheme="majorEastAsia" w:hAnsiTheme="majorHAnsi" w:cstheme="majorBidi"/>
+      <w:b/>
+      <w:bCs/>
+      <w:color w:val="2E74B5" w:themeColor="accent1" w:themeShade="BF"/>
+      <w:sz w:val="28"/>
+      <w:szCs w:val="28"/>
+    </w:rPr>
+  </w:style>
+  <w:style w:type="paragraph" w:styleId="Heading2">
+    <w:name w:val="heading 2"/>
+    <w:basedOn w:val="Normal"/>
+    <w:next w:val="Normal"/>
+    <w:link w:val="Heading2Char"/>
+    <w:uiPriority w:val="9"/>
+    <w:unhideWhenUsed/>
+    <w:qFormat/>
+    <w:rsid w:val="00ED5329"/>
+    <w:pPr>
+      <w:keepNext/>
+      <w:keepLines/>
+      <w:spacing w:before="200" w:after="0"/>
+      <w:outlineLvl w:val="1"/>
+    </w:pPr>
+    <w:rPr>
+      <w:rFonts w:asciiTheme="majorHAnsi" w:eastAsiaTheme="majorEastAsia" w:hAnsiTheme="majorHAnsi" w:cstheme="majorBidi"/>
+      <w:b/>
+      <w:bCs/>
+      <w:color w:val="5B9BD5" w:themeColor="accent1"/>
+      <w:sz w:val="26"/>
+      <w:szCs w:val="26"/>
+    </w:rPr>
+  </w:style>
+  <w:style w:type="paragraph" w:styleId="Heading3">
+    <w:name w:val="heading 3"/>
+    <w:basedOn w:val="Normal"/>
+    <w:next w:val="Normal"/>
+    <w:link w:val="Heading3Char"/>
+    <w:uiPriority w:val="9"/>
+    <w:unhideWhenUsed/>
+    <w:qFormat/>
+    <w:rsid w:val="00ED5329"/>
+    <w:pPr>
+      <w:keepNext/>
+      <w:keepLines/>
+      <w:spacing w:before="200" w:after="0"/>
+      <w:outlineLvl w:val="2"/>
+    </w:pPr>
+    <w:rPr>
+      <w:rFonts w:asciiTheme="majorHAnsi" w:eastAsiaTheme="majorEastAsia" w:hAnsiTheme="majorHAnsi" w:cstheme="majorBidi"/>
+      <w:b/>
+      <w:bCs/>
+      <w:color w:val="5B9BD5" w:themeColor="accent1"/>
+    </w:rPr>
+  </w:style>
+  <w:style w:type="character" w:default="1" w:styleId="DefaultParagraphFont">
+    <w:name w:val="Default Paragraph Font"/>
+    <w:uiPriority w:val="1"/>
+    <w:semiHidden/>
+    <w:unhideWhenUsed/>
+  </w:style>
+  <w:style w:type="table" w:default="1" w:styleId="TableNormal">
+    <w:name w:val="Normal Table"/>
+    <w:uiPriority w:val="99"/>
+    <w:semiHidden/>
+    <w:unhideWhenUsed/>
+    <w:tblPr>
+      <w:tblInd w:w="0" w:type="dxa"/>
+      <w:tblCellMar>
+        <w:top w:w="0" w:type="dxa"/>
+        <w:left w:w="108" w:type="dxa"/>
+        <w:bottom w:w="0" w:type="dxa"/>
+        <w:right w:w="108" w:type="dxa"/>
+      </w:tblCellMar>
+    </w:tblPr>
+  </w:style>
+  <w:style w:type="numbering" w:default="1" w:styleId="NoList">
+    <w:name w:val="No List"/>
+    <w:uiPriority w:val="99"/>
+    <w:semiHidden/>
+    <w:unhideWhenUsed/>
+  </w:style>
+  <w:style w:type="paragraph" w:styleId="ListParagraph">
+    <w:name w:val="List Paragraph"/>
+    <w:basedOn w:val="Normal"/>
+    <w:uiPriority w:val="34"/>
+    <w:qFormat/>
+    <w:rsid w:val="00400CB4"/>
+    <w:pPr>
+      <w:ind w:left="720"/>
+      <w:contextualSpacing/>
+    </w:pPr>
+  </w:style>
+  <w:style w:type="paragraph" w:styleId="Title">
+    <w:name w:val="Title"/>
+    <w:basedOn w:val="Normal"/>
+    <w:next w:val="Normal"/>
+    <w:link w:val="TitleChar"/>
+    <w:uiPriority w:val="10"/>
+    <w:qFormat/>
+    <w:rsid w:val="00400CB4"/>
+    <w:pPr>
+      <w:spacing w:after="0" w:line="240" w:lineRule="auto"/>
+      <w:contextualSpacing/>
+    </w:pPr>
+    <w:rPr>
+      <w:rFonts w:asciiTheme="majorHAnsi" w:eastAsiaTheme="majorEastAsia" w:hAnsiTheme="majorHAnsi" w:cstheme="majorBidi"/>
+      <w:spacing w:val="-10"/>
+      <w:kern w:val="28"/>
+      <w:sz w:val="56"/>
+      <w:szCs w:val="56"/>
+    </w:rPr>
+  </w:style>
+  <w:style w:type="character" w:customStyle="1" w:styleId="TitleChar">
+    <w:name w:val="Title Char"/>
+    <w:basedOn w:val="DefaultParagraphFont"/>
+    <w:link w:val="Title"/>
+    <w:uiPriority w:val="10"/>
+    <w:rsid w:val="00400CB4"/>
+    <w:rPr>
+      <w:rFonts w:asciiTheme="majorHAnsi" w:eastAsiaTheme="majorEastAsia" w:hAnsiTheme="majorHAnsi" w:cstheme="majorBidi"/>
+      <w:spacing w:val="-10"/>
+      <w:kern w:val="28"/>
+      <w:sz w:val="56"/>
+      <w:szCs w:val="56"/>
+    </w:rPr>
+  </w:style>
+  <w:style w:type="paragraph" w:styleId="NoSpacing">
+    <w:name w:val="No Spacing"/>
+    <w:uiPriority w:val="1"/>
+    <w:qFormat/>
+    <w:rsid w:val="00ED5329"/>
+    <w:pPr>
+      <w:spacing w:after="0" w:line="240" w:lineRule="auto"/>
+    </w:pPr>
+  </w:style>
+  <w:style w:type="character" w:customStyle="1" w:styleId="Heading2Char">
+    <w:name w:val="Heading 2 Char"/>
+    <w:basedOn w:val="DefaultParagraphFont"/>
+    <w:link w:val="Heading2"/>
+    <w:uiPriority w:val="9"/>
+    <w:rsid w:val="00ED5329"/>
+    <w:rPr>
+      <w:rFonts w:asciiTheme="majorHAnsi" w:eastAsiaTheme="majorEastAsia" w:hAnsiTheme="majorHAnsi" w:cstheme="majorBidi"/>
+      <w:b/>
+      <w:bCs/>
+      <w:color w:val="5B9BD5" w:themeColor="accent1"/>
+      <w:sz w:val="26"/>
+      <w:szCs w:val="26"/>
+    </w:rPr>
+  </w:style>
+  <w:style w:type="character" w:customStyle="1" w:styleId="Heading1Char">
+    <w:name w:val="Heading 1 Char"/>
+    <w:basedOn w:val="DefaultParagraphFont"/>
+    <w:link w:val="Heading1"/>
+    <w:uiPriority w:val="9"/>
+    <w:rsid w:val="00ED5329"/>
+    <w:rPr>
+      <w:rFonts w:asciiTheme="majorHAnsi" w:eastAsiaTheme="majorEastAsia" w:hAnsiTheme="majorHAnsi" w:cstheme="majorBidi"/>
+      <w:b/>
+      <w:bCs/>
+      <w:color w:val="2E74B5" w:themeColor="accent1" w:themeShade="BF"/>
+      <w:sz w:val="28"/>
+      <w:szCs w:val="28"/>
+    </w:rPr>
+  </w:style>
+  <w:style w:type="character" w:styleId="BookTitle">
+    <w:name w:val="Book Title"/>
+    <w:basedOn w:val="DefaultParagraphFont"/>
+    <w:uiPriority w:val="33"/>
+    <w:qFormat/>
+    <w:rsid w:val="00ED5329"/>
+    <w:rPr>
+      <w:b/>
+      <w:bCs/>
+      <w:smallCaps/>
+      <w:spacing w:val="5"/>
+    </w:rPr>
+  </w:style>
+  <w:style w:type="character" w:customStyle="1" w:styleId="Heading3Char">
+    <w:name w:val="Heading 3 Char"/>
+    <w:basedOn w:val="DefaultParagraphFont"/>
+    <w:link w:val="Heading3"/>
+    <w:uiPriority w:val="9"/>
+    <w:rsid w:val="00ED5329"/>
+    <w:rPr>
+      <w:rFonts w:asciiTheme="majorHAnsi" w:eastAsiaTheme="majorEastAsia" w:hAnsiTheme="majorHAnsi" w:cstheme="majorBidi"/>
+      <w:b/>
+      <w:bCs/>
+      <w:color w:val="5B9BD5" w:themeColor="accent1"/>
     </w:rPr>
   </w:style>
 </w:styles>
@@ -3030,7 +3463,7 @@
   <a:extraClrSchemeLst/>
   <a:extLst>
     <a:ext uri="{05A4C25C-085E-4340-85A3-A5531E510DB2}">
-      <thm15:themeFamily xmlns:thm15="http://schemas.microsoft.com/office/thememl/2012/main" name="Office Theme" id="{62F939B6-93AF-4DB8-9C6B-D6C7DFDC589F}" vid="{4A3C46E8-61CC-4603-A589-7422A47A8E4A}"/>
+      <thm15:themeFamily xmlns:thm15="http://schemas.microsoft.com/office/thememl/2012/main" xmlns="" name="Office Theme" id="{62F939B6-93AF-4DB8-9C6B-D6C7DFDC589F}" vid="{4A3C46E8-61CC-4603-A589-7422A47A8E4A}"/>
     </a:ext>
   </a:extLst>
 </a:theme>

</xml_diff>

<commit_message>
make the report look a tad longer
</commit_message>
<xml_diff>
--- a/TEAM RELIABLE FINAL REPORT.docx
+++ b/TEAM RELIABLE FINAL REPORT.docx
@@ -1,6 +1,6 @@
 
 <file path=word/document.xml><?xml version="1.0" encoding="utf-8"?>
-<w:document xmlns:wpc="http://schemas.microsoft.com/office/word/2010/wordprocessingCanvas" xmlns:mc="http://schemas.openxmlformats.org/markup-compatibility/2006" xmlns:o="urn:schemas-microsoft-com:office:office" xmlns:r="http://schemas.openxmlformats.org/officeDocument/2006/relationships" xmlns:m="http://schemas.openxmlformats.org/officeDocument/2006/math" xmlns:v="urn:schemas-microsoft-com:vml" xmlns:wp14="http://schemas.microsoft.com/office/word/2010/wordprocessingDrawing" xmlns:wp="http://schemas.openxmlformats.org/drawingml/2006/wordprocessingDrawing" xmlns:w10="urn:schemas-microsoft-com:office:word" xmlns:w="http://schemas.openxmlformats.org/wordprocessingml/2006/main" xmlns:w14="http://schemas.microsoft.com/office/word/2010/wordml" xmlns:wpg="http://schemas.microsoft.com/office/word/2010/wordprocessingGroup" xmlns:wpi="http://schemas.microsoft.com/office/word/2010/wordprocessingInk" xmlns:wne="http://schemas.microsoft.com/office/word/2006/wordml" xmlns:wps="http://schemas.microsoft.com/office/word/2010/wordprocessingShape" mc:Ignorable="w14 wp14">
+<w:document xmlns:wpc="http://schemas.microsoft.com/office/word/2010/wordprocessingCanvas" xmlns:mc="http://schemas.openxmlformats.org/markup-compatibility/2006" xmlns:o="urn:schemas-microsoft-com:office:office" xmlns:r="http://schemas.openxmlformats.org/officeDocument/2006/relationships" xmlns:m="http://schemas.openxmlformats.org/officeDocument/2006/math" xmlns:v="urn:schemas-microsoft-com:vml" xmlns:wp14="http://schemas.microsoft.com/office/word/2010/wordprocessingDrawing" xmlns:wp="http://schemas.openxmlformats.org/drawingml/2006/wordprocessingDrawing" xmlns:w10="urn:schemas-microsoft-com:office:word" xmlns:w="http://schemas.openxmlformats.org/wordprocessingml/2006/main" xmlns:w14="http://schemas.microsoft.com/office/word/2010/wordml" xmlns:w15="http://schemas.microsoft.com/office/word/2012/wordml" xmlns:wpg="http://schemas.microsoft.com/office/word/2010/wordprocessingGroup" xmlns:wpi="http://schemas.microsoft.com/office/word/2010/wordprocessingInk" xmlns:wne="http://schemas.microsoft.com/office/word/2006/wordml" xmlns:wps="http://schemas.microsoft.com/office/word/2010/wordprocessingShape" mc:Ignorable="w14 w15 wp14">
   <w:body>
     <w:p>
       <w:pPr>
@@ -78,11 +78,13 @@
       <w:pPr>
         <w:ind w:firstLine="360"/>
         <w:rPr>
-          <w:lang w:val="en-US"/>
-        </w:rPr>
-      </w:pPr>
-      <w:r>
-        <w:rPr>
+          <w:rFonts w:asciiTheme="majorHAnsi" w:hAnsiTheme="majorHAnsi"/>
+          <w:lang w:val="en-US"/>
+        </w:rPr>
+      </w:pPr>
+      <w:r>
+        <w:rPr>
+          <w:rFonts w:asciiTheme="majorHAnsi" w:hAnsiTheme="majorHAnsi"/>
           <w:lang w:val="en-US"/>
         </w:rPr>
         <w:t xml:space="preserve">A basic description of our program is that it is a disassembler. Essentially, it takes a block of machine-readable code (in hexadecimal) and translates it to a human-readable output, in the same formatting that one would input opcode commands to make the program work. We had to break down the program into several parts to ensure that it could all be covered, the three parts being I/O, Opcode decoding and EA decoding. </w:t>
@@ -91,32 +93,21 @@
     <w:p>
       <w:pPr>
         <w:rPr>
-          <w:lang w:val="en-US"/>
-        </w:rPr>
-      </w:pPr>
-      <w:r>
-        <w:rPr>
+          <w:rFonts w:asciiTheme="majorHAnsi" w:hAnsiTheme="majorHAnsi"/>
+          <w:lang w:val="en-US"/>
+        </w:rPr>
+      </w:pPr>
+      <w:r>
+        <w:rPr>
+          <w:rFonts w:asciiTheme="majorHAnsi" w:hAnsiTheme="majorHAnsi"/>
           <w:lang w:val="en-US"/>
         </w:rPr>
         <w:tab/>
-        <w:t xml:space="preserve">We decided to write the test code first. This would help us better understand exactly what was expected of us, and it would be easier to write test code without bias of knowing what isn’t working. This took a little longer than </w:t>
-      </w:r>
-      <w:proofErr w:type="gramStart"/>
-      <w:r>
-        <w:rPr>
-          <w:lang w:val="en-US"/>
-        </w:rPr>
-        <w:t>expected,</w:t>
-      </w:r>
-      <w:proofErr w:type="gramEnd"/>
-      <w:r>
-        <w:rPr>
-          <w:lang w:val="en-US"/>
-        </w:rPr>
-        <w:t xml:space="preserve"> since we underestimated the amount of time it would take to compile all th</w:t>
-      </w:r>
-      <w:r>
-        <w:rPr>
+        <w:t>We decided to write the test code first. This would help us better understand exactly what was expected of us, and it would be easier to write test code without bias of knowing what isn’t working. This took a little longer than expected, since we underestimated the amount of time it would take to compile all th</w:t>
+      </w:r>
+      <w:r>
+        <w:rPr>
+          <w:rFonts w:asciiTheme="majorHAnsi" w:hAnsiTheme="majorHAnsi"/>
           <w:lang w:val="en-US"/>
         </w:rPr>
         <w:t xml:space="preserve">e information required to test. </w:t>
@@ -124,24 +115,29 @@
     </w:p>
     <w:p>
       <w:pPr>
-        <w:rPr>
-          <w:lang w:val="en-US"/>
-        </w:rPr>
-      </w:pPr>
-      <w:r>
-        <w:rPr>
+        <w:ind w:firstLine="720"/>
+        <w:rPr>
+          <w:rFonts w:asciiTheme="majorHAnsi" w:hAnsiTheme="majorHAnsi"/>
+          <w:lang w:val="en-US"/>
+        </w:rPr>
+      </w:pPr>
+      <w:r>
+        <w:rPr>
+          <w:rFonts w:asciiTheme="majorHAnsi" w:hAnsiTheme="majorHAnsi"/>
           <w:lang w:val="en-US"/>
         </w:rPr>
         <w:t xml:space="preserve">Next we began to write I/O </w:t>
       </w:r>
       <w:r>
         <w:rPr>
+          <w:rFonts w:asciiTheme="majorHAnsi" w:hAnsiTheme="majorHAnsi"/>
           <w:lang w:val="en-US"/>
         </w:rPr>
         <w:t xml:space="preserve">decoding. We felt that this would be the most important thing to write first, since it is how the user will run the program and it will be very easy to tell when it’s not working correctly. We had a lot of success with this part after writing the subroutines that convert hex to char and char to hex. We also decided that we </w:t>
       </w:r>
       <w:r>
         <w:rPr>
+          <w:rFonts w:asciiTheme="majorHAnsi" w:hAnsiTheme="majorHAnsi"/>
           <w:lang w:val="en-US"/>
         </w:rPr>
         <w:t xml:space="preserve">could push everything to a single buffer line-by-line, rather than printing each part individually. </w:t>
@@ -150,11 +146,13 @@
     <w:p>
       <w:pPr>
         <w:rPr>
-          <w:lang w:val="en-US"/>
-        </w:rPr>
-      </w:pPr>
-      <w:r>
-        <w:rPr>
+          <w:rFonts w:asciiTheme="majorHAnsi" w:hAnsiTheme="majorHAnsi"/>
+          <w:lang w:val="en-US"/>
+        </w:rPr>
+      </w:pPr>
+      <w:r>
+        <w:rPr>
+          <w:rFonts w:asciiTheme="majorHAnsi" w:hAnsiTheme="majorHAnsi"/>
           <w:lang w:val="en-US"/>
         </w:rPr>
         <w:tab/>
@@ -162,6 +160,7 @@
       </w:r>
       <w:r>
         <w:rPr>
+          <w:rFonts w:asciiTheme="majorHAnsi" w:hAnsiTheme="majorHAnsi"/>
           <w:lang w:val="en-US"/>
         </w:rPr>
         <w:t>This was fairly straightforward: we used the opcode’s size to determine what needed to be output to the buffer, making it a little easier to find out the exact output.</w:t>
@@ -170,11 +169,13 @@
     <w:p>
       <w:pPr>
         <w:rPr>
-          <w:lang w:val="en-US"/>
-        </w:rPr>
-      </w:pPr>
-      <w:r>
-        <w:rPr>
+          <w:rFonts w:asciiTheme="majorHAnsi" w:hAnsiTheme="majorHAnsi"/>
+          <w:lang w:val="en-US"/>
+        </w:rPr>
+      </w:pPr>
+      <w:r>
+        <w:rPr>
+          <w:rFonts w:asciiTheme="majorHAnsi" w:hAnsiTheme="majorHAnsi"/>
           <w:lang w:val="en-US"/>
         </w:rPr>
         <w:tab/>
@@ -182,39 +183,64 @@
       </w:r>
       <w:r>
         <w:rPr>
+          <w:rFonts w:asciiTheme="majorHAnsi" w:hAnsiTheme="majorHAnsi"/>
           <w:lang w:val="en-US"/>
         </w:rPr>
         <w:t xml:space="preserve">last </w:t>
       </w:r>
       <w:r>
         <w:rPr>
+          <w:rFonts w:asciiTheme="majorHAnsi" w:hAnsiTheme="majorHAnsi"/>
           <w:lang w:val="en-US"/>
         </w:rPr>
         <w:t>thing we worked on is Opcode decoding.</w:t>
       </w:r>
       <w:r>
         <w:rPr>
+          <w:rFonts w:asciiTheme="majorHAnsi" w:hAnsiTheme="majorHAnsi"/>
           <w:lang w:val="en-US"/>
         </w:rPr>
         <w:t xml:space="preserve"> We decided to do it sequentially (without using subroutines that decode the individual bits) so it would be easy to debug when we ran into errors. This also meant that we couldn’t copy/paste large amounts of code—most of the code was written fresh off the mind.</w:t>
       </w:r>
       <w:r>
         <w:rPr>
+          <w:rFonts w:asciiTheme="majorHAnsi" w:hAnsiTheme="majorHAnsi"/>
           <w:lang w:val="en-US"/>
         </w:rPr>
         <w:t xml:space="preserve"> Because of this,</w:t>
       </w:r>
       <w:r>
         <w:rPr>
+          <w:rFonts w:asciiTheme="majorHAnsi" w:hAnsiTheme="majorHAnsi"/>
           <w:lang w:val="en-US"/>
         </w:rPr>
         <w:t xml:space="preserve"> </w:t>
       </w:r>
       <w:r>
         <w:rPr>
+          <w:rFonts w:asciiTheme="majorHAnsi" w:hAnsiTheme="majorHAnsi"/>
           <w:lang w:val="en-US"/>
         </w:rPr>
         <w:t>opcode took up most of the time. We reused subroutines from EA decoding to use for isolating the size of the opcode.</w:t>
+      </w:r>
+    </w:p>
+    <w:p>
+      <w:pPr>
+        <w:rPr>
+          <w:rFonts w:asciiTheme="majorHAnsi" w:eastAsiaTheme="majorEastAsia" w:hAnsiTheme="majorHAnsi" w:cstheme="majorBidi"/>
+          <w:b/>
+          <w:bCs/>
+          <w:sz w:val="26"/>
+          <w:szCs w:val="26"/>
+          <w:lang w:val="en-US"/>
+        </w:rPr>
+      </w:pPr>
+      <w:r>
+        <w:rPr>
+          <w:rFonts w:asciiTheme="majorHAnsi" w:hAnsiTheme="majorHAnsi"/>
+          <w:lang w:val="en-US"/>
+        </w:rPr>
+        <w:br w:type="page"/>
       </w:r>
     </w:p>
     <w:p>
@@ -234,6 +260,7 @@
           <w:color w:val="auto"/>
           <w:lang w:val="en-US"/>
         </w:rPr>
+        <w:lastRenderedPageBreak/>
         <w:t>Specification</w:t>
       </w:r>
     </w:p>
@@ -247,6 +274,7 @@
     </w:p>
     <w:p>
       <w:pPr>
+        <w:ind w:left="360"/>
         <w:rPr>
           <w:rFonts w:asciiTheme="majorHAnsi" w:hAnsiTheme="majorHAnsi"/>
           <w:lang w:val="en-US"/>
@@ -267,6 +295,7 @@
           <w:ilvl w:val="0"/>
           <w:numId w:val="3"/>
         </w:numPr>
+        <w:ind w:left="1080"/>
         <w:rPr>
           <w:rFonts w:asciiTheme="majorHAnsi" w:hAnsiTheme="majorHAnsi"/>
           <w:lang w:val="en-US"/>
@@ -282,6 +311,7 @@
     </w:p>
     <w:p>
       <w:pPr>
+        <w:ind w:left="360"/>
         <w:rPr>
           <w:rFonts w:asciiTheme="majorHAnsi" w:hAnsiTheme="majorHAnsi"/>
           <w:lang w:val="en-US"/>
@@ -302,6 +332,7 @@
           <w:ilvl w:val="0"/>
           <w:numId w:val="2"/>
         </w:numPr>
+        <w:ind w:left="1080"/>
         <w:rPr>
           <w:rFonts w:asciiTheme="majorHAnsi" w:hAnsiTheme="majorHAnsi"/>
           <w:lang w:val="en-US"/>
@@ -329,6 +360,7 @@
           <w:ilvl w:val="0"/>
           <w:numId w:val="2"/>
         </w:numPr>
+        <w:ind w:left="1080"/>
         <w:rPr>
           <w:rFonts w:asciiTheme="majorHAnsi" w:hAnsiTheme="majorHAnsi"/>
           <w:lang w:val="en-US"/>
@@ -349,6 +381,7 @@
           <w:ilvl w:val="0"/>
           <w:numId w:val="2"/>
         </w:numPr>
+        <w:ind w:left="1080"/>
         <w:rPr>
           <w:rFonts w:asciiTheme="majorHAnsi" w:hAnsiTheme="majorHAnsi"/>
           <w:lang w:val="en-US"/>
@@ -369,6 +402,7 @@
           <w:ilvl w:val="0"/>
           <w:numId w:val="2"/>
         </w:numPr>
+        <w:ind w:left="1080"/>
         <w:rPr>
           <w:rFonts w:asciiTheme="majorHAnsi" w:hAnsiTheme="majorHAnsi"/>
           <w:lang w:val="en-US"/>
@@ -384,17 +418,17 @@
     </w:p>
     <w:p>
       <w:pPr>
-        <w:rPr>
-          <w:rFonts w:asciiTheme="majorHAnsi" w:hAnsiTheme="majorHAnsi"/>
-          <w:lang w:val="en-US"/>
-        </w:rPr>
-      </w:pPr>
-      <w:r>
-        <w:rPr>
-          <w:rFonts w:asciiTheme="majorHAnsi" w:hAnsiTheme="majorHAnsi"/>
-          <w:lang w:val="en-US"/>
-        </w:rPr>
-        <w:lastRenderedPageBreak/>
+        <w:ind w:left="360"/>
+        <w:rPr>
+          <w:rFonts w:asciiTheme="majorHAnsi" w:hAnsiTheme="majorHAnsi"/>
+          <w:lang w:val="en-US"/>
+        </w:rPr>
+      </w:pPr>
+      <w:r>
+        <w:rPr>
+          <w:rFonts w:asciiTheme="majorHAnsi" w:hAnsiTheme="majorHAnsi"/>
+          <w:lang w:val="en-US"/>
+        </w:rPr>
         <w:t>Output Handling:</w:t>
       </w:r>
     </w:p>
@@ -405,6 +439,7 @@
           <w:ilvl w:val="0"/>
           <w:numId w:val="4"/>
         </w:numPr>
+        <w:ind w:left="1080"/>
         <w:rPr>
           <w:rFonts w:asciiTheme="majorHAnsi" w:hAnsiTheme="majorHAnsi"/>
           <w:lang w:val="en-US"/>
@@ -425,6 +460,7 @@
           <w:ilvl w:val="0"/>
           <w:numId w:val="4"/>
         </w:numPr>
+        <w:ind w:left="1080"/>
         <w:rPr>
           <w:rFonts w:asciiTheme="majorHAnsi" w:hAnsiTheme="majorHAnsi"/>
           <w:lang w:val="en-US"/>
@@ -440,6 +476,7 @@
     </w:p>
     <w:p>
       <w:pPr>
+        <w:ind w:left="360"/>
         <w:rPr>
           <w:rFonts w:asciiTheme="majorHAnsi" w:hAnsiTheme="majorHAnsi"/>
           <w:lang w:val="en-US"/>
@@ -460,7 +497,7 @@
           <w:numId w:val="6"/>
         </w:numPr>
         <w:spacing w:after="0" w:line="276" w:lineRule="auto"/>
-        <w:ind w:hanging="359"/>
+        <w:ind w:left="1080" w:hanging="359"/>
         <w:contextualSpacing/>
         <w:rPr>
           <w:rFonts w:asciiTheme="majorHAnsi" w:eastAsia="Cambria" w:hAnsiTheme="majorHAnsi" w:cs="Cambria"/>
@@ -480,7 +517,7 @@
           <w:numId w:val="6"/>
         </w:numPr>
         <w:spacing w:after="0" w:line="276" w:lineRule="auto"/>
-        <w:ind w:hanging="359"/>
+        <w:ind w:left="1080" w:hanging="359"/>
         <w:contextualSpacing/>
         <w:rPr>
           <w:rFonts w:asciiTheme="majorHAnsi" w:eastAsia="Cambria" w:hAnsiTheme="majorHAnsi" w:cs="Cambria"/>
@@ -500,7 +537,7 @@
           <w:numId w:val="6"/>
         </w:numPr>
         <w:spacing w:after="0" w:line="276" w:lineRule="auto"/>
-        <w:ind w:hanging="359"/>
+        <w:ind w:left="1080" w:hanging="359"/>
         <w:contextualSpacing/>
         <w:rPr>
           <w:rFonts w:asciiTheme="majorHAnsi" w:eastAsia="Cambria" w:hAnsiTheme="majorHAnsi" w:cs="Cambria"/>
@@ -520,7 +557,7 @@
           <w:numId w:val="6"/>
         </w:numPr>
         <w:spacing w:after="0" w:line="276" w:lineRule="auto"/>
-        <w:ind w:hanging="359"/>
+        <w:ind w:left="1080" w:hanging="359"/>
         <w:contextualSpacing/>
         <w:rPr>
           <w:rFonts w:asciiTheme="majorHAnsi" w:eastAsia="Cambria" w:hAnsiTheme="majorHAnsi" w:cs="Cambria"/>
@@ -540,7 +577,7 @@
           <w:numId w:val="6"/>
         </w:numPr>
         <w:spacing w:after="0" w:line="276" w:lineRule="auto"/>
-        <w:ind w:hanging="359"/>
+        <w:ind w:left="1080" w:hanging="359"/>
         <w:contextualSpacing/>
         <w:rPr>
           <w:rFonts w:asciiTheme="majorHAnsi" w:eastAsia="Cambria" w:hAnsiTheme="majorHAnsi" w:cs="Cambria"/>
@@ -560,7 +597,7 @@
           <w:numId w:val="6"/>
         </w:numPr>
         <w:spacing w:after="0" w:line="276" w:lineRule="auto"/>
-        <w:ind w:hanging="359"/>
+        <w:ind w:left="1080" w:hanging="359"/>
         <w:contextualSpacing/>
         <w:rPr>
           <w:rFonts w:asciiTheme="majorHAnsi" w:eastAsia="Cambria" w:hAnsiTheme="majorHAnsi" w:cs="Cambria"/>
@@ -594,7 +631,7 @@
           <w:numId w:val="6"/>
         </w:numPr>
         <w:spacing w:after="0" w:line="276" w:lineRule="auto"/>
-        <w:ind w:hanging="359"/>
+        <w:ind w:left="1080" w:hanging="359"/>
         <w:contextualSpacing/>
         <w:rPr>
           <w:rFonts w:asciiTheme="majorHAnsi" w:eastAsia="Cambria" w:hAnsiTheme="majorHAnsi" w:cs="Cambria"/>
@@ -636,7 +673,7 @@
           <w:numId w:val="6"/>
         </w:numPr>
         <w:spacing w:after="0" w:line="276" w:lineRule="auto"/>
-        <w:ind w:hanging="359"/>
+        <w:ind w:left="1080" w:hanging="359"/>
         <w:contextualSpacing/>
         <w:rPr>
           <w:rFonts w:asciiTheme="majorHAnsi" w:eastAsia="Cambria" w:hAnsiTheme="majorHAnsi" w:cs="Cambria"/>
@@ -656,7 +693,7 @@
           <w:numId w:val="6"/>
         </w:numPr>
         <w:spacing w:after="0" w:line="276" w:lineRule="auto"/>
-        <w:ind w:hanging="359"/>
+        <w:ind w:left="1080" w:hanging="359"/>
         <w:contextualSpacing/>
         <w:rPr>
           <w:rFonts w:asciiTheme="majorHAnsi" w:eastAsia="Cambria" w:hAnsiTheme="majorHAnsi" w:cs="Cambria"/>
@@ -676,7 +713,7 @@
           <w:numId w:val="6"/>
         </w:numPr>
         <w:spacing w:after="0" w:line="276" w:lineRule="auto"/>
-        <w:ind w:hanging="359"/>
+        <w:ind w:left="1080" w:hanging="359"/>
         <w:contextualSpacing/>
         <w:rPr>
           <w:rFonts w:asciiTheme="majorHAnsi" w:eastAsia="Cambria" w:hAnsiTheme="majorHAnsi" w:cs="Cambria"/>
@@ -704,7 +741,7 @@
           <w:numId w:val="6"/>
         </w:numPr>
         <w:spacing w:after="0" w:line="276" w:lineRule="auto"/>
-        <w:ind w:hanging="359"/>
+        <w:ind w:left="1080" w:hanging="359"/>
         <w:contextualSpacing/>
         <w:rPr>
           <w:rFonts w:asciiTheme="majorHAnsi" w:eastAsia="Cambria" w:hAnsiTheme="majorHAnsi" w:cs="Cambria"/>
@@ -719,6 +756,7 @@
     </w:p>
     <w:p>
       <w:pPr>
+        <w:ind w:left="360"/>
         <w:rPr>
           <w:rFonts w:asciiTheme="majorHAnsi" w:hAnsiTheme="majorHAnsi"/>
           <w:lang w:val="en-US"/>
@@ -739,6 +777,7 @@
           <w:ilvl w:val="0"/>
           <w:numId w:val="5"/>
         </w:numPr>
+        <w:ind w:left="1080"/>
         <w:rPr>
           <w:rFonts w:asciiTheme="majorHAnsi" w:hAnsiTheme="majorHAnsi"/>
           <w:lang w:val="en-US"/>
@@ -759,6 +798,7 @@
           <w:ilvl w:val="0"/>
           <w:numId w:val="5"/>
         </w:numPr>
+        <w:ind w:left="1080"/>
         <w:rPr>
           <w:rFonts w:asciiTheme="majorHAnsi" w:hAnsiTheme="majorHAnsi"/>
           <w:lang w:val="en-US"/>
@@ -779,6 +819,7 @@
           <w:ilvl w:val="0"/>
           <w:numId w:val="5"/>
         </w:numPr>
+        <w:ind w:left="1080"/>
         <w:rPr>
           <w:rFonts w:asciiTheme="majorHAnsi" w:hAnsiTheme="majorHAnsi"/>
           <w:lang w:val="en-US"/>
@@ -790,6 +831,24 @@
           <w:lang w:val="en-US"/>
         </w:rPr>
         <w:t>If no, print thank you message</w:t>
+      </w:r>
+    </w:p>
+    <w:p>
+      <w:pPr>
+        <w:rPr>
+          <w:rFonts w:asciiTheme="majorHAnsi" w:eastAsiaTheme="majorEastAsia" w:hAnsiTheme="majorHAnsi" w:cstheme="majorBidi"/>
+          <w:b/>
+          <w:bCs/>
+          <w:sz w:val="26"/>
+          <w:szCs w:val="26"/>
+          <w:lang w:val="en-US"/>
+        </w:rPr>
+      </w:pPr>
+      <w:r>
+        <w:rPr>
+          <w:lang w:val="en-US"/>
+        </w:rPr>
+        <w:br w:type="page"/>
       </w:r>
     </w:p>
     <w:p>
@@ -809,76 +868,7 @@
           <w:color w:val="auto"/>
           <w:lang w:val="en-US"/>
         </w:rPr>
-        <w:t>Test Plan</w:t>
-      </w:r>
-    </w:p>
-    <w:p>
-      <w:pPr>
-        <w:rPr>
-          <w:lang w:val="en-US"/>
-        </w:rPr>
-      </w:pPr>
-    </w:p>
-    <w:p>
-      <w:pPr>
-        <w:rPr>
-          <w:rFonts w:asciiTheme="majorHAnsi" w:hAnsiTheme="majorHAnsi"/>
-          <w:lang w:val="en-US"/>
-        </w:rPr>
-      </w:pPr>
-      <w:r>
-        <w:rPr>
-          <w:rFonts w:asciiTheme="majorHAnsi" w:hAnsiTheme="majorHAnsi"/>
-          <w:lang w:val="en-US"/>
-        </w:rPr>
-        <w:t xml:space="preserve">The test file was the first thing that was written—it was essentially a thorough compilation of all possible combinations of opcode and EA. </w:t>
-      </w:r>
-      <w:r>
-        <w:rPr>
-          <w:rFonts w:asciiTheme="majorHAnsi" w:hAnsiTheme="majorHAnsi"/>
-          <w:lang w:val="en-US"/>
-        </w:rPr>
-        <w:t xml:space="preserve">Since it was the first thing that was written, we had no problem making it very thorough. This also caused some problems: we didn’t know exactly which opcodes worked with which sources, destinations, opcodes or effective addresses. Fixing up this test code took a substantial amount of time. We also made sure to test with upper and lowercase hexadecimal numbers. </w:t>
-      </w:r>
-    </w:p>
-    <w:p>
-      <w:pPr>
-        <w:pStyle w:val="Heading3"/>
-        <w:rPr>
-          <w:color w:val="auto"/>
-          <w:lang w:val="en-US"/>
-        </w:rPr>
-      </w:pPr>
-      <w:r>
-        <w:rPr>
-          <w:color w:val="auto"/>
-          <w:lang w:val="en-US"/>
-        </w:rPr>
-        <w:t>Exception Report</w:t>
-      </w:r>
-    </w:p>
-    <w:p>
-      <w:pPr>
-        <w:pStyle w:val="Heading3"/>
-        <w:rPr>
-          <w:color w:val="auto"/>
-          <w:lang w:val="en-US"/>
-        </w:rPr>
-      </w:pPr>
-    </w:p>
-    <w:p>
-      <w:pPr>
-        <w:pStyle w:val="Heading3"/>
-        <w:rPr>
-          <w:color w:val="auto"/>
-          <w:lang w:val="en-US"/>
-        </w:rPr>
-      </w:pPr>
-      <w:r>
-        <w:rPr>
-          <w:color w:val="auto"/>
-          <w:lang w:val="en-US"/>
-        </w:rPr>
+        <w:lastRenderedPageBreak/>
         <w:t>Te</w:t>
       </w:r>
       <w:bookmarkStart w:id="0" w:name="_GoBack"/>
@@ -888,11 +878,90 @@
           <w:color w:val="auto"/>
           <w:lang w:val="en-US"/>
         </w:rPr>
-        <w:t>am Assignments and Report</w:t>
-      </w:r>
-    </w:p>
-    <w:p>
-      <w:pPr>
+        <w:t>st Plan</w:t>
+      </w:r>
+    </w:p>
+    <w:p>
+      <w:pPr>
+        <w:rPr>
+          <w:lang w:val="en-US"/>
+        </w:rPr>
+      </w:pPr>
+    </w:p>
+    <w:p>
+      <w:pPr>
+        <w:rPr>
+          <w:rFonts w:asciiTheme="majorHAnsi" w:hAnsiTheme="majorHAnsi"/>
+          <w:lang w:val="en-US"/>
+        </w:rPr>
+      </w:pPr>
+      <w:r>
+        <w:rPr>
+          <w:rFonts w:asciiTheme="majorHAnsi" w:hAnsiTheme="majorHAnsi"/>
+          <w:lang w:val="en-US"/>
+        </w:rPr>
+        <w:t xml:space="preserve">The test file was the first thing that was written—it was essentially a thorough compilation of all possible combinations of opcode and EA. </w:t>
+      </w:r>
+      <w:r>
+        <w:rPr>
+          <w:rFonts w:asciiTheme="majorHAnsi" w:hAnsiTheme="majorHAnsi"/>
+          <w:lang w:val="en-US"/>
+        </w:rPr>
+        <w:t xml:space="preserve">Since it was the first thing that was written, we had no problem making it very thorough. This also caused some problems: we didn’t know exactly which opcodes worked with which sources, destinations, opcodes or effective addresses. Fixing up this test code took a substantial amount of time. We also made sure to test with upper and lowercase hexadecimal numbers. </w:t>
+      </w:r>
+    </w:p>
+    <w:p>
+      <w:pPr>
+        <w:pStyle w:val="Heading3"/>
+        <w:numPr>
+          <w:ilvl w:val="0"/>
+          <w:numId w:val="10"/>
+        </w:numPr>
+        <w:rPr>
+          <w:color w:val="auto"/>
+          <w:lang w:val="en-US"/>
+        </w:rPr>
+      </w:pPr>
+      <w:r>
+        <w:rPr>
+          <w:color w:val="auto"/>
+          <w:lang w:val="en-US"/>
+        </w:rPr>
+        <w:t>Exception Report</w:t>
+      </w:r>
+    </w:p>
+    <w:p>
+      <w:pPr>
+        <w:pStyle w:val="Heading3"/>
+        <w:rPr>
+          <w:color w:val="auto"/>
+          <w:lang w:val="en-US"/>
+        </w:rPr>
+      </w:pPr>
+    </w:p>
+    <w:p>
+      <w:pPr>
+        <w:pStyle w:val="Heading3"/>
+        <w:numPr>
+          <w:ilvl w:val="0"/>
+          <w:numId w:val="10"/>
+        </w:numPr>
+        <w:rPr>
+          <w:color w:val="auto"/>
+          <w:lang w:val="en-US"/>
+        </w:rPr>
+      </w:pPr>
+      <w:r>
+        <w:rPr>
+          <w:color w:val="auto"/>
+          <w:lang w:val="en-US"/>
+        </w:rPr>
+        <w:t>Team Assignments and Report</w:t>
+      </w:r>
+    </w:p>
+    <w:p>
+      <w:pPr>
+        <w:ind w:left="360"/>
         <w:rPr>
           <w:rFonts w:asciiTheme="majorHAnsi" w:hAnsiTheme="majorHAnsi"/>
           <w:lang w:val="en-US"/>
@@ -913,6 +982,7 @@
           <w:ilvl w:val="0"/>
           <w:numId w:val="8"/>
         </w:numPr>
+        <w:ind w:left="1440"/>
         <w:rPr>
           <w:rFonts w:asciiTheme="majorHAnsi" w:hAnsiTheme="majorHAnsi"/>
           <w:lang w:val="en-US"/>
@@ -933,6 +1003,7 @@
           <w:ilvl w:val="0"/>
           <w:numId w:val="8"/>
         </w:numPr>
+        <w:ind w:left="1440"/>
         <w:rPr>
           <w:rFonts w:asciiTheme="majorHAnsi" w:hAnsiTheme="majorHAnsi"/>
           <w:lang w:val="en-US"/>
@@ -960,6 +1031,7 @@
           <w:ilvl w:val="0"/>
           <w:numId w:val="8"/>
         </w:numPr>
+        <w:ind w:left="1440"/>
         <w:rPr>
           <w:rFonts w:asciiTheme="majorHAnsi" w:hAnsiTheme="majorHAnsi"/>
           <w:lang w:val="en-US"/>
@@ -980,6 +1052,7 @@
           <w:ilvl w:val="1"/>
           <w:numId w:val="8"/>
         </w:numPr>
+        <w:ind w:left="2160"/>
         <w:rPr>
           <w:rFonts w:asciiTheme="majorHAnsi" w:hAnsiTheme="majorHAnsi"/>
           <w:lang w:val="en-US"/>
@@ -1000,17 +1073,17 @@
           <w:ilvl w:val="1"/>
           <w:numId w:val="8"/>
         </w:numPr>
-        <w:rPr>
-          <w:rFonts w:asciiTheme="majorHAnsi" w:hAnsiTheme="majorHAnsi"/>
-          <w:lang w:val="en-US"/>
-        </w:rPr>
-      </w:pPr>
-      <w:r>
-        <w:rPr>
-          <w:rFonts w:asciiTheme="majorHAnsi" w:hAnsiTheme="majorHAnsi"/>
-          <w:lang w:val="en-US"/>
-        </w:rPr>
-        <w:lastRenderedPageBreak/>
+        <w:ind w:left="2160"/>
+        <w:rPr>
+          <w:rFonts w:asciiTheme="majorHAnsi" w:hAnsiTheme="majorHAnsi"/>
+          <w:lang w:val="en-US"/>
+        </w:rPr>
+      </w:pPr>
+      <w:r>
+        <w:rPr>
+          <w:rFonts w:asciiTheme="majorHAnsi" w:hAnsiTheme="majorHAnsi"/>
+          <w:lang w:val="en-US"/>
+        </w:rPr>
         <w:t>Group0001</w:t>
       </w:r>
     </w:p>
@@ -1021,6 +1094,7 @@
           <w:ilvl w:val="1"/>
           <w:numId w:val="8"/>
         </w:numPr>
+        <w:ind w:left="2160"/>
         <w:rPr>
           <w:rFonts w:asciiTheme="majorHAnsi" w:hAnsiTheme="majorHAnsi"/>
           <w:lang w:val="en-US"/>
@@ -1041,6 +1115,7 @@
           <w:ilvl w:val="1"/>
           <w:numId w:val="8"/>
         </w:numPr>
+        <w:ind w:left="2160"/>
         <w:rPr>
           <w:rFonts w:asciiTheme="majorHAnsi" w:hAnsiTheme="majorHAnsi"/>
           <w:lang w:val="en-US"/>
@@ -1061,6 +1136,7 @@
           <w:ilvl w:val="1"/>
           <w:numId w:val="8"/>
         </w:numPr>
+        <w:ind w:left="2160"/>
         <w:rPr>
           <w:rFonts w:asciiTheme="majorHAnsi" w:hAnsiTheme="majorHAnsi"/>
           <w:lang w:val="en-US"/>
@@ -1081,6 +1157,7 @@
           <w:ilvl w:val="1"/>
           <w:numId w:val="8"/>
         </w:numPr>
+        <w:ind w:left="2160"/>
         <w:rPr>
           <w:rFonts w:asciiTheme="majorHAnsi" w:hAnsiTheme="majorHAnsi"/>
           <w:lang w:val="en-US"/>
@@ -1101,6 +1178,7 @@
           <w:ilvl w:val="1"/>
           <w:numId w:val="8"/>
         </w:numPr>
+        <w:ind w:left="2160"/>
         <w:rPr>
           <w:rFonts w:asciiTheme="majorHAnsi" w:hAnsiTheme="majorHAnsi"/>
           <w:lang w:val="en-US"/>
@@ -1121,6 +1199,7 @@
           <w:ilvl w:val="1"/>
           <w:numId w:val="8"/>
         </w:numPr>
+        <w:ind w:left="2160"/>
         <w:rPr>
           <w:rFonts w:asciiTheme="majorHAnsi" w:hAnsiTheme="majorHAnsi"/>
           <w:lang w:val="en-US"/>
@@ -1136,6 +1215,7 @@
     </w:p>
     <w:p>
       <w:pPr>
+        <w:ind w:left="360"/>
         <w:rPr>
           <w:rFonts w:asciiTheme="majorHAnsi" w:hAnsiTheme="majorHAnsi"/>
           <w:lang w:val="en-US"/>
@@ -1156,6 +1236,7 @@
           <w:ilvl w:val="0"/>
           <w:numId w:val="7"/>
         </w:numPr>
+        <w:ind w:left="1440"/>
         <w:rPr>
           <w:rFonts w:asciiTheme="majorHAnsi" w:hAnsiTheme="majorHAnsi"/>
           <w:lang w:val="en-US"/>
@@ -1176,6 +1257,7 @@
           <w:ilvl w:val="0"/>
           <w:numId w:val="7"/>
         </w:numPr>
+        <w:ind w:left="1440"/>
         <w:rPr>
           <w:rFonts w:asciiTheme="majorHAnsi" w:hAnsiTheme="majorHAnsi"/>
           <w:lang w:val="en-US"/>
@@ -1196,6 +1278,7 @@
           <w:ilvl w:val="0"/>
           <w:numId w:val="7"/>
         </w:numPr>
+        <w:ind w:left="1440"/>
         <w:rPr>
           <w:rFonts w:asciiTheme="majorHAnsi" w:hAnsiTheme="majorHAnsi"/>
           <w:lang w:val="en-US"/>
@@ -1216,6 +1299,7 @@
           <w:ilvl w:val="1"/>
           <w:numId w:val="7"/>
         </w:numPr>
+        <w:ind w:left="2160"/>
         <w:rPr>
           <w:rFonts w:asciiTheme="majorHAnsi" w:hAnsiTheme="majorHAnsi"/>
           <w:lang w:val="en-US"/>
@@ -1236,6 +1320,7 @@
           <w:ilvl w:val="1"/>
           <w:numId w:val="7"/>
         </w:numPr>
+        <w:ind w:left="2160"/>
         <w:rPr>
           <w:rFonts w:asciiTheme="majorHAnsi" w:hAnsiTheme="majorHAnsi"/>
           <w:lang w:val="en-US"/>
@@ -1256,6 +1341,7 @@
           <w:ilvl w:val="1"/>
           <w:numId w:val="7"/>
         </w:numPr>
+        <w:ind w:left="2160"/>
         <w:rPr>
           <w:rFonts w:asciiTheme="majorHAnsi" w:hAnsiTheme="majorHAnsi"/>
           <w:lang w:val="en-US"/>
@@ -1276,6 +1362,7 @@
           <w:ilvl w:val="1"/>
           <w:numId w:val="7"/>
         </w:numPr>
+        <w:ind w:left="2160"/>
         <w:rPr>
           <w:rFonts w:asciiTheme="majorHAnsi" w:hAnsiTheme="majorHAnsi"/>
           <w:lang w:val="en-US"/>
@@ -1296,6 +1383,7 @@
           <w:ilvl w:val="1"/>
           <w:numId w:val="7"/>
         </w:numPr>
+        <w:ind w:left="2160"/>
         <w:rPr>
           <w:rFonts w:asciiTheme="majorHAnsi" w:hAnsiTheme="majorHAnsi"/>
           <w:lang w:val="en-US"/>
@@ -1316,6 +1404,7 @@
           <w:ilvl w:val="1"/>
           <w:numId w:val="7"/>
         </w:numPr>
+        <w:ind w:left="2160"/>
         <w:rPr>
           <w:rFonts w:asciiTheme="majorHAnsi" w:hAnsiTheme="majorHAnsi"/>
           <w:lang w:val="en-US"/>
@@ -1336,6 +1425,7 @@
           <w:ilvl w:val="1"/>
           <w:numId w:val="7"/>
         </w:numPr>
+        <w:ind w:left="2160"/>
         <w:rPr>
           <w:rFonts w:asciiTheme="majorHAnsi" w:hAnsiTheme="majorHAnsi"/>
           <w:lang w:val="en-US"/>
@@ -1356,6 +1446,7 @@
           <w:ilvl w:val="1"/>
           <w:numId w:val="7"/>
         </w:numPr>
+        <w:ind w:left="2160"/>
         <w:rPr>
           <w:rFonts w:asciiTheme="majorHAnsi" w:hAnsiTheme="majorHAnsi"/>
           <w:lang w:val="en-US"/>
@@ -1380,7 +1471,7 @@
 </file>
 
 <file path=word/numbering.xml><?xml version="1.0" encoding="utf-8"?>
-<w:numbering xmlns:wpc="http://schemas.microsoft.com/office/word/2010/wordprocessingCanvas" xmlns:mc="http://schemas.openxmlformats.org/markup-compatibility/2006" xmlns:o="urn:schemas-microsoft-com:office:office" xmlns:r="http://schemas.openxmlformats.org/officeDocument/2006/relationships" xmlns:m="http://schemas.openxmlformats.org/officeDocument/2006/math" xmlns:v="urn:schemas-microsoft-com:vml" xmlns:wp14="http://schemas.microsoft.com/office/word/2010/wordprocessingDrawing" xmlns:wp="http://schemas.openxmlformats.org/drawingml/2006/wordprocessingDrawing" xmlns:w10="urn:schemas-microsoft-com:office:word" xmlns:w="http://schemas.openxmlformats.org/wordprocessingml/2006/main" xmlns:w14="http://schemas.microsoft.com/office/word/2010/wordml" xmlns:wpg="http://schemas.microsoft.com/office/word/2010/wordprocessingGroup" xmlns:wpi="http://schemas.microsoft.com/office/word/2010/wordprocessingInk" xmlns:wne="http://schemas.microsoft.com/office/word/2006/wordml" xmlns:wps="http://schemas.microsoft.com/office/word/2010/wordprocessingShape" mc:Ignorable="w14 wp14">
+<w:numbering xmlns:wpc="http://schemas.microsoft.com/office/word/2010/wordprocessingCanvas" xmlns:mc="http://schemas.openxmlformats.org/markup-compatibility/2006" xmlns:o="urn:schemas-microsoft-com:office:office" xmlns:r="http://schemas.openxmlformats.org/officeDocument/2006/relationships" xmlns:m="http://schemas.openxmlformats.org/officeDocument/2006/math" xmlns:v="urn:schemas-microsoft-com:vml" xmlns:wp14="http://schemas.microsoft.com/office/word/2010/wordprocessingDrawing" xmlns:wp="http://schemas.openxmlformats.org/drawingml/2006/wordprocessingDrawing" xmlns:w10="urn:schemas-microsoft-com:office:word" xmlns:w="http://schemas.openxmlformats.org/wordprocessingml/2006/main" xmlns:w14="http://schemas.microsoft.com/office/word/2010/wordml" xmlns:w15="http://schemas.microsoft.com/office/word/2012/wordml" xmlns:wpg="http://schemas.microsoft.com/office/word/2010/wordprocessingGroup" xmlns:wpi="http://schemas.microsoft.com/office/word/2010/wordprocessingInk" xmlns:wne="http://schemas.microsoft.com/office/word/2006/wordml" xmlns:wps="http://schemas.microsoft.com/office/word/2010/wordprocessingShape" mc:Ignorable="w14 w15 wp14">
   <w:abstractNum w:abstractNumId="0">
     <w:nsid w:val="085F4C0C"/>
     <w:multiLevelType w:val="hybridMultilevel"/>
@@ -2471,7 +2562,7 @@
 </file>
 
 <file path=word/styles.xml><?xml version="1.0" encoding="utf-8"?>
-<w:styles xmlns:mc="http://schemas.openxmlformats.org/markup-compatibility/2006" xmlns:r="http://schemas.openxmlformats.org/officeDocument/2006/relationships" xmlns:w="http://schemas.openxmlformats.org/wordprocessingml/2006/main" xmlns:w14="http://schemas.microsoft.com/office/word/2010/wordml" mc:Ignorable="w14">
+<w:styles xmlns:mc="http://schemas.openxmlformats.org/markup-compatibility/2006" xmlns:r="http://schemas.openxmlformats.org/officeDocument/2006/relationships" xmlns:w="http://schemas.openxmlformats.org/wordprocessingml/2006/main" xmlns:w14="http://schemas.microsoft.com/office/word/2010/wordml" xmlns:w15="http://schemas.microsoft.com/office/word/2012/wordml" mc:Ignorable="w14 w15">
   <w:docDefaults>
     <w:rPrDefault>
       <w:rPr>
@@ -2487,513 +2578,378 @@
       </w:pPr>
     </w:pPrDefault>
   </w:docDefaults>
-  <w:latentStyles w:defLockedState="0" w:defUIPriority="99" w:defSemiHidden="1" w:defUnhideWhenUsed="1" w:defQFormat="0" w:count="267">
-    <w:lsdException w:name="Normal" w:semiHidden="0" w:uiPriority="0" w:unhideWhenUsed="0" w:qFormat="1"/>
-    <w:lsdException w:name="heading 1" w:semiHidden="0" w:uiPriority="9" w:unhideWhenUsed="0" w:qFormat="1"/>
-    <w:lsdException w:name="heading 2" w:uiPriority="9" w:qFormat="1"/>
-    <w:lsdException w:name="heading 3" w:uiPriority="9" w:qFormat="1"/>
-    <w:lsdException w:name="heading 4" w:uiPriority="9" w:qFormat="1"/>
-    <w:lsdException w:name="heading 5" w:uiPriority="9" w:qFormat="1"/>
-    <w:lsdException w:name="heading 6" w:uiPriority="9" w:qFormat="1"/>
-    <w:lsdException w:name="heading 7" w:uiPriority="9" w:qFormat="1"/>
-    <w:lsdException w:name="heading 8" w:uiPriority="9" w:qFormat="1"/>
-    <w:lsdException w:name="heading 9" w:uiPriority="9" w:qFormat="1"/>
-    <w:lsdException w:name="toc 1" w:uiPriority="39"/>
-    <w:lsdException w:name="toc 2" w:uiPriority="39"/>
-    <w:lsdException w:name="toc 3" w:uiPriority="39"/>
-    <w:lsdException w:name="toc 4" w:uiPriority="39"/>
-    <w:lsdException w:name="toc 5" w:uiPriority="39"/>
-    <w:lsdException w:name="toc 6" w:uiPriority="39"/>
-    <w:lsdException w:name="toc 7" w:uiPriority="39"/>
-    <w:lsdException w:name="toc 8" w:uiPriority="39"/>
-    <w:lsdException w:name="toc 9" w:uiPriority="39"/>
-    <w:lsdException w:name="caption" w:uiPriority="35" w:qFormat="1"/>
-    <w:lsdException w:name="Title" w:semiHidden="0" w:uiPriority="10" w:unhideWhenUsed="0" w:qFormat="1"/>
-    <w:lsdException w:name="Default Paragraph Font" w:uiPriority="1"/>
-    <w:lsdException w:name="Subtitle" w:semiHidden="0" w:uiPriority="11" w:unhideWhenUsed="0" w:qFormat="1"/>
-    <w:lsdException w:name="Strong" w:semiHidden="0" w:uiPriority="22" w:unhideWhenUsed="0" w:qFormat="1"/>
-    <w:lsdException w:name="Emphasis" w:semiHidden="0" w:uiPriority="20" w:unhideWhenUsed="0" w:qFormat="1"/>
-    <w:lsdException w:name="Table Grid" w:semiHidden="0" w:uiPriority="39" w:unhideWhenUsed="0"/>
-    <w:lsdException w:name="Placeholder Text" w:unhideWhenUsed="0"/>
-    <w:lsdException w:name="No Spacing" w:semiHidden="0" w:uiPriority="1" w:unhideWhenUsed="0" w:qFormat="1"/>
-    <w:lsdException w:name="Light Shading" w:semiHidden="0" w:uiPriority="60" w:unhideWhenUsed="0"/>
-    <w:lsdException w:name="Light List" w:semiHidden="0" w:uiPriority="61" w:unhideWhenUsed="0"/>
-    <w:lsdException w:name="Light Grid" w:semiHidden="0" w:uiPriority="62" w:unhideWhenUsed="0"/>
-    <w:lsdException w:name="Medium Shading 1" w:semiHidden="0" w:uiPriority="63" w:unhideWhenUsed="0"/>
-    <w:lsdException w:name="Medium Shading 2" w:semiHidden="0" w:uiPriority="64" w:unhideWhenUsed="0"/>
-    <w:lsdException w:name="Medium List 1" w:semiHidden="0" w:uiPriority="65" w:unhideWhenUsed="0"/>
-    <w:lsdException w:name="Medium List 2" w:semiHidden="0" w:uiPriority="66" w:unhideWhenUsed="0"/>
-    <w:lsdException w:name="Medium Grid 1" w:semiHidden="0" w:uiPriority="67" w:unhideWhenUsed="0"/>
-    <w:lsdException w:name="Medium Grid 2" w:semiHidden="0" w:uiPriority="68" w:unhideWhenUsed="0"/>
-    <w:lsdException w:name="Medium Grid 3" w:semiHidden="0" w:uiPriority="69" w:unhideWhenUsed="0"/>
-    <w:lsdException w:name="Dark List" w:semiHidden="0" w:uiPriority="70" w:unhideWhenUsed="0"/>
-    <w:lsdException w:name="Colorful Shading" w:semiHidden="0" w:uiPriority="71" w:unhideWhenUsed="0"/>
-    <w:lsdException w:name="Colorful List" w:semiHidden="0" w:uiPriority="72" w:unhideWhenUsed="0"/>
-    <w:lsdException w:name="Colorful Grid" w:semiHidden="0" w:uiPriority="73" w:unhideWhenUsed="0"/>
-    <w:lsdException w:name="Light Shading Accent 1" w:semiHidden="0" w:uiPriority="60" w:unhideWhenUsed="0"/>
-    <w:lsdException w:name="Light List Accent 1" w:semiHidden="0" w:uiPriority="61" w:unhideWhenUsed="0"/>
-    <w:lsdException w:name="Light Grid Accent 1" w:semiHidden="0" w:uiPriority="62" w:unhideWhenUsed="0"/>
-    <w:lsdException w:name="Medium Shading 1 Accent 1" w:semiHidden="0" w:uiPriority="63" w:unhideWhenUsed="0"/>
-    <w:lsdException w:name="Medium Shading 2 Accent 1" w:semiHidden="0" w:uiPriority="64" w:unhideWhenUsed="0"/>
-    <w:lsdException w:name="Medium List 1 Accent 1" w:semiHidden="0" w:uiPriority="65" w:unhideWhenUsed="0"/>
-    <w:lsdException w:name="Revision" w:unhideWhenUsed="0"/>
-    <w:lsdException w:name="List Paragraph" w:semiHidden="0" w:uiPriority="34" w:unhideWhenUsed="0" w:qFormat="1"/>
-    <w:lsdException w:name="Quote" w:semiHidden="0" w:uiPriority="29" w:unhideWhenUsed="0" w:qFormat="1"/>
-    <w:lsdException w:name="Intense Quote" w:semiHidden="0" w:uiPriority="30" w:unhideWhenUsed="0" w:qFormat="1"/>
-    <w:lsdException w:name="Medium List 2 Accent 1" w:semiHidden="0" w:uiPriority="66" w:unhideWhenUsed="0"/>
-    <w:lsdException w:name="Medium Grid 1 Accent 1" w:semiHidden="0" w:uiPriority="67" w:unhideWhenUsed="0"/>
-    <w:lsdException w:name="Medium Grid 2 Accent 1" w:semiHidden="0" w:uiPriority="68" w:unhideWhenUsed="0"/>
-    <w:lsdException w:name="Medium Grid 3 Accent 1" w:semiHidden="0" w:uiPriority="69" w:unhideWhenUsed="0"/>
-    <w:lsdException w:name="Dark List Accent 1" w:semiHidden="0" w:uiPriority="70" w:unhideWhenUsed="0"/>
-    <w:lsdException w:name="Colorful Shading Accent 1" w:semiHidden="0" w:uiPriority="71" w:unhideWhenUsed="0"/>
-    <w:lsdException w:name="Colorful List Accent 1" w:semiHidden="0" w:uiPriority="72" w:unhideWhenUsed="0"/>
-    <w:lsdException w:name="Colorful Grid Accent 1" w:semiHidden="0" w:uiPriority="73" w:unhideWhenUsed="0"/>
-    <w:lsdException w:name="Light Shading Accent 2" w:semiHidden="0" w:uiPriority="60" w:unhideWhenUsed="0"/>
-    <w:lsdException w:name="Light List Accent 2" w:semiHidden="0" w:uiPriority="61" w:unhideWhenUsed="0"/>
-    <w:lsdException w:name="Light Grid Accent 2" w:semiHidden="0" w:uiPriority="62" w:unhideWhenUsed="0"/>
-    <w:lsdException w:name="Medium Shading 1 Accent 2" w:semiHidden="0" w:uiPriority="63" w:unhideWhenUsed="0"/>
-    <w:lsdException w:name="Medium Shading 2 Accent 2" w:semiHidden="0" w:uiPriority="64" w:unhideWhenUsed="0"/>
-    <w:lsdException w:name="Medium List 1 Accent 2" w:semiHidden="0" w:uiPriority="65" w:unhideWhenUsed="0"/>
-    <w:lsdException w:name="Medium List 2 Accent 2" w:semiHidden="0" w:uiPriority="66" w:unhideWhenUsed="0"/>
-    <w:lsdException w:name="Medium Grid 1 Accent 2" w:semiHidden="0" w:uiPriority="67" w:unhideWhenUsed="0"/>
-    <w:lsdException w:name="Medium Grid 2 Accent 2" w:semiHidden="0" w:uiPriority="68" w:unhideWhenUsed="0"/>
-    <w:lsdException w:name="Medium Grid 3 Accent 2" w:semiHidden="0" w:uiPriority="69" w:unhideWhenUsed="0"/>
-    <w:lsdException w:name="Dark List Accent 2" w:semiHidden="0" w:uiPriority="70" w:unhideWhenUsed="0"/>
-    <w:lsdException w:name="Colorful Shading Accent 2" w:semiHidden="0" w:uiPriority="71" w:unhideWhenUsed="0"/>
-    <w:lsdException w:name="Colorful List Accent 2" w:semiHidden="0" w:uiPriority="72" w:unhideWhenUsed="0"/>
-    <w:lsdException w:name="Colorful Grid Accent 2" w:semiHidden="0" w:uiPriority="73" w:unhideWhenUsed="0"/>
-    <w:lsdException w:name="Light Shading Accent 3" w:semiHidden="0" w:uiPriority="60" w:unhideWhenUsed="0"/>
-    <w:lsdException w:name="Light List Accent 3" w:semiHidden="0" w:uiPriority="61" w:unhideWhenUsed="0"/>
-    <w:lsdException w:name="Light Grid Accent 3" w:semiHidden="0" w:uiPriority="62" w:unhideWhenUsed="0"/>
-    <w:lsdException w:name="Medium Shading 1 Accent 3" w:semiHidden="0" w:uiPriority="63" w:unhideWhenUsed="0"/>
-    <w:lsdException w:name="Medium Shading 2 Accent 3" w:semiHidden="0" w:uiPriority="64" w:unhideWhenUsed="0"/>
-    <w:lsdException w:name="Medium List 1 Accent 3" w:semiHidden="0" w:uiPriority="65" w:unhideWhenUsed="0"/>
-    <w:lsdException w:name="Medium List 2 Accent 3" w:semiHidden="0" w:uiPriority="66" w:unhideWhenUsed="0"/>
-    <w:lsdException w:name="Medium Grid 1 Accent 3" w:semiHidden="0" w:uiPriority="67" w:unhideWhenUsed="0"/>
-    <w:lsdException w:name="Medium Grid 2 Accent 3" w:semiHidden="0" w:uiPriority="68" w:unhideWhenUsed="0"/>
-    <w:lsdException w:name="Medium Grid 3 Accent 3" w:semiHidden="0" w:uiPriority="69" w:unhideWhenUsed="0"/>
-    <w:lsdException w:name="Dark List Accent 3" w:semiHidden="0" w:uiPriority="70" w:unhideWhenUsed="0"/>
-    <w:lsdException w:name="Colorful Shading Accent 3" w:semiHidden="0" w:uiPriority="71" w:unhideWhenUsed="0"/>
-    <w:lsdException w:name="Colorful List Accent 3" w:semiHidden="0" w:uiPriority="72" w:unhideWhenUsed="0"/>
-    <w:lsdException w:name="Colorful Grid Accent 3" w:semiHidden="0" w:uiPriority="73" w:unhideWhenUsed="0"/>
-    <w:lsdException w:name="Light Shading Accent 4" w:semiHidden="0" w:uiPriority="60" w:unhideWhenUsed="0"/>
-    <w:lsdException w:name="Light List Accent 4" w:semiHidden="0" w:uiPriority="61" w:unhideWhenUsed="0"/>
-    <w:lsdException w:name="Light Grid Accent 4" w:semiHidden="0" w:uiPriority="62" w:unhideWhenUsed="0"/>
-    <w:lsdException w:name="Medium Shading 1 Accent 4" w:semiHidden="0" w:uiPriority="63" w:unhideWhenUsed="0"/>
-    <w:lsdException w:name="Medium Shading 2 Accent 4" w:semiHidden="0" w:uiPriority="64" w:unhideWhenUsed="0"/>
-    <w:lsdException w:name="Medium List 1 Accent 4" w:semiHidden="0" w:uiPriority="65" w:unhideWhenUsed="0"/>
-    <w:lsdException w:name="Medium List 2 Accent 4" w:semiHidden="0" w:uiPriority="66" w:unhideWhenUsed="0"/>
-    <w:lsdException w:name="Medium Grid 1 Accent 4" w:semiHidden="0" w:uiPriority="67" w:unhideWhenUsed="0"/>
-    <w:lsdException w:name="Medium Grid 2 Accent 4" w:semiHidden="0" w:uiPriority="68" w:unhideWhenUsed="0"/>
-    <w:lsdException w:name="Medium Grid 3 Accent 4" w:semiHidden="0" w:uiPriority="69" w:unhideWhenUsed="0"/>
-    <w:lsdException w:name="Dark List Accent 4" w:semiHidden="0" w:uiPriority="70" w:unhideWhenUsed="0"/>
-    <w:lsdException w:name="Colorful Shading Accent 4" w:semiHidden="0" w:uiPriority="71" w:unhideWhenUsed="0"/>
-    <w:lsdException w:name="Colorful List Accent 4" w:semiHidden="0" w:uiPriority="72" w:unhideWhenUsed="0"/>
-    <w:lsdException w:name="Colorful Grid Accent 4" w:semiHidden="0" w:uiPriority="73" w:unhideWhenUsed="0"/>
-    <w:lsdException w:name="Light Shading Accent 5" w:semiHidden="0" w:uiPriority="60" w:unhideWhenUsed="0"/>
-    <w:lsdException w:name="Light List Accent 5" w:semiHidden="0" w:uiPriority="61" w:unhideWhenUsed="0"/>
-    <w:lsdException w:name="Light Grid Accent 5" w:semiHidden="0" w:uiPriority="62" w:unhideWhenUsed="0"/>
-    <w:lsdException w:name="Medium Shading 1 Accent 5" w:semiHidden="0" w:uiPriority="63" w:unhideWhenUsed="0"/>
-    <w:lsdException w:name="Medium Shading 2 Accent 5" w:semiHidden="0" w:uiPriority="64" w:unhideWhenUsed="0"/>
-    <w:lsdException w:name="Medium List 1 Accent 5" w:semiHidden="0" w:uiPriority="65" w:unhideWhenUsed="0"/>
-    <w:lsdException w:name="Medium List 2 Accent 5" w:semiHidden="0" w:uiPriority="66" w:unhideWhenUsed="0"/>
-    <w:lsdException w:name="Medium Grid 1 Accent 5" w:semiHidden="0" w:uiPriority="67" w:unhideWhenUsed="0"/>
-    <w:lsdException w:name="Medium Grid 2 Accent 5" w:semiHidden="0" w:uiPriority="68" w:unhideWhenUsed="0"/>
-    <w:lsdException w:name="Medium Grid 3 Accent 5" w:semiHidden="0" w:uiPriority="69" w:unhideWhenUsed="0"/>
-    <w:lsdException w:name="Dark List Accent 5" w:semiHidden="0" w:uiPriority="70" w:unhideWhenUsed="0"/>
-    <w:lsdException w:name="Colorful Shading Accent 5" w:semiHidden="0" w:uiPriority="71" w:unhideWhenUsed="0"/>
-    <w:lsdException w:name="Colorful List Accent 5" w:semiHidden="0" w:uiPriority="72" w:unhideWhenUsed="0"/>
-    <w:lsdException w:name="Colorful Grid Accent 5" w:semiHidden="0" w:uiPriority="73" w:unhideWhenUsed="0"/>
-    <w:lsdException w:name="Light Shading Accent 6" w:semiHidden="0" w:uiPriority="60" w:unhideWhenUsed="0"/>
-    <w:lsdException w:name="Light List Accent 6" w:semiHidden="0" w:uiPriority="61" w:unhideWhenUsed="0"/>
-    <w:lsdException w:name="Light Grid Accent 6" w:semiHidden="0" w:uiPriority="62" w:unhideWhenUsed="0"/>
-    <w:lsdException w:name="Medium Shading 1 Accent 6" w:semiHidden="0" w:uiPriority="63" w:unhideWhenUsed="0"/>
-    <w:lsdException w:name="Medium Shading 2 Accent 6" w:semiHidden="0" w:uiPriority="64" w:unhideWhenUsed="0"/>
-    <w:lsdException w:name="Medium List 1 Accent 6" w:semiHidden="0" w:uiPriority="65" w:unhideWhenUsed="0"/>
-    <w:lsdException w:name="Medium List 2 Accent 6" w:semiHidden="0" w:uiPriority="66" w:unhideWhenUsed="0"/>
-    <w:lsdException w:name="Medium Grid 1 Accent 6" w:semiHidden="0" w:uiPriority="67" w:unhideWhenUsed="0"/>
-    <w:lsdException w:name="Medium Grid 2 Accent 6" w:semiHidden="0" w:uiPriority="68" w:unhideWhenUsed="0"/>
-    <w:lsdException w:name="Medium Grid 3 Accent 6" w:semiHidden="0" w:uiPriority="69" w:unhideWhenUsed="0"/>
-    <w:lsdException w:name="Dark List Accent 6" w:semiHidden="0" w:uiPriority="70" w:unhideWhenUsed="0"/>
-    <w:lsdException w:name="Colorful Shading Accent 6" w:semiHidden="0" w:uiPriority="71" w:unhideWhenUsed="0"/>
-    <w:lsdException w:name="Colorful List Accent 6" w:semiHidden="0" w:uiPriority="72" w:unhideWhenUsed="0"/>
-    <w:lsdException w:name="Colorful Grid Accent 6" w:semiHidden="0" w:uiPriority="73" w:unhideWhenUsed="0"/>
-    <w:lsdException w:name="Subtle Emphasis" w:semiHidden="0" w:uiPriority="19" w:unhideWhenUsed="0" w:qFormat="1"/>
-    <w:lsdException w:name="Intense Emphasis" w:semiHidden="0" w:uiPriority="21" w:unhideWhenUsed="0" w:qFormat="1"/>
-    <w:lsdException w:name="Subtle Reference" w:semiHidden="0" w:uiPriority="31" w:unhideWhenUsed="0" w:qFormat="1"/>
-    <w:lsdException w:name="Intense Reference" w:semiHidden="0" w:uiPriority="32" w:unhideWhenUsed="0" w:qFormat="1"/>
-    <w:lsdException w:name="Book Title" w:semiHidden="0" w:uiPriority="33" w:unhideWhenUsed="0" w:qFormat="1"/>
-    <w:lsdException w:name="Bibliography" w:uiPriority="37"/>
-    <w:lsdException w:name="TOC Heading" w:uiPriority="39" w:qFormat="1"/>
-  </w:latentStyles>
-  <w:style w:type="paragraph" w:default="1" w:styleId="Normal">
-    <w:name w:val="Normal"/>
-    <w:qFormat/>
-  </w:style>
-  <w:style w:type="paragraph" w:styleId="Heading1">
-    <w:name w:val="heading 1"/>
-    <w:basedOn w:val="Normal"/>
-    <w:next w:val="Normal"/>
-    <w:link w:val="Heading1Char"/>
-    <w:uiPriority w:val="9"/>
-    <w:qFormat/>
-    <w:rsid w:val="00ED5329"/>
-    <w:pPr>
-      <w:keepNext/>
-      <w:keepLines/>
-      <w:spacing w:before="480" w:after="0"/>
-      <w:outlineLvl w:val="0"/>
-    </w:pPr>
-    <w:rPr>
-      <w:rFonts w:asciiTheme="majorHAnsi" w:eastAsiaTheme="majorEastAsia" w:hAnsiTheme="majorHAnsi" w:cstheme="majorBidi"/>
-      <w:b/>
-      <w:bCs/>
-      <w:color w:val="2E74B5" w:themeColor="accent1" w:themeShade="BF"/>
-      <w:sz w:val="28"/>
-      <w:szCs w:val="28"/>
-    </w:rPr>
-  </w:style>
-  <w:style w:type="paragraph" w:styleId="Heading2">
-    <w:name w:val="heading 2"/>
-    <w:basedOn w:val="Normal"/>
-    <w:next w:val="Normal"/>
-    <w:link w:val="Heading2Char"/>
-    <w:uiPriority w:val="9"/>
-    <w:unhideWhenUsed/>
-    <w:qFormat/>
-    <w:rsid w:val="00ED5329"/>
-    <w:pPr>
-      <w:keepNext/>
-      <w:keepLines/>
-      <w:spacing w:before="200" w:after="0"/>
-      <w:outlineLvl w:val="1"/>
-    </w:pPr>
-    <w:rPr>
-      <w:rFonts w:asciiTheme="majorHAnsi" w:eastAsiaTheme="majorEastAsia" w:hAnsiTheme="majorHAnsi" w:cstheme="majorBidi"/>
-      <w:b/>
-      <w:bCs/>
-      <w:color w:val="5B9BD5" w:themeColor="accent1"/>
-      <w:sz w:val="26"/>
-      <w:szCs w:val="26"/>
-    </w:rPr>
-  </w:style>
-  <w:style w:type="paragraph" w:styleId="Heading3">
-    <w:name w:val="heading 3"/>
-    <w:basedOn w:val="Normal"/>
-    <w:next w:val="Normal"/>
-    <w:link w:val="Heading3Char"/>
-    <w:uiPriority w:val="9"/>
-    <w:unhideWhenUsed/>
-    <w:qFormat/>
-    <w:rsid w:val="00ED5329"/>
-    <w:pPr>
-      <w:keepNext/>
-      <w:keepLines/>
-      <w:spacing w:before="200" w:after="0"/>
-      <w:outlineLvl w:val="2"/>
-    </w:pPr>
-    <w:rPr>
-      <w:rFonts w:asciiTheme="majorHAnsi" w:eastAsiaTheme="majorEastAsia" w:hAnsiTheme="majorHAnsi" w:cstheme="majorBidi"/>
-      <w:b/>
-      <w:bCs/>
-      <w:color w:val="5B9BD5" w:themeColor="accent1"/>
-    </w:rPr>
-  </w:style>
-  <w:style w:type="character" w:default="1" w:styleId="DefaultParagraphFont">
-    <w:name w:val="Default Paragraph Font"/>
-    <w:uiPriority w:val="1"/>
-    <w:semiHidden/>
-    <w:unhideWhenUsed/>
-  </w:style>
-  <w:style w:type="table" w:default="1" w:styleId="TableNormal">
-    <w:name w:val="Normal Table"/>
-    <w:uiPriority w:val="99"/>
-    <w:semiHidden/>
-    <w:unhideWhenUsed/>
-    <w:tblPr>
-      <w:tblInd w:w="0" w:type="dxa"/>
-      <w:tblCellMar>
-        <w:top w:w="0" w:type="dxa"/>
-        <w:left w:w="108" w:type="dxa"/>
-        <w:bottom w:w="0" w:type="dxa"/>
-        <w:right w:w="108" w:type="dxa"/>
-      </w:tblCellMar>
-    </w:tblPr>
-  </w:style>
-  <w:style w:type="numbering" w:default="1" w:styleId="NoList">
-    <w:name w:val="No List"/>
-    <w:uiPriority w:val="99"/>
-    <w:semiHidden/>
-    <w:unhideWhenUsed/>
-  </w:style>
-  <w:style w:type="paragraph" w:styleId="ListParagraph">
-    <w:name w:val="List Paragraph"/>
-    <w:basedOn w:val="Normal"/>
-    <w:uiPriority w:val="34"/>
-    <w:qFormat/>
-    <w:rsid w:val="00400CB4"/>
-    <w:pPr>
-      <w:ind w:left="720"/>
-      <w:contextualSpacing/>
-    </w:pPr>
-  </w:style>
-  <w:style w:type="paragraph" w:styleId="Title">
-    <w:name w:val="Title"/>
-    <w:basedOn w:val="Normal"/>
-    <w:next w:val="Normal"/>
-    <w:link w:val="TitleChar"/>
-    <w:uiPriority w:val="10"/>
-    <w:qFormat/>
-    <w:rsid w:val="00400CB4"/>
-    <w:pPr>
-      <w:spacing w:after="0" w:line="240" w:lineRule="auto"/>
-      <w:contextualSpacing/>
-    </w:pPr>
-    <w:rPr>
-      <w:rFonts w:asciiTheme="majorHAnsi" w:eastAsiaTheme="majorEastAsia" w:hAnsiTheme="majorHAnsi" w:cstheme="majorBidi"/>
-      <w:spacing w:val="-10"/>
-      <w:kern w:val="28"/>
-      <w:sz w:val="56"/>
-      <w:szCs w:val="56"/>
-    </w:rPr>
-  </w:style>
-  <w:style w:type="character" w:customStyle="1" w:styleId="TitleChar">
-    <w:name w:val="Title Char"/>
-    <w:basedOn w:val="DefaultParagraphFont"/>
-    <w:link w:val="Title"/>
-    <w:uiPriority w:val="10"/>
-    <w:rsid w:val="00400CB4"/>
-    <w:rPr>
-      <w:rFonts w:asciiTheme="majorHAnsi" w:eastAsiaTheme="majorEastAsia" w:hAnsiTheme="majorHAnsi" w:cstheme="majorBidi"/>
-      <w:spacing w:val="-10"/>
-      <w:kern w:val="28"/>
-      <w:sz w:val="56"/>
-      <w:szCs w:val="56"/>
-    </w:rPr>
-  </w:style>
-  <w:style w:type="paragraph" w:styleId="NoSpacing">
-    <w:name w:val="No Spacing"/>
-    <w:uiPriority w:val="1"/>
-    <w:qFormat/>
-    <w:rsid w:val="00ED5329"/>
-    <w:pPr>
-      <w:spacing w:after="0" w:line="240" w:lineRule="auto"/>
-    </w:pPr>
-  </w:style>
-  <w:style w:type="character" w:customStyle="1" w:styleId="Heading2Char">
-    <w:name w:val="Heading 2 Char"/>
-    <w:basedOn w:val="DefaultParagraphFont"/>
-    <w:link w:val="Heading2"/>
-    <w:uiPriority w:val="9"/>
-    <w:rsid w:val="00ED5329"/>
-    <w:rPr>
-      <w:rFonts w:asciiTheme="majorHAnsi" w:eastAsiaTheme="majorEastAsia" w:hAnsiTheme="majorHAnsi" w:cstheme="majorBidi"/>
-      <w:b/>
-      <w:bCs/>
-      <w:color w:val="5B9BD5" w:themeColor="accent1"/>
-      <w:sz w:val="26"/>
-      <w:szCs w:val="26"/>
-    </w:rPr>
-  </w:style>
-  <w:style w:type="character" w:customStyle="1" w:styleId="Heading1Char">
-    <w:name w:val="Heading 1 Char"/>
-    <w:basedOn w:val="DefaultParagraphFont"/>
-    <w:link w:val="Heading1"/>
-    <w:uiPriority w:val="9"/>
-    <w:rsid w:val="00ED5329"/>
-    <w:rPr>
-      <w:rFonts w:asciiTheme="majorHAnsi" w:eastAsiaTheme="majorEastAsia" w:hAnsiTheme="majorHAnsi" w:cstheme="majorBidi"/>
-      <w:b/>
-      <w:bCs/>
-      <w:color w:val="2E74B5" w:themeColor="accent1" w:themeShade="BF"/>
-      <w:sz w:val="28"/>
-      <w:szCs w:val="28"/>
-    </w:rPr>
-  </w:style>
-  <w:style w:type="character" w:styleId="BookTitle">
-    <w:name w:val="Book Title"/>
-    <w:basedOn w:val="DefaultParagraphFont"/>
-    <w:uiPriority w:val="33"/>
-    <w:qFormat/>
-    <w:rsid w:val="00ED5329"/>
-    <w:rPr>
-      <w:b/>
-      <w:bCs/>
-      <w:smallCaps/>
-      <w:spacing w:val="5"/>
-    </w:rPr>
-  </w:style>
-  <w:style w:type="character" w:customStyle="1" w:styleId="Heading3Char">
-    <w:name w:val="Heading 3 Char"/>
-    <w:basedOn w:val="DefaultParagraphFont"/>
-    <w:link w:val="Heading3"/>
-    <w:uiPriority w:val="9"/>
-    <w:rsid w:val="00ED5329"/>
-    <w:rPr>
-      <w:rFonts w:asciiTheme="majorHAnsi" w:eastAsiaTheme="majorEastAsia" w:hAnsiTheme="majorHAnsi" w:cstheme="majorBidi"/>
-      <w:b/>
-      <w:bCs/>
-      <w:color w:val="5B9BD5" w:themeColor="accent1"/>
-    </w:rPr>
-  </w:style>
-</w:styles>
-</file>
-
-<file path=word/stylesWithEffects.xml><?xml version="1.0" encoding="utf-8"?>
-<w:styles xmlns:wpc="http://schemas.microsoft.com/office/word/2010/wordprocessingCanvas" xmlns:mc="http://schemas.openxmlformats.org/markup-compatibility/2006" xmlns:o="urn:schemas-microsoft-com:office:office" xmlns:r="http://schemas.openxmlformats.org/officeDocument/2006/relationships" xmlns:m="http://schemas.openxmlformats.org/officeDocument/2006/math" xmlns:v="urn:schemas-microsoft-com:vml" xmlns:wp14="http://schemas.microsoft.com/office/word/2010/wordprocessingDrawing" xmlns:wp="http://schemas.openxmlformats.org/drawingml/2006/wordprocessingDrawing" xmlns:w10="urn:schemas-microsoft-com:office:word" xmlns:w="http://schemas.openxmlformats.org/wordprocessingml/2006/main" xmlns:w14="http://schemas.microsoft.com/office/word/2010/wordml" xmlns:wpg="http://schemas.microsoft.com/office/word/2010/wordprocessingGroup" xmlns:wpi="http://schemas.microsoft.com/office/word/2010/wordprocessingInk" xmlns:wne="http://schemas.microsoft.com/office/word/2006/wordml" xmlns:wps="http://schemas.microsoft.com/office/word/2010/wordprocessingShape" mc:Ignorable="w14 wp14">
-  <w:docDefaults>
-    <w:rPrDefault>
-      <w:rPr>
-        <w:rFonts w:asciiTheme="minorHAnsi" w:eastAsiaTheme="minorHAnsi" w:hAnsiTheme="minorHAnsi" w:cstheme="minorBidi"/>
-        <w:sz w:val="22"/>
-        <w:szCs w:val="22"/>
-        <w:lang w:val="en-GB" w:eastAsia="en-US" w:bidi="ar-SA"/>
-      </w:rPr>
-    </w:rPrDefault>
-    <w:pPrDefault>
-      <w:pPr>
-        <w:spacing w:after="160" w:line="259" w:lineRule="auto"/>
-      </w:pPr>
-    </w:pPrDefault>
-  </w:docDefaults>
-  <w:latentStyles w:defLockedState="0" w:defUIPriority="99" w:defSemiHidden="1" w:defUnhideWhenUsed="1" w:defQFormat="0" w:count="267">
-    <w:lsdException w:name="Normal" w:semiHidden="0" w:uiPriority="0" w:unhideWhenUsed="0" w:qFormat="1"/>
-    <w:lsdException w:name="heading 1" w:semiHidden="0" w:uiPriority="9" w:unhideWhenUsed="0" w:qFormat="1"/>
-    <w:lsdException w:name="heading 2" w:uiPriority="9" w:qFormat="1"/>
-    <w:lsdException w:name="heading 3" w:uiPriority="9" w:qFormat="1"/>
-    <w:lsdException w:name="heading 4" w:uiPriority="9" w:qFormat="1"/>
-    <w:lsdException w:name="heading 5" w:uiPriority="9" w:qFormat="1"/>
-    <w:lsdException w:name="heading 6" w:uiPriority="9" w:qFormat="1"/>
-    <w:lsdException w:name="heading 7" w:uiPriority="9" w:qFormat="1"/>
-    <w:lsdException w:name="heading 8" w:uiPriority="9" w:qFormat="1"/>
-    <w:lsdException w:name="heading 9" w:uiPriority="9" w:qFormat="1"/>
-    <w:lsdException w:name="toc 1" w:uiPriority="39"/>
-    <w:lsdException w:name="toc 2" w:uiPriority="39"/>
-    <w:lsdException w:name="toc 3" w:uiPriority="39"/>
-    <w:lsdException w:name="toc 4" w:uiPriority="39"/>
-    <w:lsdException w:name="toc 5" w:uiPriority="39"/>
-    <w:lsdException w:name="toc 6" w:uiPriority="39"/>
-    <w:lsdException w:name="toc 7" w:uiPriority="39"/>
-    <w:lsdException w:name="toc 8" w:uiPriority="39"/>
-    <w:lsdException w:name="toc 9" w:uiPriority="39"/>
-    <w:lsdException w:name="caption" w:uiPriority="35" w:qFormat="1"/>
-    <w:lsdException w:name="Title" w:semiHidden="0" w:uiPriority="10" w:unhideWhenUsed="0" w:qFormat="1"/>
-    <w:lsdException w:name="Default Paragraph Font" w:uiPriority="1"/>
-    <w:lsdException w:name="Subtitle" w:semiHidden="0" w:uiPriority="11" w:unhideWhenUsed="0" w:qFormat="1"/>
-    <w:lsdException w:name="Strong" w:semiHidden="0" w:uiPriority="22" w:unhideWhenUsed="0" w:qFormat="1"/>
-    <w:lsdException w:name="Emphasis" w:semiHidden="0" w:uiPriority="20" w:unhideWhenUsed="0" w:qFormat="1"/>
-    <w:lsdException w:name="Table Grid" w:semiHidden="0" w:uiPriority="39" w:unhideWhenUsed="0"/>
-    <w:lsdException w:name="Placeholder Text" w:unhideWhenUsed="0"/>
-    <w:lsdException w:name="No Spacing" w:semiHidden="0" w:uiPriority="1" w:unhideWhenUsed="0" w:qFormat="1"/>
-    <w:lsdException w:name="Light Shading" w:semiHidden="0" w:uiPriority="60" w:unhideWhenUsed="0"/>
-    <w:lsdException w:name="Light List" w:semiHidden="0" w:uiPriority="61" w:unhideWhenUsed="0"/>
-    <w:lsdException w:name="Light Grid" w:semiHidden="0" w:uiPriority="62" w:unhideWhenUsed="0"/>
-    <w:lsdException w:name="Medium Shading 1" w:semiHidden="0" w:uiPriority="63" w:unhideWhenUsed="0"/>
-    <w:lsdException w:name="Medium Shading 2" w:semiHidden="0" w:uiPriority="64" w:unhideWhenUsed="0"/>
-    <w:lsdException w:name="Medium List 1" w:semiHidden="0" w:uiPriority="65" w:unhideWhenUsed="0"/>
-    <w:lsdException w:name="Medium List 2" w:semiHidden="0" w:uiPriority="66" w:unhideWhenUsed="0"/>
-    <w:lsdException w:name="Medium Grid 1" w:semiHidden="0" w:uiPriority="67" w:unhideWhenUsed="0"/>
-    <w:lsdException w:name="Medium Grid 2" w:semiHidden="0" w:uiPriority="68" w:unhideWhenUsed="0"/>
-    <w:lsdException w:name="Medium Grid 3" w:semiHidden="0" w:uiPriority="69" w:unhideWhenUsed="0"/>
-    <w:lsdException w:name="Dark List" w:semiHidden="0" w:uiPriority="70" w:unhideWhenUsed="0"/>
-    <w:lsdException w:name="Colorful Shading" w:semiHidden="0" w:uiPriority="71" w:unhideWhenUsed="0"/>
-    <w:lsdException w:name="Colorful List" w:semiHidden="0" w:uiPriority="72" w:unhideWhenUsed="0"/>
-    <w:lsdException w:name="Colorful Grid" w:semiHidden="0" w:uiPriority="73" w:unhideWhenUsed="0"/>
-    <w:lsdException w:name="Light Shading Accent 1" w:semiHidden="0" w:uiPriority="60" w:unhideWhenUsed="0"/>
-    <w:lsdException w:name="Light List Accent 1" w:semiHidden="0" w:uiPriority="61" w:unhideWhenUsed="0"/>
-    <w:lsdException w:name="Light Grid Accent 1" w:semiHidden="0" w:uiPriority="62" w:unhideWhenUsed="0"/>
-    <w:lsdException w:name="Medium Shading 1 Accent 1" w:semiHidden="0" w:uiPriority="63" w:unhideWhenUsed="0"/>
-    <w:lsdException w:name="Medium Shading 2 Accent 1" w:semiHidden="0" w:uiPriority="64" w:unhideWhenUsed="0"/>
-    <w:lsdException w:name="Medium List 1 Accent 1" w:semiHidden="0" w:uiPriority="65" w:unhideWhenUsed="0"/>
-    <w:lsdException w:name="Revision" w:unhideWhenUsed="0"/>
-    <w:lsdException w:name="List Paragraph" w:semiHidden="0" w:uiPriority="34" w:unhideWhenUsed="0" w:qFormat="1"/>
-    <w:lsdException w:name="Quote" w:semiHidden="0" w:uiPriority="29" w:unhideWhenUsed="0" w:qFormat="1"/>
-    <w:lsdException w:name="Intense Quote" w:semiHidden="0" w:uiPriority="30" w:unhideWhenUsed="0" w:qFormat="1"/>
-    <w:lsdException w:name="Medium List 2 Accent 1" w:semiHidden="0" w:uiPriority="66" w:unhideWhenUsed="0"/>
-    <w:lsdException w:name="Medium Grid 1 Accent 1" w:semiHidden="0" w:uiPriority="67" w:unhideWhenUsed="0"/>
-    <w:lsdException w:name="Medium Grid 2 Accent 1" w:semiHidden="0" w:uiPriority="68" w:unhideWhenUsed="0"/>
-    <w:lsdException w:name="Medium Grid 3 Accent 1" w:semiHidden="0" w:uiPriority="69" w:unhideWhenUsed="0"/>
-    <w:lsdException w:name="Dark List Accent 1" w:semiHidden="0" w:uiPriority="70" w:unhideWhenUsed="0"/>
-    <w:lsdException w:name="Colorful Shading Accent 1" w:semiHidden="0" w:uiPriority="71" w:unhideWhenUsed="0"/>
-    <w:lsdException w:name="Colorful List Accent 1" w:semiHidden="0" w:uiPriority="72" w:unhideWhenUsed="0"/>
-    <w:lsdException w:name="Colorful Grid Accent 1" w:semiHidden="0" w:uiPriority="73" w:unhideWhenUsed="0"/>
-    <w:lsdException w:name="Light Shading Accent 2" w:semiHidden="0" w:uiPriority="60" w:unhideWhenUsed="0"/>
-    <w:lsdException w:name="Light List Accent 2" w:semiHidden="0" w:uiPriority="61" w:unhideWhenUsed="0"/>
-    <w:lsdException w:name="Light Grid Accent 2" w:semiHidden="0" w:uiPriority="62" w:unhideWhenUsed="0"/>
-    <w:lsdException w:name="Medium Shading 1 Accent 2" w:semiHidden="0" w:uiPriority="63" w:unhideWhenUsed="0"/>
-    <w:lsdException w:name="Medium Shading 2 Accent 2" w:semiHidden="0" w:uiPriority="64" w:unhideWhenUsed="0"/>
-    <w:lsdException w:name="Medium List 1 Accent 2" w:semiHidden="0" w:uiPriority="65" w:unhideWhenUsed="0"/>
-    <w:lsdException w:name="Medium List 2 Accent 2" w:semiHidden="0" w:uiPriority="66" w:unhideWhenUsed="0"/>
-    <w:lsdException w:name="Medium Grid 1 Accent 2" w:semiHidden="0" w:uiPriority="67" w:unhideWhenUsed="0"/>
-    <w:lsdException w:name="Medium Grid 2 Accent 2" w:semiHidden="0" w:uiPriority="68" w:unhideWhenUsed="0"/>
-    <w:lsdException w:name="Medium Grid 3 Accent 2" w:semiHidden="0" w:uiPriority="69" w:unhideWhenUsed="0"/>
-    <w:lsdException w:name="Dark List Accent 2" w:semiHidden="0" w:uiPriority="70" w:unhideWhenUsed="0"/>
-    <w:lsdException w:name="Colorful Shading Accent 2" w:semiHidden="0" w:uiPriority="71" w:unhideWhenUsed="0"/>
-    <w:lsdException w:name="Colorful List Accent 2" w:semiHidden="0" w:uiPriority="72" w:unhideWhenUsed="0"/>
-    <w:lsdException w:name="Colorful Grid Accent 2" w:semiHidden="0" w:uiPriority="73" w:unhideWhenUsed="0"/>
-    <w:lsdException w:name="Light Shading Accent 3" w:semiHidden="0" w:uiPriority="60" w:unhideWhenUsed="0"/>
-    <w:lsdException w:name="Light List Accent 3" w:semiHidden="0" w:uiPriority="61" w:unhideWhenUsed="0"/>
-    <w:lsdException w:name="Light Grid Accent 3" w:semiHidden="0" w:uiPriority="62" w:unhideWhenUsed="0"/>
-    <w:lsdException w:name="Medium Shading 1 Accent 3" w:semiHidden="0" w:uiPriority="63" w:unhideWhenUsed="0"/>
-    <w:lsdException w:name="Medium Shading 2 Accent 3" w:semiHidden="0" w:uiPriority="64" w:unhideWhenUsed="0"/>
-    <w:lsdException w:name="Medium List 1 Accent 3" w:semiHidden="0" w:uiPriority="65" w:unhideWhenUsed="0"/>
-    <w:lsdException w:name="Medium List 2 Accent 3" w:semiHidden="0" w:uiPriority="66" w:unhideWhenUsed="0"/>
-    <w:lsdException w:name="Medium Grid 1 Accent 3" w:semiHidden="0" w:uiPriority="67" w:unhideWhenUsed="0"/>
-    <w:lsdException w:name="Medium Grid 2 Accent 3" w:semiHidden="0" w:uiPriority="68" w:unhideWhenUsed="0"/>
-    <w:lsdException w:name="Medium Grid 3 Accent 3" w:semiHidden="0" w:uiPriority="69" w:unhideWhenUsed="0"/>
-    <w:lsdException w:name="Dark List Accent 3" w:semiHidden="0" w:uiPriority="70" w:unhideWhenUsed="0"/>
-    <w:lsdException w:name="Colorful Shading Accent 3" w:semiHidden="0" w:uiPriority="71" w:unhideWhenUsed="0"/>
-    <w:lsdException w:name="Colorful List Accent 3" w:semiHidden="0" w:uiPriority="72" w:unhideWhenUsed="0"/>
-    <w:lsdException w:name="Colorful Grid Accent 3" w:semiHidden="0" w:uiPriority="73" w:unhideWhenUsed="0"/>
-    <w:lsdException w:name="Light Shading Accent 4" w:semiHidden="0" w:uiPriority="60" w:unhideWhenUsed="0"/>
-    <w:lsdException w:name="Light List Accent 4" w:semiHidden="0" w:uiPriority="61" w:unhideWhenUsed="0"/>
-    <w:lsdException w:name="Light Grid Accent 4" w:semiHidden="0" w:uiPriority="62" w:unhideWhenUsed="0"/>
-    <w:lsdException w:name="Medium Shading 1 Accent 4" w:semiHidden="0" w:uiPriority="63" w:unhideWhenUsed="0"/>
-    <w:lsdException w:name="Medium Shading 2 Accent 4" w:semiHidden="0" w:uiPriority="64" w:unhideWhenUsed="0"/>
-    <w:lsdException w:name="Medium List 1 Accent 4" w:semiHidden="0" w:uiPriority="65" w:unhideWhenUsed="0"/>
-    <w:lsdException w:name="Medium List 2 Accent 4" w:semiHidden="0" w:uiPriority="66" w:unhideWhenUsed="0"/>
-    <w:lsdException w:name="Medium Grid 1 Accent 4" w:semiHidden="0" w:uiPriority="67" w:unhideWhenUsed="0"/>
-    <w:lsdException w:name="Medium Grid 2 Accent 4" w:semiHidden="0" w:uiPriority="68" w:unhideWhenUsed="0"/>
-    <w:lsdException w:name="Medium Grid 3 Accent 4" w:semiHidden="0" w:uiPriority="69" w:unhideWhenUsed="0"/>
-    <w:lsdException w:name="Dark List Accent 4" w:semiHidden="0" w:uiPriority="70" w:unhideWhenUsed="0"/>
-    <w:lsdException w:name="Colorful Shading Accent 4" w:semiHidden="0" w:uiPriority="71" w:unhideWhenUsed="0"/>
-    <w:lsdException w:name="Colorful List Accent 4" w:semiHidden="0" w:uiPriority="72" w:unhideWhenUsed="0"/>
-    <w:lsdException w:name="Colorful Grid Accent 4" w:semiHidden="0" w:uiPriority="73" w:unhideWhenUsed="0"/>
-    <w:lsdException w:name="Light Shading Accent 5" w:semiHidden="0" w:uiPriority="60" w:unhideWhenUsed="0"/>
-    <w:lsdException w:name="Light List Accent 5" w:semiHidden="0" w:uiPriority="61" w:unhideWhenUsed="0"/>
-    <w:lsdException w:name="Light Grid Accent 5" w:semiHidden="0" w:uiPriority="62" w:unhideWhenUsed="0"/>
-    <w:lsdException w:name="Medium Shading 1 Accent 5" w:semiHidden="0" w:uiPriority="63" w:unhideWhenUsed="0"/>
-    <w:lsdException w:name="Medium Shading 2 Accent 5" w:semiHidden="0" w:uiPriority="64" w:unhideWhenUsed="0"/>
-    <w:lsdException w:name="Medium List 1 Accent 5" w:semiHidden="0" w:uiPriority="65" w:unhideWhenUsed="0"/>
-    <w:lsdException w:name="Medium List 2 Accent 5" w:semiHidden="0" w:uiPriority="66" w:unhideWhenUsed="0"/>
-    <w:lsdException w:name="Medium Grid 1 Accent 5" w:semiHidden="0" w:uiPriority="67" w:unhideWhenUsed="0"/>
-    <w:lsdException w:name="Medium Grid 2 Accent 5" w:semiHidden="0" w:uiPriority="68" w:unhideWhenUsed="0"/>
-    <w:lsdException w:name="Medium Grid 3 Accent 5" w:semiHidden="0" w:uiPriority="69" w:unhideWhenUsed="0"/>
-    <w:lsdException w:name="Dark List Accent 5" w:semiHidden="0" w:uiPriority="70" w:unhideWhenUsed="0"/>
-    <w:lsdException w:name="Colorful Shading Accent 5" w:semiHidden="0" w:uiPriority="71" w:unhideWhenUsed="0"/>
-    <w:lsdException w:name="Colorful List Accent 5" w:semiHidden="0" w:uiPriority="72" w:unhideWhenUsed="0"/>
-    <w:lsdException w:name="Colorful Grid Accent 5" w:semiHidden="0" w:uiPriority="73" w:unhideWhenUsed="0"/>
-    <w:lsdException w:name="Light Shading Accent 6" w:semiHidden="0" w:uiPriority="60" w:unhideWhenUsed="0"/>
-    <w:lsdException w:name="Light List Accent 6" w:semiHidden="0" w:uiPriority="61" w:unhideWhenUsed="0"/>
-    <w:lsdException w:name="Light Grid Accent 6" w:semiHidden="0" w:uiPriority="62" w:unhideWhenUsed="0"/>
-    <w:lsdException w:name="Medium Shading 1 Accent 6" w:semiHidden="0" w:uiPriority="63" w:unhideWhenUsed="0"/>
-    <w:lsdException w:name="Medium Shading 2 Accent 6" w:semiHidden="0" w:uiPriority="64" w:unhideWhenUsed="0"/>
-    <w:lsdException w:name="Medium List 1 Accent 6" w:semiHidden="0" w:uiPriority="65" w:unhideWhenUsed="0"/>
-    <w:lsdException w:name="Medium List 2 Accent 6" w:semiHidden="0" w:uiPriority="66" w:unhideWhenUsed="0"/>
-    <w:lsdException w:name="Medium Grid 1 Accent 6" w:semiHidden="0" w:uiPriority="67" w:unhideWhenUsed="0"/>
-    <w:lsdException w:name="Medium Grid 2 Accent 6" w:semiHidden="0" w:uiPriority="68" w:unhideWhenUsed="0"/>
-    <w:lsdException w:name="Medium Grid 3 Accent 6" w:semiHidden="0" w:uiPriority="69" w:unhideWhenUsed="0"/>
-    <w:lsdException w:name="Dark List Accent 6" w:semiHidden="0" w:uiPriority="70" w:unhideWhenUsed="0"/>
-    <w:lsdException w:name="Colorful Shading Accent 6" w:semiHidden="0" w:uiPriority="71" w:unhideWhenUsed="0"/>
-    <w:lsdException w:name="Colorful List Accent 6" w:semiHidden="0" w:uiPriority="72" w:unhideWhenUsed="0"/>
-    <w:lsdException w:name="Colorful Grid Accent 6" w:semiHidden="0" w:uiPriority="73" w:unhideWhenUsed="0"/>
-    <w:lsdException w:name="Subtle Emphasis" w:semiHidden="0" w:uiPriority="19" w:unhideWhenUsed="0" w:qFormat="1"/>
-    <w:lsdException w:name="Intense Emphasis" w:semiHidden="0" w:uiPriority="21" w:unhideWhenUsed="0" w:qFormat="1"/>
-    <w:lsdException w:name="Subtle Reference" w:semiHidden="0" w:uiPriority="31" w:unhideWhenUsed="0" w:qFormat="1"/>
-    <w:lsdException w:name="Intense Reference" w:semiHidden="0" w:uiPriority="32" w:unhideWhenUsed="0" w:qFormat="1"/>
-    <w:lsdException w:name="Book Title" w:semiHidden="0" w:uiPriority="33" w:unhideWhenUsed="0" w:qFormat="1"/>
-    <w:lsdException w:name="Bibliography" w:uiPriority="37"/>
-    <w:lsdException w:name="TOC Heading" w:uiPriority="39" w:qFormat="1"/>
+  <w:latentStyles w:defLockedState="0" w:defUIPriority="99" w:defSemiHidden="0" w:defUnhideWhenUsed="0" w:defQFormat="0" w:count="371">
+    <w:lsdException w:name="Normal" w:uiPriority="0" w:qFormat="1"/>
+    <w:lsdException w:name="heading 1" w:uiPriority="9" w:qFormat="1"/>
+    <w:lsdException w:name="heading 2" w:semiHidden="1" w:uiPriority="9" w:unhideWhenUsed="1" w:qFormat="1"/>
+    <w:lsdException w:name="heading 3" w:semiHidden="1" w:uiPriority="9" w:unhideWhenUsed="1" w:qFormat="1"/>
+    <w:lsdException w:name="heading 4" w:semiHidden="1" w:uiPriority="9" w:unhideWhenUsed="1" w:qFormat="1"/>
+    <w:lsdException w:name="heading 5" w:semiHidden="1" w:uiPriority="9" w:unhideWhenUsed="1" w:qFormat="1"/>
+    <w:lsdException w:name="heading 6" w:semiHidden="1" w:uiPriority="9" w:unhideWhenUsed="1" w:qFormat="1"/>
+    <w:lsdException w:name="heading 7" w:semiHidden="1" w:uiPriority="9" w:unhideWhenUsed="1" w:qFormat="1"/>
+    <w:lsdException w:name="heading 8" w:semiHidden="1" w:uiPriority="9" w:unhideWhenUsed="1" w:qFormat="1"/>
+    <w:lsdException w:name="heading 9" w:semiHidden="1" w:uiPriority="9" w:unhideWhenUsed="1" w:qFormat="1"/>
+    <w:lsdException w:name="index 1" w:semiHidden="1" w:unhideWhenUsed="1"/>
+    <w:lsdException w:name="index 2" w:semiHidden="1" w:unhideWhenUsed="1"/>
+    <w:lsdException w:name="index 3" w:semiHidden="1" w:unhideWhenUsed="1"/>
+    <w:lsdException w:name="index 4" w:semiHidden="1" w:unhideWhenUsed="1"/>
+    <w:lsdException w:name="index 5" w:semiHidden="1" w:unhideWhenUsed="1"/>
+    <w:lsdException w:name="index 6" w:semiHidden="1" w:unhideWhenUsed="1"/>
+    <w:lsdException w:name="index 7" w:semiHidden="1" w:unhideWhenUsed="1"/>
+    <w:lsdException w:name="index 8" w:semiHidden="1" w:unhideWhenUsed="1"/>
+    <w:lsdException w:name="index 9" w:semiHidden="1" w:unhideWhenUsed="1"/>
+    <w:lsdException w:name="toc 1" w:semiHidden="1" w:uiPriority="39" w:unhideWhenUsed="1"/>
+    <w:lsdException w:name="toc 2" w:semiHidden="1" w:uiPriority="39" w:unhideWhenUsed="1"/>
+    <w:lsdException w:name="toc 3" w:semiHidden="1" w:uiPriority="39" w:unhideWhenUsed="1"/>
+    <w:lsdException w:name="toc 4" w:semiHidden="1" w:uiPriority="39" w:unhideWhenUsed="1"/>
+    <w:lsdException w:name="toc 5" w:semiHidden="1" w:uiPriority="39" w:unhideWhenUsed="1"/>
+    <w:lsdException w:name="toc 6" w:semiHidden="1" w:uiPriority="39" w:unhideWhenUsed="1"/>
+    <w:lsdException w:name="toc 7" w:semiHidden="1" w:uiPriority="39" w:unhideWhenUsed="1"/>
+    <w:lsdException w:name="toc 8" w:semiHidden="1" w:uiPriority="39" w:unhideWhenUsed="1"/>
+    <w:lsdException w:name="toc 9" w:semiHidden="1" w:uiPriority="39" w:unhideWhenUsed="1"/>
+    <w:lsdException w:name="Normal Indent" w:semiHidden="1" w:unhideWhenUsed="1"/>
+    <w:lsdException w:name="footnote text" w:semiHidden="1" w:unhideWhenUsed="1"/>
+    <w:lsdException w:name="annotation text" w:semiHidden="1" w:unhideWhenUsed="1"/>
+    <w:lsdException w:name="header" w:semiHidden="1" w:unhideWhenUsed="1"/>
+    <w:lsdException w:name="footer" w:semiHidden="1" w:unhideWhenUsed="1"/>
+    <w:lsdException w:name="index heading" w:semiHidden="1" w:unhideWhenUsed="1"/>
+    <w:lsdException w:name="caption" w:semiHidden="1" w:uiPriority="35" w:unhideWhenUsed="1" w:qFormat="1"/>
+    <w:lsdException w:name="table of figures" w:semiHidden="1" w:unhideWhenUsed="1"/>
+    <w:lsdException w:name="envelope address" w:semiHidden="1" w:unhideWhenUsed="1"/>
+    <w:lsdException w:name="envelope return" w:semiHidden="1" w:unhideWhenUsed="1"/>
+    <w:lsdException w:name="footnote reference" w:semiHidden="1" w:unhideWhenUsed="1"/>
+    <w:lsdException w:name="annotation reference" w:semiHidden="1" w:unhideWhenUsed="1"/>
+    <w:lsdException w:name="line number" w:semiHidden="1" w:unhideWhenUsed="1"/>
+    <w:lsdException w:name="page number" w:semiHidden="1" w:unhideWhenUsed="1"/>
+    <w:lsdException w:name="endnote reference" w:semiHidden="1" w:unhideWhenUsed="1"/>
+    <w:lsdException w:name="endnote text" w:semiHidden="1" w:unhideWhenUsed="1"/>
+    <w:lsdException w:name="table of authorities" w:semiHidden="1" w:unhideWhenUsed="1"/>
+    <w:lsdException w:name="macro" w:semiHidden="1" w:unhideWhenUsed="1"/>
+    <w:lsdException w:name="toa heading" w:semiHidden="1" w:unhideWhenUsed="1"/>
+    <w:lsdException w:name="List" w:semiHidden="1" w:unhideWhenUsed="1"/>
+    <w:lsdException w:name="List Bullet" w:semiHidden="1" w:unhideWhenUsed="1"/>
+    <w:lsdException w:name="List Number" w:semiHidden="1" w:unhideWhenUsed="1"/>
+    <w:lsdException w:name="List 2" w:semiHidden="1" w:unhideWhenUsed="1"/>
+    <w:lsdException w:name="List 3" w:semiHidden="1" w:unhideWhenUsed="1"/>
+    <w:lsdException w:name="List 4" w:semiHidden="1" w:unhideWhenUsed="1"/>
+    <w:lsdException w:name="List 5" w:semiHidden="1" w:unhideWhenUsed="1"/>
+    <w:lsdException w:name="List Bullet 2" w:semiHidden="1" w:unhideWhenUsed="1"/>
+    <w:lsdException w:name="List Bullet 3" w:semiHidden="1" w:unhideWhenUsed="1"/>
+    <w:lsdException w:name="List Bullet 4" w:semiHidden="1" w:unhideWhenUsed="1"/>
+    <w:lsdException w:name="List Bullet 5" w:semiHidden="1" w:unhideWhenUsed="1"/>
+    <w:lsdException w:name="List Number 2" w:semiHidden="1" w:unhideWhenUsed="1"/>
+    <w:lsdException w:name="List Number 3" w:semiHidden="1" w:unhideWhenUsed="1"/>
+    <w:lsdException w:name="List Number 4" w:semiHidden="1" w:unhideWhenUsed="1"/>
+    <w:lsdException w:name="List Number 5" w:semiHidden="1" w:unhideWhenUsed="1"/>
+    <w:lsdException w:name="Title" w:uiPriority="10" w:qFormat="1"/>
+    <w:lsdException w:name="Closing" w:semiHidden="1" w:unhideWhenUsed="1"/>
+    <w:lsdException w:name="Signature" w:semiHidden="1" w:unhideWhenUsed="1"/>
+    <w:lsdException w:name="Default Paragraph Font" w:semiHidden="1" w:uiPriority="1" w:unhideWhenUsed="1"/>
+    <w:lsdException w:name="Body Text" w:semiHidden="1" w:unhideWhenUsed="1"/>
+    <w:lsdException w:name="Body Text Indent" w:semiHidden="1" w:unhideWhenUsed="1"/>
+    <w:lsdException w:name="List Continue" w:semiHidden="1" w:unhideWhenUsed="1"/>
+    <w:lsdException w:name="List Continue 2" w:semiHidden="1" w:unhideWhenUsed="1"/>
+    <w:lsdException w:name="List Continue 3" w:semiHidden="1" w:unhideWhenUsed="1"/>
+    <w:lsdException w:name="List Continue 4" w:semiHidden="1" w:unhideWhenUsed="1"/>
+    <w:lsdException w:name="List Continue 5" w:semiHidden="1" w:unhideWhenUsed="1"/>
+    <w:lsdException w:name="Message Header" w:semiHidden="1" w:unhideWhenUsed="1"/>
+    <w:lsdException w:name="Subtitle" w:uiPriority="11" w:qFormat="1"/>
+    <w:lsdException w:name="Salutation" w:semiHidden="1" w:unhideWhenUsed="1"/>
+    <w:lsdException w:name="Date" w:semiHidden="1" w:unhideWhenUsed="1"/>
+    <w:lsdException w:name="Body Text First Indent" w:semiHidden="1" w:unhideWhenUsed="1"/>
+    <w:lsdException w:name="Body Text First Indent 2" w:semiHidden="1" w:unhideWhenUsed="1"/>
+    <w:lsdException w:name="Note Heading" w:semiHidden="1" w:unhideWhenUsed="1"/>
+    <w:lsdException w:name="Body Text 2" w:semiHidden="1" w:unhideWhenUsed="1"/>
+    <w:lsdException w:name="Body Text 3" w:semiHidden="1" w:unhideWhenUsed="1"/>
+    <w:lsdException w:name="Body Text Indent 2" w:semiHidden="1" w:unhideWhenUsed="1"/>
+    <w:lsdException w:name="Body Text Indent 3" w:semiHidden="1" w:unhideWhenUsed="1"/>
+    <w:lsdException w:name="Block Text" w:semiHidden="1" w:unhideWhenUsed="1"/>
+    <w:lsdException w:name="Hyperlink" w:semiHidden="1" w:unhideWhenUsed="1"/>
+    <w:lsdException w:name="FollowedHyperlink" w:semiHidden="1" w:unhideWhenUsed="1"/>
+    <w:lsdException w:name="Strong" w:uiPriority="22" w:qFormat="1"/>
+    <w:lsdException w:name="Emphasis" w:uiPriority="20" w:qFormat="1"/>
+    <w:lsdException w:name="Document Map" w:semiHidden="1" w:unhideWhenUsed="1"/>
+    <w:lsdException w:name="Plain Text" w:semiHidden="1" w:unhideWhenUsed="1"/>
+    <w:lsdException w:name="E-mail Signature" w:semiHidden="1" w:unhideWhenUsed="1"/>
+    <w:lsdException w:name="HTML Top of Form" w:semiHidden="1" w:unhideWhenUsed="1"/>
+    <w:lsdException w:name="HTML Bottom of Form" w:semiHidden="1" w:unhideWhenUsed="1"/>
+    <w:lsdException w:name="Normal (Web)" w:semiHidden="1" w:unhideWhenUsed="1"/>
+    <w:lsdException w:name="HTML Acronym" w:semiHidden="1" w:unhideWhenUsed="1"/>
+    <w:lsdException w:name="HTML Address" w:semiHidden="1" w:unhideWhenUsed="1"/>
+    <w:lsdException w:name="HTML Cite" w:semiHidden="1" w:unhideWhenUsed="1"/>
+    <w:lsdException w:name="HTML Code" w:semiHidden="1" w:unhideWhenUsed="1"/>
+    <w:lsdException w:name="HTML Definition" w:semiHidden="1" w:unhideWhenUsed="1"/>
+    <w:lsdException w:name="HTML Keyboard" w:semiHidden="1" w:unhideWhenUsed="1"/>
+    <w:lsdException w:name="HTML Preformatted" w:semiHidden="1" w:unhideWhenUsed="1"/>
+    <w:lsdException w:name="HTML Sample" w:semiHidden="1" w:unhideWhenUsed="1"/>
+    <w:lsdException w:name="HTML Typewriter" w:semiHidden="1" w:unhideWhenUsed="1"/>
+    <w:lsdException w:name="HTML Variable" w:semiHidden="1" w:unhideWhenUsed="1"/>
+    <w:lsdException w:name="Normal Table" w:semiHidden="1" w:unhideWhenUsed="1"/>
+    <w:lsdException w:name="annotation subject" w:semiHidden="1" w:unhideWhenUsed="1"/>
+    <w:lsdException w:name="No List" w:semiHidden="1" w:unhideWhenUsed="1"/>
+    <w:lsdException w:name="Outline List 1" w:semiHidden="1" w:unhideWhenUsed="1"/>
+    <w:lsdException w:name="Outline List 2" w:semiHidden="1" w:unhideWhenUsed="1"/>
+    <w:lsdException w:name="Outline List 3" w:semiHidden="1" w:unhideWhenUsed="1"/>
+    <w:lsdException w:name="Table Simple 1" w:semiHidden="1" w:unhideWhenUsed="1"/>
+    <w:lsdException w:name="Table Simple 2" w:semiHidden="1" w:unhideWhenUsed="1"/>
+    <w:lsdException w:name="Table Simple 3" w:semiHidden="1" w:unhideWhenUsed="1"/>
+    <w:lsdException w:name="Table Classic 1" w:semiHidden="1" w:unhideWhenUsed="1"/>
+    <w:lsdException w:name="Table Classic 2" w:semiHidden="1" w:unhideWhenUsed="1"/>
+    <w:lsdException w:name="Table Classic 3" w:semiHidden="1" w:unhideWhenUsed="1"/>
+    <w:lsdException w:name="Table Classic 4" w:semiHidden="1" w:unhideWhenUsed="1"/>
+    <w:lsdException w:name="Table Colorful 1" w:semiHidden="1" w:unhideWhenUsed="1"/>
+    <w:lsdException w:name="Table Colorful 2" w:semiHidden="1" w:unhideWhenUsed="1"/>
+    <w:lsdException w:name="Table Colorful 3" w:semiHidden="1" w:unhideWhenUsed="1"/>
+    <w:lsdException w:name="Table Columns 1" w:semiHidden="1" w:unhideWhenUsed="1"/>
+    <w:lsdException w:name="Table Columns 2" w:semiHidden="1" w:unhideWhenUsed="1"/>
+    <w:lsdException w:name="Table Columns 3" w:semiHidden="1" w:unhideWhenUsed="1"/>
+    <w:lsdException w:name="Table Columns 4" w:semiHidden="1" w:unhideWhenUsed="1"/>
+    <w:lsdException w:name="Table Columns 5" w:semiHidden="1" w:unhideWhenUsed="1"/>
+    <w:lsdException w:name="Table Grid 1" w:semiHidden="1" w:unhideWhenUsed="1"/>
+    <w:lsdException w:name="Table Grid 2" w:semiHidden="1" w:unhideWhenUsed="1"/>
+    <w:lsdException w:name="Table Grid 3" w:semiHidden="1" w:unhideWhenUsed="1"/>
+    <w:lsdException w:name="Table Grid 4" w:semiHidden="1" w:unhideWhenUsed="1"/>
+    <w:lsdException w:name="Table Grid 5" w:semiHidden="1" w:unhideWhenUsed="1"/>
+    <w:lsdException w:name="Table Grid 6" w:semiHidden="1" w:unhideWhenUsed="1"/>
+    <w:lsdException w:name="Table Grid 7" w:semiHidden="1" w:unhideWhenUsed="1"/>
+    <w:lsdException w:name="Table Grid 8" w:semiHidden="1" w:unhideWhenUsed="1"/>
+    <w:lsdException w:name="Table List 1" w:semiHidden="1" w:unhideWhenUsed="1"/>
+    <w:lsdException w:name="Table List 2" w:semiHidden="1" w:unhideWhenUsed="1"/>
+    <w:lsdException w:name="Table List 3" w:semiHidden="1" w:unhideWhenUsed="1"/>
+    <w:lsdException w:name="Table List 4" w:semiHidden="1" w:unhideWhenUsed="1"/>
+    <w:lsdException w:name="Table List 5" w:semiHidden="1" w:unhideWhenUsed="1"/>
+    <w:lsdException w:name="Table List 6" w:semiHidden="1" w:unhideWhenUsed="1"/>
+    <w:lsdException w:name="Table List 7" w:semiHidden="1" w:unhideWhenUsed="1"/>
+    <w:lsdException w:name="Table List 8" w:semiHidden="1" w:unhideWhenUsed="1"/>
+    <w:lsdException w:name="Table 3D effects 1" w:semiHidden="1" w:unhideWhenUsed="1"/>
+    <w:lsdException w:name="Table 3D effects 2" w:semiHidden="1" w:unhideWhenUsed="1"/>
+    <w:lsdException w:name="Table 3D effects 3" w:semiHidden="1" w:unhideWhenUsed="1"/>
+    <w:lsdException w:name="Table Contemporary" w:semiHidden="1" w:unhideWhenUsed="1"/>
+    <w:lsdException w:name="Table Elegant" w:semiHidden="1" w:unhideWhenUsed="1"/>
+    <w:lsdException w:name="Table Professional" w:semiHidden="1" w:unhideWhenUsed="1"/>
+    <w:lsdException w:name="Table Subtle 1" w:semiHidden="1" w:unhideWhenUsed="1"/>
+    <w:lsdException w:name="Table Subtle 2" w:semiHidden="1" w:unhideWhenUsed="1"/>
+    <w:lsdException w:name="Table Web 1" w:semiHidden="1" w:unhideWhenUsed="1"/>
+    <w:lsdException w:name="Table Web 2" w:semiHidden="1" w:unhideWhenUsed="1"/>
+    <w:lsdException w:name="Table Web 3" w:semiHidden="1" w:unhideWhenUsed="1"/>
+    <w:lsdException w:name="Balloon Text" w:semiHidden="1" w:unhideWhenUsed="1"/>
+    <w:lsdException w:name="Table Grid" w:uiPriority="39"/>
+    <w:lsdException w:name="Table Theme" w:semiHidden="1" w:unhideWhenUsed="1"/>
+    <w:lsdException w:name="Placeholder Text" w:semiHidden="1"/>
+    <w:lsdException w:name="No Spacing" w:uiPriority="1" w:qFormat="1"/>
+    <w:lsdException w:name="Light Shading" w:uiPriority="60"/>
+    <w:lsdException w:name="Light List" w:uiPriority="61"/>
+    <w:lsdException w:name="Light Grid" w:uiPriority="62"/>
+    <w:lsdException w:name="Medium Shading 1" w:uiPriority="63"/>
+    <w:lsdException w:name="Medium Shading 2" w:uiPriority="64"/>
+    <w:lsdException w:name="Medium List 1" w:uiPriority="65"/>
+    <w:lsdException w:name="Medium List 2" w:uiPriority="66"/>
+    <w:lsdException w:name="Medium Grid 1" w:uiPriority="67"/>
+    <w:lsdException w:name="Medium Grid 2" w:uiPriority="68"/>
+    <w:lsdException w:name="Medium Grid 3" w:uiPriority="69"/>
+    <w:lsdException w:name="Dark List" w:uiPriority="70"/>
+    <w:lsdException w:name="Colorful Shading" w:uiPriority="71"/>
+    <w:lsdException w:name="Colorful List" w:uiPriority="72"/>
+    <w:lsdException w:name="Colorful Grid" w:uiPriority="73"/>
+    <w:lsdException w:name="Light Shading Accent 1" w:uiPriority="60"/>
+    <w:lsdException w:name="Light List Accent 1" w:uiPriority="61"/>
+    <w:lsdException w:name="Light Grid Accent 1" w:uiPriority="62"/>
+    <w:lsdException w:name="Medium Shading 1 Accent 1" w:uiPriority="63"/>
+    <w:lsdException w:name="Medium Shading 2 Accent 1" w:uiPriority="64"/>
+    <w:lsdException w:name="Medium List 1 Accent 1" w:uiPriority="65"/>
+    <w:lsdException w:name="Revision" w:semiHidden="1"/>
+    <w:lsdException w:name="List Paragraph" w:uiPriority="34" w:qFormat="1"/>
+    <w:lsdException w:name="Quote" w:uiPriority="29" w:qFormat="1"/>
+    <w:lsdException w:name="Intense Quote" w:uiPriority="30" w:qFormat="1"/>
+    <w:lsdException w:name="Medium List 2 Accent 1" w:uiPriority="66"/>
+    <w:lsdException w:name="Medium Grid 1 Accent 1" w:uiPriority="67"/>
+    <w:lsdException w:name="Medium Grid 2 Accent 1" w:uiPriority="68"/>
+    <w:lsdException w:name="Medium Grid 3 Accent 1" w:uiPriority="69"/>
+    <w:lsdException w:name="Dark List Accent 1" w:uiPriority="70"/>
+    <w:lsdException w:name="Colorful Shading Accent 1" w:uiPriority="71"/>
+    <w:lsdException w:name="Colorful List Accent 1" w:uiPriority="72"/>
+    <w:lsdException w:name="Colorful Grid Accent 1" w:uiPriority="73"/>
+    <w:lsdException w:name="Light Shading Accent 2" w:uiPriority="60"/>
+    <w:lsdException w:name="Light List Accent 2" w:uiPriority="61"/>
+    <w:lsdException w:name="Light Grid Accent 2" w:uiPriority="62"/>
+    <w:lsdException w:name="Medium Shading 1 Accent 2" w:uiPriority="63"/>
+    <w:lsdException w:name="Medium Shading 2 Accent 2" w:uiPriority="64"/>
+    <w:lsdException w:name="Medium List 1 Accent 2" w:uiPriority="65"/>
+    <w:lsdException w:name="Medium List 2 Accent 2" w:uiPriority="66"/>
+    <w:lsdException w:name="Medium Grid 1 Accent 2" w:uiPriority="67"/>
+    <w:lsdException w:name="Medium Grid 2 Accent 2" w:uiPriority="68"/>
+    <w:lsdException w:name="Medium Grid 3 Accent 2" w:uiPriority="69"/>
+    <w:lsdException w:name="Dark List Accent 2" w:uiPriority="70"/>
+    <w:lsdException w:name="Colorful Shading Accent 2" w:uiPriority="71"/>
+    <w:lsdException w:name="Colorful List Accent 2" w:uiPriority="72"/>
+    <w:lsdException w:name="Colorful Grid Accent 2" w:uiPriority="73"/>
+    <w:lsdException w:name="Light Shading Accent 3" w:uiPriority="60"/>
+    <w:lsdException w:name="Light List Accent 3" w:uiPriority="61"/>
+    <w:lsdException w:name="Light Grid Accent 3" w:uiPriority="62"/>
+    <w:lsdException w:name="Medium Shading 1 Accent 3" w:uiPriority="63"/>
+    <w:lsdException w:name="Medium Shading 2 Accent 3" w:uiPriority="64"/>
+    <w:lsdException w:name="Medium List 1 Accent 3" w:uiPriority="65"/>
+    <w:lsdException w:name="Medium List 2 Accent 3" w:uiPriority="66"/>
+    <w:lsdException w:name="Medium Grid 1 Accent 3" w:uiPriority="67"/>
+    <w:lsdException w:name="Medium Grid 2 Accent 3" w:uiPriority="68"/>
+    <w:lsdException w:name="Medium Grid 3 Accent 3" w:uiPriority="69"/>
+    <w:lsdException w:name="Dark List Accent 3" w:uiPriority="70"/>
+    <w:lsdException w:name="Colorful Shading Accent 3" w:uiPriority="71"/>
+    <w:lsdException w:name="Colorful List Accent 3" w:uiPriority="72"/>
+    <w:lsdException w:name="Colorful Grid Accent 3" w:uiPriority="73"/>
+    <w:lsdException w:name="Light Shading Accent 4" w:uiPriority="60"/>
+    <w:lsdException w:name="Light List Accent 4" w:uiPriority="61"/>
+    <w:lsdException w:name="Light Grid Accent 4" w:uiPriority="62"/>
+    <w:lsdException w:name="Medium Shading 1 Accent 4" w:uiPriority="63"/>
+    <w:lsdException w:name="Medium Shading 2 Accent 4" w:uiPriority="64"/>
+    <w:lsdException w:name="Medium List 1 Accent 4" w:uiPriority="65"/>
+    <w:lsdException w:name="Medium List 2 Accent 4" w:uiPriority="66"/>
+    <w:lsdException w:name="Medium Grid 1 Accent 4" w:uiPriority="67"/>
+    <w:lsdException w:name="Medium Grid 2 Accent 4" w:uiPriority="68"/>
+    <w:lsdException w:name="Medium Grid 3 Accent 4" w:uiPriority="69"/>
+    <w:lsdException w:name="Dark List Accent 4" w:uiPriority="70"/>
+    <w:lsdException w:name="Colorful Shading Accent 4" w:uiPriority="71"/>
+    <w:lsdException w:name="Colorful List Accent 4" w:uiPriority="72"/>
+    <w:lsdException w:name="Colorful Grid Accent 4" w:uiPriority="73"/>
+    <w:lsdException w:name="Light Shading Accent 5" w:uiPriority="60"/>
+    <w:lsdException w:name="Light List Accent 5" w:uiPriority="61"/>
+    <w:lsdException w:name="Light Grid Accent 5" w:uiPriority="62"/>
+    <w:lsdException w:name="Medium Shading 1 Accent 5" w:uiPriority="63"/>
+    <w:lsdException w:name="Medium Shading 2 Accent 5" w:uiPriority="64"/>
+    <w:lsdException w:name="Medium List 1 Accent 5" w:uiPriority="65"/>
+    <w:lsdException w:name="Medium List 2 Accent 5" w:uiPriority="66"/>
+    <w:lsdException w:name="Medium Grid 1 Accent 5" w:uiPriority="67"/>
+    <w:lsdException w:name="Medium Grid 2 Accent 5" w:uiPriority="68"/>
+    <w:lsdException w:name="Medium Grid 3 Accent 5" w:uiPriority="69"/>
+    <w:lsdException w:name="Dark List Accent 5" w:uiPriority="70"/>
+    <w:lsdException w:name="Colorful Shading Accent 5" w:uiPriority="71"/>
+    <w:lsdException w:name="Colorful List Accent 5" w:uiPriority="72"/>
+    <w:lsdException w:name="Colorful Grid Accent 5" w:uiPriority="73"/>
+    <w:lsdException w:name="Light Shading Accent 6" w:uiPriority="60"/>
+    <w:lsdException w:name="Light List Accent 6" w:uiPriority="61"/>
+    <w:lsdException w:name="Light Grid Accent 6" w:uiPriority="62"/>
+    <w:lsdException w:name="Medium Shading 1 Accent 6" w:uiPriority="63"/>
+    <w:lsdException w:name="Medium Shading 2 Accent 6" w:uiPriority="64"/>
+    <w:lsdException w:name="Medium List 1 Accent 6" w:uiPriority="65"/>
+    <w:lsdException w:name="Medium List 2 Accent 6" w:uiPriority="66"/>
+    <w:lsdException w:name="Medium Grid 1 Accent 6" w:uiPriority="67"/>
+    <w:lsdException w:name="Medium Grid 2 Accent 6" w:uiPriority="68"/>
+    <w:lsdException w:name="Medium Grid 3 Accent 6" w:uiPriority="69"/>
+    <w:lsdException w:name="Dark List Accent 6" w:uiPriority="70"/>
+    <w:lsdException w:name="Colorful Shading Accent 6" w:uiPriority="71"/>
+    <w:lsdException w:name="Colorful List Accent 6" w:uiPriority="72"/>
+    <w:lsdException w:name="Colorful Grid Accent 6" w:uiPriority="73"/>
+    <w:lsdException w:name="Subtle Emphasis" w:uiPriority="19" w:qFormat="1"/>
+    <w:lsdException w:name="Intense Emphasis" w:uiPriority="21" w:qFormat="1"/>
+    <w:lsdException w:name="Subtle Reference" w:uiPriority="31" w:qFormat="1"/>
+    <w:lsdException w:name="Intense Reference" w:uiPriority="32" w:qFormat="1"/>
+    <w:lsdException w:name="Book Title" w:uiPriority="33" w:qFormat="1"/>
+    <w:lsdException w:name="Bibliography" w:semiHidden="1" w:uiPriority="37" w:unhideWhenUsed="1"/>
+    <w:lsdException w:name="TOC Heading" w:semiHidden="1" w:uiPriority="39" w:unhideWhenUsed="1" w:qFormat="1"/>
+    <w:lsdException w:name="Plain Table 1" w:uiPriority="41"/>
+    <w:lsdException w:name="Plain Table 2" w:uiPriority="42"/>
+    <w:lsdException w:name="Plain Table 3" w:uiPriority="43"/>
+    <w:lsdException w:name="Plain Table 4" w:uiPriority="44"/>
+    <w:lsdException w:name="Plain Table 5" w:uiPriority="45"/>
+    <w:lsdException w:name="Grid Table Light" w:uiPriority="40"/>
+    <w:lsdException w:name="Grid Table 1 Light" w:uiPriority="46"/>
+    <w:lsdException w:name="Grid Table 2" w:uiPriority="47"/>
+    <w:lsdException w:name="Grid Table 3" w:uiPriority="48"/>
+    <w:lsdException w:name="Grid Table 4" w:uiPriority="49"/>
+    <w:lsdException w:name="Grid Table 5 Dark" w:uiPriority="50"/>
+    <w:lsdException w:name="Grid Table 6 Colorful" w:uiPriority="51"/>
+    <w:lsdException w:name="Grid Table 7 Colorful" w:uiPriority="52"/>
+    <w:lsdException w:name="Grid Table 1 Light Accent 1" w:uiPriority="46"/>
+    <w:lsdException w:name="Grid Table 2 Accent 1" w:uiPriority="47"/>
+    <w:lsdException w:name="Grid Table 3 Accent 1" w:uiPriority="48"/>
+    <w:lsdException w:name="Grid Table 4 Accent 1" w:uiPriority="49"/>
+    <w:lsdException w:name="Grid Table 5 Dark Accent 1" w:uiPriority="50"/>
+    <w:lsdException w:name="Grid Table 6 Colorful Accent 1" w:uiPriority="51"/>
+    <w:lsdException w:name="Grid Table 7 Colorful Accent 1" w:uiPriority="52"/>
+    <w:lsdException w:name="Grid Table 1 Light Accent 2" w:uiPriority="46"/>
+    <w:lsdException w:name="Grid Table 2 Accent 2" w:uiPriority="47"/>
+    <w:lsdException w:name="Grid Table 3 Accent 2" w:uiPriority="48"/>
+    <w:lsdException w:name="Grid Table 4 Accent 2" w:uiPriority="49"/>
+    <w:lsdException w:name="Grid Table 5 Dark Accent 2" w:uiPriority="50"/>
+    <w:lsdException w:name="Grid Table 6 Colorful Accent 2" w:uiPriority="51"/>
+    <w:lsdException w:name="Grid Table 7 Colorful Accent 2" w:uiPriority="52"/>
+    <w:lsdException w:name="Grid Table 1 Light Accent 3" w:uiPriority="46"/>
+    <w:lsdException w:name="Grid Table 2 Accent 3" w:uiPriority="47"/>
+    <w:lsdException w:name="Grid Table 3 Accent 3" w:uiPriority="48"/>
+    <w:lsdException w:name="Grid Table 4 Accent 3" w:uiPriority="49"/>
+    <w:lsdException w:name="Grid Table 5 Dark Accent 3" w:uiPriority="50"/>
+    <w:lsdException w:name="Grid Table 6 Colorful Accent 3" w:uiPriority="51"/>
+    <w:lsdException w:name="Grid Table 7 Colorful Accent 3" w:uiPriority="52"/>
+    <w:lsdException w:name="Grid Table 1 Light Accent 4" w:uiPriority="46"/>
+    <w:lsdException w:name="Grid Table 2 Accent 4" w:uiPriority="47"/>
+    <w:lsdException w:name="Grid Table 3 Accent 4" w:uiPriority="48"/>
+    <w:lsdException w:name="Grid Table 4 Accent 4" w:uiPriority="49"/>
+    <w:lsdException w:name="Grid Table 5 Dark Accent 4" w:uiPriority="50"/>
+    <w:lsdException w:name="Grid Table 6 Colorful Accent 4" w:uiPriority="51"/>
+    <w:lsdException w:name="Grid Table 7 Colorful Accent 4" w:uiPriority="52"/>
+    <w:lsdException w:name="Grid Table 1 Light Accent 5" w:uiPriority="46"/>
+    <w:lsdException w:name="Grid Table 2 Accent 5" w:uiPriority="47"/>
+    <w:lsdException w:name="Grid Table 3 Accent 5" w:uiPriority="48"/>
+    <w:lsdException w:name="Grid Table 4 Accent 5" w:uiPriority="49"/>
+    <w:lsdException w:name="Grid Table 5 Dark Accent 5" w:uiPriority="50"/>
+    <w:lsdException w:name="Grid Table 6 Colorful Accent 5" w:uiPriority="51"/>
+    <w:lsdException w:name="Grid Table 7 Colorful Accent 5" w:uiPriority="52"/>
+    <w:lsdException w:name="Grid Table 1 Light Accent 6" w:uiPriority="46"/>
+    <w:lsdException w:name="Grid Table 2 Accent 6" w:uiPriority="47"/>
+    <w:lsdException w:name="Grid Table 3 Accent 6" w:uiPriority="48"/>
+    <w:lsdException w:name="Grid Table 4 Accent 6" w:uiPriority="49"/>
+    <w:lsdException w:name="Grid Table 5 Dark Accent 6" w:uiPriority="50"/>
+    <w:lsdException w:name="Grid Table 6 Colorful Accent 6" w:uiPriority="51"/>
+    <w:lsdException w:name="Grid Table 7 Colorful Accent 6" w:uiPriority="52"/>
+    <w:lsdException w:name="List Table 1 Light" w:uiPriority="46"/>
+    <w:lsdException w:name="List Table 2" w:uiPriority="47"/>
+    <w:lsdException w:name="List Table 3" w:uiPriority="48"/>
+    <w:lsdException w:name="List Table 4" w:uiPriority="49"/>
+    <w:lsdException w:name="List Table 5 Dark" w:uiPriority="50"/>
+    <w:lsdException w:name="List Table 6 Colorful" w:uiPriority="51"/>
+    <w:lsdException w:name="List Table 7 Colorful" w:uiPriority="52"/>
+    <w:lsdException w:name="List Table 1 Light Accent 1" w:uiPriority="46"/>
+    <w:lsdException w:name="List Table 2 Accent 1" w:uiPriority="47"/>
+    <w:lsdException w:name="List Table 3 Accent 1" w:uiPriority="48"/>
+    <w:lsdException w:name="List Table 4 Accent 1" w:uiPriority="49"/>
+    <w:lsdException w:name="List Table 5 Dark Accent 1" w:uiPriority="50"/>
+    <w:lsdException w:name="List Table 6 Colorful Accent 1" w:uiPriority="51"/>
+    <w:lsdException w:name="List Table 7 Colorful Accent 1" w:uiPriority="52"/>
+    <w:lsdException w:name="List Table 1 Light Accent 2" w:uiPriority="46"/>
+    <w:lsdException w:name="List Table 2 Accent 2" w:uiPriority="47"/>
+    <w:lsdException w:name="List Table 3 Accent 2" w:uiPriority="48"/>
+    <w:lsdException w:name="List Table 4 Accent 2" w:uiPriority="49"/>
+    <w:lsdException w:name="List Table 5 Dark Accent 2" w:uiPriority="50"/>
+    <w:lsdException w:name="List Table 6 Colorful Accent 2" w:uiPriority="51"/>
+    <w:lsdException w:name="List Table 7 Colorful Accent 2" w:uiPriority="52"/>
+    <w:lsdException w:name="List Table 1 Light Accent 3" w:uiPriority="46"/>
+    <w:lsdException w:name="List Table 2 Accent 3" w:uiPriority="47"/>
+    <w:lsdException w:name="List Table 3 Accent 3" w:uiPriority="48"/>
+    <w:lsdException w:name="List Table 4 Accent 3" w:uiPriority="49"/>
+    <w:lsdException w:name="List Table 5 Dark Accent 3" w:uiPriority="50"/>
+    <w:lsdException w:name="List Table 6 Colorful Accent 3" w:uiPriority="51"/>
+    <w:lsdException w:name="List Table 7 Colorful Accent 3" w:uiPriority="52"/>
+    <w:lsdException w:name="List Table 1 Light Accent 4" w:uiPriority="46"/>
+    <w:lsdException w:name="List Table 2 Accent 4" w:uiPriority="47"/>
+    <w:lsdException w:name="List Table 3 Accent 4" w:uiPriority="48"/>
+    <w:lsdException w:name="List Table 4 Accent 4" w:uiPriority="49"/>
+    <w:lsdException w:name="List Table 5 Dark Accent 4" w:uiPriority="50"/>
+    <w:lsdException w:name="List Table 6 Colorful Accent 4" w:uiPriority="51"/>
+    <w:lsdException w:name="List Table 7 Colorful Accent 4" w:uiPriority="52"/>
+    <w:lsdException w:name="List Table 1 Light Accent 5" w:uiPriority="46"/>
+    <w:lsdException w:name="List Table 2 Accent 5" w:uiPriority="47"/>
+    <w:lsdException w:name="List Table 3 Accent 5" w:uiPriority="48"/>
+    <w:lsdException w:name="List Table 4 Accent 5" w:uiPriority="49"/>
+    <w:lsdException w:name="List Table 5 Dark Accent 5" w:uiPriority="50"/>
+    <w:lsdException w:name="List Table 6 Colorful Accent 5" w:uiPriority="51"/>
+    <w:lsdException w:name="List Table 7 Colorful Accent 5" w:uiPriority="52"/>
+    <w:lsdException w:name="List Table 1 Light Accent 6" w:uiPriority="46"/>
+    <w:lsdException w:name="List Table 2 Accent 6" w:uiPriority="47"/>
+    <w:lsdException w:name="List Table 3 Accent 6" w:uiPriority="48"/>
+    <w:lsdException w:name="List Table 4 Accent 6" w:uiPriority="49"/>
+    <w:lsdException w:name="List Table 5 Dark Accent 6" w:uiPriority="50"/>
+    <w:lsdException w:name="List Table 6 Colorful Accent 6" w:uiPriority="51"/>
+    <w:lsdException w:name="List Table 7 Colorful Accent 6" w:uiPriority="52"/>
   </w:latentStyles>
   <w:style w:type="paragraph" w:default="1" w:styleId="Normal">
     <w:name w:val="Normal"/>
@@ -3463,7 +3419,7 @@
   <a:extraClrSchemeLst/>
   <a:extLst>
     <a:ext uri="{05A4C25C-085E-4340-85A3-A5531E510DB2}">
-      <thm15:themeFamily xmlns:thm15="http://schemas.microsoft.com/office/thememl/2012/main" xmlns="" name="Office Theme" id="{62F939B6-93AF-4DB8-9C6B-D6C7DFDC589F}" vid="{4A3C46E8-61CC-4603-A589-7422A47A8E4A}"/>
+      <thm15:themeFamily xmlns:thm15="http://schemas.microsoft.com/office/thememl/2012/main" name="Office Theme" id="{62F939B6-93AF-4DB8-9C6B-D6C7DFDC589F}" vid="{4A3C46E8-61CC-4603-A589-7422A47A8E4A}"/>
     </a:ext>
   </a:extLst>
 </a:theme>

</xml_diff>

<commit_message>
ignore the report changes
</commit_message>
<xml_diff>
--- a/TEAM RELIABLE FINAL REPORT.docx
+++ b/TEAM RELIABLE FINAL REPORT.docx
@@ -1,6 +1,6 @@
 
 <file path=word/document.xml><?xml version="1.0" encoding="utf-8"?>
-<w:document xmlns:wpc="http://schemas.microsoft.com/office/word/2010/wordprocessingCanvas" xmlns:mc="http://schemas.openxmlformats.org/markup-compatibility/2006" xmlns:o="urn:schemas-microsoft-com:office:office" xmlns:r="http://schemas.openxmlformats.org/officeDocument/2006/relationships" xmlns:m="http://schemas.openxmlformats.org/officeDocument/2006/math" xmlns:v="urn:schemas-microsoft-com:vml" xmlns:wp14="http://schemas.microsoft.com/office/word/2010/wordprocessingDrawing" xmlns:wp="http://schemas.openxmlformats.org/drawingml/2006/wordprocessingDrawing" xmlns:w10="urn:schemas-microsoft-com:office:word" xmlns:w="http://schemas.openxmlformats.org/wordprocessingml/2006/main" xmlns:w14="http://schemas.microsoft.com/office/word/2010/wordml" xmlns:w15="http://schemas.microsoft.com/office/word/2012/wordml" xmlns:wpg="http://schemas.microsoft.com/office/word/2010/wordprocessingGroup" xmlns:wpi="http://schemas.microsoft.com/office/word/2010/wordprocessingInk" xmlns:wne="http://schemas.microsoft.com/office/word/2006/wordml" xmlns:wps="http://schemas.microsoft.com/office/word/2010/wordprocessingShape" mc:Ignorable="w14 w15 wp14">
+<w:document xmlns:wpc="http://schemas.microsoft.com/office/word/2010/wordprocessingCanvas" xmlns:mc="http://schemas.openxmlformats.org/markup-compatibility/2006" xmlns:o="urn:schemas-microsoft-com:office:office" xmlns:r="http://schemas.openxmlformats.org/officeDocument/2006/relationships" xmlns:m="http://schemas.openxmlformats.org/officeDocument/2006/math" xmlns:v="urn:schemas-microsoft-com:vml" xmlns:wp14="http://schemas.microsoft.com/office/word/2010/wordprocessingDrawing" xmlns:wp="http://schemas.openxmlformats.org/drawingml/2006/wordprocessingDrawing" xmlns:w10="urn:schemas-microsoft-com:office:word" xmlns:w="http://schemas.openxmlformats.org/wordprocessingml/2006/main" xmlns:w14="http://schemas.microsoft.com/office/word/2010/wordml" xmlns:wpg="http://schemas.microsoft.com/office/word/2010/wordprocessingGroup" xmlns:wpi="http://schemas.microsoft.com/office/word/2010/wordprocessingInk" xmlns:wne="http://schemas.microsoft.com/office/word/2006/wordml" xmlns:wps="http://schemas.microsoft.com/office/word/2010/wordprocessingShape" mc:Ignorable="w14 wp14">
   <w:body>
     <w:p>
       <w:pPr>
@@ -869,50 +869,50 @@
           <w:lang w:val="en-US"/>
         </w:rPr>
         <w:lastRenderedPageBreak/>
-        <w:t>Te</w:t>
+        <w:t>Test Plan</w:t>
+      </w:r>
+    </w:p>
+    <w:p>
+      <w:pPr>
+        <w:rPr>
+          <w:lang w:val="en-US"/>
+        </w:rPr>
+      </w:pPr>
+    </w:p>
+    <w:p>
+      <w:pPr>
+        <w:rPr>
+          <w:rFonts w:asciiTheme="majorHAnsi" w:hAnsiTheme="majorHAnsi"/>
+          <w:lang w:val="en-US"/>
+        </w:rPr>
+      </w:pPr>
+      <w:r>
+        <w:rPr>
+          <w:rFonts w:asciiTheme="majorHAnsi" w:hAnsiTheme="majorHAnsi"/>
+          <w:lang w:val="en-US"/>
+        </w:rPr>
+        <w:t xml:space="preserve">The test file was the first thing that was written—it was essentially a thorough compilation of all possible combinations of opcode and EA. </w:t>
+      </w:r>
+      <w:r>
+        <w:rPr>
+          <w:rFonts w:asciiTheme="majorHAnsi" w:hAnsiTheme="majorHAnsi"/>
+          <w:lang w:val="en-US"/>
+        </w:rPr>
+        <w:t>Since it was the first thing that was written, we had no problem making it very thorough. This also caused some problems: we didn’t know exactly which opcodes worked with which sources, destinations, opcodes or effective addresses. Fixing up this test code took a substantial amount of time. W</w:t>
       </w:r>
       <w:bookmarkStart w:id="0" w:name="_GoBack"/>
       <w:bookmarkEnd w:id="0"/>
       <w:r>
         <w:rPr>
-          <w:color w:val="auto"/>
-          <w:lang w:val="en-US"/>
-        </w:rPr>
-        <w:t>st Plan</w:t>
-      </w:r>
-    </w:p>
-    <w:p>
-      <w:pPr>
-        <w:rPr>
-          <w:lang w:val="en-US"/>
-        </w:rPr>
-      </w:pPr>
-    </w:p>
-    <w:p>
-      <w:pPr>
-        <w:rPr>
-          <w:rFonts w:asciiTheme="majorHAnsi" w:hAnsiTheme="majorHAnsi"/>
-          <w:lang w:val="en-US"/>
-        </w:rPr>
-      </w:pPr>
-      <w:r>
-        <w:rPr>
-          <w:rFonts w:asciiTheme="majorHAnsi" w:hAnsiTheme="majorHAnsi"/>
-          <w:lang w:val="en-US"/>
-        </w:rPr>
-        <w:t xml:space="preserve">The test file was the first thing that was written—it was essentially a thorough compilation of all possible combinations of opcode and EA. </w:t>
-      </w:r>
-      <w:r>
-        <w:rPr>
-          <w:rFonts w:asciiTheme="majorHAnsi" w:hAnsiTheme="majorHAnsi"/>
-          <w:lang w:val="en-US"/>
-        </w:rPr>
-        <w:t xml:space="preserve">Since it was the first thing that was written, we had no problem making it very thorough. This also caused some problems: we didn’t know exactly which opcodes worked with which sources, destinations, opcodes or effective addresses. Fixing up this test code took a substantial amount of time. We also made sure to test with upper and lowercase hexadecimal numbers. </w:t>
-      </w:r>
-    </w:p>
-    <w:p>
-      <w:pPr>
-        <w:pStyle w:val="Heading3"/>
+          <w:rFonts w:asciiTheme="majorHAnsi" w:hAnsiTheme="majorHAnsi"/>
+          <w:lang w:val="en-US"/>
+        </w:rPr>
+        <w:t xml:space="preserve">e also made sure to test with upper and lowercase hexadecimal numbers. </w:t>
+      </w:r>
+    </w:p>
+    <w:p>
+      <w:pPr>
+        <w:pStyle w:val="Heading2"/>
         <w:numPr>
           <w:ilvl w:val="0"/>
           <w:numId w:val="10"/>
@@ -941,7 +941,7 @@
     </w:p>
     <w:p>
       <w:pPr>
-        <w:pStyle w:val="Heading3"/>
+        <w:pStyle w:val="Heading2"/>
         <w:numPr>
           <w:ilvl w:val="0"/>
           <w:numId w:val="10"/>
@@ -1471,7 +1471,7 @@
 </file>
 
 <file path=word/numbering.xml><?xml version="1.0" encoding="utf-8"?>
-<w:numbering xmlns:wpc="http://schemas.microsoft.com/office/word/2010/wordprocessingCanvas" xmlns:mc="http://schemas.openxmlformats.org/markup-compatibility/2006" xmlns:o="urn:schemas-microsoft-com:office:office" xmlns:r="http://schemas.openxmlformats.org/officeDocument/2006/relationships" xmlns:m="http://schemas.openxmlformats.org/officeDocument/2006/math" xmlns:v="urn:schemas-microsoft-com:vml" xmlns:wp14="http://schemas.microsoft.com/office/word/2010/wordprocessingDrawing" xmlns:wp="http://schemas.openxmlformats.org/drawingml/2006/wordprocessingDrawing" xmlns:w10="urn:schemas-microsoft-com:office:word" xmlns:w="http://schemas.openxmlformats.org/wordprocessingml/2006/main" xmlns:w14="http://schemas.microsoft.com/office/word/2010/wordml" xmlns:w15="http://schemas.microsoft.com/office/word/2012/wordml" xmlns:wpg="http://schemas.microsoft.com/office/word/2010/wordprocessingGroup" xmlns:wpi="http://schemas.microsoft.com/office/word/2010/wordprocessingInk" xmlns:wne="http://schemas.microsoft.com/office/word/2006/wordml" xmlns:wps="http://schemas.microsoft.com/office/word/2010/wordprocessingShape" mc:Ignorable="w14 w15 wp14">
+<w:numbering xmlns:wpc="http://schemas.microsoft.com/office/word/2010/wordprocessingCanvas" xmlns:mc="http://schemas.openxmlformats.org/markup-compatibility/2006" xmlns:o="urn:schemas-microsoft-com:office:office" xmlns:r="http://schemas.openxmlformats.org/officeDocument/2006/relationships" xmlns:m="http://schemas.openxmlformats.org/officeDocument/2006/math" xmlns:v="urn:schemas-microsoft-com:vml" xmlns:wp14="http://schemas.microsoft.com/office/word/2010/wordprocessingDrawing" xmlns:wp="http://schemas.openxmlformats.org/drawingml/2006/wordprocessingDrawing" xmlns:w10="urn:schemas-microsoft-com:office:word" xmlns:w="http://schemas.openxmlformats.org/wordprocessingml/2006/main" xmlns:w14="http://schemas.microsoft.com/office/word/2010/wordml" xmlns:wpg="http://schemas.microsoft.com/office/word/2010/wordprocessingGroup" xmlns:wpi="http://schemas.microsoft.com/office/word/2010/wordprocessingInk" xmlns:wne="http://schemas.microsoft.com/office/word/2006/wordml" xmlns:wps="http://schemas.microsoft.com/office/word/2010/wordprocessingShape" mc:Ignorable="w14 wp14">
   <w:abstractNum w:abstractNumId="0">
     <w:nsid w:val="085F4C0C"/>
     <w:multiLevelType w:val="hybridMultilevel"/>
@@ -2562,7 +2562,7 @@
 </file>
 
 <file path=word/styles.xml><?xml version="1.0" encoding="utf-8"?>
-<w:styles xmlns:mc="http://schemas.openxmlformats.org/markup-compatibility/2006" xmlns:r="http://schemas.openxmlformats.org/officeDocument/2006/relationships" xmlns:w="http://schemas.openxmlformats.org/wordprocessingml/2006/main" xmlns:w14="http://schemas.microsoft.com/office/word/2010/wordml" xmlns:w15="http://schemas.microsoft.com/office/word/2012/wordml" mc:Ignorable="w14 w15">
+<w:styles xmlns:mc="http://schemas.openxmlformats.org/markup-compatibility/2006" xmlns:r="http://schemas.openxmlformats.org/officeDocument/2006/relationships" xmlns:w="http://schemas.openxmlformats.org/wordprocessingml/2006/main" xmlns:w14="http://schemas.microsoft.com/office/word/2010/wordml" mc:Ignorable="w14">
   <w:docDefaults>
     <w:rPrDefault>
       <w:rPr>
@@ -2578,378 +2578,513 @@
       </w:pPr>
     </w:pPrDefault>
   </w:docDefaults>
-  <w:latentStyles w:defLockedState="0" w:defUIPriority="99" w:defSemiHidden="0" w:defUnhideWhenUsed="0" w:defQFormat="0" w:count="371">
-    <w:lsdException w:name="Normal" w:uiPriority="0" w:qFormat="1"/>
-    <w:lsdException w:name="heading 1" w:uiPriority="9" w:qFormat="1"/>
-    <w:lsdException w:name="heading 2" w:semiHidden="1" w:uiPriority="9" w:unhideWhenUsed="1" w:qFormat="1"/>
-    <w:lsdException w:name="heading 3" w:semiHidden="1" w:uiPriority="9" w:unhideWhenUsed="1" w:qFormat="1"/>
-    <w:lsdException w:name="heading 4" w:semiHidden="1" w:uiPriority="9" w:unhideWhenUsed="1" w:qFormat="1"/>
-    <w:lsdException w:name="heading 5" w:semiHidden="1" w:uiPriority="9" w:unhideWhenUsed="1" w:qFormat="1"/>
-    <w:lsdException w:name="heading 6" w:semiHidden="1" w:uiPriority="9" w:unhideWhenUsed="1" w:qFormat="1"/>
-    <w:lsdException w:name="heading 7" w:semiHidden="1" w:uiPriority="9" w:unhideWhenUsed="1" w:qFormat="1"/>
-    <w:lsdException w:name="heading 8" w:semiHidden="1" w:uiPriority="9" w:unhideWhenUsed="1" w:qFormat="1"/>
-    <w:lsdException w:name="heading 9" w:semiHidden="1" w:uiPriority="9" w:unhideWhenUsed="1" w:qFormat="1"/>
-    <w:lsdException w:name="index 1" w:semiHidden="1" w:unhideWhenUsed="1"/>
-    <w:lsdException w:name="index 2" w:semiHidden="1" w:unhideWhenUsed="1"/>
-    <w:lsdException w:name="index 3" w:semiHidden="1" w:unhideWhenUsed="1"/>
-    <w:lsdException w:name="index 4" w:semiHidden="1" w:unhideWhenUsed="1"/>
-    <w:lsdException w:name="index 5" w:semiHidden="1" w:unhideWhenUsed="1"/>
-    <w:lsdException w:name="index 6" w:semiHidden="1" w:unhideWhenUsed="1"/>
-    <w:lsdException w:name="index 7" w:semiHidden="1" w:unhideWhenUsed="1"/>
-    <w:lsdException w:name="index 8" w:semiHidden="1" w:unhideWhenUsed="1"/>
-    <w:lsdException w:name="index 9" w:semiHidden="1" w:unhideWhenUsed="1"/>
-    <w:lsdException w:name="toc 1" w:semiHidden="1" w:uiPriority="39" w:unhideWhenUsed="1"/>
-    <w:lsdException w:name="toc 2" w:semiHidden="1" w:uiPriority="39" w:unhideWhenUsed="1"/>
-    <w:lsdException w:name="toc 3" w:semiHidden="1" w:uiPriority="39" w:unhideWhenUsed="1"/>
-    <w:lsdException w:name="toc 4" w:semiHidden="1" w:uiPriority="39" w:unhideWhenUsed="1"/>
-    <w:lsdException w:name="toc 5" w:semiHidden="1" w:uiPriority="39" w:unhideWhenUsed="1"/>
-    <w:lsdException w:name="toc 6" w:semiHidden="1" w:uiPriority="39" w:unhideWhenUsed="1"/>
-    <w:lsdException w:name="toc 7" w:semiHidden="1" w:uiPriority="39" w:unhideWhenUsed="1"/>
-    <w:lsdException w:name="toc 8" w:semiHidden="1" w:uiPriority="39" w:unhideWhenUsed="1"/>
-    <w:lsdException w:name="toc 9" w:semiHidden="1" w:uiPriority="39" w:unhideWhenUsed="1"/>
-    <w:lsdException w:name="Normal Indent" w:semiHidden="1" w:unhideWhenUsed="1"/>
-    <w:lsdException w:name="footnote text" w:semiHidden="1" w:unhideWhenUsed="1"/>
-    <w:lsdException w:name="annotation text" w:semiHidden="1" w:unhideWhenUsed="1"/>
-    <w:lsdException w:name="header" w:semiHidden="1" w:unhideWhenUsed="1"/>
-    <w:lsdException w:name="footer" w:semiHidden="1" w:unhideWhenUsed="1"/>
-    <w:lsdException w:name="index heading" w:semiHidden="1" w:unhideWhenUsed="1"/>
-    <w:lsdException w:name="caption" w:semiHidden="1" w:uiPriority="35" w:unhideWhenUsed="1" w:qFormat="1"/>
-    <w:lsdException w:name="table of figures" w:semiHidden="1" w:unhideWhenUsed="1"/>
-    <w:lsdException w:name="envelope address" w:semiHidden="1" w:unhideWhenUsed="1"/>
-    <w:lsdException w:name="envelope return" w:semiHidden="1" w:unhideWhenUsed="1"/>
-    <w:lsdException w:name="footnote reference" w:semiHidden="1" w:unhideWhenUsed="1"/>
-    <w:lsdException w:name="annotation reference" w:semiHidden="1" w:unhideWhenUsed="1"/>
-    <w:lsdException w:name="line number" w:semiHidden="1" w:unhideWhenUsed="1"/>
-    <w:lsdException w:name="page number" w:semiHidden="1" w:unhideWhenUsed="1"/>
-    <w:lsdException w:name="endnote reference" w:semiHidden="1" w:unhideWhenUsed="1"/>
-    <w:lsdException w:name="endnote text" w:semiHidden="1" w:unhideWhenUsed="1"/>
-    <w:lsdException w:name="table of authorities" w:semiHidden="1" w:unhideWhenUsed="1"/>
-    <w:lsdException w:name="macro" w:semiHidden="1" w:unhideWhenUsed="1"/>
-    <w:lsdException w:name="toa heading" w:semiHidden="1" w:unhideWhenUsed="1"/>
-    <w:lsdException w:name="List" w:semiHidden="1" w:unhideWhenUsed="1"/>
-    <w:lsdException w:name="List Bullet" w:semiHidden="1" w:unhideWhenUsed="1"/>
-    <w:lsdException w:name="List Number" w:semiHidden="1" w:unhideWhenUsed="1"/>
-    <w:lsdException w:name="List 2" w:semiHidden="1" w:unhideWhenUsed="1"/>
-    <w:lsdException w:name="List 3" w:semiHidden="1" w:unhideWhenUsed="1"/>
-    <w:lsdException w:name="List 4" w:semiHidden="1" w:unhideWhenUsed="1"/>
-    <w:lsdException w:name="List 5" w:semiHidden="1" w:unhideWhenUsed="1"/>
-    <w:lsdException w:name="List Bullet 2" w:semiHidden="1" w:unhideWhenUsed="1"/>
-    <w:lsdException w:name="List Bullet 3" w:semiHidden="1" w:unhideWhenUsed="1"/>
-    <w:lsdException w:name="List Bullet 4" w:semiHidden="1" w:unhideWhenUsed="1"/>
-    <w:lsdException w:name="List Bullet 5" w:semiHidden="1" w:unhideWhenUsed="1"/>
-    <w:lsdException w:name="List Number 2" w:semiHidden="1" w:unhideWhenUsed="1"/>
-    <w:lsdException w:name="List Number 3" w:semiHidden="1" w:unhideWhenUsed="1"/>
-    <w:lsdException w:name="List Number 4" w:semiHidden="1" w:unhideWhenUsed="1"/>
-    <w:lsdException w:name="List Number 5" w:semiHidden="1" w:unhideWhenUsed="1"/>
-    <w:lsdException w:name="Title" w:uiPriority="10" w:qFormat="1"/>
-    <w:lsdException w:name="Closing" w:semiHidden="1" w:unhideWhenUsed="1"/>
-    <w:lsdException w:name="Signature" w:semiHidden="1" w:unhideWhenUsed="1"/>
-    <w:lsdException w:name="Default Paragraph Font" w:semiHidden="1" w:uiPriority="1" w:unhideWhenUsed="1"/>
-    <w:lsdException w:name="Body Text" w:semiHidden="1" w:unhideWhenUsed="1"/>
-    <w:lsdException w:name="Body Text Indent" w:semiHidden="1" w:unhideWhenUsed="1"/>
-    <w:lsdException w:name="List Continue" w:semiHidden="1" w:unhideWhenUsed="1"/>
-    <w:lsdException w:name="List Continue 2" w:semiHidden="1" w:unhideWhenUsed="1"/>
-    <w:lsdException w:name="List Continue 3" w:semiHidden="1" w:unhideWhenUsed="1"/>
-    <w:lsdException w:name="List Continue 4" w:semiHidden="1" w:unhideWhenUsed="1"/>
-    <w:lsdException w:name="List Continue 5" w:semiHidden="1" w:unhideWhenUsed="1"/>
-    <w:lsdException w:name="Message Header" w:semiHidden="1" w:unhideWhenUsed="1"/>
-    <w:lsdException w:name="Subtitle" w:uiPriority="11" w:qFormat="1"/>
-    <w:lsdException w:name="Salutation" w:semiHidden="1" w:unhideWhenUsed="1"/>
-    <w:lsdException w:name="Date" w:semiHidden="1" w:unhideWhenUsed="1"/>
-    <w:lsdException w:name="Body Text First Indent" w:semiHidden="1" w:unhideWhenUsed="1"/>
-    <w:lsdException w:name="Body Text First Indent 2" w:semiHidden="1" w:unhideWhenUsed="1"/>
-    <w:lsdException w:name="Note Heading" w:semiHidden="1" w:unhideWhenUsed="1"/>
-    <w:lsdException w:name="Body Text 2" w:semiHidden="1" w:unhideWhenUsed="1"/>
-    <w:lsdException w:name="Body Text 3" w:semiHidden="1" w:unhideWhenUsed="1"/>
-    <w:lsdException w:name="Body Text Indent 2" w:semiHidden="1" w:unhideWhenUsed="1"/>
-    <w:lsdException w:name="Body Text Indent 3" w:semiHidden="1" w:unhideWhenUsed="1"/>
-    <w:lsdException w:name="Block Text" w:semiHidden="1" w:unhideWhenUsed="1"/>
-    <w:lsdException w:name="Hyperlink" w:semiHidden="1" w:unhideWhenUsed="1"/>
-    <w:lsdException w:name="FollowedHyperlink" w:semiHidden="1" w:unhideWhenUsed="1"/>
-    <w:lsdException w:name="Strong" w:uiPriority="22" w:qFormat="1"/>
-    <w:lsdException w:name="Emphasis" w:uiPriority="20" w:qFormat="1"/>
-    <w:lsdException w:name="Document Map" w:semiHidden="1" w:unhideWhenUsed="1"/>
-    <w:lsdException w:name="Plain Text" w:semiHidden="1" w:unhideWhenUsed="1"/>
-    <w:lsdException w:name="E-mail Signature" w:semiHidden="1" w:unhideWhenUsed="1"/>
-    <w:lsdException w:name="HTML Top of Form" w:semiHidden="1" w:unhideWhenUsed="1"/>
-    <w:lsdException w:name="HTML Bottom of Form" w:semiHidden="1" w:unhideWhenUsed="1"/>
-    <w:lsdException w:name="Normal (Web)" w:semiHidden="1" w:unhideWhenUsed="1"/>
-    <w:lsdException w:name="HTML Acronym" w:semiHidden="1" w:unhideWhenUsed="1"/>
-    <w:lsdException w:name="HTML Address" w:semiHidden="1" w:unhideWhenUsed="1"/>
-    <w:lsdException w:name="HTML Cite" w:semiHidden="1" w:unhideWhenUsed="1"/>
-    <w:lsdException w:name="HTML Code" w:semiHidden="1" w:unhideWhenUsed="1"/>
-    <w:lsdException w:name="HTML Definition" w:semiHidden="1" w:unhideWhenUsed="1"/>
-    <w:lsdException w:name="HTML Keyboard" w:semiHidden="1" w:unhideWhenUsed="1"/>
-    <w:lsdException w:name="HTML Preformatted" w:semiHidden="1" w:unhideWhenUsed="1"/>
-    <w:lsdException w:name="HTML Sample" w:semiHidden="1" w:unhideWhenUsed="1"/>
-    <w:lsdException w:name="HTML Typewriter" w:semiHidden="1" w:unhideWhenUsed="1"/>
-    <w:lsdException w:name="HTML Variable" w:semiHidden="1" w:unhideWhenUsed="1"/>
-    <w:lsdException w:name="Normal Table" w:semiHidden="1" w:unhideWhenUsed="1"/>
-    <w:lsdException w:name="annotation subject" w:semiHidden="1" w:unhideWhenUsed="1"/>
-    <w:lsdException w:name="No List" w:semiHidden="1" w:unhideWhenUsed="1"/>
-    <w:lsdException w:name="Outline List 1" w:semiHidden="1" w:unhideWhenUsed="1"/>
-    <w:lsdException w:name="Outline List 2" w:semiHidden="1" w:unhideWhenUsed="1"/>
-    <w:lsdException w:name="Outline List 3" w:semiHidden="1" w:unhideWhenUsed="1"/>
-    <w:lsdException w:name="Table Simple 1" w:semiHidden="1" w:unhideWhenUsed="1"/>
-    <w:lsdException w:name="Table Simple 2" w:semiHidden="1" w:unhideWhenUsed="1"/>
-    <w:lsdException w:name="Table Simple 3" w:semiHidden="1" w:unhideWhenUsed="1"/>
-    <w:lsdException w:name="Table Classic 1" w:semiHidden="1" w:unhideWhenUsed="1"/>
-    <w:lsdException w:name="Table Classic 2" w:semiHidden="1" w:unhideWhenUsed="1"/>
-    <w:lsdException w:name="Table Classic 3" w:semiHidden="1" w:unhideWhenUsed="1"/>
-    <w:lsdException w:name="Table Classic 4" w:semiHidden="1" w:unhideWhenUsed="1"/>
-    <w:lsdException w:name="Table Colorful 1" w:semiHidden="1" w:unhideWhenUsed="1"/>
-    <w:lsdException w:name="Table Colorful 2" w:semiHidden="1" w:unhideWhenUsed="1"/>
-    <w:lsdException w:name="Table Colorful 3" w:semiHidden="1" w:unhideWhenUsed="1"/>
-    <w:lsdException w:name="Table Columns 1" w:semiHidden="1" w:unhideWhenUsed="1"/>
-    <w:lsdException w:name="Table Columns 2" w:semiHidden="1" w:unhideWhenUsed="1"/>
-    <w:lsdException w:name="Table Columns 3" w:semiHidden="1" w:unhideWhenUsed="1"/>
-    <w:lsdException w:name="Table Columns 4" w:semiHidden="1" w:unhideWhenUsed="1"/>
-    <w:lsdException w:name="Table Columns 5" w:semiHidden="1" w:unhideWhenUsed="1"/>
-    <w:lsdException w:name="Table Grid 1" w:semiHidden="1" w:unhideWhenUsed="1"/>
-    <w:lsdException w:name="Table Grid 2" w:semiHidden="1" w:unhideWhenUsed="1"/>
-    <w:lsdException w:name="Table Grid 3" w:semiHidden="1" w:unhideWhenUsed="1"/>
-    <w:lsdException w:name="Table Grid 4" w:semiHidden="1" w:unhideWhenUsed="1"/>
-    <w:lsdException w:name="Table Grid 5" w:semiHidden="1" w:unhideWhenUsed="1"/>
-    <w:lsdException w:name="Table Grid 6" w:semiHidden="1" w:unhideWhenUsed="1"/>
-    <w:lsdException w:name="Table Grid 7" w:semiHidden="1" w:unhideWhenUsed="1"/>
-    <w:lsdException w:name="Table Grid 8" w:semiHidden="1" w:unhideWhenUsed="1"/>
-    <w:lsdException w:name="Table List 1" w:semiHidden="1" w:unhideWhenUsed="1"/>
-    <w:lsdException w:name="Table List 2" w:semiHidden="1" w:unhideWhenUsed="1"/>
-    <w:lsdException w:name="Table List 3" w:semiHidden="1" w:unhideWhenUsed="1"/>
-    <w:lsdException w:name="Table List 4" w:semiHidden="1" w:unhideWhenUsed="1"/>
-    <w:lsdException w:name="Table List 5" w:semiHidden="1" w:unhideWhenUsed="1"/>
-    <w:lsdException w:name="Table List 6" w:semiHidden="1" w:unhideWhenUsed="1"/>
-    <w:lsdException w:name="Table List 7" w:semiHidden="1" w:unhideWhenUsed="1"/>
-    <w:lsdException w:name="Table List 8" w:semiHidden="1" w:unhideWhenUsed="1"/>
-    <w:lsdException w:name="Table 3D effects 1" w:semiHidden="1" w:unhideWhenUsed="1"/>
-    <w:lsdException w:name="Table 3D effects 2" w:semiHidden="1" w:unhideWhenUsed="1"/>
-    <w:lsdException w:name="Table 3D effects 3" w:semiHidden="1" w:unhideWhenUsed="1"/>
-    <w:lsdException w:name="Table Contemporary" w:semiHidden="1" w:unhideWhenUsed="1"/>
-    <w:lsdException w:name="Table Elegant" w:semiHidden="1" w:unhideWhenUsed="1"/>
-    <w:lsdException w:name="Table Professional" w:semiHidden="1" w:unhideWhenUsed="1"/>
-    <w:lsdException w:name="Table Subtle 1" w:semiHidden="1" w:unhideWhenUsed="1"/>
-    <w:lsdException w:name="Table Subtle 2" w:semiHidden="1" w:unhideWhenUsed="1"/>
-    <w:lsdException w:name="Table Web 1" w:semiHidden="1" w:unhideWhenUsed="1"/>
-    <w:lsdException w:name="Table Web 2" w:semiHidden="1" w:unhideWhenUsed="1"/>
-    <w:lsdException w:name="Table Web 3" w:semiHidden="1" w:unhideWhenUsed="1"/>
-    <w:lsdException w:name="Balloon Text" w:semiHidden="1" w:unhideWhenUsed="1"/>
-    <w:lsdException w:name="Table Grid" w:uiPriority="39"/>
-    <w:lsdException w:name="Table Theme" w:semiHidden="1" w:unhideWhenUsed="1"/>
-    <w:lsdException w:name="Placeholder Text" w:semiHidden="1"/>
-    <w:lsdException w:name="No Spacing" w:uiPriority="1" w:qFormat="1"/>
-    <w:lsdException w:name="Light Shading" w:uiPriority="60"/>
-    <w:lsdException w:name="Light List" w:uiPriority="61"/>
-    <w:lsdException w:name="Light Grid" w:uiPriority="62"/>
-    <w:lsdException w:name="Medium Shading 1" w:uiPriority="63"/>
-    <w:lsdException w:name="Medium Shading 2" w:uiPriority="64"/>
-    <w:lsdException w:name="Medium List 1" w:uiPriority="65"/>
-    <w:lsdException w:name="Medium List 2" w:uiPriority="66"/>
-    <w:lsdException w:name="Medium Grid 1" w:uiPriority="67"/>
-    <w:lsdException w:name="Medium Grid 2" w:uiPriority="68"/>
-    <w:lsdException w:name="Medium Grid 3" w:uiPriority="69"/>
-    <w:lsdException w:name="Dark List" w:uiPriority="70"/>
-    <w:lsdException w:name="Colorful Shading" w:uiPriority="71"/>
-    <w:lsdException w:name="Colorful List" w:uiPriority="72"/>
-    <w:lsdException w:name="Colorful Grid" w:uiPriority="73"/>
-    <w:lsdException w:name="Light Shading Accent 1" w:uiPriority="60"/>
-    <w:lsdException w:name="Light List Accent 1" w:uiPriority="61"/>
-    <w:lsdException w:name="Light Grid Accent 1" w:uiPriority="62"/>
-    <w:lsdException w:name="Medium Shading 1 Accent 1" w:uiPriority="63"/>
-    <w:lsdException w:name="Medium Shading 2 Accent 1" w:uiPriority="64"/>
-    <w:lsdException w:name="Medium List 1 Accent 1" w:uiPriority="65"/>
-    <w:lsdException w:name="Revision" w:semiHidden="1"/>
-    <w:lsdException w:name="List Paragraph" w:uiPriority="34" w:qFormat="1"/>
-    <w:lsdException w:name="Quote" w:uiPriority="29" w:qFormat="1"/>
-    <w:lsdException w:name="Intense Quote" w:uiPriority="30" w:qFormat="1"/>
-    <w:lsdException w:name="Medium List 2 Accent 1" w:uiPriority="66"/>
-    <w:lsdException w:name="Medium Grid 1 Accent 1" w:uiPriority="67"/>
-    <w:lsdException w:name="Medium Grid 2 Accent 1" w:uiPriority="68"/>
-    <w:lsdException w:name="Medium Grid 3 Accent 1" w:uiPriority="69"/>
-    <w:lsdException w:name="Dark List Accent 1" w:uiPriority="70"/>
-    <w:lsdException w:name="Colorful Shading Accent 1" w:uiPriority="71"/>
-    <w:lsdException w:name="Colorful List Accent 1" w:uiPriority="72"/>
-    <w:lsdException w:name="Colorful Grid Accent 1" w:uiPriority="73"/>
-    <w:lsdException w:name="Light Shading Accent 2" w:uiPriority="60"/>
-    <w:lsdException w:name="Light List Accent 2" w:uiPriority="61"/>
-    <w:lsdException w:name="Light Grid Accent 2" w:uiPriority="62"/>
-    <w:lsdException w:name="Medium Shading 1 Accent 2" w:uiPriority="63"/>
-    <w:lsdException w:name="Medium Shading 2 Accent 2" w:uiPriority="64"/>
-    <w:lsdException w:name="Medium List 1 Accent 2" w:uiPriority="65"/>
-    <w:lsdException w:name="Medium List 2 Accent 2" w:uiPriority="66"/>
-    <w:lsdException w:name="Medium Grid 1 Accent 2" w:uiPriority="67"/>
-    <w:lsdException w:name="Medium Grid 2 Accent 2" w:uiPriority="68"/>
-    <w:lsdException w:name="Medium Grid 3 Accent 2" w:uiPriority="69"/>
-    <w:lsdException w:name="Dark List Accent 2" w:uiPriority="70"/>
-    <w:lsdException w:name="Colorful Shading Accent 2" w:uiPriority="71"/>
-    <w:lsdException w:name="Colorful List Accent 2" w:uiPriority="72"/>
-    <w:lsdException w:name="Colorful Grid Accent 2" w:uiPriority="73"/>
-    <w:lsdException w:name="Light Shading Accent 3" w:uiPriority="60"/>
-    <w:lsdException w:name="Light List Accent 3" w:uiPriority="61"/>
-    <w:lsdException w:name="Light Grid Accent 3" w:uiPriority="62"/>
-    <w:lsdException w:name="Medium Shading 1 Accent 3" w:uiPriority="63"/>
-    <w:lsdException w:name="Medium Shading 2 Accent 3" w:uiPriority="64"/>
-    <w:lsdException w:name="Medium List 1 Accent 3" w:uiPriority="65"/>
-    <w:lsdException w:name="Medium List 2 Accent 3" w:uiPriority="66"/>
-    <w:lsdException w:name="Medium Grid 1 Accent 3" w:uiPriority="67"/>
-    <w:lsdException w:name="Medium Grid 2 Accent 3" w:uiPriority="68"/>
-    <w:lsdException w:name="Medium Grid 3 Accent 3" w:uiPriority="69"/>
-    <w:lsdException w:name="Dark List Accent 3" w:uiPriority="70"/>
-    <w:lsdException w:name="Colorful Shading Accent 3" w:uiPriority="71"/>
-    <w:lsdException w:name="Colorful List Accent 3" w:uiPriority="72"/>
-    <w:lsdException w:name="Colorful Grid Accent 3" w:uiPriority="73"/>
-    <w:lsdException w:name="Light Shading Accent 4" w:uiPriority="60"/>
-    <w:lsdException w:name="Light List Accent 4" w:uiPriority="61"/>
-    <w:lsdException w:name="Light Grid Accent 4" w:uiPriority="62"/>
-    <w:lsdException w:name="Medium Shading 1 Accent 4" w:uiPriority="63"/>
-    <w:lsdException w:name="Medium Shading 2 Accent 4" w:uiPriority="64"/>
-    <w:lsdException w:name="Medium List 1 Accent 4" w:uiPriority="65"/>
-    <w:lsdException w:name="Medium List 2 Accent 4" w:uiPriority="66"/>
-    <w:lsdException w:name="Medium Grid 1 Accent 4" w:uiPriority="67"/>
-    <w:lsdException w:name="Medium Grid 2 Accent 4" w:uiPriority="68"/>
-    <w:lsdException w:name="Medium Grid 3 Accent 4" w:uiPriority="69"/>
-    <w:lsdException w:name="Dark List Accent 4" w:uiPriority="70"/>
-    <w:lsdException w:name="Colorful Shading Accent 4" w:uiPriority="71"/>
-    <w:lsdException w:name="Colorful List Accent 4" w:uiPriority="72"/>
-    <w:lsdException w:name="Colorful Grid Accent 4" w:uiPriority="73"/>
-    <w:lsdException w:name="Light Shading Accent 5" w:uiPriority="60"/>
-    <w:lsdException w:name="Light List Accent 5" w:uiPriority="61"/>
-    <w:lsdException w:name="Light Grid Accent 5" w:uiPriority="62"/>
-    <w:lsdException w:name="Medium Shading 1 Accent 5" w:uiPriority="63"/>
-    <w:lsdException w:name="Medium Shading 2 Accent 5" w:uiPriority="64"/>
-    <w:lsdException w:name="Medium List 1 Accent 5" w:uiPriority="65"/>
-    <w:lsdException w:name="Medium List 2 Accent 5" w:uiPriority="66"/>
-    <w:lsdException w:name="Medium Grid 1 Accent 5" w:uiPriority="67"/>
-    <w:lsdException w:name="Medium Grid 2 Accent 5" w:uiPriority="68"/>
-    <w:lsdException w:name="Medium Grid 3 Accent 5" w:uiPriority="69"/>
-    <w:lsdException w:name="Dark List Accent 5" w:uiPriority="70"/>
-    <w:lsdException w:name="Colorful Shading Accent 5" w:uiPriority="71"/>
-    <w:lsdException w:name="Colorful List Accent 5" w:uiPriority="72"/>
-    <w:lsdException w:name="Colorful Grid Accent 5" w:uiPriority="73"/>
-    <w:lsdException w:name="Light Shading Accent 6" w:uiPriority="60"/>
-    <w:lsdException w:name="Light List Accent 6" w:uiPriority="61"/>
-    <w:lsdException w:name="Light Grid Accent 6" w:uiPriority="62"/>
-    <w:lsdException w:name="Medium Shading 1 Accent 6" w:uiPriority="63"/>
-    <w:lsdException w:name="Medium Shading 2 Accent 6" w:uiPriority="64"/>
-    <w:lsdException w:name="Medium List 1 Accent 6" w:uiPriority="65"/>
-    <w:lsdException w:name="Medium List 2 Accent 6" w:uiPriority="66"/>
-    <w:lsdException w:name="Medium Grid 1 Accent 6" w:uiPriority="67"/>
-    <w:lsdException w:name="Medium Grid 2 Accent 6" w:uiPriority="68"/>
-    <w:lsdException w:name="Medium Grid 3 Accent 6" w:uiPriority="69"/>
-    <w:lsdException w:name="Dark List Accent 6" w:uiPriority="70"/>
-    <w:lsdException w:name="Colorful Shading Accent 6" w:uiPriority="71"/>
-    <w:lsdException w:name="Colorful List Accent 6" w:uiPriority="72"/>
-    <w:lsdException w:name="Colorful Grid Accent 6" w:uiPriority="73"/>
-    <w:lsdException w:name="Subtle Emphasis" w:uiPriority="19" w:qFormat="1"/>
-    <w:lsdException w:name="Intense Emphasis" w:uiPriority="21" w:qFormat="1"/>
-    <w:lsdException w:name="Subtle Reference" w:uiPriority="31" w:qFormat="1"/>
-    <w:lsdException w:name="Intense Reference" w:uiPriority="32" w:qFormat="1"/>
-    <w:lsdException w:name="Book Title" w:uiPriority="33" w:qFormat="1"/>
-    <w:lsdException w:name="Bibliography" w:semiHidden="1" w:uiPriority="37" w:unhideWhenUsed="1"/>
-    <w:lsdException w:name="TOC Heading" w:semiHidden="1" w:uiPriority="39" w:unhideWhenUsed="1" w:qFormat="1"/>
-    <w:lsdException w:name="Plain Table 1" w:uiPriority="41"/>
-    <w:lsdException w:name="Plain Table 2" w:uiPriority="42"/>
-    <w:lsdException w:name="Plain Table 3" w:uiPriority="43"/>
-    <w:lsdException w:name="Plain Table 4" w:uiPriority="44"/>
-    <w:lsdException w:name="Plain Table 5" w:uiPriority="45"/>
-    <w:lsdException w:name="Grid Table Light" w:uiPriority="40"/>
-    <w:lsdException w:name="Grid Table 1 Light" w:uiPriority="46"/>
-    <w:lsdException w:name="Grid Table 2" w:uiPriority="47"/>
-    <w:lsdException w:name="Grid Table 3" w:uiPriority="48"/>
-    <w:lsdException w:name="Grid Table 4" w:uiPriority="49"/>
-    <w:lsdException w:name="Grid Table 5 Dark" w:uiPriority="50"/>
-    <w:lsdException w:name="Grid Table 6 Colorful" w:uiPriority="51"/>
-    <w:lsdException w:name="Grid Table 7 Colorful" w:uiPriority="52"/>
-    <w:lsdException w:name="Grid Table 1 Light Accent 1" w:uiPriority="46"/>
-    <w:lsdException w:name="Grid Table 2 Accent 1" w:uiPriority="47"/>
-    <w:lsdException w:name="Grid Table 3 Accent 1" w:uiPriority="48"/>
-    <w:lsdException w:name="Grid Table 4 Accent 1" w:uiPriority="49"/>
-    <w:lsdException w:name="Grid Table 5 Dark Accent 1" w:uiPriority="50"/>
-    <w:lsdException w:name="Grid Table 6 Colorful Accent 1" w:uiPriority="51"/>
-    <w:lsdException w:name="Grid Table 7 Colorful Accent 1" w:uiPriority="52"/>
-    <w:lsdException w:name="Grid Table 1 Light Accent 2" w:uiPriority="46"/>
-    <w:lsdException w:name="Grid Table 2 Accent 2" w:uiPriority="47"/>
-    <w:lsdException w:name="Grid Table 3 Accent 2" w:uiPriority="48"/>
-    <w:lsdException w:name="Grid Table 4 Accent 2" w:uiPriority="49"/>
-    <w:lsdException w:name="Grid Table 5 Dark Accent 2" w:uiPriority="50"/>
-    <w:lsdException w:name="Grid Table 6 Colorful Accent 2" w:uiPriority="51"/>
-    <w:lsdException w:name="Grid Table 7 Colorful Accent 2" w:uiPriority="52"/>
-    <w:lsdException w:name="Grid Table 1 Light Accent 3" w:uiPriority="46"/>
-    <w:lsdException w:name="Grid Table 2 Accent 3" w:uiPriority="47"/>
-    <w:lsdException w:name="Grid Table 3 Accent 3" w:uiPriority="48"/>
-    <w:lsdException w:name="Grid Table 4 Accent 3" w:uiPriority="49"/>
-    <w:lsdException w:name="Grid Table 5 Dark Accent 3" w:uiPriority="50"/>
-    <w:lsdException w:name="Grid Table 6 Colorful Accent 3" w:uiPriority="51"/>
-    <w:lsdException w:name="Grid Table 7 Colorful Accent 3" w:uiPriority="52"/>
-    <w:lsdException w:name="Grid Table 1 Light Accent 4" w:uiPriority="46"/>
-    <w:lsdException w:name="Grid Table 2 Accent 4" w:uiPriority="47"/>
-    <w:lsdException w:name="Grid Table 3 Accent 4" w:uiPriority="48"/>
-    <w:lsdException w:name="Grid Table 4 Accent 4" w:uiPriority="49"/>
-    <w:lsdException w:name="Grid Table 5 Dark Accent 4" w:uiPriority="50"/>
-    <w:lsdException w:name="Grid Table 6 Colorful Accent 4" w:uiPriority="51"/>
-    <w:lsdException w:name="Grid Table 7 Colorful Accent 4" w:uiPriority="52"/>
-    <w:lsdException w:name="Grid Table 1 Light Accent 5" w:uiPriority="46"/>
-    <w:lsdException w:name="Grid Table 2 Accent 5" w:uiPriority="47"/>
-    <w:lsdException w:name="Grid Table 3 Accent 5" w:uiPriority="48"/>
-    <w:lsdException w:name="Grid Table 4 Accent 5" w:uiPriority="49"/>
-    <w:lsdException w:name="Grid Table 5 Dark Accent 5" w:uiPriority="50"/>
-    <w:lsdException w:name="Grid Table 6 Colorful Accent 5" w:uiPriority="51"/>
-    <w:lsdException w:name="Grid Table 7 Colorful Accent 5" w:uiPriority="52"/>
-    <w:lsdException w:name="Grid Table 1 Light Accent 6" w:uiPriority="46"/>
-    <w:lsdException w:name="Grid Table 2 Accent 6" w:uiPriority="47"/>
-    <w:lsdException w:name="Grid Table 3 Accent 6" w:uiPriority="48"/>
-    <w:lsdException w:name="Grid Table 4 Accent 6" w:uiPriority="49"/>
-    <w:lsdException w:name="Grid Table 5 Dark Accent 6" w:uiPriority="50"/>
-    <w:lsdException w:name="Grid Table 6 Colorful Accent 6" w:uiPriority="51"/>
-    <w:lsdException w:name="Grid Table 7 Colorful Accent 6" w:uiPriority="52"/>
-    <w:lsdException w:name="List Table 1 Light" w:uiPriority="46"/>
-    <w:lsdException w:name="List Table 2" w:uiPriority="47"/>
-    <w:lsdException w:name="List Table 3" w:uiPriority="48"/>
-    <w:lsdException w:name="List Table 4" w:uiPriority="49"/>
-    <w:lsdException w:name="List Table 5 Dark" w:uiPriority="50"/>
-    <w:lsdException w:name="List Table 6 Colorful" w:uiPriority="51"/>
-    <w:lsdException w:name="List Table 7 Colorful" w:uiPriority="52"/>
-    <w:lsdException w:name="List Table 1 Light Accent 1" w:uiPriority="46"/>
-    <w:lsdException w:name="List Table 2 Accent 1" w:uiPriority="47"/>
-    <w:lsdException w:name="List Table 3 Accent 1" w:uiPriority="48"/>
-    <w:lsdException w:name="List Table 4 Accent 1" w:uiPriority="49"/>
-    <w:lsdException w:name="List Table 5 Dark Accent 1" w:uiPriority="50"/>
-    <w:lsdException w:name="List Table 6 Colorful Accent 1" w:uiPriority="51"/>
-    <w:lsdException w:name="List Table 7 Colorful Accent 1" w:uiPriority="52"/>
-    <w:lsdException w:name="List Table 1 Light Accent 2" w:uiPriority="46"/>
-    <w:lsdException w:name="List Table 2 Accent 2" w:uiPriority="47"/>
-    <w:lsdException w:name="List Table 3 Accent 2" w:uiPriority="48"/>
-    <w:lsdException w:name="List Table 4 Accent 2" w:uiPriority="49"/>
-    <w:lsdException w:name="List Table 5 Dark Accent 2" w:uiPriority="50"/>
-    <w:lsdException w:name="List Table 6 Colorful Accent 2" w:uiPriority="51"/>
-    <w:lsdException w:name="List Table 7 Colorful Accent 2" w:uiPriority="52"/>
-    <w:lsdException w:name="List Table 1 Light Accent 3" w:uiPriority="46"/>
-    <w:lsdException w:name="List Table 2 Accent 3" w:uiPriority="47"/>
-    <w:lsdException w:name="List Table 3 Accent 3" w:uiPriority="48"/>
-    <w:lsdException w:name="List Table 4 Accent 3" w:uiPriority="49"/>
-    <w:lsdException w:name="List Table 5 Dark Accent 3" w:uiPriority="50"/>
-    <w:lsdException w:name="List Table 6 Colorful Accent 3" w:uiPriority="51"/>
-    <w:lsdException w:name="List Table 7 Colorful Accent 3" w:uiPriority="52"/>
-    <w:lsdException w:name="List Table 1 Light Accent 4" w:uiPriority="46"/>
-    <w:lsdException w:name="List Table 2 Accent 4" w:uiPriority="47"/>
-    <w:lsdException w:name="List Table 3 Accent 4" w:uiPriority="48"/>
-    <w:lsdException w:name="List Table 4 Accent 4" w:uiPriority="49"/>
-    <w:lsdException w:name="List Table 5 Dark Accent 4" w:uiPriority="50"/>
-    <w:lsdException w:name="List Table 6 Colorful Accent 4" w:uiPriority="51"/>
-    <w:lsdException w:name="List Table 7 Colorful Accent 4" w:uiPriority="52"/>
-    <w:lsdException w:name="List Table 1 Light Accent 5" w:uiPriority="46"/>
-    <w:lsdException w:name="List Table 2 Accent 5" w:uiPriority="47"/>
-    <w:lsdException w:name="List Table 3 Accent 5" w:uiPriority="48"/>
-    <w:lsdException w:name="List Table 4 Accent 5" w:uiPriority="49"/>
-    <w:lsdException w:name="List Table 5 Dark Accent 5" w:uiPriority="50"/>
-    <w:lsdException w:name="List Table 6 Colorful Accent 5" w:uiPriority="51"/>
-    <w:lsdException w:name="List Table 7 Colorful Accent 5" w:uiPriority="52"/>
-    <w:lsdException w:name="List Table 1 Light Accent 6" w:uiPriority="46"/>
-    <w:lsdException w:name="List Table 2 Accent 6" w:uiPriority="47"/>
-    <w:lsdException w:name="List Table 3 Accent 6" w:uiPriority="48"/>
-    <w:lsdException w:name="List Table 4 Accent 6" w:uiPriority="49"/>
-    <w:lsdException w:name="List Table 5 Dark Accent 6" w:uiPriority="50"/>
-    <w:lsdException w:name="List Table 6 Colorful Accent 6" w:uiPriority="51"/>
-    <w:lsdException w:name="List Table 7 Colorful Accent 6" w:uiPriority="52"/>
+  <w:latentStyles w:defLockedState="0" w:defUIPriority="99" w:defSemiHidden="1" w:defUnhideWhenUsed="1" w:defQFormat="0" w:count="267">
+    <w:lsdException w:name="Normal" w:semiHidden="0" w:uiPriority="0" w:unhideWhenUsed="0" w:qFormat="1"/>
+    <w:lsdException w:name="heading 1" w:semiHidden="0" w:uiPriority="9" w:unhideWhenUsed="0" w:qFormat="1"/>
+    <w:lsdException w:name="heading 2" w:uiPriority="9" w:qFormat="1"/>
+    <w:lsdException w:name="heading 3" w:uiPriority="9" w:qFormat="1"/>
+    <w:lsdException w:name="heading 4" w:uiPriority="9" w:qFormat="1"/>
+    <w:lsdException w:name="heading 5" w:uiPriority="9" w:qFormat="1"/>
+    <w:lsdException w:name="heading 6" w:uiPriority="9" w:qFormat="1"/>
+    <w:lsdException w:name="heading 7" w:uiPriority="9" w:qFormat="1"/>
+    <w:lsdException w:name="heading 8" w:uiPriority="9" w:qFormat="1"/>
+    <w:lsdException w:name="heading 9" w:uiPriority="9" w:qFormat="1"/>
+    <w:lsdException w:name="toc 1" w:uiPriority="39"/>
+    <w:lsdException w:name="toc 2" w:uiPriority="39"/>
+    <w:lsdException w:name="toc 3" w:uiPriority="39"/>
+    <w:lsdException w:name="toc 4" w:uiPriority="39"/>
+    <w:lsdException w:name="toc 5" w:uiPriority="39"/>
+    <w:lsdException w:name="toc 6" w:uiPriority="39"/>
+    <w:lsdException w:name="toc 7" w:uiPriority="39"/>
+    <w:lsdException w:name="toc 8" w:uiPriority="39"/>
+    <w:lsdException w:name="toc 9" w:uiPriority="39"/>
+    <w:lsdException w:name="caption" w:uiPriority="35" w:qFormat="1"/>
+    <w:lsdException w:name="Title" w:semiHidden="0" w:uiPriority="10" w:unhideWhenUsed="0" w:qFormat="1"/>
+    <w:lsdException w:name="Default Paragraph Font" w:uiPriority="1"/>
+    <w:lsdException w:name="Subtitle" w:semiHidden="0" w:uiPriority="11" w:unhideWhenUsed="0" w:qFormat="1"/>
+    <w:lsdException w:name="Strong" w:semiHidden="0" w:uiPriority="22" w:unhideWhenUsed="0" w:qFormat="1"/>
+    <w:lsdException w:name="Emphasis" w:semiHidden="0" w:uiPriority="20" w:unhideWhenUsed="0" w:qFormat="1"/>
+    <w:lsdException w:name="Table Grid" w:semiHidden="0" w:uiPriority="39" w:unhideWhenUsed="0"/>
+    <w:lsdException w:name="Placeholder Text" w:unhideWhenUsed="0"/>
+    <w:lsdException w:name="No Spacing" w:semiHidden="0" w:uiPriority="1" w:unhideWhenUsed="0" w:qFormat="1"/>
+    <w:lsdException w:name="Light Shading" w:semiHidden="0" w:uiPriority="60" w:unhideWhenUsed="0"/>
+    <w:lsdException w:name="Light List" w:semiHidden="0" w:uiPriority="61" w:unhideWhenUsed="0"/>
+    <w:lsdException w:name="Light Grid" w:semiHidden="0" w:uiPriority="62" w:unhideWhenUsed="0"/>
+    <w:lsdException w:name="Medium Shading 1" w:semiHidden="0" w:uiPriority="63" w:unhideWhenUsed="0"/>
+    <w:lsdException w:name="Medium Shading 2" w:semiHidden="0" w:uiPriority="64" w:unhideWhenUsed="0"/>
+    <w:lsdException w:name="Medium List 1" w:semiHidden="0" w:uiPriority="65" w:unhideWhenUsed="0"/>
+    <w:lsdException w:name="Medium List 2" w:semiHidden="0" w:uiPriority="66" w:unhideWhenUsed="0"/>
+    <w:lsdException w:name="Medium Grid 1" w:semiHidden="0" w:uiPriority="67" w:unhideWhenUsed="0"/>
+    <w:lsdException w:name="Medium Grid 2" w:semiHidden="0" w:uiPriority="68" w:unhideWhenUsed="0"/>
+    <w:lsdException w:name="Medium Grid 3" w:semiHidden="0" w:uiPriority="69" w:unhideWhenUsed="0"/>
+    <w:lsdException w:name="Dark List" w:semiHidden="0" w:uiPriority="70" w:unhideWhenUsed="0"/>
+    <w:lsdException w:name="Colorful Shading" w:semiHidden="0" w:uiPriority="71" w:unhideWhenUsed="0"/>
+    <w:lsdException w:name="Colorful List" w:semiHidden="0" w:uiPriority="72" w:unhideWhenUsed="0"/>
+    <w:lsdException w:name="Colorful Grid" w:semiHidden="0" w:uiPriority="73" w:unhideWhenUsed="0"/>
+    <w:lsdException w:name="Light Shading Accent 1" w:semiHidden="0" w:uiPriority="60" w:unhideWhenUsed="0"/>
+    <w:lsdException w:name="Light List Accent 1" w:semiHidden="0" w:uiPriority="61" w:unhideWhenUsed="0"/>
+    <w:lsdException w:name="Light Grid Accent 1" w:semiHidden="0" w:uiPriority="62" w:unhideWhenUsed="0"/>
+    <w:lsdException w:name="Medium Shading 1 Accent 1" w:semiHidden="0" w:uiPriority="63" w:unhideWhenUsed="0"/>
+    <w:lsdException w:name="Medium Shading 2 Accent 1" w:semiHidden="0" w:uiPriority="64" w:unhideWhenUsed="0"/>
+    <w:lsdException w:name="Medium List 1 Accent 1" w:semiHidden="0" w:uiPriority="65" w:unhideWhenUsed="0"/>
+    <w:lsdException w:name="Revision" w:unhideWhenUsed="0"/>
+    <w:lsdException w:name="List Paragraph" w:semiHidden="0" w:uiPriority="34" w:unhideWhenUsed="0" w:qFormat="1"/>
+    <w:lsdException w:name="Quote" w:semiHidden="0" w:uiPriority="29" w:unhideWhenUsed="0" w:qFormat="1"/>
+    <w:lsdException w:name="Intense Quote" w:semiHidden="0" w:uiPriority="30" w:unhideWhenUsed="0" w:qFormat="1"/>
+    <w:lsdException w:name="Medium List 2 Accent 1" w:semiHidden="0" w:uiPriority="66" w:unhideWhenUsed="0"/>
+    <w:lsdException w:name="Medium Grid 1 Accent 1" w:semiHidden="0" w:uiPriority="67" w:unhideWhenUsed="0"/>
+    <w:lsdException w:name="Medium Grid 2 Accent 1" w:semiHidden="0" w:uiPriority="68" w:unhideWhenUsed="0"/>
+    <w:lsdException w:name="Medium Grid 3 Accent 1" w:semiHidden="0" w:uiPriority="69" w:unhideWhenUsed="0"/>
+    <w:lsdException w:name="Dark List Accent 1" w:semiHidden="0" w:uiPriority="70" w:unhideWhenUsed="0"/>
+    <w:lsdException w:name="Colorful Shading Accent 1" w:semiHidden="0" w:uiPriority="71" w:unhideWhenUsed="0"/>
+    <w:lsdException w:name="Colorful List Accent 1" w:semiHidden="0" w:uiPriority="72" w:unhideWhenUsed="0"/>
+    <w:lsdException w:name="Colorful Grid Accent 1" w:semiHidden="0" w:uiPriority="73" w:unhideWhenUsed="0"/>
+    <w:lsdException w:name="Light Shading Accent 2" w:semiHidden="0" w:uiPriority="60" w:unhideWhenUsed="0"/>
+    <w:lsdException w:name="Light List Accent 2" w:semiHidden="0" w:uiPriority="61" w:unhideWhenUsed="0"/>
+    <w:lsdException w:name="Light Grid Accent 2" w:semiHidden="0" w:uiPriority="62" w:unhideWhenUsed="0"/>
+    <w:lsdException w:name="Medium Shading 1 Accent 2" w:semiHidden="0" w:uiPriority="63" w:unhideWhenUsed="0"/>
+    <w:lsdException w:name="Medium Shading 2 Accent 2" w:semiHidden="0" w:uiPriority="64" w:unhideWhenUsed="0"/>
+    <w:lsdException w:name="Medium List 1 Accent 2" w:semiHidden="0" w:uiPriority="65" w:unhideWhenUsed="0"/>
+    <w:lsdException w:name="Medium List 2 Accent 2" w:semiHidden="0" w:uiPriority="66" w:unhideWhenUsed="0"/>
+    <w:lsdException w:name="Medium Grid 1 Accent 2" w:semiHidden="0" w:uiPriority="67" w:unhideWhenUsed="0"/>
+    <w:lsdException w:name="Medium Grid 2 Accent 2" w:semiHidden="0" w:uiPriority="68" w:unhideWhenUsed="0"/>
+    <w:lsdException w:name="Medium Grid 3 Accent 2" w:semiHidden="0" w:uiPriority="69" w:unhideWhenUsed="0"/>
+    <w:lsdException w:name="Dark List Accent 2" w:semiHidden="0" w:uiPriority="70" w:unhideWhenUsed="0"/>
+    <w:lsdException w:name="Colorful Shading Accent 2" w:semiHidden="0" w:uiPriority="71" w:unhideWhenUsed="0"/>
+    <w:lsdException w:name="Colorful List Accent 2" w:semiHidden="0" w:uiPriority="72" w:unhideWhenUsed="0"/>
+    <w:lsdException w:name="Colorful Grid Accent 2" w:semiHidden="0" w:uiPriority="73" w:unhideWhenUsed="0"/>
+    <w:lsdException w:name="Light Shading Accent 3" w:semiHidden="0" w:uiPriority="60" w:unhideWhenUsed="0"/>
+    <w:lsdException w:name="Light List Accent 3" w:semiHidden="0" w:uiPriority="61" w:unhideWhenUsed="0"/>
+    <w:lsdException w:name="Light Grid Accent 3" w:semiHidden="0" w:uiPriority="62" w:unhideWhenUsed="0"/>
+    <w:lsdException w:name="Medium Shading 1 Accent 3" w:semiHidden="0" w:uiPriority="63" w:unhideWhenUsed="0"/>
+    <w:lsdException w:name="Medium Shading 2 Accent 3" w:semiHidden="0" w:uiPriority="64" w:unhideWhenUsed="0"/>
+    <w:lsdException w:name="Medium List 1 Accent 3" w:semiHidden="0" w:uiPriority="65" w:unhideWhenUsed="0"/>
+    <w:lsdException w:name="Medium List 2 Accent 3" w:semiHidden="0" w:uiPriority="66" w:unhideWhenUsed="0"/>
+    <w:lsdException w:name="Medium Grid 1 Accent 3" w:semiHidden="0" w:uiPriority="67" w:unhideWhenUsed="0"/>
+    <w:lsdException w:name="Medium Grid 2 Accent 3" w:semiHidden="0" w:uiPriority="68" w:unhideWhenUsed="0"/>
+    <w:lsdException w:name="Medium Grid 3 Accent 3" w:semiHidden="0" w:uiPriority="69" w:unhideWhenUsed="0"/>
+    <w:lsdException w:name="Dark List Accent 3" w:semiHidden="0" w:uiPriority="70" w:unhideWhenUsed="0"/>
+    <w:lsdException w:name="Colorful Shading Accent 3" w:semiHidden="0" w:uiPriority="71" w:unhideWhenUsed="0"/>
+    <w:lsdException w:name="Colorful List Accent 3" w:semiHidden="0" w:uiPriority="72" w:unhideWhenUsed="0"/>
+    <w:lsdException w:name="Colorful Grid Accent 3" w:semiHidden="0" w:uiPriority="73" w:unhideWhenUsed="0"/>
+    <w:lsdException w:name="Light Shading Accent 4" w:semiHidden="0" w:uiPriority="60" w:unhideWhenUsed="0"/>
+    <w:lsdException w:name="Light List Accent 4" w:semiHidden="0" w:uiPriority="61" w:unhideWhenUsed="0"/>
+    <w:lsdException w:name="Light Grid Accent 4" w:semiHidden="0" w:uiPriority="62" w:unhideWhenUsed="0"/>
+    <w:lsdException w:name="Medium Shading 1 Accent 4" w:semiHidden="0" w:uiPriority="63" w:unhideWhenUsed="0"/>
+    <w:lsdException w:name="Medium Shading 2 Accent 4" w:semiHidden="0" w:uiPriority="64" w:unhideWhenUsed="0"/>
+    <w:lsdException w:name="Medium List 1 Accent 4" w:semiHidden="0" w:uiPriority="65" w:unhideWhenUsed="0"/>
+    <w:lsdException w:name="Medium List 2 Accent 4" w:semiHidden="0" w:uiPriority="66" w:unhideWhenUsed="0"/>
+    <w:lsdException w:name="Medium Grid 1 Accent 4" w:semiHidden="0" w:uiPriority="67" w:unhideWhenUsed="0"/>
+    <w:lsdException w:name="Medium Grid 2 Accent 4" w:semiHidden="0" w:uiPriority="68" w:unhideWhenUsed="0"/>
+    <w:lsdException w:name="Medium Grid 3 Accent 4" w:semiHidden="0" w:uiPriority="69" w:unhideWhenUsed="0"/>
+    <w:lsdException w:name="Dark List Accent 4" w:semiHidden="0" w:uiPriority="70" w:unhideWhenUsed="0"/>
+    <w:lsdException w:name="Colorful Shading Accent 4" w:semiHidden="0" w:uiPriority="71" w:unhideWhenUsed="0"/>
+    <w:lsdException w:name="Colorful List Accent 4" w:semiHidden="0" w:uiPriority="72" w:unhideWhenUsed="0"/>
+    <w:lsdException w:name="Colorful Grid Accent 4" w:semiHidden="0" w:uiPriority="73" w:unhideWhenUsed="0"/>
+    <w:lsdException w:name="Light Shading Accent 5" w:semiHidden="0" w:uiPriority="60" w:unhideWhenUsed="0"/>
+    <w:lsdException w:name="Light List Accent 5" w:semiHidden="0" w:uiPriority="61" w:unhideWhenUsed="0"/>
+    <w:lsdException w:name="Light Grid Accent 5" w:semiHidden="0" w:uiPriority="62" w:unhideWhenUsed="0"/>
+    <w:lsdException w:name="Medium Shading 1 Accent 5" w:semiHidden="0" w:uiPriority="63" w:unhideWhenUsed="0"/>
+    <w:lsdException w:name="Medium Shading 2 Accent 5" w:semiHidden="0" w:uiPriority="64" w:unhideWhenUsed="0"/>
+    <w:lsdException w:name="Medium List 1 Accent 5" w:semiHidden="0" w:uiPriority="65" w:unhideWhenUsed="0"/>
+    <w:lsdException w:name="Medium List 2 Accent 5" w:semiHidden="0" w:uiPriority="66" w:unhideWhenUsed="0"/>
+    <w:lsdException w:name="Medium Grid 1 Accent 5" w:semiHidden="0" w:uiPriority="67" w:unhideWhenUsed="0"/>
+    <w:lsdException w:name="Medium Grid 2 Accent 5" w:semiHidden="0" w:uiPriority="68" w:unhideWhenUsed="0"/>
+    <w:lsdException w:name="Medium Grid 3 Accent 5" w:semiHidden="0" w:uiPriority="69" w:unhideWhenUsed="0"/>
+    <w:lsdException w:name="Dark List Accent 5" w:semiHidden="0" w:uiPriority="70" w:unhideWhenUsed="0"/>
+    <w:lsdException w:name="Colorful Shading Accent 5" w:semiHidden="0" w:uiPriority="71" w:unhideWhenUsed="0"/>
+    <w:lsdException w:name="Colorful List Accent 5" w:semiHidden="0" w:uiPriority="72" w:unhideWhenUsed="0"/>
+    <w:lsdException w:name="Colorful Grid Accent 5" w:semiHidden="0" w:uiPriority="73" w:unhideWhenUsed="0"/>
+    <w:lsdException w:name="Light Shading Accent 6" w:semiHidden="0" w:uiPriority="60" w:unhideWhenUsed="0"/>
+    <w:lsdException w:name="Light List Accent 6" w:semiHidden="0" w:uiPriority="61" w:unhideWhenUsed="0"/>
+    <w:lsdException w:name="Light Grid Accent 6" w:semiHidden="0" w:uiPriority="62" w:unhideWhenUsed="0"/>
+    <w:lsdException w:name="Medium Shading 1 Accent 6" w:semiHidden="0" w:uiPriority="63" w:unhideWhenUsed="0"/>
+    <w:lsdException w:name="Medium Shading 2 Accent 6" w:semiHidden="0" w:uiPriority="64" w:unhideWhenUsed="0"/>
+    <w:lsdException w:name="Medium List 1 Accent 6" w:semiHidden="0" w:uiPriority="65" w:unhideWhenUsed="0"/>
+    <w:lsdException w:name="Medium List 2 Accent 6" w:semiHidden="0" w:uiPriority="66" w:unhideWhenUsed="0"/>
+    <w:lsdException w:name="Medium Grid 1 Accent 6" w:semiHidden="0" w:uiPriority="67" w:unhideWhenUsed="0"/>
+    <w:lsdException w:name="Medium Grid 2 Accent 6" w:semiHidden="0" w:uiPriority="68" w:unhideWhenUsed="0"/>
+    <w:lsdException w:name="Medium Grid 3 Accent 6" w:semiHidden="0" w:uiPriority="69" w:unhideWhenUsed="0"/>
+    <w:lsdException w:name="Dark List Accent 6" w:semiHidden="0" w:uiPriority="70" w:unhideWhenUsed="0"/>
+    <w:lsdException w:name="Colorful Shading Accent 6" w:semiHidden="0" w:uiPriority="71" w:unhideWhenUsed="0"/>
+    <w:lsdException w:name="Colorful List Accent 6" w:semiHidden="0" w:uiPriority="72" w:unhideWhenUsed="0"/>
+    <w:lsdException w:name="Colorful Grid Accent 6" w:semiHidden="0" w:uiPriority="73" w:unhideWhenUsed="0"/>
+    <w:lsdException w:name="Subtle Emphasis" w:semiHidden="0" w:uiPriority="19" w:unhideWhenUsed="0" w:qFormat="1"/>
+    <w:lsdException w:name="Intense Emphasis" w:semiHidden="0" w:uiPriority="21" w:unhideWhenUsed="0" w:qFormat="1"/>
+    <w:lsdException w:name="Subtle Reference" w:semiHidden="0" w:uiPriority="31" w:unhideWhenUsed="0" w:qFormat="1"/>
+    <w:lsdException w:name="Intense Reference" w:semiHidden="0" w:uiPriority="32" w:unhideWhenUsed="0" w:qFormat="1"/>
+    <w:lsdException w:name="Book Title" w:semiHidden="0" w:uiPriority="33" w:unhideWhenUsed="0" w:qFormat="1"/>
+    <w:lsdException w:name="Bibliography" w:uiPriority="37"/>
+    <w:lsdException w:name="TOC Heading" w:uiPriority="39" w:qFormat="1"/>
+  </w:latentStyles>
+  <w:style w:type="paragraph" w:default="1" w:styleId="Normal">
+    <w:name w:val="Normal"/>
+    <w:qFormat/>
+  </w:style>
+  <w:style w:type="paragraph" w:styleId="Heading1">
+    <w:name w:val="heading 1"/>
+    <w:basedOn w:val="Normal"/>
+    <w:next w:val="Normal"/>
+    <w:link w:val="Heading1Char"/>
+    <w:uiPriority w:val="9"/>
+    <w:qFormat/>
+    <w:rsid w:val="00ED5329"/>
+    <w:pPr>
+      <w:keepNext/>
+      <w:keepLines/>
+      <w:spacing w:before="480" w:after="0"/>
+      <w:outlineLvl w:val="0"/>
+    </w:pPr>
+    <w:rPr>
+      <w:rFonts w:asciiTheme="majorHAnsi" w:eastAsiaTheme="majorEastAsia" w:hAnsiTheme="majorHAnsi" w:cstheme="majorBidi"/>
+      <w:b/>
+      <w:bCs/>
+      <w:color w:val="2E74B5" w:themeColor="accent1" w:themeShade="BF"/>
+      <w:sz w:val="28"/>
+      <w:szCs w:val="28"/>
+    </w:rPr>
+  </w:style>
+  <w:style w:type="paragraph" w:styleId="Heading2">
+    <w:name w:val="heading 2"/>
+    <w:basedOn w:val="Normal"/>
+    <w:next w:val="Normal"/>
+    <w:link w:val="Heading2Char"/>
+    <w:uiPriority w:val="9"/>
+    <w:unhideWhenUsed/>
+    <w:qFormat/>
+    <w:rsid w:val="00ED5329"/>
+    <w:pPr>
+      <w:keepNext/>
+      <w:keepLines/>
+      <w:spacing w:before="200" w:after="0"/>
+      <w:outlineLvl w:val="1"/>
+    </w:pPr>
+    <w:rPr>
+      <w:rFonts w:asciiTheme="majorHAnsi" w:eastAsiaTheme="majorEastAsia" w:hAnsiTheme="majorHAnsi" w:cstheme="majorBidi"/>
+      <w:b/>
+      <w:bCs/>
+      <w:color w:val="5B9BD5" w:themeColor="accent1"/>
+      <w:sz w:val="26"/>
+      <w:szCs w:val="26"/>
+    </w:rPr>
+  </w:style>
+  <w:style w:type="paragraph" w:styleId="Heading3">
+    <w:name w:val="heading 3"/>
+    <w:basedOn w:val="Normal"/>
+    <w:next w:val="Normal"/>
+    <w:link w:val="Heading3Char"/>
+    <w:uiPriority w:val="9"/>
+    <w:unhideWhenUsed/>
+    <w:qFormat/>
+    <w:rsid w:val="00ED5329"/>
+    <w:pPr>
+      <w:keepNext/>
+      <w:keepLines/>
+      <w:spacing w:before="200" w:after="0"/>
+      <w:outlineLvl w:val="2"/>
+    </w:pPr>
+    <w:rPr>
+      <w:rFonts w:asciiTheme="majorHAnsi" w:eastAsiaTheme="majorEastAsia" w:hAnsiTheme="majorHAnsi" w:cstheme="majorBidi"/>
+      <w:b/>
+      <w:bCs/>
+      <w:color w:val="5B9BD5" w:themeColor="accent1"/>
+    </w:rPr>
+  </w:style>
+  <w:style w:type="character" w:default="1" w:styleId="DefaultParagraphFont">
+    <w:name w:val="Default Paragraph Font"/>
+    <w:uiPriority w:val="1"/>
+    <w:semiHidden/>
+    <w:unhideWhenUsed/>
+  </w:style>
+  <w:style w:type="table" w:default="1" w:styleId="TableNormal">
+    <w:name w:val="Normal Table"/>
+    <w:uiPriority w:val="99"/>
+    <w:semiHidden/>
+    <w:unhideWhenUsed/>
+    <w:tblPr>
+      <w:tblInd w:w="0" w:type="dxa"/>
+      <w:tblCellMar>
+        <w:top w:w="0" w:type="dxa"/>
+        <w:left w:w="108" w:type="dxa"/>
+        <w:bottom w:w="0" w:type="dxa"/>
+        <w:right w:w="108" w:type="dxa"/>
+      </w:tblCellMar>
+    </w:tblPr>
+  </w:style>
+  <w:style w:type="numbering" w:default="1" w:styleId="NoList">
+    <w:name w:val="No List"/>
+    <w:uiPriority w:val="99"/>
+    <w:semiHidden/>
+    <w:unhideWhenUsed/>
+  </w:style>
+  <w:style w:type="paragraph" w:styleId="ListParagraph">
+    <w:name w:val="List Paragraph"/>
+    <w:basedOn w:val="Normal"/>
+    <w:uiPriority w:val="34"/>
+    <w:qFormat/>
+    <w:rsid w:val="00400CB4"/>
+    <w:pPr>
+      <w:ind w:left="720"/>
+      <w:contextualSpacing/>
+    </w:pPr>
+  </w:style>
+  <w:style w:type="paragraph" w:styleId="Title">
+    <w:name w:val="Title"/>
+    <w:basedOn w:val="Normal"/>
+    <w:next w:val="Normal"/>
+    <w:link w:val="TitleChar"/>
+    <w:uiPriority w:val="10"/>
+    <w:qFormat/>
+    <w:rsid w:val="00400CB4"/>
+    <w:pPr>
+      <w:spacing w:after="0" w:line="240" w:lineRule="auto"/>
+      <w:contextualSpacing/>
+    </w:pPr>
+    <w:rPr>
+      <w:rFonts w:asciiTheme="majorHAnsi" w:eastAsiaTheme="majorEastAsia" w:hAnsiTheme="majorHAnsi" w:cstheme="majorBidi"/>
+      <w:spacing w:val="-10"/>
+      <w:kern w:val="28"/>
+      <w:sz w:val="56"/>
+      <w:szCs w:val="56"/>
+    </w:rPr>
+  </w:style>
+  <w:style w:type="character" w:customStyle="1" w:styleId="TitleChar">
+    <w:name w:val="Title Char"/>
+    <w:basedOn w:val="DefaultParagraphFont"/>
+    <w:link w:val="Title"/>
+    <w:uiPriority w:val="10"/>
+    <w:rsid w:val="00400CB4"/>
+    <w:rPr>
+      <w:rFonts w:asciiTheme="majorHAnsi" w:eastAsiaTheme="majorEastAsia" w:hAnsiTheme="majorHAnsi" w:cstheme="majorBidi"/>
+      <w:spacing w:val="-10"/>
+      <w:kern w:val="28"/>
+      <w:sz w:val="56"/>
+      <w:szCs w:val="56"/>
+    </w:rPr>
+  </w:style>
+  <w:style w:type="paragraph" w:styleId="NoSpacing">
+    <w:name w:val="No Spacing"/>
+    <w:uiPriority w:val="1"/>
+    <w:qFormat/>
+    <w:rsid w:val="00ED5329"/>
+    <w:pPr>
+      <w:spacing w:after="0" w:line="240" w:lineRule="auto"/>
+    </w:pPr>
+  </w:style>
+  <w:style w:type="character" w:customStyle="1" w:styleId="Heading2Char">
+    <w:name w:val="Heading 2 Char"/>
+    <w:basedOn w:val="DefaultParagraphFont"/>
+    <w:link w:val="Heading2"/>
+    <w:uiPriority w:val="9"/>
+    <w:rsid w:val="00ED5329"/>
+    <w:rPr>
+      <w:rFonts w:asciiTheme="majorHAnsi" w:eastAsiaTheme="majorEastAsia" w:hAnsiTheme="majorHAnsi" w:cstheme="majorBidi"/>
+      <w:b/>
+      <w:bCs/>
+      <w:color w:val="5B9BD5" w:themeColor="accent1"/>
+      <w:sz w:val="26"/>
+      <w:szCs w:val="26"/>
+    </w:rPr>
+  </w:style>
+  <w:style w:type="character" w:customStyle="1" w:styleId="Heading1Char">
+    <w:name w:val="Heading 1 Char"/>
+    <w:basedOn w:val="DefaultParagraphFont"/>
+    <w:link w:val="Heading1"/>
+    <w:uiPriority w:val="9"/>
+    <w:rsid w:val="00ED5329"/>
+    <w:rPr>
+      <w:rFonts w:asciiTheme="majorHAnsi" w:eastAsiaTheme="majorEastAsia" w:hAnsiTheme="majorHAnsi" w:cstheme="majorBidi"/>
+      <w:b/>
+      <w:bCs/>
+      <w:color w:val="2E74B5" w:themeColor="accent1" w:themeShade="BF"/>
+      <w:sz w:val="28"/>
+      <w:szCs w:val="28"/>
+    </w:rPr>
+  </w:style>
+  <w:style w:type="character" w:styleId="BookTitle">
+    <w:name w:val="Book Title"/>
+    <w:basedOn w:val="DefaultParagraphFont"/>
+    <w:uiPriority w:val="33"/>
+    <w:qFormat/>
+    <w:rsid w:val="00ED5329"/>
+    <w:rPr>
+      <w:b/>
+      <w:bCs/>
+      <w:smallCaps/>
+      <w:spacing w:val="5"/>
+    </w:rPr>
+  </w:style>
+  <w:style w:type="character" w:customStyle="1" w:styleId="Heading3Char">
+    <w:name w:val="Heading 3 Char"/>
+    <w:basedOn w:val="DefaultParagraphFont"/>
+    <w:link w:val="Heading3"/>
+    <w:uiPriority w:val="9"/>
+    <w:rsid w:val="00ED5329"/>
+    <w:rPr>
+      <w:rFonts w:asciiTheme="majorHAnsi" w:eastAsiaTheme="majorEastAsia" w:hAnsiTheme="majorHAnsi" w:cstheme="majorBidi"/>
+      <w:b/>
+      <w:bCs/>
+      <w:color w:val="5B9BD5" w:themeColor="accent1"/>
+    </w:rPr>
+  </w:style>
+</w:styles>
+</file>
+
+<file path=word/stylesWithEffects.xml><?xml version="1.0" encoding="utf-8"?>
+<w:styles xmlns:wpc="http://schemas.microsoft.com/office/word/2010/wordprocessingCanvas" xmlns:mc="http://schemas.openxmlformats.org/markup-compatibility/2006" xmlns:o="urn:schemas-microsoft-com:office:office" xmlns:r="http://schemas.openxmlformats.org/officeDocument/2006/relationships" xmlns:m="http://schemas.openxmlformats.org/officeDocument/2006/math" xmlns:v="urn:schemas-microsoft-com:vml" xmlns:wp14="http://schemas.microsoft.com/office/word/2010/wordprocessingDrawing" xmlns:wp="http://schemas.openxmlformats.org/drawingml/2006/wordprocessingDrawing" xmlns:w10="urn:schemas-microsoft-com:office:word" xmlns:w="http://schemas.openxmlformats.org/wordprocessingml/2006/main" xmlns:w14="http://schemas.microsoft.com/office/word/2010/wordml" xmlns:wpg="http://schemas.microsoft.com/office/word/2010/wordprocessingGroup" xmlns:wpi="http://schemas.microsoft.com/office/word/2010/wordprocessingInk" xmlns:wne="http://schemas.microsoft.com/office/word/2006/wordml" xmlns:wps="http://schemas.microsoft.com/office/word/2010/wordprocessingShape" mc:Ignorable="w14 wp14">
+  <w:docDefaults>
+    <w:rPrDefault>
+      <w:rPr>
+        <w:rFonts w:asciiTheme="minorHAnsi" w:eastAsiaTheme="minorHAnsi" w:hAnsiTheme="minorHAnsi" w:cstheme="minorBidi"/>
+        <w:sz w:val="22"/>
+        <w:szCs w:val="22"/>
+        <w:lang w:val="en-GB" w:eastAsia="en-US" w:bidi="ar-SA"/>
+      </w:rPr>
+    </w:rPrDefault>
+    <w:pPrDefault>
+      <w:pPr>
+        <w:spacing w:after="160" w:line="259" w:lineRule="auto"/>
+      </w:pPr>
+    </w:pPrDefault>
+  </w:docDefaults>
+  <w:latentStyles w:defLockedState="0" w:defUIPriority="99" w:defSemiHidden="1" w:defUnhideWhenUsed="1" w:defQFormat="0" w:count="267">
+    <w:lsdException w:name="Normal" w:semiHidden="0" w:uiPriority="0" w:unhideWhenUsed="0" w:qFormat="1"/>
+    <w:lsdException w:name="heading 1" w:semiHidden="0" w:uiPriority="9" w:unhideWhenUsed="0" w:qFormat="1"/>
+    <w:lsdException w:name="heading 2" w:uiPriority="9" w:qFormat="1"/>
+    <w:lsdException w:name="heading 3" w:uiPriority="9" w:qFormat="1"/>
+    <w:lsdException w:name="heading 4" w:uiPriority="9" w:qFormat="1"/>
+    <w:lsdException w:name="heading 5" w:uiPriority="9" w:qFormat="1"/>
+    <w:lsdException w:name="heading 6" w:uiPriority="9" w:qFormat="1"/>
+    <w:lsdException w:name="heading 7" w:uiPriority="9" w:qFormat="1"/>
+    <w:lsdException w:name="heading 8" w:uiPriority="9" w:qFormat="1"/>
+    <w:lsdException w:name="heading 9" w:uiPriority="9" w:qFormat="1"/>
+    <w:lsdException w:name="toc 1" w:uiPriority="39"/>
+    <w:lsdException w:name="toc 2" w:uiPriority="39"/>
+    <w:lsdException w:name="toc 3" w:uiPriority="39"/>
+    <w:lsdException w:name="toc 4" w:uiPriority="39"/>
+    <w:lsdException w:name="toc 5" w:uiPriority="39"/>
+    <w:lsdException w:name="toc 6" w:uiPriority="39"/>
+    <w:lsdException w:name="toc 7" w:uiPriority="39"/>
+    <w:lsdException w:name="toc 8" w:uiPriority="39"/>
+    <w:lsdException w:name="toc 9" w:uiPriority="39"/>
+    <w:lsdException w:name="caption" w:uiPriority="35" w:qFormat="1"/>
+    <w:lsdException w:name="Title" w:semiHidden="0" w:uiPriority="10" w:unhideWhenUsed="0" w:qFormat="1"/>
+    <w:lsdException w:name="Default Paragraph Font" w:uiPriority="1"/>
+    <w:lsdException w:name="Subtitle" w:semiHidden="0" w:uiPriority="11" w:unhideWhenUsed="0" w:qFormat="1"/>
+    <w:lsdException w:name="Strong" w:semiHidden="0" w:uiPriority="22" w:unhideWhenUsed="0" w:qFormat="1"/>
+    <w:lsdException w:name="Emphasis" w:semiHidden="0" w:uiPriority="20" w:unhideWhenUsed="0" w:qFormat="1"/>
+    <w:lsdException w:name="Table Grid" w:semiHidden="0" w:uiPriority="39" w:unhideWhenUsed="0"/>
+    <w:lsdException w:name="Placeholder Text" w:unhideWhenUsed="0"/>
+    <w:lsdException w:name="No Spacing" w:semiHidden="0" w:uiPriority="1" w:unhideWhenUsed="0" w:qFormat="1"/>
+    <w:lsdException w:name="Light Shading" w:semiHidden="0" w:uiPriority="60" w:unhideWhenUsed="0"/>
+    <w:lsdException w:name="Light List" w:semiHidden="0" w:uiPriority="61" w:unhideWhenUsed="0"/>
+    <w:lsdException w:name="Light Grid" w:semiHidden="0" w:uiPriority="62" w:unhideWhenUsed="0"/>
+    <w:lsdException w:name="Medium Shading 1" w:semiHidden="0" w:uiPriority="63" w:unhideWhenUsed="0"/>
+    <w:lsdException w:name="Medium Shading 2" w:semiHidden="0" w:uiPriority="64" w:unhideWhenUsed="0"/>
+    <w:lsdException w:name="Medium List 1" w:semiHidden="0" w:uiPriority="65" w:unhideWhenUsed="0"/>
+    <w:lsdException w:name="Medium List 2" w:semiHidden="0" w:uiPriority="66" w:unhideWhenUsed="0"/>
+    <w:lsdException w:name="Medium Grid 1" w:semiHidden="0" w:uiPriority="67" w:unhideWhenUsed="0"/>
+    <w:lsdException w:name="Medium Grid 2" w:semiHidden="0" w:uiPriority="68" w:unhideWhenUsed="0"/>
+    <w:lsdException w:name="Medium Grid 3" w:semiHidden="0" w:uiPriority="69" w:unhideWhenUsed="0"/>
+    <w:lsdException w:name="Dark List" w:semiHidden="0" w:uiPriority="70" w:unhideWhenUsed="0"/>
+    <w:lsdException w:name="Colorful Shading" w:semiHidden="0" w:uiPriority="71" w:unhideWhenUsed="0"/>
+    <w:lsdException w:name="Colorful List" w:semiHidden="0" w:uiPriority="72" w:unhideWhenUsed="0"/>
+    <w:lsdException w:name="Colorful Grid" w:semiHidden="0" w:uiPriority="73" w:unhideWhenUsed="0"/>
+    <w:lsdException w:name="Light Shading Accent 1" w:semiHidden="0" w:uiPriority="60" w:unhideWhenUsed="0"/>
+    <w:lsdException w:name="Light List Accent 1" w:semiHidden="0" w:uiPriority="61" w:unhideWhenUsed="0"/>
+    <w:lsdException w:name="Light Grid Accent 1" w:semiHidden="0" w:uiPriority="62" w:unhideWhenUsed="0"/>
+    <w:lsdException w:name="Medium Shading 1 Accent 1" w:semiHidden="0" w:uiPriority="63" w:unhideWhenUsed="0"/>
+    <w:lsdException w:name="Medium Shading 2 Accent 1" w:semiHidden="0" w:uiPriority="64" w:unhideWhenUsed="0"/>
+    <w:lsdException w:name="Medium List 1 Accent 1" w:semiHidden="0" w:uiPriority="65" w:unhideWhenUsed="0"/>
+    <w:lsdException w:name="Revision" w:unhideWhenUsed="0"/>
+    <w:lsdException w:name="List Paragraph" w:semiHidden="0" w:uiPriority="34" w:unhideWhenUsed="0" w:qFormat="1"/>
+    <w:lsdException w:name="Quote" w:semiHidden="0" w:uiPriority="29" w:unhideWhenUsed="0" w:qFormat="1"/>
+    <w:lsdException w:name="Intense Quote" w:semiHidden="0" w:uiPriority="30" w:unhideWhenUsed="0" w:qFormat="1"/>
+    <w:lsdException w:name="Medium List 2 Accent 1" w:semiHidden="0" w:uiPriority="66" w:unhideWhenUsed="0"/>
+    <w:lsdException w:name="Medium Grid 1 Accent 1" w:semiHidden="0" w:uiPriority="67" w:unhideWhenUsed="0"/>
+    <w:lsdException w:name="Medium Grid 2 Accent 1" w:semiHidden="0" w:uiPriority="68" w:unhideWhenUsed="0"/>
+    <w:lsdException w:name="Medium Grid 3 Accent 1" w:semiHidden="0" w:uiPriority="69" w:unhideWhenUsed="0"/>
+    <w:lsdException w:name="Dark List Accent 1" w:semiHidden="0" w:uiPriority="70" w:unhideWhenUsed="0"/>
+    <w:lsdException w:name="Colorful Shading Accent 1" w:semiHidden="0" w:uiPriority="71" w:unhideWhenUsed="0"/>
+    <w:lsdException w:name="Colorful List Accent 1" w:semiHidden="0" w:uiPriority="72" w:unhideWhenUsed="0"/>
+    <w:lsdException w:name="Colorful Grid Accent 1" w:semiHidden="0" w:uiPriority="73" w:unhideWhenUsed="0"/>
+    <w:lsdException w:name="Light Shading Accent 2" w:semiHidden="0" w:uiPriority="60" w:unhideWhenUsed="0"/>
+    <w:lsdException w:name="Light List Accent 2" w:semiHidden="0" w:uiPriority="61" w:unhideWhenUsed="0"/>
+    <w:lsdException w:name="Light Grid Accent 2" w:semiHidden="0" w:uiPriority="62" w:unhideWhenUsed="0"/>
+    <w:lsdException w:name="Medium Shading 1 Accent 2" w:semiHidden="0" w:uiPriority="63" w:unhideWhenUsed="0"/>
+    <w:lsdException w:name="Medium Shading 2 Accent 2" w:semiHidden="0" w:uiPriority="64" w:unhideWhenUsed="0"/>
+    <w:lsdException w:name="Medium List 1 Accent 2" w:semiHidden="0" w:uiPriority="65" w:unhideWhenUsed="0"/>
+    <w:lsdException w:name="Medium List 2 Accent 2" w:semiHidden="0" w:uiPriority="66" w:unhideWhenUsed="0"/>
+    <w:lsdException w:name="Medium Grid 1 Accent 2" w:semiHidden="0" w:uiPriority="67" w:unhideWhenUsed="0"/>
+    <w:lsdException w:name="Medium Grid 2 Accent 2" w:semiHidden="0" w:uiPriority="68" w:unhideWhenUsed="0"/>
+    <w:lsdException w:name="Medium Grid 3 Accent 2" w:semiHidden="0" w:uiPriority="69" w:unhideWhenUsed="0"/>
+    <w:lsdException w:name="Dark List Accent 2" w:semiHidden="0" w:uiPriority="70" w:unhideWhenUsed="0"/>
+    <w:lsdException w:name="Colorful Shading Accent 2" w:semiHidden="0" w:uiPriority="71" w:unhideWhenUsed="0"/>
+    <w:lsdException w:name="Colorful List Accent 2" w:semiHidden="0" w:uiPriority="72" w:unhideWhenUsed="0"/>
+    <w:lsdException w:name="Colorful Grid Accent 2" w:semiHidden="0" w:uiPriority="73" w:unhideWhenUsed="0"/>
+    <w:lsdException w:name="Light Shading Accent 3" w:semiHidden="0" w:uiPriority="60" w:unhideWhenUsed="0"/>
+    <w:lsdException w:name="Light List Accent 3" w:semiHidden="0" w:uiPriority="61" w:unhideWhenUsed="0"/>
+    <w:lsdException w:name="Light Grid Accent 3" w:semiHidden="0" w:uiPriority="62" w:unhideWhenUsed="0"/>
+    <w:lsdException w:name="Medium Shading 1 Accent 3" w:semiHidden="0" w:uiPriority="63" w:unhideWhenUsed="0"/>
+    <w:lsdException w:name="Medium Shading 2 Accent 3" w:semiHidden="0" w:uiPriority="64" w:unhideWhenUsed="0"/>
+    <w:lsdException w:name="Medium List 1 Accent 3" w:semiHidden="0" w:uiPriority="65" w:unhideWhenUsed="0"/>
+    <w:lsdException w:name="Medium List 2 Accent 3" w:semiHidden="0" w:uiPriority="66" w:unhideWhenUsed="0"/>
+    <w:lsdException w:name="Medium Grid 1 Accent 3" w:semiHidden="0" w:uiPriority="67" w:unhideWhenUsed="0"/>
+    <w:lsdException w:name="Medium Grid 2 Accent 3" w:semiHidden="0" w:uiPriority="68" w:unhideWhenUsed="0"/>
+    <w:lsdException w:name="Medium Grid 3 Accent 3" w:semiHidden="0" w:uiPriority="69" w:unhideWhenUsed="0"/>
+    <w:lsdException w:name="Dark List Accent 3" w:semiHidden="0" w:uiPriority="70" w:unhideWhenUsed="0"/>
+    <w:lsdException w:name="Colorful Shading Accent 3" w:semiHidden="0" w:uiPriority="71" w:unhideWhenUsed="0"/>
+    <w:lsdException w:name="Colorful List Accent 3" w:semiHidden="0" w:uiPriority="72" w:unhideWhenUsed="0"/>
+    <w:lsdException w:name="Colorful Grid Accent 3" w:semiHidden="0" w:uiPriority="73" w:unhideWhenUsed="0"/>
+    <w:lsdException w:name="Light Shading Accent 4" w:semiHidden="0" w:uiPriority="60" w:unhideWhenUsed="0"/>
+    <w:lsdException w:name="Light List Accent 4" w:semiHidden="0" w:uiPriority="61" w:unhideWhenUsed="0"/>
+    <w:lsdException w:name="Light Grid Accent 4" w:semiHidden="0" w:uiPriority="62" w:unhideWhenUsed="0"/>
+    <w:lsdException w:name="Medium Shading 1 Accent 4" w:semiHidden="0" w:uiPriority="63" w:unhideWhenUsed="0"/>
+    <w:lsdException w:name="Medium Shading 2 Accent 4" w:semiHidden="0" w:uiPriority="64" w:unhideWhenUsed="0"/>
+    <w:lsdException w:name="Medium List 1 Accent 4" w:semiHidden="0" w:uiPriority="65" w:unhideWhenUsed="0"/>
+    <w:lsdException w:name="Medium List 2 Accent 4" w:semiHidden="0" w:uiPriority="66" w:unhideWhenUsed="0"/>
+    <w:lsdException w:name="Medium Grid 1 Accent 4" w:semiHidden="0" w:uiPriority="67" w:unhideWhenUsed="0"/>
+    <w:lsdException w:name="Medium Grid 2 Accent 4" w:semiHidden="0" w:uiPriority="68" w:unhideWhenUsed="0"/>
+    <w:lsdException w:name="Medium Grid 3 Accent 4" w:semiHidden="0" w:uiPriority="69" w:unhideWhenUsed="0"/>
+    <w:lsdException w:name="Dark List Accent 4" w:semiHidden="0" w:uiPriority="70" w:unhideWhenUsed="0"/>
+    <w:lsdException w:name="Colorful Shading Accent 4" w:semiHidden="0" w:uiPriority="71" w:unhideWhenUsed="0"/>
+    <w:lsdException w:name="Colorful List Accent 4" w:semiHidden="0" w:uiPriority="72" w:unhideWhenUsed="0"/>
+    <w:lsdException w:name="Colorful Grid Accent 4" w:semiHidden="0" w:uiPriority="73" w:unhideWhenUsed="0"/>
+    <w:lsdException w:name="Light Shading Accent 5" w:semiHidden="0" w:uiPriority="60" w:unhideWhenUsed="0"/>
+    <w:lsdException w:name="Light List Accent 5" w:semiHidden="0" w:uiPriority="61" w:unhideWhenUsed="0"/>
+    <w:lsdException w:name="Light Grid Accent 5" w:semiHidden="0" w:uiPriority="62" w:unhideWhenUsed="0"/>
+    <w:lsdException w:name="Medium Shading 1 Accent 5" w:semiHidden="0" w:uiPriority="63" w:unhideWhenUsed="0"/>
+    <w:lsdException w:name="Medium Shading 2 Accent 5" w:semiHidden="0" w:uiPriority="64" w:unhideWhenUsed="0"/>
+    <w:lsdException w:name="Medium List 1 Accent 5" w:semiHidden="0" w:uiPriority="65" w:unhideWhenUsed="0"/>
+    <w:lsdException w:name="Medium List 2 Accent 5" w:semiHidden="0" w:uiPriority="66" w:unhideWhenUsed="0"/>
+    <w:lsdException w:name="Medium Grid 1 Accent 5" w:semiHidden="0" w:uiPriority="67" w:unhideWhenUsed="0"/>
+    <w:lsdException w:name="Medium Grid 2 Accent 5" w:semiHidden="0" w:uiPriority="68" w:unhideWhenUsed="0"/>
+    <w:lsdException w:name="Medium Grid 3 Accent 5" w:semiHidden="0" w:uiPriority="69" w:unhideWhenUsed="0"/>
+    <w:lsdException w:name="Dark List Accent 5" w:semiHidden="0" w:uiPriority="70" w:unhideWhenUsed="0"/>
+    <w:lsdException w:name="Colorful Shading Accent 5" w:semiHidden="0" w:uiPriority="71" w:unhideWhenUsed="0"/>
+    <w:lsdException w:name="Colorful List Accent 5" w:semiHidden="0" w:uiPriority="72" w:unhideWhenUsed="0"/>
+    <w:lsdException w:name="Colorful Grid Accent 5" w:semiHidden="0" w:uiPriority="73" w:unhideWhenUsed="0"/>
+    <w:lsdException w:name="Light Shading Accent 6" w:semiHidden="0" w:uiPriority="60" w:unhideWhenUsed="0"/>
+    <w:lsdException w:name="Light List Accent 6" w:semiHidden="0" w:uiPriority="61" w:unhideWhenUsed="0"/>
+    <w:lsdException w:name="Light Grid Accent 6" w:semiHidden="0" w:uiPriority="62" w:unhideWhenUsed="0"/>
+    <w:lsdException w:name="Medium Shading 1 Accent 6" w:semiHidden="0" w:uiPriority="63" w:unhideWhenUsed="0"/>
+    <w:lsdException w:name="Medium Shading 2 Accent 6" w:semiHidden="0" w:uiPriority="64" w:unhideWhenUsed="0"/>
+    <w:lsdException w:name="Medium List 1 Accent 6" w:semiHidden="0" w:uiPriority="65" w:unhideWhenUsed="0"/>
+    <w:lsdException w:name="Medium List 2 Accent 6" w:semiHidden="0" w:uiPriority="66" w:unhideWhenUsed="0"/>
+    <w:lsdException w:name="Medium Grid 1 Accent 6" w:semiHidden="0" w:uiPriority="67" w:unhideWhenUsed="0"/>
+    <w:lsdException w:name="Medium Grid 2 Accent 6" w:semiHidden="0" w:uiPriority="68" w:unhideWhenUsed="0"/>
+    <w:lsdException w:name="Medium Grid 3 Accent 6" w:semiHidden="0" w:uiPriority="69" w:unhideWhenUsed="0"/>
+    <w:lsdException w:name="Dark List Accent 6" w:semiHidden="0" w:uiPriority="70" w:unhideWhenUsed="0"/>
+    <w:lsdException w:name="Colorful Shading Accent 6" w:semiHidden="0" w:uiPriority="71" w:unhideWhenUsed="0"/>
+    <w:lsdException w:name="Colorful List Accent 6" w:semiHidden="0" w:uiPriority="72" w:unhideWhenUsed="0"/>
+    <w:lsdException w:name="Colorful Grid Accent 6" w:semiHidden="0" w:uiPriority="73" w:unhideWhenUsed="0"/>
+    <w:lsdException w:name="Subtle Emphasis" w:semiHidden="0" w:uiPriority="19" w:unhideWhenUsed="0" w:qFormat="1"/>
+    <w:lsdException w:name="Intense Emphasis" w:semiHidden="0" w:uiPriority="21" w:unhideWhenUsed="0" w:qFormat="1"/>
+    <w:lsdException w:name="Subtle Reference" w:semiHidden="0" w:uiPriority="31" w:unhideWhenUsed="0" w:qFormat="1"/>
+    <w:lsdException w:name="Intense Reference" w:semiHidden="0" w:uiPriority="32" w:unhideWhenUsed="0" w:qFormat="1"/>
+    <w:lsdException w:name="Book Title" w:semiHidden="0" w:uiPriority="33" w:unhideWhenUsed="0" w:qFormat="1"/>
+    <w:lsdException w:name="Bibliography" w:uiPriority="37"/>
+    <w:lsdException w:name="TOC Heading" w:uiPriority="39" w:qFormat="1"/>
   </w:latentStyles>
   <w:style w:type="paragraph" w:default="1" w:styleId="Normal">
     <w:name w:val="Normal"/>
@@ -3419,7 +3554,7 @@
   <a:extraClrSchemeLst/>
   <a:extLst>
     <a:ext uri="{05A4C25C-085E-4340-85A3-A5531E510DB2}">
-      <thm15:themeFamily xmlns:thm15="http://schemas.microsoft.com/office/thememl/2012/main" name="Office Theme" id="{62F939B6-93AF-4DB8-9C6B-D6C7DFDC589F}" vid="{4A3C46E8-61CC-4603-A589-7422A47A8E4A}"/>
+      <thm15:themeFamily xmlns:thm15="http://schemas.microsoft.com/office/thememl/2012/main" xmlns="" name="Office Theme" id="{62F939B6-93AF-4DB8-9C6B-D6C7DFDC589F}" vid="{4A3C46E8-61CC-4603-A589-7422A47A8E4A}"/>
     </a:ext>
   </a:extLst>
 </a:theme>

</xml_diff>